<commit_message>
CIV-17136 - Change Part admission document templates
</commit_message>
<xml_diff>
--- a/docker/docmosis/templates/CV-SPC-HRN-ENG-01363.docx
+++ b/docker/docmosis/templates/CV-SPC-HRN-ENG-01363.docx
@@ -129,27 +129,7 @@
                 <w:sz w:val="28"/>
                 <w:szCs w:val="28"/>
               </w:rPr>
-              <w:t>Claim number: &lt;&lt;</w:t>
-            </w:r>
-            <w:proofErr w:type="spellStart"/>
-            <w:r>
-              <w:rPr>
-                <w:rFonts w:ascii="GDSTransportWebsite" w:hAnsi="GDSTransportWebsite"/>
-                <w:color w:val="60686D"/>
-                <w:sz w:val="28"/>
-                <w:szCs w:val="28"/>
-              </w:rPr>
-              <w:t>referenceNumber</w:t>
-            </w:r>
-            <w:proofErr w:type="spellEnd"/>
-            <w:r>
-              <w:rPr>
-                <w:rFonts w:ascii="GDSTransportWebsite" w:hAnsi="GDSTransportWebsite"/>
-                <w:color w:val="60686D"/>
-                <w:sz w:val="28"/>
-                <w:szCs w:val="28"/>
-              </w:rPr>
-              <w:t>&gt;&gt;</w:t>
+              <w:t>Claim number: &lt;&lt;referenceNumber&gt;&gt;</w:t>
             </w:r>
           </w:p>
         </w:tc>
@@ -260,27 +240,7 @@
                 <w:sz w:val="28"/>
                 <w:szCs w:val="28"/>
               </w:rPr>
-              <w:t>Case name: &lt;&lt;</w:t>
-            </w:r>
-            <w:proofErr w:type="spellStart"/>
-            <w:r>
-              <w:rPr>
-                <w:rFonts w:ascii="GDSTransportWebsite" w:hAnsi="GDSTransportWebsite"/>
-                <w:color w:val="60686D"/>
-                <w:sz w:val="28"/>
-                <w:szCs w:val="28"/>
-              </w:rPr>
-              <w:t>caseName</w:t>
-            </w:r>
-            <w:proofErr w:type="spellEnd"/>
-            <w:r>
-              <w:rPr>
-                <w:rFonts w:ascii="GDSTransportWebsite" w:hAnsi="GDSTransportWebsite"/>
-                <w:color w:val="60686D"/>
-                <w:sz w:val="28"/>
-                <w:szCs w:val="28"/>
-              </w:rPr>
-              <w:t>&gt;&gt;</w:t>
+              <w:t>Case name: &lt;&lt;caseName&gt;&gt;</w:t>
             </w:r>
           </w:p>
         </w:tc>
@@ -444,98 +404,7 @@
                 <w:sz w:val="20"/>
                 <w:szCs w:val="20"/>
               </w:rPr>
-              <w:t>Received: &lt;</w:t>
-            </w:r>
-            <w:proofErr w:type="gramStart"/>
-            <w:r>
-              <w:rPr>
-                <w:rFonts w:ascii="GDSTransportWebsite" w:eastAsia="Times New Roman" w:hAnsi="GDSTransportWebsite" w:cs="Times New Roman"/>
-                <w:color w:val="60686D"/>
-                <w:sz w:val="20"/>
-                <w:szCs w:val="20"/>
-              </w:rPr>
-              <w:t>&lt;{</w:t>
-            </w:r>
-            <w:proofErr w:type="spellStart"/>
-            <w:r>
-              <w:rPr>
-                <w:rFonts w:ascii="GDSTransportWebsite" w:eastAsia="Times New Roman" w:hAnsi="GDSTransportWebsite" w:cs="Times New Roman"/>
-                <w:color w:val="60686D"/>
-                <w:sz w:val="20"/>
-                <w:szCs w:val="20"/>
-              </w:rPr>
-              <w:t>dateFormat</w:t>
-            </w:r>
-            <w:proofErr w:type="spellEnd"/>
-            <w:r>
-              <w:rPr>
-                <w:rFonts w:ascii="GDSTransportWebsite" w:eastAsia="Times New Roman" w:hAnsi="GDSTransportWebsite" w:cs="Times New Roman"/>
-                <w:color w:val="60686D"/>
-                <w:sz w:val="20"/>
-                <w:szCs w:val="20"/>
-              </w:rPr>
-              <w:t>(</w:t>
-            </w:r>
-            <w:proofErr w:type="spellStart"/>
-            <w:proofErr w:type="gramEnd"/>
-            <w:r>
-              <w:rPr>
-                <w:rFonts w:ascii="GDSTransportWebsite" w:eastAsia="Times New Roman" w:hAnsi="GDSTransportWebsite" w:cs="Times New Roman"/>
-                <w:color w:val="60686D"/>
-                <w:sz w:val="20"/>
-                <w:szCs w:val="20"/>
-              </w:rPr>
-              <w:t>submittedOn</w:t>
-            </w:r>
-            <w:proofErr w:type="spellEnd"/>
-            <w:r>
-              <w:rPr>
-                <w:rFonts w:ascii="GDSTransportWebsite" w:eastAsia="Times New Roman" w:hAnsi="GDSTransportWebsite" w:cs="Times New Roman"/>
-                <w:color w:val="60686D"/>
-                <w:sz w:val="20"/>
-                <w:szCs w:val="20"/>
-              </w:rPr>
-              <w:t xml:space="preserve">, ‘d MMMM </w:t>
-            </w:r>
-            <w:proofErr w:type="spellStart"/>
-            <w:r>
-              <w:rPr>
-                <w:rFonts w:ascii="GDSTransportWebsite" w:eastAsia="Times New Roman" w:hAnsi="GDSTransportWebsite" w:cs="Times New Roman"/>
-                <w:color w:val="60686D"/>
-                <w:sz w:val="20"/>
-                <w:szCs w:val="20"/>
-              </w:rPr>
-              <w:t>yyyy</w:t>
-            </w:r>
-            <w:proofErr w:type="spellEnd"/>
-            <w:r>
-              <w:rPr>
-                <w:rFonts w:ascii="GDSTransportWebsite" w:eastAsia="Times New Roman" w:hAnsi="GDSTransportWebsite" w:cs="Times New Roman"/>
-                <w:color w:val="60686D"/>
-                <w:sz w:val="20"/>
-                <w:szCs w:val="20"/>
-              </w:rPr>
-              <w:t>’, ‘dd-MM-</w:t>
-            </w:r>
-            <w:proofErr w:type="spellStart"/>
-            <w:r>
-              <w:rPr>
-                <w:rFonts w:ascii="GDSTransportWebsite" w:eastAsia="Times New Roman" w:hAnsi="GDSTransportWebsite" w:cs="Times New Roman"/>
-                <w:color w:val="60686D"/>
-                <w:sz w:val="20"/>
-                <w:szCs w:val="20"/>
-              </w:rPr>
-              <w:t>yyyy</w:t>
-            </w:r>
-            <w:proofErr w:type="spellEnd"/>
-            <w:r>
-              <w:rPr>
-                <w:rFonts w:ascii="GDSTransportWebsite" w:eastAsia="Times New Roman" w:hAnsi="GDSTransportWebsite" w:cs="Times New Roman"/>
-                <w:color w:val="60686D"/>
-                <w:sz w:val="20"/>
-                <w:szCs w:val="20"/>
-              </w:rPr>
-              <w:t>’)}&gt;&gt;</w:t>
+              <w:t>Received: &lt;&lt;{dateFormat(submittedOn, ‘d MMMM yyyy’, ‘dd-MM-yyyy’)}&gt;&gt;</w:t>
             </w:r>
           </w:p>
         </w:tc>
@@ -873,41 +742,7 @@
                 <w:szCs w:val="21"/>
                 <w:shd w:val="clear" w:color="auto" w:fill="FFFFFF"/>
               </w:rPr>
-              <w:t>&lt;&lt;</w:t>
-            </w:r>
-            <w:proofErr w:type="spellStart"/>
-            <w:r>
-              <w:rPr>
-                <w:rFonts w:ascii="Segoe UI" w:hAnsi="Segoe UI" w:cs="Segoe UI"/>
-                <w:color w:val="000000" w:themeColor="text1"/>
-                <w:sz w:val="21"/>
-                <w:szCs w:val="21"/>
-                <w:shd w:val="clear" w:color="auto" w:fill="FFFFFF"/>
-              </w:rPr>
-              <w:t>cr</w:t>
-            </w:r>
-            <w:proofErr w:type="spellEnd"/>
-            <w:proofErr w:type="gramStart"/>
-            <w:r>
-              <w:rPr>
-                <w:rFonts w:ascii="Segoe UI" w:hAnsi="Segoe UI" w:cs="Segoe UI"/>
-                <w:color w:val="000000" w:themeColor="text1"/>
-                <w:sz w:val="21"/>
-                <w:szCs w:val="21"/>
-                <w:shd w:val="clear" w:color="auto" w:fill="FFFFFF"/>
-              </w:rPr>
-              <w:t>_{ respondent1.individualDateOfBirth</w:t>
-            </w:r>
-            <w:proofErr w:type="gramEnd"/>
-            <w:r>
-              <w:rPr>
-                <w:rFonts w:ascii="Segoe UI" w:hAnsi="Segoe UI" w:cs="Segoe UI"/>
-                <w:color w:val="000000" w:themeColor="text1"/>
-                <w:sz w:val="21"/>
-                <w:szCs w:val="21"/>
-                <w:shd w:val="clear" w:color="auto" w:fill="FFFFFF"/>
-              </w:rPr>
-              <w:t>!=null}&gt;&gt;</w:t>
+              <w:t>&lt;&lt;cr_{ respondent1.individualDateOfBirth!=null}&gt;&gt;</w:t>
             </w:r>
           </w:p>
         </w:tc>
@@ -1051,9 +886,8 @@
                 <w:szCs w:val="21"/>
                 <w:shd w:val="clear" w:color="auto" w:fill="FFFFFF"/>
               </w:rPr>
-              <w:t>&lt;&lt;</w:t>
-            </w:r>
-            <w:proofErr w:type="spellStart"/>
+              <w:t>&lt;&lt;cr_{ respondent1.representative.phone</w:t>
+            </w:r>
             <w:r>
               <w:rPr>
                 <w:rFonts w:ascii="Segoe UI" w:hAnsi="Segoe UI" w:cs="Segoe UI"/>
@@ -1062,63 +896,8 @@
                 <w:szCs w:val="21"/>
                 <w:shd w:val="clear" w:color="auto" w:fill="FFFFFF"/>
               </w:rPr>
-              <w:t>cr</w:t>
-            </w:r>
-            <w:proofErr w:type="spellEnd"/>
-            <w:proofErr w:type="gramStart"/>
-            <w:r>
-              <w:rPr>
-                <w:rFonts w:ascii="Segoe UI" w:hAnsi="Segoe UI" w:cs="Segoe UI"/>
-                <w:color w:val="000000" w:themeColor="text1"/>
-                <w:sz w:val="21"/>
-                <w:szCs w:val="21"/>
-                <w:shd w:val="clear" w:color="auto" w:fill="FFFFFF"/>
-              </w:rPr>
-              <w:t>_{ respondent1.representative</w:t>
-            </w:r>
-            <w:proofErr w:type="gramEnd"/>
-            <w:r>
-              <w:rPr>
-                <w:rFonts w:ascii="Segoe UI" w:hAnsi="Segoe UI" w:cs="Segoe UI"/>
-                <w:color w:val="000000" w:themeColor="text1"/>
-                <w:sz w:val="21"/>
-                <w:szCs w:val="21"/>
-                <w:shd w:val="clear" w:color="auto" w:fill="FFFFFF"/>
-              </w:rPr>
-              <w:t>.</w:t>
-            </w:r>
-            <w:proofErr w:type="gramStart"/>
-            <w:r>
-              <w:rPr>
-                <w:rFonts w:ascii="Segoe UI" w:hAnsi="Segoe UI" w:cs="Segoe UI"/>
-                <w:color w:val="000000" w:themeColor="text1"/>
-                <w:sz w:val="21"/>
-                <w:szCs w:val="21"/>
-                <w:shd w:val="clear" w:color="auto" w:fill="FFFFFF"/>
-              </w:rPr>
-              <w:t>phone</w:t>
-            </w:r>
-            <w:r>
-              <w:rPr>
-                <w:rFonts w:ascii="Segoe UI" w:hAnsi="Segoe UI" w:cs="Segoe UI"/>
-                <w:color w:val="000000" w:themeColor="text1"/>
-                <w:sz w:val="21"/>
-                <w:szCs w:val="21"/>
-                <w:shd w:val="clear" w:color="auto" w:fill="FFFFFF"/>
-              </w:rPr>
               <w:lastRenderedPageBreak/>
-              <w:t>Number!=</w:t>
-            </w:r>
-            <w:proofErr w:type="gramEnd"/>
-            <w:r>
-              <w:rPr>
-                <w:rFonts w:ascii="Segoe UI" w:hAnsi="Segoe UI" w:cs="Segoe UI"/>
-                <w:color w:val="000000" w:themeColor="text1"/>
-                <w:sz w:val="21"/>
-                <w:szCs w:val="21"/>
-                <w:shd w:val="clear" w:color="auto" w:fill="FFFFFF"/>
-              </w:rPr>
-              <w:t>null}&gt;&gt;</w:t>
+              <w:t>Number!=null}&gt;&gt;</w:t>
             </w:r>
           </w:p>
         </w:tc>
@@ -1174,7 +953,6 @@
                 <w:color w:val="000000" w:themeColor="text1"/>
               </w:rPr>
             </w:pPr>
-            <w:proofErr w:type="gramStart"/>
             <w:r>
               <w:rPr>
                 <w:rFonts w:ascii="Segoe UI" w:hAnsi="Segoe UI" w:cs="Segoe UI"/>
@@ -1183,18 +961,7 @@
                 <w:szCs w:val="21"/>
                 <w:shd w:val="clear" w:color="auto" w:fill="FFFFFF"/>
               </w:rPr>
-              <w:t>&lt;&lt;respondent1.representative.phoneNumber</w:t>
-            </w:r>
-            <w:proofErr w:type="gramEnd"/>
-            <w:r>
-              <w:rPr>
-                <w:rFonts w:ascii="Segoe UI" w:hAnsi="Segoe UI" w:cs="Segoe UI"/>
-                <w:color w:val="000000" w:themeColor="text1"/>
-                <w:sz w:val="21"/>
-                <w:szCs w:val="21"/>
-                <w:shd w:val="clear" w:color="auto" w:fill="FFFFFF"/>
-              </w:rPr>
-              <w:t>&gt;&gt;</w:t>
+              <w:t>&lt;&lt;respondent1.representative.phoneNumber&gt;&gt;</w:t>
             </w:r>
           </w:p>
         </w:tc>
@@ -1270,63 +1037,7 @@
                 <w:szCs w:val="21"/>
                 <w:shd w:val="clear" w:color="auto" w:fill="FFFFFF"/>
               </w:rPr>
-              <w:t>&lt;&lt;</w:t>
-            </w:r>
-            <w:proofErr w:type="spellStart"/>
-            <w:r>
-              <w:rPr>
-                <w:rFonts w:ascii="Segoe UI" w:hAnsi="Segoe UI" w:cs="Segoe UI"/>
-                <w:color w:val="000000" w:themeColor="text1"/>
-                <w:sz w:val="21"/>
-                <w:szCs w:val="21"/>
-                <w:shd w:val="clear" w:color="auto" w:fill="FFFFFF"/>
-              </w:rPr>
-              <w:t>cr</w:t>
-            </w:r>
-            <w:proofErr w:type="spellEnd"/>
-            <w:proofErr w:type="gramStart"/>
-            <w:r>
-              <w:rPr>
-                <w:rFonts w:ascii="Segoe UI" w:hAnsi="Segoe UI" w:cs="Segoe UI"/>
-                <w:color w:val="000000" w:themeColor="text1"/>
-                <w:sz w:val="21"/>
-                <w:szCs w:val="21"/>
-                <w:shd w:val="clear" w:color="auto" w:fill="FFFFFF"/>
-              </w:rPr>
-              <w:t>_{ respondent1.representative</w:t>
-            </w:r>
-            <w:proofErr w:type="gramEnd"/>
-            <w:r>
-              <w:rPr>
-                <w:rFonts w:ascii="Segoe UI" w:hAnsi="Segoe UI" w:cs="Segoe UI"/>
-                <w:color w:val="000000" w:themeColor="text1"/>
-                <w:sz w:val="21"/>
-                <w:szCs w:val="21"/>
-                <w:shd w:val="clear" w:color="auto" w:fill="FFFFFF"/>
-              </w:rPr>
-              <w:t>.</w:t>
-            </w:r>
-            <w:proofErr w:type="gramStart"/>
-            <w:r>
-              <w:rPr>
-                <w:rFonts w:ascii="Segoe UI" w:hAnsi="Segoe UI" w:cs="Segoe UI"/>
-                <w:color w:val="000000" w:themeColor="text1"/>
-                <w:sz w:val="21"/>
-                <w:szCs w:val="21"/>
-                <w:shd w:val="clear" w:color="auto" w:fill="FFFFFF"/>
-              </w:rPr>
-              <w:t>emailAddress!=</w:t>
-            </w:r>
-            <w:proofErr w:type="gramEnd"/>
-            <w:r>
-              <w:rPr>
-                <w:rFonts w:ascii="Segoe UI" w:hAnsi="Segoe UI" w:cs="Segoe UI"/>
-                <w:color w:val="000000" w:themeColor="text1"/>
-                <w:sz w:val="21"/>
-                <w:szCs w:val="21"/>
-                <w:shd w:val="clear" w:color="auto" w:fill="FFFFFF"/>
-              </w:rPr>
-              <w:t>null}&gt;&gt;</w:t>
+              <w:t>&lt;&lt;cr_{ respondent1.representative.emailAddress!=null}&gt;&gt;</w:t>
             </w:r>
           </w:p>
         </w:tc>
@@ -1384,7 +1095,6 @@
                 <w:color w:val="000000" w:themeColor="text1"/>
               </w:rPr>
             </w:pPr>
-            <w:proofErr w:type="gramStart"/>
             <w:r>
               <w:rPr>
                 <w:rFonts w:ascii="Segoe UI" w:hAnsi="Segoe UI" w:cs="Segoe UI"/>
@@ -1393,18 +1103,7 @@
                 <w:szCs w:val="21"/>
                 <w:shd w:val="clear" w:color="auto" w:fill="FFFFFF"/>
               </w:rPr>
-              <w:t>&lt;&lt;respondent1.representative.emailAddress</w:t>
-            </w:r>
-            <w:proofErr w:type="gramEnd"/>
-            <w:r>
-              <w:rPr>
-                <w:rFonts w:ascii="Segoe UI" w:hAnsi="Segoe UI" w:cs="Segoe UI"/>
-                <w:color w:val="000000" w:themeColor="text1"/>
-                <w:sz w:val="21"/>
-                <w:szCs w:val="21"/>
-                <w:shd w:val="clear" w:color="auto" w:fill="FFFFFF"/>
-              </w:rPr>
-              <w:t>&gt;&gt;</w:t>
+              <w:t>&lt;&lt;respondent1.representative.emailAddress&gt;&gt;</w:t>
             </w:r>
           </w:p>
         </w:tc>
@@ -1834,41 +1533,7 @@
                 <w:szCs w:val="21"/>
                 <w:shd w:val="clear" w:color="auto" w:fill="FFFFFF"/>
               </w:rPr>
-              <w:t>&lt;&lt;</w:t>
-            </w:r>
-            <w:proofErr w:type="spellStart"/>
-            <w:r>
-              <w:rPr>
-                <w:rFonts w:ascii="Segoe UI" w:hAnsi="Segoe UI" w:cs="Segoe UI"/>
-                <w:color w:val="000000" w:themeColor="text1"/>
-                <w:sz w:val="21"/>
-                <w:szCs w:val="21"/>
-                <w:shd w:val="clear" w:color="auto" w:fill="FFFFFF"/>
-              </w:rPr>
-              <w:t>cr</w:t>
-            </w:r>
-            <w:proofErr w:type="spellEnd"/>
-            <w:proofErr w:type="gramStart"/>
-            <w:r>
-              <w:rPr>
-                <w:rFonts w:ascii="Segoe UI" w:hAnsi="Segoe UI" w:cs="Segoe UI"/>
-                <w:color w:val="000000" w:themeColor="text1"/>
-                <w:sz w:val="21"/>
-                <w:szCs w:val="21"/>
-                <w:shd w:val="clear" w:color="auto" w:fill="FFFFFF"/>
-              </w:rPr>
-              <w:t>_{ respondent2.individualDateOfBirth</w:t>
-            </w:r>
-            <w:proofErr w:type="gramEnd"/>
-            <w:r>
-              <w:rPr>
-                <w:rFonts w:ascii="Segoe UI" w:hAnsi="Segoe UI" w:cs="Segoe UI"/>
-                <w:color w:val="000000" w:themeColor="text1"/>
-                <w:sz w:val="21"/>
-                <w:szCs w:val="21"/>
-                <w:shd w:val="clear" w:color="auto" w:fill="FFFFFF"/>
-              </w:rPr>
-              <w:t>!=null}&gt;&gt;</w:t>
+              <w:t>&lt;&lt;cr_{ respondent2.individualDateOfBirth!=null}&gt;&gt;</w:t>
             </w:r>
           </w:p>
         </w:tc>
@@ -2011,63 +1676,7 @@
                 <w:szCs w:val="21"/>
                 <w:shd w:val="clear" w:color="auto" w:fill="FFFFFF"/>
               </w:rPr>
-              <w:t>&lt;&lt;</w:t>
-            </w:r>
-            <w:proofErr w:type="spellStart"/>
-            <w:r>
-              <w:rPr>
-                <w:rFonts w:ascii="Segoe UI" w:hAnsi="Segoe UI" w:cs="Segoe UI"/>
-                <w:color w:val="000000" w:themeColor="text1"/>
-                <w:sz w:val="21"/>
-                <w:szCs w:val="21"/>
-                <w:shd w:val="clear" w:color="auto" w:fill="FFFFFF"/>
-              </w:rPr>
-              <w:t>cr</w:t>
-            </w:r>
-            <w:proofErr w:type="spellEnd"/>
-            <w:proofErr w:type="gramStart"/>
-            <w:r>
-              <w:rPr>
-                <w:rFonts w:ascii="Segoe UI" w:hAnsi="Segoe UI" w:cs="Segoe UI"/>
-                <w:color w:val="000000" w:themeColor="text1"/>
-                <w:sz w:val="21"/>
-                <w:szCs w:val="21"/>
-                <w:shd w:val="clear" w:color="auto" w:fill="FFFFFF"/>
-              </w:rPr>
-              <w:t>_{ respondent2.representative</w:t>
-            </w:r>
-            <w:proofErr w:type="gramEnd"/>
-            <w:r>
-              <w:rPr>
-                <w:rFonts w:ascii="Segoe UI" w:hAnsi="Segoe UI" w:cs="Segoe UI"/>
-                <w:color w:val="000000" w:themeColor="text1"/>
-                <w:sz w:val="21"/>
-                <w:szCs w:val="21"/>
-                <w:shd w:val="clear" w:color="auto" w:fill="FFFFFF"/>
-              </w:rPr>
-              <w:t>.</w:t>
-            </w:r>
-            <w:proofErr w:type="gramStart"/>
-            <w:r>
-              <w:rPr>
-                <w:rFonts w:ascii="Segoe UI" w:hAnsi="Segoe UI" w:cs="Segoe UI"/>
-                <w:color w:val="000000" w:themeColor="text1"/>
-                <w:sz w:val="21"/>
-                <w:szCs w:val="21"/>
-                <w:shd w:val="clear" w:color="auto" w:fill="FFFFFF"/>
-              </w:rPr>
-              <w:t>phoneNumber!=</w:t>
-            </w:r>
-            <w:proofErr w:type="gramEnd"/>
-            <w:r>
-              <w:rPr>
-                <w:rFonts w:ascii="Segoe UI" w:hAnsi="Segoe UI" w:cs="Segoe UI"/>
-                <w:color w:val="000000" w:themeColor="text1"/>
-                <w:sz w:val="21"/>
-                <w:szCs w:val="21"/>
-                <w:shd w:val="clear" w:color="auto" w:fill="FFFFFF"/>
-              </w:rPr>
-              <w:t>null}&gt;&gt;</w:t>
+              <w:t>&lt;&lt;cr_{ respondent2.representative.phoneNumber!=null}&gt;&gt;</w:t>
             </w:r>
           </w:p>
         </w:tc>
@@ -2126,7 +1735,6 @@
                 <w:color w:val="000000" w:themeColor="text1"/>
               </w:rPr>
             </w:pPr>
-            <w:proofErr w:type="gramStart"/>
             <w:r>
               <w:rPr>
                 <w:rFonts w:ascii="Segoe UI" w:hAnsi="Segoe UI" w:cs="Segoe UI"/>
@@ -2135,18 +1743,7 @@
                 <w:szCs w:val="21"/>
                 <w:shd w:val="clear" w:color="auto" w:fill="FFFFFF"/>
               </w:rPr>
-              <w:t>&lt;&lt;respondent2.representative.phoneNumber</w:t>
-            </w:r>
-            <w:proofErr w:type="gramEnd"/>
-            <w:r>
-              <w:rPr>
-                <w:rFonts w:ascii="Segoe UI" w:hAnsi="Segoe UI" w:cs="Segoe UI"/>
-                <w:color w:val="000000" w:themeColor="text1"/>
-                <w:sz w:val="21"/>
-                <w:szCs w:val="21"/>
-                <w:shd w:val="clear" w:color="auto" w:fill="FFFFFF"/>
-              </w:rPr>
-              <w:t>&gt;&gt;</w:t>
+              <w:t>&lt;&lt;respondent2.representative.phoneNumber&gt;&gt;</w:t>
             </w:r>
           </w:p>
         </w:tc>
@@ -2216,63 +1813,7 @@
                 <w:szCs w:val="21"/>
                 <w:shd w:val="clear" w:color="auto" w:fill="FFFFFF"/>
               </w:rPr>
-              <w:t>&lt;&lt;</w:t>
-            </w:r>
-            <w:proofErr w:type="spellStart"/>
-            <w:r>
-              <w:rPr>
-                <w:rFonts w:ascii="Segoe UI" w:hAnsi="Segoe UI" w:cs="Segoe UI"/>
-                <w:color w:val="000000" w:themeColor="text1"/>
-                <w:sz w:val="21"/>
-                <w:szCs w:val="21"/>
-                <w:shd w:val="clear" w:color="auto" w:fill="FFFFFF"/>
-              </w:rPr>
-              <w:t>cr</w:t>
-            </w:r>
-            <w:proofErr w:type="spellEnd"/>
-            <w:proofErr w:type="gramStart"/>
-            <w:r>
-              <w:rPr>
-                <w:rFonts w:ascii="Segoe UI" w:hAnsi="Segoe UI" w:cs="Segoe UI"/>
-                <w:color w:val="000000" w:themeColor="text1"/>
-                <w:sz w:val="21"/>
-                <w:szCs w:val="21"/>
-                <w:shd w:val="clear" w:color="auto" w:fill="FFFFFF"/>
-              </w:rPr>
-              <w:t>_{ respondent2.representative</w:t>
-            </w:r>
-            <w:proofErr w:type="gramEnd"/>
-            <w:r>
-              <w:rPr>
-                <w:rFonts w:ascii="Segoe UI" w:hAnsi="Segoe UI" w:cs="Segoe UI"/>
-                <w:color w:val="000000" w:themeColor="text1"/>
-                <w:sz w:val="21"/>
-                <w:szCs w:val="21"/>
-                <w:shd w:val="clear" w:color="auto" w:fill="FFFFFF"/>
-              </w:rPr>
-              <w:t>.</w:t>
-            </w:r>
-            <w:proofErr w:type="gramStart"/>
-            <w:r>
-              <w:rPr>
-                <w:rFonts w:ascii="Segoe UI" w:hAnsi="Segoe UI" w:cs="Segoe UI"/>
-                <w:color w:val="000000" w:themeColor="text1"/>
-                <w:sz w:val="21"/>
-                <w:szCs w:val="21"/>
-                <w:shd w:val="clear" w:color="auto" w:fill="FFFFFF"/>
-              </w:rPr>
-              <w:t>emailAddress!=</w:t>
-            </w:r>
-            <w:proofErr w:type="gramEnd"/>
-            <w:r>
-              <w:rPr>
-                <w:rFonts w:ascii="Segoe UI" w:hAnsi="Segoe UI" w:cs="Segoe UI"/>
-                <w:color w:val="000000" w:themeColor="text1"/>
-                <w:sz w:val="21"/>
-                <w:szCs w:val="21"/>
-                <w:shd w:val="clear" w:color="auto" w:fill="FFFFFF"/>
-              </w:rPr>
-              <w:t>null}&gt;&gt;</w:t>
+              <w:t>&lt;&lt;cr_{ respondent2.representative.emailAddress!=null}&gt;&gt;</w:t>
             </w:r>
           </w:p>
         </w:tc>
@@ -2330,7 +1871,6 @@
                 <w:color w:val="000000" w:themeColor="text1"/>
               </w:rPr>
             </w:pPr>
-            <w:proofErr w:type="gramStart"/>
             <w:r>
               <w:rPr>
                 <w:rFonts w:ascii="Segoe UI" w:hAnsi="Segoe UI" w:cs="Segoe UI"/>
@@ -2339,18 +1879,7 @@
                 <w:szCs w:val="21"/>
                 <w:shd w:val="clear" w:color="auto" w:fill="FFFFFF"/>
               </w:rPr>
-              <w:t>&lt;&lt;respondent2.representative.emailAddress</w:t>
-            </w:r>
-            <w:proofErr w:type="gramEnd"/>
-            <w:r>
-              <w:rPr>
-                <w:rFonts w:ascii="Segoe UI" w:hAnsi="Segoe UI" w:cs="Segoe UI"/>
-                <w:color w:val="000000" w:themeColor="text1"/>
-                <w:sz w:val="21"/>
-                <w:szCs w:val="21"/>
-                <w:shd w:val="clear" w:color="auto" w:fill="FFFFFF"/>
-              </w:rPr>
-              <w:t>&gt;&gt;</w:t>
+              <w:t>&lt;&lt;respondent2.representative.emailAddress&gt;&gt;</w:t>
             </w:r>
           </w:p>
         </w:tc>
@@ -2538,7 +2067,6 @@
               </w:rPr>
               <w:t>&lt;&lt;</w:t>
             </w:r>
-            <w:proofErr w:type="spellStart"/>
             <w:r>
               <w:rPr>
                 <w:rFonts w:ascii="GDS Transport Website Light" w:hAnsi="GDS Transport Website Light"/>
@@ -2549,7 +2077,6 @@
               </w:rPr>
               <w:t>hearingCourtLocation</w:t>
             </w:r>
-            <w:proofErr w:type="spellEnd"/>
             <w:r>
               <w:rPr>
                 <w:rFonts w:ascii="GDS Transport Website Light" w:hAnsi="GDS Transport Website Light" w:cs="Segoe UI"/>
@@ -2650,27 +2177,7 @@
                 <w:sz w:val="21"/>
                 <w:szCs w:val="21"/>
               </w:rPr>
-              <w:t>&lt;&lt;</w:t>
-            </w:r>
-            <w:proofErr w:type="spellStart"/>
-            <w:r>
-              <w:rPr>
-                <w:rFonts w:ascii="GDS Transport Website Light" w:hAnsi="GDS Transport Website Light" w:cs="Segoe UI"/>
-                <w:color w:val="000000" w:themeColor="text1"/>
-                <w:sz w:val="21"/>
-                <w:szCs w:val="21"/>
-              </w:rPr>
-              <w:t>defendantResponse</w:t>
-            </w:r>
-            <w:proofErr w:type="spellEnd"/>
-            <w:r>
-              <w:rPr>
-                <w:rFonts w:ascii="GDS Transport Website Light" w:hAnsi="GDS Transport Website Light" w:cs="Segoe UI"/>
-                <w:color w:val="000000" w:themeColor="text1"/>
-                <w:sz w:val="21"/>
-                <w:szCs w:val="21"/>
-              </w:rPr>
-              <w:t>&gt;&gt;</w:t>
+              <w:t>&lt;&lt;defendantResponse&gt;&gt;</w:t>
             </w:r>
           </w:p>
         </w:tc>
@@ -2701,51 +2208,7 @@
               <w:rPr>
                 <w:rFonts w:ascii="GDSTransportWebsite" w:hAnsi="GDSTransportWebsite" w:cs="Calibri"/>
               </w:rPr>
-              <w:t>&lt;&lt;</w:t>
-            </w:r>
-            <w:proofErr w:type="spellStart"/>
-            <w:r>
-              <w:rPr>
-                <w:rFonts w:ascii="GDSTransportWebsite" w:hAnsi="GDSTransportWebsite" w:cs="Calibri"/>
-              </w:rPr>
-              <w:t>cr</w:t>
-            </w:r>
-            <w:proofErr w:type="spellEnd"/>
-            <w:proofErr w:type="gramStart"/>
-            <w:r>
-              <w:rPr>
-                <w:rFonts w:ascii="GDSTransportWebsite" w:hAnsi="GDSTransportWebsite" w:cs="Calibri"/>
-              </w:rPr>
-              <w:t>_{</w:t>
-            </w:r>
-            <w:proofErr w:type="spellStart"/>
-            <w:proofErr w:type="gramEnd"/>
-            <w:r>
-              <w:rPr>
-                <w:rFonts w:ascii="GDSTransportWebsite" w:hAnsi="GDSTransportWebsite" w:cs="Calibri"/>
-              </w:rPr>
-              <w:t>commonDetails.responseType</w:t>
-            </w:r>
-            <w:proofErr w:type="spellEnd"/>
-            <w:r>
-              <w:rPr>
-                <w:rFonts w:ascii="GDSTransportWebsite" w:hAnsi="GDSTransportWebsite" w:cs="Calibri"/>
-              </w:rPr>
-              <w:t xml:space="preserve"> == ‘PART_ADMISSION’ &amp;&amp; </w:t>
-            </w:r>
-            <w:proofErr w:type="spellStart"/>
-            <w:r>
-              <w:rPr>
-                <w:rFonts w:ascii="GDSTransportWebsite" w:hAnsi="GDSTransportWebsite" w:cs="Calibri"/>
-              </w:rPr>
-              <w:t>poundsPaid</w:t>
-            </w:r>
-            <w:proofErr w:type="spellEnd"/>
-            <w:r>
-              <w:rPr>
-                <w:rFonts w:ascii="GDSTransportWebsite" w:hAnsi="GDSTransportWebsite" w:cs="Calibri"/>
-              </w:rPr>
-              <w:t>==null}&gt;&gt;</w:t>
+              <w:t>&lt;&lt;cr_{commonDetails.responseType == ‘PART_ADMISSION’ &amp;&amp; poundsPaid==null}&gt;&gt;</w:t>
             </w:r>
           </w:p>
         </w:tc>
@@ -2844,27 +2307,7 @@
                 <w:sz w:val="21"/>
                 <w:szCs w:val="21"/>
               </w:rPr>
-              <w:t>&lt;&lt;</w:t>
-            </w:r>
-            <w:proofErr w:type="spellStart"/>
-            <w:r>
-              <w:rPr>
-                <w:rFonts w:ascii="GDS Transport Website Light" w:hAnsi="GDS Transport Website Light" w:cs="Segoe UI"/>
-                <w:color w:val="000000" w:themeColor="text1"/>
-                <w:sz w:val="21"/>
-                <w:szCs w:val="21"/>
-              </w:rPr>
-              <w:t>commonDetails.amountToPay</w:t>
-            </w:r>
-            <w:proofErr w:type="spellEnd"/>
-            <w:r>
-              <w:rPr>
-                <w:rFonts w:ascii="GDS Transport Website Light" w:hAnsi="GDS Transport Website Light" w:cs="Segoe UI"/>
-                <w:color w:val="000000" w:themeColor="text1"/>
-                <w:sz w:val="21"/>
-                <w:szCs w:val="21"/>
-              </w:rPr>
-              <w:t>&gt;&gt;</w:t>
+              <w:t>&lt;&lt;commonDetails.amountToPay&gt;&gt;</w:t>
             </w:r>
           </w:p>
         </w:tc>
@@ -2994,27 +2437,7 @@
                 <w:sz w:val="21"/>
                 <w:szCs w:val="21"/>
               </w:rPr>
-              <w:t>&lt;&lt;</w:t>
-            </w:r>
-            <w:proofErr w:type="spellStart"/>
-            <w:r>
-              <w:rPr>
-                <w:rFonts w:ascii="GDS Transport Website Light" w:hAnsi="GDS Transport Website Light" w:cs="Segoe UI"/>
-                <w:color w:val="000000" w:themeColor="text1"/>
-                <w:sz w:val="21"/>
-                <w:szCs w:val="21"/>
-              </w:rPr>
-              <w:t>whyDisputeTheClaim</w:t>
-            </w:r>
-            <w:proofErr w:type="spellEnd"/>
-            <w:r>
-              <w:rPr>
-                <w:rFonts w:ascii="GDS Transport Website Light" w:hAnsi="GDS Transport Website Light" w:cs="Segoe UI"/>
-                <w:color w:val="000000" w:themeColor="text1"/>
-                <w:sz w:val="21"/>
-                <w:szCs w:val="21"/>
-              </w:rPr>
-              <w:t>&gt;&gt;</w:t>
+              <w:t>&lt;&lt;whyDisputeTheClaim&gt;&gt;</w:t>
             </w:r>
           </w:p>
         </w:tc>
@@ -3100,161 +2523,44 @@
                 <w:rFonts w:ascii="GDS Transport Website Light" w:hAnsi="GDS Transport Website Light"/>
                 <w:color w:val="000000" w:themeColor="text1"/>
               </w:rPr>
-              <w:t>&lt;&lt;cs_{</w:t>
-            </w:r>
-            <w:proofErr w:type="spellStart"/>
-            <w:r>
+              <w:t>&lt;&lt;cs_{timelineUploaded}&gt;&gt;&lt;&lt; specResponseTimelineDocumentFiles &gt;&gt;&lt;&lt;es_&gt;&gt;</w:t>
+            </w:r>
+          </w:p>
+          <w:p>
+            <w:pPr>
+              <w:spacing w:before="40" w:after="40"/>
               <w:rPr>
                 <w:rFonts w:ascii="GDS Transport Website Light" w:hAnsi="GDS Transport Website Light"/>
                 <w:color w:val="000000" w:themeColor="text1"/>
               </w:rPr>
-              <w:t>timelineUploaded</w:t>
-            </w:r>
-            <w:proofErr w:type="spellEnd"/>
+            </w:pPr>
             <w:r>
               <w:rPr>
                 <w:rFonts w:ascii="GDS Transport Website Light" w:hAnsi="GDS Transport Website Light"/>
                 <w:color w:val="000000" w:themeColor="text1"/>
               </w:rPr>
-              <w:t xml:space="preserve">}&gt;&gt;&lt;&lt; </w:t>
-            </w:r>
-            <w:proofErr w:type="spellStart"/>
-            <w:r>
+              <w:t>&lt;&lt;rs_timeline&gt;&gt;</w:t>
+            </w:r>
+          </w:p>
+          <w:p>
+            <w:r>
+              <w:t>&lt;&lt;{dateFormat(timelineDate,‘d MMMM yyyy’,‘dd-MM-yyyy’)}&gt;&gt;: &lt;&lt;timelineDescription&gt;&gt;</w:t>
+            </w:r>
+          </w:p>
+          <w:p>
+            <w:pPr>
+              <w:spacing w:before="40" w:after="40"/>
               <w:rPr>
                 <w:rFonts w:ascii="GDS Transport Website Light" w:hAnsi="GDS Transport Website Light"/>
                 <w:color w:val="000000" w:themeColor="text1"/>
               </w:rPr>
-              <w:t>specResponseTimelineDocumentFiles</w:t>
-            </w:r>
-            <w:proofErr w:type="spellEnd"/>
+            </w:pPr>
             <w:r>
               <w:rPr>
                 <w:rFonts w:ascii="GDS Transport Website Light" w:hAnsi="GDS Transport Website Light"/>
                 <w:color w:val="000000" w:themeColor="text1"/>
               </w:rPr>
-              <w:t xml:space="preserve"> &gt;&gt;&lt;&lt;es_&gt;&gt;</w:t>
-            </w:r>
-          </w:p>
-          <w:p>
-            <w:pPr>
-              <w:spacing w:before="40" w:after="40"/>
-              <w:rPr>
-                <w:rFonts w:ascii="GDS Transport Website Light" w:hAnsi="GDS Transport Website Light"/>
-                <w:color w:val="000000" w:themeColor="text1"/>
-              </w:rPr>
-            </w:pPr>
-            <w:r>
-              <w:rPr>
-                <w:rFonts w:ascii="GDS Transport Website Light" w:hAnsi="GDS Transport Website Light"/>
-                <w:color w:val="000000" w:themeColor="text1"/>
-              </w:rPr>
-              <w:t>&lt;&lt;</w:t>
-            </w:r>
-            <w:proofErr w:type="spellStart"/>
-            <w:r>
-              <w:rPr>
-                <w:rFonts w:ascii="GDS Transport Website Light" w:hAnsi="GDS Transport Website Light"/>
-                <w:color w:val="000000" w:themeColor="text1"/>
-              </w:rPr>
-              <w:t>rs_timeline</w:t>
-            </w:r>
-            <w:proofErr w:type="spellEnd"/>
-            <w:r>
-              <w:rPr>
-                <w:rFonts w:ascii="GDS Transport Website Light" w:hAnsi="GDS Transport Website Light"/>
-                <w:color w:val="000000" w:themeColor="text1"/>
-              </w:rPr>
-              <w:t>&gt;&gt;</w:t>
-            </w:r>
-          </w:p>
-          <w:p>
-            <w:r>
-              <w:t>&lt;</w:t>
-            </w:r>
-            <w:proofErr w:type="gramStart"/>
-            <w:r>
-              <w:t>&lt;{</w:t>
-            </w:r>
-            <w:proofErr w:type="spellStart"/>
-            <w:r>
-              <w:t>dateFormat</w:t>
-            </w:r>
-            <w:proofErr w:type="spellEnd"/>
-            <w:r>
-              <w:t>(</w:t>
-            </w:r>
-            <w:proofErr w:type="spellStart"/>
-            <w:r>
-              <w:t>timelineDate</w:t>
-            </w:r>
-            <w:proofErr w:type="spellEnd"/>
-            <w:r>
-              <w:t>,‘</w:t>
-            </w:r>
-            <w:proofErr w:type="gramEnd"/>
-            <w:r>
-              <w:t xml:space="preserve">d MMMM </w:t>
-            </w:r>
-            <w:proofErr w:type="spellStart"/>
-            <w:r>
-              <w:t>yyyy</w:t>
-            </w:r>
-            <w:proofErr w:type="spellEnd"/>
-            <w:proofErr w:type="gramStart"/>
-            <w:r>
-              <w:t>’,‘</w:t>
-            </w:r>
-            <w:proofErr w:type="gramEnd"/>
-            <w:r>
-              <w:t>dd-MM-</w:t>
-            </w:r>
-            <w:proofErr w:type="spellStart"/>
-            <w:r>
-              <w:t>yyyy</w:t>
-            </w:r>
-            <w:proofErr w:type="spellEnd"/>
-            <w:r>
-              <w:t>’)}&gt;&gt;: &lt;&lt;</w:t>
-            </w:r>
-            <w:proofErr w:type="spellStart"/>
-            <w:r>
-              <w:t>timelineDescription</w:t>
-            </w:r>
-            <w:proofErr w:type="spellEnd"/>
-            <w:r>
-              <w:t>&gt;&gt;</w:t>
-            </w:r>
-          </w:p>
-          <w:p>
-            <w:pPr>
-              <w:spacing w:before="40" w:after="40"/>
-              <w:rPr>
-                <w:rFonts w:ascii="GDS Transport Website Light" w:hAnsi="GDS Transport Website Light"/>
-                <w:color w:val="000000" w:themeColor="text1"/>
-              </w:rPr>
-            </w:pPr>
-            <w:r>
-              <w:rPr>
-                <w:rFonts w:ascii="GDS Transport Website Light" w:hAnsi="GDS Transport Website Light"/>
-                <w:color w:val="000000" w:themeColor="text1"/>
-              </w:rPr>
-              <w:t>&lt;&lt;</w:t>
-            </w:r>
-            <w:proofErr w:type="spellStart"/>
-            <w:r>
-              <w:rPr>
-                <w:rFonts w:ascii="GDS Transport Website Light" w:hAnsi="GDS Transport Website Light"/>
-                <w:color w:val="000000" w:themeColor="text1"/>
-              </w:rPr>
-              <w:t>es_timeline</w:t>
-            </w:r>
-            <w:proofErr w:type="spellEnd"/>
-            <w:r>
-              <w:rPr>
-                <w:rFonts w:ascii="GDS Transport Website Light" w:hAnsi="GDS Transport Website Light"/>
-                <w:color w:val="000000" w:themeColor="text1"/>
-              </w:rPr>
-              <w:t>&gt;&gt;</w:t>
+              <w:t>&lt;&lt;es_timeline&gt;&gt;</w:t>
             </w:r>
           </w:p>
         </w:tc>
@@ -3286,48 +2592,7 @@
                 <w:rFonts w:ascii="GDS Transport Website Light" w:hAnsi="GDS Transport Website Light"/>
                 <w:color w:val="000000" w:themeColor="text1"/>
               </w:rPr>
-              <w:t>&lt;&lt;</w:t>
-            </w:r>
-            <w:proofErr w:type="spellStart"/>
-            <w:r>
-              <w:rPr>
-                <w:rFonts w:ascii="GDS Transport Website Light" w:hAnsi="GDS Transport Website Light"/>
-                <w:color w:val="000000" w:themeColor="text1"/>
-              </w:rPr>
-              <w:t>cr</w:t>
-            </w:r>
-            <w:proofErr w:type="spellEnd"/>
-            <w:proofErr w:type="gramStart"/>
-            <w:r>
-              <w:rPr>
-                <w:rFonts w:ascii="GDS Transport Website Light" w:hAnsi="GDS Transport Website Light"/>
-                <w:color w:val="000000" w:themeColor="text1"/>
-              </w:rPr>
-              <w:t>_{ respondent</w:t>
-            </w:r>
-            <w:proofErr w:type="gramEnd"/>
-            <w:r>
-              <w:rPr>
-                <w:rFonts w:ascii="GDS Transport Website Light" w:hAnsi="GDS Transport Website Light"/>
-                <w:color w:val="000000" w:themeColor="text1"/>
-              </w:rPr>
-              <w:t>1</w:t>
-            </w:r>
-            <w:proofErr w:type="gramStart"/>
-            <w:r>
-              <w:rPr>
-                <w:rFonts w:ascii="GDS Transport Website Light" w:hAnsi="GDS Transport Website Light"/>
-                <w:color w:val="000000" w:themeColor="text1"/>
-              </w:rPr>
-              <w:t>SpecDefenceResponseDocument !</w:t>
-            </w:r>
-            <w:proofErr w:type="gramEnd"/>
-            <w:r>
-              <w:rPr>
-                <w:rFonts w:ascii="GDS Transport Website Light" w:hAnsi="GDS Transport Website Light"/>
-                <w:color w:val="000000" w:themeColor="text1"/>
-              </w:rPr>
-              <w:t>=null}&gt;&gt;</w:t>
+              <w:t>&lt;&lt;cr_{ respondent1SpecDefenceResponseDocument !=null}&gt;&gt;</w:t>
             </w:r>
           </w:p>
         </w:tc>
@@ -3537,63 +2802,7 @@
                 <w:szCs w:val="21"/>
                 <w:shd w:val="clear" w:color="auto" w:fill="FFFFFF"/>
               </w:rPr>
-              <w:t>&lt;&lt;</w:t>
-            </w:r>
-            <w:proofErr w:type="spellStart"/>
-            <w:r>
-              <w:rPr>
-                <w:rFonts w:ascii="Segoe UI" w:hAnsi="Segoe UI" w:cs="Segoe UI"/>
-                <w:color w:val="000000" w:themeColor="text1"/>
-                <w:sz w:val="21"/>
-                <w:szCs w:val="21"/>
-                <w:shd w:val="clear" w:color="auto" w:fill="FFFFFF"/>
-              </w:rPr>
-              <w:t>cr</w:t>
-            </w:r>
-            <w:proofErr w:type="spellEnd"/>
-            <w:r>
-              <w:rPr>
-                <w:rFonts w:ascii="Segoe UI" w:hAnsi="Segoe UI" w:cs="Segoe UI"/>
-                <w:color w:val="000000" w:themeColor="text1"/>
-                <w:sz w:val="21"/>
-                <w:szCs w:val="21"/>
-                <w:shd w:val="clear" w:color="auto" w:fill="FFFFFF"/>
-              </w:rPr>
-              <w:t>_{</w:t>
-            </w:r>
-            <w:proofErr w:type="spellStart"/>
-            <w:proofErr w:type="gramStart"/>
-            <w:r>
-              <w:rPr>
-                <w:rFonts w:ascii="Segoe UI" w:hAnsi="Segoe UI" w:cs="Segoe UI"/>
-                <w:color w:val="000000" w:themeColor="text1"/>
-                <w:sz w:val="21"/>
-                <w:szCs w:val="21"/>
-                <w:shd w:val="clear" w:color="auto" w:fill="FFFFFF"/>
-              </w:rPr>
-              <w:t>poundsPaid</w:t>
-            </w:r>
-            <w:proofErr w:type="spellEnd"/>
-            <w:r>
-              <w:rPr>
-                <w:rFonts w:ascii="Segoe UI" w:hAnsi="Segoe UI" w:cs="Segoe UI"/>
-                <w:color w:val="000000" w:themeColor="text1"/>
-                <w:sz w:val="21"/>
-                <w:szCs w:val="21"/>
-                <w:shd w:val="clear" w:color="auto" w:fill="FFFFFF"/>
-              </w:rPr>
-              <w:t>!=</w:t>
-            </w:r>
-            <w:proofErr w:type="gramEnd"/>
-            <w:r>
-              <w:rPr>
-                <w:rFonts w:ascii="Segoe UI" w:hAnsi="Segoe UI" w:cs="Segoe UI"/>
-                <w:color w:val="000000" w:themeColor="text1"/>
-                <w:sz w:val="21"/>
-                <w:szCs w:val="21"/>
-                <w:shd w:val="clear" w:color="auto" w:fill="FFFFFF"/>
-              </w:rPr>
-              <w:t>null}&gt;&gt;</w:t>
+              <w:t>&lt;&lt;cr_{poundsPaid!=null}&gt;&gt;</w:t>
             </w:r>
           </w:p>
         </w:tc>
@@ -3723,29 +2932,7 @@
                 <w:szCs w:val="21"/>
                 <w:shd w:val="clear" w:color="auto" w:fill="FFFFFF"/>
               </w:rPr>
-              <w:t>&lt;&lt;</w:t>
-            </w:r>
-            <w:proofErr w:type="spellStart"/>
-            <w:r>
-              <w:rPr>
-                <w:rFonts w:ascii="Segoe UI" w:hAnsi="Segoe UI" w:cs="Segoe UI"/>
-                <w:color w:val="000000" w:themeColor="text1"/>
-                <w:sz w:val="21"/>
-                <w:szCs w:val="21"/>
-                <w:shd w:val="clear" w:color="auto" w:fill="FFFFFF"/>
-              </w:rPr>
-              <w:t>poundsPaid</w:t>
-            </w:r>
-            <w:proofErr w:type="spellEnd"/>
-            <w:r>
-              <w:rPr>
-                <w:rFonts w:ascii="Segoe UI" w:hAnsi="Segoe UI" w:cs="Segoe UI"/>
-                <w:color w:val="000000" w:themeColor="text1"/>
-                <w:sz w:val="21"/>
-                <w:szCs w:val="21"/>
-                <w:shd w:val="clear" w:color="auto" w:fill="FFFFFF"/>
-              </w:rPr>
-              <w:t>&gt;&gt;</w:t>
+              <w:t>&lt;&lt;poundsPaid&gt;&gt;</w:t>
             </w:r>
           </w:p>
           <w:p>
@@ -3851,11 +3038,11 @@
                 <w:szCs w:val="21"/>
                 <w:shd w:val="clear" w:color="auto" w:fill="FFFFFF"/>
               </w:rPr>
-              <w:t>&lt;&lt;cs_{</w:t>
-            </w:r>
-            <w:proofErr w:type="spellStart"/>
-            <w:proofErr w:type="gramStart"/>
-            <w:r>
+              <w:t>&lt;&lt;cs_{paymentDate!=null}&gt;&gt;&lt;&lt;paymentDate&gt;&gt;&lt;&lt;es_&gt;&gt;</w:t>
+            </w:r>
+          </w:p>
+          <w:p>
+            <w:pPr>
               <w:rPr>
                 <w:rFonts w:ascii="Segoe UI" w:hAnsi="Segoe UI" w:cs="Segoe UI"/>
                 <w:color w:val="000000" w:themeColor="text1"/>
@@ -3863,10 +3050,10 @@
                 <w:szCs w:val="21"/>
                 <w:shd w:val="clear" w:color="auto" w:fill="FFFFFF"/>
               </w:rPr>
-              <w:t>paymentDate</w:t>
-            </w:r>
-            <w:proofErr w:type="spellEnd"/>
-            <w:r>
+            </w:pPr>
+          </w:p>
+          <w:p>
+            <w:pPr>
               <w:rPr>
                 <w:rFonts w:ascii="Segoe UI" w:hAnsi="Segoe UI" w:cs="Segoe UI"/>
                 <w:color w:val="000000" w:themeColor="text1"/>
@@ -3874,10 +3061,10 @@
                 <w:szCs w:val="21"/>
                 <w:shd w:val="clear" w:color="auto" w:fill="FFFFFF"/>
               </w:rPr>
-              <w:t>!=</w:t>
-            </w:r>
-            <w:proofErr w:type="gramEnd"/>
-            <w:r>
+            </w:pPr>
+          </w:p>
+          <w:p>
+            <w:pPr>
               <w:rPr>
                 <w:rFonts w:ascii="Segoe UI" w:hAnsi="Segoe UI" w:cs="Segoe UI"/>
                 <w:color w:val="000000" w:themeColor="text1"/>
@@ -3885,9 +3072,14 @@
                 <w:szCs w:val="21"/>
                 <w:shd w:val="clear" w:color="auto" w:fill="FFFFFF"/>
               </w:rPr>
-              <w:t>null}&gt;&gt;&lt;&lt;</w:t>
-            </w:r>
-            <w:proofErr w:type="spellStart"/>
+            </w:pPr>
+          </w:p>
+          <w:p>
+            <w:pPr>
+              <w:rPr>
+                <w:color w:val="000000" w:themeColor="text1"/>
+              </w:rPr>
+            </w:pPr>
             <w:r>
               <w:rPr>
                 <w:rFonts w:ascii="Segoe UI" w:hAnsi="Segoe UI" w:cs="Segoe UI"/>
@@ -3896,124 +3088,7 @@
                 <w:szCs w:val="21"/>
                 <w:shd w:val="clear" w:color="auto" w:fill="FFFFFF"/>
               </w:rPr>
-              <w:t>paymentDate</w:t>
-            </w:r>
-            <w:proofErr w:type="spellEnd"/>
-            <w:r>
-              <w:rPr>
-                <w:rFonts w:ascii="Segoe UI" w:hAnsi="Segoe UI" w:cs="Segoe UI"/>
-                <w:color w:val="000000" w:themeColor="text1"/>
-                <w:sz w:val="21"/>
-                <w:szCs w:val="21"/>
-                <w:shd w:val="clear" w:color="auto" w:fill="FFFFFF"/>
-              </w:rPr>
-              <w:t>&gt;&gt;&lt;&lt;es_&gt;&gt;</w:t>
-            </w:r>
-          </w:p>
-          <w:p>
-            <w:pPr>
-              <w:rPr>
-                <w:rFonts w:ascii="Segoe UI" w:hAnsi="Segoe UI" w:cs="Segoe UI"/>
-                <w:color w:val="000000" w:themeColor="text1"/>
-                <w:sz w:val="21"/>
-                <w:szCs w:val="21"/>
-                <w:shd w:val="clear" w:color="auto" w:fill="FFFFFF"/>
-              </w:rPr>
-            </w:pPr>
-          </w:p>
-          <w:p>
-            <w:pPr>
-              <w:rPr>
-                <w:rFonts w:ascii="Segoe UI" w:hAnsi="Segoe UI" w:cs="Segoe UI"/>
-                <w:color w:val="000000" w:themeColor="text1"/>
-                <w:sz w:val="21"/>
-                <w:szCs w:val="21"/>
-                <w:shd w:val="clear" w:color="auto" w:fill="FFFFFF"/>
-              </w:rPr>
-            </w:pPr>
-          </w:p>
-          <w:p>
-            <w:pPr>
-              <w:rPr>
-                <w:rFonts w:ascii="Segoe UI" w:hAnsi="Segoe UI" w:cs="Segoe UI"/>
-                <w:color w:val="000000" w:themeColor="text1"/>
-                <w:sz w:val="21"/>
-                <w:szCs w:val="21"/>
-                <w:shd w:val="clear" w:color="auto" w:fill="FFFFFF"/>
-              </w:rPr>
-            </w:pPr>
-          </w:p>
-          <w:p>
-            <w:pPr>
-              <w:rPr>
-                <w:color w:val="000000" w:themeColor="text1"/>
-              </w:rPr>
-            </w:pPr>
-            <w:r>
-              <w:rPr>
-                <w:rFonts w:ascii="Segoe UI" w:hAnsi="Segoe UI" w:cs="Segoe UI"/>
-                <w:color w:val="000000" w:themeColor="text1"/>
-                <w:sz w:val="21"/>
-                <w:szCs w:val="21"/>
-                <w:shd w:val="clear" w:color="auto" w:fill="FFFFFF"/>
-              </w:rPr>
-              <w:t>&lt;&lt;cs_{</w:t>
-            </w:r>
-            <w:proofErr w:type="spellStart"/>
-            <w:proofErr w:type="gramStart"/>
-            <w:r>
-              <w:rPr>
-                <w:rFonts w:ascii="Segoe UI" w:hAnsi="Segoe UI" w:cs="Segoe UI"/>
-                <w:color w:val="000000" w:themeColor="text1"/>
-                <w:sz w:val="21"/>
-                <w:szCs w:val="21"/>
-                <w:shd w:val="clear" w:color="auto" w:fill="FFFFFF"/>
-              </w:rPr>
-              <w:t>paymentMethod</w:t>
-            </w:r>
-            <w:proofErr w:type="spellEnd"/>
-            <w:r>
-              <w:rPr>
-                <w:rFonts w:ascii="Segoe UI" w:hAnsi="Segoe UI" w:cs="Segoe UI"/>
-                <w:color w:val="000000" w:themeColor="text1"/>
-                <w:sz w:val="21"/>
-                <w:szCs w:val="21"/>
-                <w:shd w:val="clear" w:color="auto" w:fill="FFFFFF"/>
-              </w:rPr>
-              <w:t>!=</w:t>
-            </w:r>
-            <w:proofErr w:type="gramEnd"/>
-            <w:r>
-              <w:rPr>
-                <w:rFonts w:ascii="Segoe UI" w:hAnsi="Segoe UI" w:cs="Segoe UI"/>
-                <w:color w:val="000000" w:themeColor="text1"/>
-                <w:sz w:val="21"/>
-                <w:szCs w:val="21"/>
-                <w:shd w:val="clear" w:color="auto" w:fill="FFFFFF"/>
-              </w:rPr>
-              <w:t>null}&gt;&gt;&lt;&lt;</w:t>
-            </w:r>
-            <w:proofErr w:type="spellStart"/>
-            <w:r>
-              <w:rPr>
-                <w:rFonts w:ascii="Segoe UI" w:hAnsi="Segoe UI" w:cs="Segoe UI"/>
-                <w:color w:val="000000" w:themeColor="text1"/>
-                <w:sz w:val="21"/>
-                <w:szCs w:val="21"/>
-                <w:shd w:val="clear" w:color="auto" w:fill="FFFFFF"/>
-              </w:rPr>
-              <w:t>paymentMethod</w:t>
-            </w:r>
-            <w:proofErr w:type="spellEnd"/>
-            <w:r>
-              <w:rPr>
-                <w:rFonts w:ascii="Segoe UI" w:hAnsi="Segoe UI" w:cs="Segoe UI"/>
-                <w:color w:val="000000" w:themeColor="text1"/>
-                <w:sz w:val="21"/>
-                <w:szCs w:val="21"/>
-                <w:shd w:val="clear" w:color="auto" w:fill="FFFFFF"/>
-              </w:rPr>
-              <w:t>&gt;&gt;&lt;&lt;es_&gt;&gt;</w:t>
+              <w:t>&lt;&lt;cs_{paymentMethod!=null}&gt;&gt;&lt;&lt;paymentMethod&gt;&gt;&lt;&lt;es_&gt;&gt;</w:t>
             </w:r>
           </w:p>
           <w:p>
@@ -4136,29 +3211,7 @@
               <w:rPr>
                 <w:rFonts w:cstheme="minorHAnsi"/>
               </w:rPr>
-              <w:t>&lt;&lt;cs</w:t>
-            </w:r>
-            <w:proofErr w:type="gramStart"/>
-            <w:r>
-              <w:rPr>
-                <w:rFonts w:cstheme="minorHAnsi"/>
-              </w:rPr>
-              <w:t>_{</w:t>
-            </w:r>
-            <w:proofErr w:type="spellStart"/>
-            <w:proofErr w:type="gramEnd"/>
-            <w:r>
-              <w:rPr>
-                <w:rFonts w:cstheme="minorHAnsi"/>
-              </w:rPr>
-              <w:t>commonDetails.responseType</w:t>
-            </w:r>
-            <w:proofErr w:type="spellEnd"/>
-            <w:r>
-              <w:rPr>
-                <w:rFonts w:cstheme="minorHAnsi"/>
-              </w:rPr>
-              <w:t xml:space="preserve"> == ‘FULL_ADMISSION’}&gt;&gt;</w:t>
+              <w:t>&lt;&lt;cs_{commonDetails.responseType == ‘FULL_ADMISSION’ || (commonDetails.responseType == ‘PART_ADMISSION’ &amp;&amp; commonDetails.howToPay != null &amp;&amp; commonDetails.whyReject!= ‘ALREADY_PAID’)}&gt;&gt;</w:t>
             </w:r>
           </w:p>
           <w:p>
@@ -4181,7 +3234,25 @@
                 <w:sz w:val="36"/>
                 <w:szCs w:val="36"/>
               </w:rPr>
-              <w:t>How Defendant will pay</w:t>
+              <w:t>How Defendant</w:t>
+            </w:r>
+            <w:r>
+              <w:rPr>
+                <w:rFonts w:ascii="GDSTransportWebsite" w:hAnsi="GDSTransportWebsite"/>
+                <w:color w:val="0A0A0A"/>
+                <w:sz w:val="36"/>
+                <w:szCs w:val="36"/>
+              </w:rPr>
+              <w:t>s</w:t>
+            </w:r>
+            <w:r>
+              <w:rPr>
+                <w:rFonts w:ascii="GDSTransportWebsite" w:hAnsi="GDSTransportWebsite"/>
+                <w:color w:val="0A0A0A"/>
+                <w:sz w:val="36"/>
+                <w:szCs w:val="36"/>
+              </w:rPr>
+              <w:t xml:space="preserve"> will pay</w:t>
             </w:r>
           </w:p>
           <w:tbl>
@@ -4222,45 +3293,7 @@
                       <w:sz w:val="20"/>
                       <w:szCs w:val="20"/>
                     </w:rPr>
-                    <w:t>&lt;&lt;</w:t>
-                  </w:r>
-                  <w:proofErr w:type="spellStart"/>
-                  <w:r>
-                    <w:rPr>
-                      <w:rFonts w:cstheme="minorHAnsi"/>
-                      <w:sz w:val="20"/>
-                      <w:szCs w:val="20"/>
-                    </w:rPr>
-                    <w:t>cr</w:t>
-                  </w:r>
-                  <w:proofErr w:type="spellEnd"/>
-                  <w:proofErr w:type="gramStart"/>
-                  <w:r>
-                    <w:rPr>
-                      <w:rFonts w:cstheme="minorHAnsi"/>
-                      <w:sz w:val="20"/>
-                      <w:szCs w:val="20"/>
-                    </w:rPr>
-                    <w:t>_{</w:t>
-                  </w:r>
-                  <w:proofErr w:type="spellStart"/>
-                  <w:proofErr w:type="gramEnd"/>
-                  <w:r>
-                    <w:rPr>
-                      <w:rFonts w:cstheme="minorHAnsi"/>
-                      <w:sz w:val="20"/>
-                      <w:szCs w:val="20"/>
-                    </w:rPr>
-                    <w:t>commonDetails.howToPay</w:t>
-                  </w:r>
-                  <w:proofErr w:type="spellEnd"/>
-                  <w:r>
-                    <w:rPr>
-                      <w:rFonts w:cstheme="minorHAnsi"/>
-                      <w:sz w:val="20"/>
-                      <w:szCs w:val="20"/>
-                    </w:rPr>
-                    <w:t>== ‘IMMEDIATELY’}&gt;&gt;</w:t>
+                    <w:t>&lt;&lt;cr_{commonDetails.howToPay== ‘IMMEDIATELY’}&gt;&gt;</w:t>
                   </w:r>
                 </w:p>
               </w:tc>
@@ -4336,27 +3369,7 @@
                       <w:color w:val="000000"/>
                       <w:shd w:val="clear" w:color="auto" w:fill="FFFFFF"/>
                     </w:rPr>
-                    <w:t>£&lt;&lt;</w:t>
-                  </w:r>
-                  <w:proofErr w:type="spellStart"/>
-                  <w:r>
-                    <w:rPr>
-                      <w:rStyle w:val="eop"/>
-                      <w:rFonts w:ascii="Arial" w:hAnsi="Arial" w:cs="Arial"/>
-                      <w:color w:val="000000"/>
-                      <w:shd w:val="clear" w:color="auto" w:fill="FFFFFF"/>
-                    </w:rPr>
-                    <w:t>commonDetails.amountToPay</w:t>
-                  </w:r>
-                  <w:proofErr w:type="spellEnd"/>
-                  <w:r>
-                    <w:rPr>
-                      <w:rStyle w:val="eop"/>
-                      <w:rFonts w:ascii="Arial" w:hAnsi="Arial" w:cs="Arial"/>
-                      <w:color w:val="000000"/>
-                      <w:shd w:val="clear" w:color="auto" w:fill="FFFFFF"/>
-                    </w:rPr>
-                    <w:t>&gt;&gt;</w:t>
+                    <w:t>£&lt;&lt;commonDetails.amountToPay&gt;&gt;</w:t>
                   </w:r>
                 </w:p>
               </w:tc>
@@ -4370,28 +3383,35 @@
                 <w:p>
                   <w:pPr>
                     <w:rPr>
+                      <w:rFonts w:cstheme="minorHAnsi"/>
+                      <w:sz w:val="20"/>
+                      <w:szCs w:val="20"/>
+                    </w:rPr>
+                  </w:pPr>
+                  <w:r>
+                    <w:rPr>
+                      <w:rFonts w:cstheme="minorHAnsi"/>
+                      <w:sz w:val="20"/>
+                      <w:szCs w:val="20"/>
+                    </w:rPr>
+                    <w:t>&lt;&lt;cs_{commonDetails.responseType == ‘FULL_ADMISSION’ }&gt;&gt;</w:t>
+                  </w:r>
+                  <w:r>
+                    <w:rPr>
                       <w:rFonts w:ascii="GDSTransportWebsite" w:hAnsi="GDSTransportWebsite"/>
                       <w:color w:val="0A0A0A"/>
                       <w:shd w:val="clear" w:color="auto" w:fill="FFFFFF"/>
                     </w:rPr>
-                  </w:pPr>
-                  <w:r>
+                    <w:t>This amount includes interest if it has been claimed which will continue to accrue on the amount outstanding up to the date of judgment or earlier payment.</w:t>
+                  </w:r>
+                </w:p>
+                <w:p>
+                  <w:pPr>
                     <w:rPr>
                       <w:rFonts w:ascii="GDSTransportWebsite" w:hAnsi="GDSTransportWebsite"/>
                       <w:color w:val="0A0A0A"/>
                       <w:shd w:val="clear" w:color="auto" w:fill="FFFFFF"/>
                     </w:rPr>
-                    <w:t>This amount includes interest if it has been claimed which will continue to accrue on the amount outstanding up to the date of judgment or earlier payment.</w:t>
-                  </w:r>
-                </w:p>
-                <w:p>
-                  <w:pPr>
-                    <w:rPr>
-                      <w:rStyle w:val="eop"/>
-                      <w:rFonts w:ascii="Arial" w:hAnsi="Arial" w:cs="Arial"/>
-                      <w:color w:val="000000"/>
-                      <w:shd w:val="clear" w:color="auto" w:fill="FFFFFF"/>
-                    </w:rPr>
                   </w:pPr>
                   <w:r>
                     <w:rPr>
@@ -4399,25 +3419,69 @@
                       <w:color w:val="0A0A0A"/>
                       <w:shd w:val="clear" w:color="auto" w:fill="FFFFFF"/>
                     </w:rPr>
-                    <w:t xml:space="preserve">The above amount does not include the claim </w:t>
-                  </w:r>
-                  <w:proofErr w:type="gramStart"/>
+                    <w:t>The above amount does not include the claim fee and any fixed costs claimed which are payable in addition and if judgment is entered on an admission will be included in the total judgment sum.</w:t>
+                  </w:r>
                   <w:r>
                     <w:rPr>
                       <w:rFonts w:ascii="GDSTransportWebsite" w:hAnsi="GDSTransportWebsite"/>
                       <w:color w:val="0A0A0A"/>
                       <w:shd w:val="clear" w:color="auto" w:fill="FFFFFF"/>
                     </w:rPr>
-                    <w:t>fee</w:t>
-                  </w:r>
-                  <w:proofErr w:type="gramEnd"/>
+                    <w:t xml:space="preserve"> </w:t>
+                  </w:r>
+                  <w:r>
+                    <w:rPr>
+                      <w:rFonts w:ascii="GDSTransportWebsite" w:hAnsi="GDSTransportWebsite"/>
+                      <w:color w:val="0A0A0A"/>
+                      <w:sz w:val="20"/>
+                      <w:szCs w:val="20"/>
+                      <w:shd w:val="clear" w:color="auto" w:fill="FFFFFF"/>
+                    </w:rPr>
+                    <w:t>&lt;&lt;es_&gt;&gt;</w:t>
+                  </w:r>
+                </w:p>
+                <w:p>
+                  <w:pPr>
+                    <w:rPr>
+                      <w:rStyle w:val="eop"/>
+                      <w:rFonts w:cstheme="minorHAnsi"/>
+                      <w:sz w:val="20"/>
+                      <w:szCs w:val="20"/>
+                    </w:rPr>
+                  </w:pPr>
+                  <w:r>
+                    <w:rPr>
+                      <w:rFonts w:cstheme="minorHAnsi"/>
+                      <w:sz w:val="20"/>
+                      <w:szCs w:val="20"/>
+                    </w:rPr>
+                    <w:t>&lt;&lt;cs_{commonDetails.responseType == ‘PART_ADMISSION’ }&gt;&gt;</w:t>
+                  </w:r>
                   <w:r>
                     <w:rPr>
                       <w:rFonts w:ascii="GDSTransportWebsite" w:hAnsi="GDSTransportWebsite"/>
                       <w:color w:val="0A0A0A"/>
                       <w:shd w:val="clear" w:color="auto" w:fill="FFFFFF"/>
                     </w:rPr>
-                    <w:t xml:space="preserve"> and any fixed costs claimed which are payable in addition and if judgment is entered on an admission will be included in the total judgment sum.</w:t>
+                    <w:t>The amount to be considered is the claim amount and any interest claimed. The claim fee and any fixed costs claimed are not included in this figure but are payable in addition and if judgment is entered on an admission will be included in the total judgment sum.</w:t>
+                  </w:r>
+                  <w:r>
+                    <w:rPr>
+                      <w:rFonts w:ascii="GDSTransportWebsite" w:hAnsi="GDSTransportWebsite"/>
+                      <w:color w:val="0A0A0A"/>
+                      <w:shd w:val="clear" w:color="auto" w:fill="FFFFFF"/>
+                    </w:rPr>
+                    <w:t xml:space="preserve"> </w:t>
+                  </w:r>
+                  <w:r>
+                    <w:rPr>
+                      <w:rFonts w:ascii="GDSTransportWebsite" w:hAnsi="GDSTransportWebsite"/>
+                      <w:color w:val="0A0A0A"/>
+                      <w:sz w:val="20"/>
+                      <w:szCs w:val="20"/>
+                      <w:shd w:val="clear" w:color="auto" w:fill="FFFFFF"/>
+                    </w:rPr>
+                    <w:t>&lt;&lt;es_&gt;&gt;</w:t>
                   </w:r>
                 </w:p>
               </w:tc>
@@ -4472,15 +3536,7 @@
                       <w:b/>
                       <w:bCs/>
                     </w:rPr>
-                    <w:t>A</w:t>
-                  </w:r>
-                  <w:r>
-                    <w:rPr>
-                      <w:rFonts w:ascii="GDSTransportWebsite" w:hAnsi="GDSTransportWebsite" w:cstheme="minorHAnsi"/>
-                      <w:b/>
-                      <w:bCs/>
-                    </w:rPr>
-                    <w:t xml:space="preserve"> payment by</w:t>
+                    <w:t>A payment by</w:t>
                   </w:r>
                 </w:p>
               </w:tc>
@@ -4505,98 +3561,7 @@
                       <w:color w:val="000000"/>
                       <w:shd w:val="clear" w:color="auto" w:fill="FFFFFF"/>
                     </w:rPr>
-                    <w:t>&lt;</w:t>
-                  </w:r>
-                  <w:proofErr w:type="gramStart"/>
-                  <w:r>
-                    <w:rPr>
-                      <w:rStyle w:val="eop"/>
-                      <w:rFonts w:ascii="Arial" w:hAnsi="Arial" w:cs="Arial"/>
-                      <w:color w:val="000000"/>
-                      <w:shd w:val="clear" w:color="auto" w:fill="FFFFFF"/>
-                    </w:rPr>
-                    <w:t>&lt;{</w:t>
-                  </w:r>
-                  <w:proofErr w:type="spellStart"/>
-                  <w:r>
-                    <w:rPr>
-                      <w:rStyle w:val="eop"/>
-                      <w:rFonts w:ascii="Arial" w:hAnsi="Arial" w:cs="Arial"/>
-                      <w:color w:val="000000"/>
-                      <w:shd w:val="clear" w:color="auto" w:fill="FFFFFF"/>
-                    </w:rPr>
-                    <w:t>dateFormat</w:t>
-                  </w:r>
-                  <w:proofErr w:type="spellEnd"/>
-                  <w:r>
-                    <w:rPr>
-                      <w:rStyle w:val="eop"/>
-                      <w:rFonts w:ascii="Arial" w:hAnsi="Arial" w:cs="Arial"/>
-                      <w:color w:val="000000"/>
-                      <w:shd w:val="clear" w:color="auto" w:fill="FFFFFF"/>
-                    </w:rPr>
-                    <w:t>(</w:t>
-                  </w:r>
-                  <w:proofErr w:type="spellStart"/>
-                  <w:proofErr w:type="gramEnd"/>
-                  <w:r>
-                    <w:rPr>
-                      <w:rStyle w:val="eop"/>
-                      <w:rFonts w:ascii="Arial" w:hAnsi="Arial" w:cs="Arial"/>
-                      <w:color w:val="000000"/>
-                      <w:shd w:val="clear" w:color="auto" w:fill="FFFFFF"/>
-                    </w:rPr>
-                    <w:t>commonDetails.payBy</w:t>
-                  </w:r>
-                  <w:proofErr w:type="spellEnd"/>
-                  <w:r>
-                    <w:rPr>
-                      <w:rStyle w:val="eop"/>
-                      <w:rFonts w:ascii="Arial" w:hAnsi="Arial" w:cs="Arial"/>
-                      <w:color w:val="000000"/>
-                      <w:shd w:val="clear" w:color="auto" w:fill="FFFFFF"/>
-                    </w:rPr>
-                    <w:t xml:space="preserve">, ‘dd MMMM </w:t>
-                  </w:r>
-                  <w:proofErr w:type="spellStart"/>
-                  <w:r>
-                    <w:rPr>
-                      <w:rStyle w:val="eop"/>
-                      <w:rFonts w:ascii="Arial" w:hAnsi="Arial" w:cs="Arial"/>
-                      <w:color w:val="000000"/>
-                      <w:shd w:val="clear" w:color="auto" w:fill="FFFFFF"/>
-                    </w:rPr>
-                    <w:t>yyyy</w:t>
-                  </w:r>
-                  <w:proofErr w:type="spellEnd"/>
-                  <w:r>
-                    <w:rPr>
-                      <w:rStyle w:val="eop"/>
-                      <w:rFonts w:ascii="Arial" w:hAnsi="Arial" w:cs="Arial"/>
-                      <w:color w:val="000000"/>
-                      <w:shd w:val="clear" w:color="auto" w:fill="FFFFFF"/>
-                    </w:rPr>
-                    <w:t>’, 'dd-MM-</w:t>
-                  </w:r>
-                  <w:proofErr w:type="spellStart"/>
-                  <w:r>
-                    <w:rPr>
-                      <w:rStyle w:val="eop"/>
-                      <w:rFonts w:ascii="Arial" w:hAnsi="Arial" w:cs="Arial"/>
-                      <w:color w:val="000000"/>
-                      <w:shd w:val="clear" w:color="auto" w:fill="FFFFFF"/>
-                    </w:rPr>
-                    <w:t>yyyy</w:t>
-                  </w:r>
-                  <w:proofErr w:type="spellEnd"/>
-                  <w:r>
-                    <w:rPr>
-                      <w:rStyle w:val="eop"/>
-                      <w:rFonts w:ascii="Arial" w:hAnsi="Arial" w:cs="Arial"/>
-                      <w:color w:val="000000"/>
-                      <w:shd w:val="clear" w:color="auto" w:fill="FFFFFF"/>
-                    </w:rPr>
-                    <w:t>')}&gt;&gt;</w:t>
+                    <w:t>&lt;&lt;{dateFormat(commonDetails.payBy, ‘dd MMMM yyyy’, 'dd-MM-yyyy')}&gt;&gt;</w:t>
                   </w:r>
                 </w:p>
               </w:tc>
@@ -4659,45 +3624,7 @@
                       <w:sz w:val="20"/>
                       <w:szCs w:val="20"/>
                     </w:rPr>
-                    <w:t>&lt;&lt;</w:t>
-                  </w:r>
-                  <w:proofErr w:type="spellStart"/>
-                  <w:r>
-                    <w:rPr>
-                      <w:rFonts w:cstheme="minorHAnsi"/>
-                      <w:sz w:val="20"/>
-                      <w:szCs w:val="20"/>
-                    </w:rPr>
-                    <w:t>cr</w:t>
-                  </w:r>
-                  <w:proofErr w:type="spellEnd"/>
-                  <w:proofErr w:type="gramStart"/>
-                  <w:r>
-                    <w:rPr>
-                      <w:rFonts w:cstheme="minorHAnsi"/>
-                      <w:sz w:val="20"/>
-                      <w:szCs w:val="20"/>
-                    </w:rPr>
-                    <w:t>_{</w:t>
-                  </w:r>
-                  <w:proofErr w:type="spellStart"/>
-                  <w:proofErr w:type="gramEnd"/>
-                  <w:r>
-                    <w:rPr>
-                      <w:rFonts w:cstheme="minorHAnsi"/>
-                      <w:sz w:val="20"/>
-                      <w:szCs w:val="20"/>
-                    </w:rPr>
-                    <w:t>commonDetails.howToPay</w:t>
-                  </w:r>
-                  <w:proofErr w:type="spellEnd"/>
-                  <w:r>
-                    <w:rPr>
-                      <w:rFonts w:cstheme="minorHAnsi"/>
-                      <w:sz w:val="20"/>
-                      <w:szCs w:val="20"/>
-                    </w:rPr>
-                    <w:t>== ‘BY_SET_DATE’}&gt;&gt;</w:t>
+                    <w:t>&lt;&lt;cr_{commonDetails.howToPay== ‘BY_SET_DATE’}&gt;&gt;</w:t>
                   </w:r>
                 </w:p>
               </w:tc>
@@ -4763,118 +3690,7 @@
                       <w:color w:val="000000"/>
                       <w:shd w:val="clear" w:color="auto" w:fill="FFFFFF"/>
                     </w:rPr>
-                    <w:t>£&lt;&lt;</w:t>
-                  </w:r>
-                  <w:proofErr w:type="spellStart"/>
-                  <w:r>
-                    <w:rPr>
-                      <w:rStyle w:val="eop"/>
-                      <w:rFonts w:ascii="Arial" w:hAnsi="Arial" w:cs="Arial"/>
-                      <w:color w:val="000000"/>
-                      <w:shd w:val="clear" w:color="auto" w:fill="FFFFFF"/>
-                    </w:rPr>
-                    <w:t>commonDetails.amountToPay</w:t>
-                  </w:r>
-                  <w:proofErr w:type="spellEnd"/>
-                  <w:r>
-                    <w:rPr>
-                      <w:rStyle w:val="eop"/>
-                      <w:rFonts w:ascii="Arial" w:hAnsi="Arial" w:cs="Arial"/>
-                      <w:color w:val="000000"/>
-                      <w:shd w:val="clear" w:color="auto" w:fill="FFFFFF"/>
-                    </w:rPr>
-                    <w:t>&gt;&gt; no later than &lt;</w:t>
-                  </w:r>
-                  <w:proofErr w:type="gramStart"/>
-                  <w:r>
-                    <w:rPr>
-                      <w:rStyle w:val="eop"/>
-                      <w:rFonts w:ascii="Arial" w:hAnsi="Arial" w:cs="Arial"/>
-                      <w:color w:val="000000"/>
-                      <w:shd w:val="clear" w:color="auto" w:fill="FFFFFF"/>
-                    </w:rPr>
-                    <w:t>&lt;{</w:t>
-                  </w:r>
-                  <w:proofErr w:type="spellStart"/>
-                  <w:r>
-                    <w:rPr>
-                      <w:rStyle w:val="eop"/>
-                      <w:rFonts w:ascii="Arial" w:hAnsi="Arial" w:cs="Arial"/>
-                      <w:color w:val="000000"/>
-                      <w:shd w:val="clear" w:color="auto" w:fill="FFFFFF"/>
-                    </w:rPr>
-                    <w:t>dateFormat</w:t>
-                  </w:r>
-                  <w:proofErr w:type="spellEnd"/>
-                  <w:r>
-                    <w:rPr>
-                      <w:rStyle w:val="eop"/>
-                      <w:rFonts w:ascii="Arial" w:hAnsi="Arial" w:cs="Arial"/>
-                      <w:color w:val="000000"/>
-                      <w:shd w:val="clear" w:color="auto" w:fill="FFFFFF"/>
-                    </w:rPr>
-                    <w:t>(</w:t>
-                  </w:r>
-                  <w:proofErr w:type="spellStart"/>
-                  <w:proofErr w:type="gramEnd"/>
-                  <w:r>
-                    <w:rPr>
-                      <w:rStyle w:val="eop"/>
-                      <w:rFonts w:ascii="Arial" w:hAnsi="Arial" w:cs="Arial"/>
-                      <w:color w:val="000000"/>
-                      <w:shd w:val="clear" w:color="auto" w:fill="FFFFFF"/>
-                    </w:rPr>
-                    <w:t>commonDetails.payBy</w:t>
-                  </w:r>
-                  <w:proofErr w:type="spellEnd"/>
-                  <w:r>
-                    <w:rPr>
-                      <w:rStyle w:val="eop"/>
-                      <w:rFonts w:ascii="Arial" w:hAnsi="Arial" w:cs="Arial"/>
-                      <w:color w:val="000000"/>
-                      <w:shd w:val="clear" w:color="auto" w:fill="FFFFFF"/>
-                    </w:rPr>
-                    <w:t xml:space="preserve">, ‘dd MMMM </w:t>
-                  </w:r>
-                  <w:proofErr w:type="spellStart"/>
-                  <w:r>
-                    <w:rPr>
-                      <w:rStyle w:val="eop"/>
-                      <w:rFonts w:ascii="Arial" w:hAnsi="Arial" w:cs="Arial"/>
-                      <w:color w:val="000000"/>
-                      <w:shd w:val="clear" w:color="auto" w:fill="FFFFFF"/>
-                    </w:rPr>
-                    <w:t>yyyy</w:t>
-                  </w:r>
-                  <w:proofErr w:type="spellEnd"/>
-                  <w:r>
-                    <w:rPr>
-                      <w:rStyle w:val="eop"/>
-                      <w:rFonts w:ascii="Arial" w:hAnsi="Arial" w:cs="Arial"/>
-                      <w:color w:val="000000"/>
-                      <w:shd w:val="clear" w:color="auto" w:fill="FFFFFF"/>
-                    </w:rPr>
-                    <w:t>’, 'dd-MM-</w:t>
-                  </w:r>
-                  <w:proofErr w:type="spellStart"/>
-                  <w:r>
-                    <w:rPr>
-                      <w:rStyle w:val="eop"/>
-                      <w:rFonts w:ascii="Arial" w:hAnsi="Arial" w:cs="Arial"/>
-                      <w:color w:val="000000"/>
-                      <w:shd w:val="clear" w:color="auto" w:fill="FFFFFF"/>
-                    </w:rPr>
-                    <w:t>yyyy</w:t>
-                  </w:r>
-                  <w:proofErr w:type="spellEnd"/>
-                  <w:r>
-                    <w:rPr>
-                      <w:rStyle w:val="eop"/>
-                      <w:rFonts w:ascii="Arial" w:hAnsi="Arial" w:cs="Arial"/>
-                      <w:color w:val="000000"/>
-                      <w:shd w:val="clear" w:color="auto" w:fill="FFFFFF"/>
-                    </w:rPr>
-                    <w:t>')}&gt;&gt;</w:t>
+                    <w:t>£&lt;&lt;commonDetails.amountToPay&gt;&gt; no later than &lt;&lt;{dateFormat(commonDetails.payBy, ‘dd MMMM yyyy’, 'dd-MM-yyyy')}&gt;&gt;</w:t>
                   </w:r>
                 </w:p>
               </w:tc>
@@ -4888,28 +3704,35 @@
                 <w:p>
                   <w:pPr>
                     <w:rPr>
+                      <w:rFonts w:cstheme="minorHAnsi"/>
+                      <w:sz w:val="20"/>
+                      <w:szCs w:val="20"/>
+                    </w:rPr>
+                  </w:pPr>
+                  <w:r>
+                    <w:rPr>
+                      <w:rFonts w:cstheme="minorHAnsi"/>
+                      <w:sz w:val="20"/>
+                      <w:szCs w:val="20"/>
+                    </w:rPr>
+                    <w:t>&lt;&lt;cs_{commonDetails.responseType == ‘FULL_ADMISSION’ }&gt;&gt;</w:t>
+                  </w:r>
+                  <w:r>
+                    <w:rPr>
                       <w:rFonts w:ascii="GDSTransportWebsite" w:hAnsi="GDSTransportWebsite"/>
                       <w:color w:val="0A0A0A"/>
                       <w:shd w:val="clear" w:color="auto" w:fill="FFFFFF"/>
                     </w:rPr>
-                  </w:pPr>
-                  <w:r>
+                    <w:t>This amount includes interest if it has been claimed which will continue to accrue on the amount outstanding up to the date of judgment or earlier payment.</w:t>
+                  </w:r>
+                </w:p>
+                <w:p>
+                  <w:pPr>
                     <w:rPr>
                       <w:rFonts w:ascii="GDSTransportWebsite" w:hAnsi="GDSTransportWebsite"/>
                       <w:color w:val="0A0A0A"/>
                       <w:shd w:val="clear" w:color="auto" w:fill="FFFFFF"/>
                     </w:rPr>
-                    <w:t>This amount includes interest if it has been claimed which will continue to accrue on the amount outstanding up to the date of judgment or earlier payment.</w:t>
-                  </w:r>
-                </w:p>
-                <w:p>
-                  <w:pPr>
-                    <w:rPr>
-                      <w:rStyle w:val="eop"/>
-                      <w:rFonts w:ascii="Arial" w:hAnsi="Arial" w:cs="Arial"/>
-                      <w:color w:val="000000"/>
-                      <w:shd w:val="clear" w:color="auto" w:fill="FFFFFF"/>
-                    </w:rPr>
                   </w:pPr>
                   <w:r>
                     <w:rPr>
@@ -4917,25 +3740,78 @@
                       <w:color w:val="0A0A0A"/>
                       <w:shd w:val="clear" w:color="auto" w:fill="FFFFFF"/>
                     </w:rPr>
-                    <w:t xml:space="preserve">The above amount does not include the claim </w:t>
-                  </w:r>
-                  <w:proofErr w:type="gramStart"/>
+                    <w:t xml:space="preserve">The above amount does not include the claim fee and any fixed costs claimed which </w:t>
+                  </w:r>
                   <w:r>
                     <w:rPr>
                       <w:rFonts w:ascii="GDSTransportWebsite" w:hAnsi="GDSTransportWebsite"/>
                       <w:color w:val="0A0A0A"/>
                       <w:shd w:val="clear" w:color="auto" w:fill="FFFFFF"/>
                     </w:rPr>
-                    <w:t>fee</w:t>
-                  </w:r>
-                  <w:proofErr w:type="gramEnd"/>
+                    <w:lastRenderedPageBreak/>
+                    <w:t>are payable in addition and if judgment is entered on an admission will be included in the total judgment sum.</w:t>
+                  </w:r>
                   <w:r>
                     <w:rPr>
                       <w:rFonts w:ascii="GDSTransportWebsite" w:hAnsi="GDSTransportWebsite"/>
                       <w:color w:val="0A0A0A"/>
                       <w:shd w:val="clear" w:color="auto" w:fill="FFFFFF"/>
                     </w:rPr>
-                    <w:t xml:space="preserve"> and any fixed costs claimed which are payable in addition and if judgment is entered on an admission will be included in the total judgment sum.</w:t>
+                    <w:t xml:space="preserve"> </w:t>
+                  </w:r>
+                  <w:r>
+                    <w:rPr>
+                      <w:rFonts w:ascii="GDSTransportWebsite" w:hAnsi="GDSTransportWebsite"/>
+                      <w:color w:val="0A0A0A"/>
+                      <w:sz w:val="20"/>
+                      <w:szCs w:val="20"/>
+                      <w:shd w:val="clear" w:color="auto" w:fill="FFFFFF"/>
+                    </w:rPr>
+                    <w:t>&lt;&lt;es_&gt;&gt;</w:t>
+                  </w:r>
+                </w:p>
+                <w:p>
+                  <w:pPr>
+                    <w:rPr>
+                      <w:rStyle w:val="eop"/>
+                      <w:rFonts w:cstheme="minorHAnsi"/>
+                      <w:sz w:val="20"/>
+                      <w:szCs w:val="20"/>
+                    </w:rPr>
+                  </w:pPr>
+                  <w:r>
+                    <w:rPr>
+                      <w:rFonts w:cstheme="minorHAnsi"/>
+                      <w:sz w:val="20"/>
+                      <w:szCs w:val="20"/>
+                    </w:rPr>
+                    <w:t>&lt;&lt;cs_{commonDetails.responseType == ‘PART_ADMISSION’ }&gt;&gt;</w:t>
+                  </w:r>
+                  <w:r>
+                    <w:rPr>
+                      <w:rFonts w:ascii="GDSTransportWebsite" w:hAnsi="GDSTransportWebsite"/>
+                      <w:color w:val="0A0A0A"/>
+                      <w:shd w:val="clear" w:color="auto" w:fill="FFFFFF"/>
+                    </w:rPr>
+                    <w:t>The amount to be considered is the claim amount and any interest claimed. The claim fee and any fixed costs claimed are not included in this figure but are payable in addition and if judgment is entered on an admission will be included in the total judgment sum.</w:t>
+                  </w:r>
+                  <w:r>
+                    <w:rPr>
+                      <w:rFonts w:ascii="GDSTransportWebsite" w:hAnsi="GDSTransportWebsite"/>
+                      <w:color w:val="0A0A0A"/>
+                      <w:shd w:val="clear" w:color="auto" w:fill="FFFFFF"/>
+                    </w:rPr>
+                    <w:t xml:space="preserve"> </w:t>
+                  </w:r>
+                  <w:r>
+                    <w:rPr>
+                      <w:rFonts w:ascii="GDSTransportWebsite" w:hAnsi="GDSTransportWebsite"/>
+                      <w:color w:val="0A0A0A"/>
+                      <w:sz w:val="20"/>
+                      <w:szCs w:val="20"/>
+                      <w:shd w:val="clear" w:color="auto" w:fill="FFFFFF"/>
+                    </w:rPr>
+                    <w:t>&lt;&lt;es_&gt;&gt;</w:t>
                   </w:r>
                 </w:p>
               </w:tc>
@@ -5014,27 +3890,7 @@
                       <w:color w:val="000000"/>
                       <w:shd w:val="clear" w:color="auto" w:fill="FFFFFF"/>
                     </w:rPr>
-                    <w:t>&lt;&lt;</w:t>
-                  </w:r>
-                  <w:proofErr w:type="spellStart"/>
-                  <w:r>
-                    <w:rPr>
-                      <w:rStyle w:val="eop"/>
-                      <w:rFonts w:ascii="Arial" w:hAnsi="Arial" w:cs="Arial"/>
-                      <w:color w:val="000000"/>
-                      <w:shd w:val="clear" w:color="auto" w:fill="FFFFFF"/>
-                    </w:rPr>
-                    <w:t>commonDetails.whyNotPayImmediately</w:t>
-                  </w:r>
-                  <w:proofErr w:type="spellEnd"/>
-                  <w:r>
-                    <w:rPr>
-                      <w:rStyle w:val="eop"/>
-                      <w:rFonts w:ascii="Arial" w:hAnsi="Arial" w:cs="Arial"/>
-                      <w:color w:val="000000"/>
-                      <w:shd w:val="clear" w:color="auto" w:fill="FFFFFF"/>
-                    </w:rPr>
-                    <w:t>&gt;&gt;</w:t>
+                    <w:t>&lt;&lt;commonDetails.whyNotPayImmediately&gt;&gt;</w:t>
                   </w:r>
                 </w:p>
               </w:tc>
@@ -5097,54 +3953,7 @@
                       <w:sz w:val="20"/>
                       <w:szCs w:val="20"/>
                     </w:rPr>
-                    <w:t>&lt;&lt;</w:t>
-                  </w:r>
-                  <w:proofErr w:type="spellStart"/>
-                  <w:r>
-                    <w:rPr>
-                      <w:rFonts w:cstheme="minorHAnsi"/>
-                      <w:sz w:val="20"/>
-                      <w:szCs w:val="20"/>
-                    </w:rPr>
-                    <w:t>cr</w:t>
-                  </w:r>
-                  <w:proofErr w:type="spellEnd"/>
-                  <w:proofErr w:type="gramStart"/>
-                  <w:r>
-                    <w:rPr>
-                      <w:rFonts w:cstheme="minorHAnsi"/>
-                      <w:sz w:val="20"/>
-                      <w:szCs w:val="20"/>
-                    </w:rPr>
-                    <w:t>_{</w:t>
-                  </w:r>
-                  <w:proofErr w:type="spellStart"/>
-                  <w:proofErr w:type="gramEnd"/>
-                  <w:r>
-                    <w:rPr>
-                      <w:rFonts w:cstheme="minorHAnsi"/>
-                      <w:sz w:val="20"/>
-                      <w:szCs w:val="20"/>
-                    </w:rPr>
-                    <w:t>commonDetails.howToPay</w:t>
-                  </w:r>
-                  <w:proofErr w:type="spellEnd"/>
-                  <w:r>
-                    <w:rPr>
-                      <w:rFonts w:cstheme="minorHAnsi"/>
-                      <w:sz w:val="20"/>
-                      <w:szCs w:val="20"/>
-                    </w:rPr>
-                    <w:t xml:space="preserve">== </w:t>
-                  </w:r>
-                  <w:r>
-                    <w:rPr>
-                      <w:rFonts w:cstheme="minorHAnsi"/>
-                      <w:sz w:val="20"/>
-                      <w:szCs w:val="20"/>
-                    </w:rPr>
-                    <w:lastRenderedPageBreak/>
-                    <w:t>‘SUGGESTION_OF_REPAYMENT_PLAN’}&gt;&gt;</w:t>
+                    <w:t>&lt;&lt;cr_{commonDetails.howToPay== ‘SUGGESTION_OF_REPAYMENT_PLAN’}&gt;&gt;</w:t>
                   </w:r>
                 </w:p>
               </w:tc>
@@ -5238,98 +4047,7 @@
                       <w:color w:val="000000"/>
                       <w:shd w:val="clear" w:color="auto" w:fill="FFFFFF"/>
                     </w:rPr>
-                    <w:t>&lt;</w:t>
-                  </w:r>
-                  <w:proofErr w:type="gramStart"/>
-                  <w:r>
-                    <w:rPr>
-                      <w:rStyle w:val="eop"/>
-                      <w:rFonts w:ascii="Arial" w:hAnsi="Arial" w:cs="Arial"/>
-                      <w:color w:val="000000"/>
-                      <w:shd w:val="clear" w:color="auto" w:fill="FFFFFF"/>
-                    </w:rPr>
-                    <w:t>&lt;{</w:t>
-                  </w:r>
-                  <w:proofErr w:type="spellStart"/>
-                  <w:r>
-                    <w:rPr>
-                      <w:rStyle w:val="eop"/>
-                      <w:rFonts w:ascii="Arial" w:hAnsi="Arial" w:cs="Arial"/>
-                      <w:color w:val="000000"/>
-                      <w:shd w:val="clear" w:color="auto" w:fill="FFFFFF"/>
-                    </w:rPr>
-                    <w:t>dateFormat</w:t>
-                  </w:r>
-                  <w:proofErr w:type="spellEnd"/>
-                  <w:r>
-                    <w:rPr>
-                      <w:rStyle w:val="eop"/>
-                      <w:rFonts w:ascii="Arial" w:hAnsi="Arial" w:cs="Arial"/>
-                      <w:color w:val="000000"/>
-                      <w:shd w:val="clear" w:color="auto" w:fill="FFFFFF"/>
-                    </w:rPr>
-                    <w:t>(</w:t>
-                  </w:r>
-                  <w:proofErr w:type="spellStart"/>
-                  <w:r>
-                    <w:rPr>
-                      <w:rStyle w:val="eop"/>
-                      <w:rFonts w:ascii="Arial" w:hAnsi="Arial" w:cs="Arial"/>
-                      <w:color w:val="000000"/>
-                      <w:shd w:val="clear" w:color="auto" w:fill="FFFFFF"/>
-                    </w:rPr>
-                    <w:t>commonDetails.repaymentPlan.firstRepaymentDate</w:t>
-                  </w:r>
-                  <w:proofErr w:type="spellEnd"/>
-                  <w:proofErr w:type="gramEnd"/>
-                  <w:r>
-                    <w:rPr>
-                      <w:rStyle w:val="eop"/>
-                      <w:rFonts w:ascii="Arial" w:hAnsi="Arial" w:cs="Arial"/>
-                      <w:color w:val="000000"/>
-                      <w:shd w:val="clear" w:color="auto" w:fill="FFFFFF"/>
-                    </w:rPr>
-                    <w:t xml:space="preserve">, ‘dd MMMM </w:t>
-                  </w:r>
-                  <w:proofErr w:type="spellStart"/>
-                  <w:r>
-                    <w:rPr>
-                      <w:rStyle w:val="eop"/>
-                      <w:rFonts w:ascii="Arial" w:hAnsi="Arial" w:cs="Arial"/>
-                      <w:color w:val="000000"/>
-                      <w:shd w:val="clear" w:color="auto" w:fill="FFFFFF"/>
-                    </w:rPr>
-                    <w:t>yyyy</w:t>
-                  </w:r>
-                  <w:proofErr w:type="spellEnd"/>
-                  <w:r>
-                    <w:rPr>
-                      <w:rStyle w:val="eop"/>
-                      <w:rFonts w:ascii="Arial" w:hAnsi="Arial" w:cs="Arial"/>
-                      <w:color w:val="000000"/>
-                      <w:shd w:val="clear" w:color="auto" w:fill="FFFFFF"/>
-                    </w:rPr>
-                    <w:t>’, '</w:t>
-                  </w:r>
-                  <w:proofErr w:type="spellStart"/>
-                  <w:r>
-                    <w:rPr>
-                      <w:rStyle w:val="eop"/>
-                      <w:rFonts w:ascii="Arial" w:hAnsi="Arial" w:cs="Arial"/>
-                      <w:color w:val="000000"/>
-                      <w:shd w:val="clear" w:color="auto" w:fill="FFFFFF"/>
-                    </w:rPr>
-                    <w:t>yyyy</w:t>
-                  </w:r>
-                  <w:proofErr w:type="spellEnd"/>
-                  <w:r>
-                    <w:rPr>
-                      <w:rStyle w:val="eop"/>
-                      <w:rFonts w:ascii="Arial" w:hAnsi="Arial" w:cs="Arial"/>
-                      <w:color w:val="000000"/>
-                      <w:shd w:val="clear" w:color="auto" w:fill="FFFFFF"/>
-                    </w:rPr>
-                    <w:t>-MM-dd')}&gt;&gt;</w:t>
+                    <w:t>&lt;&lt;{dateFormat(commonDetails.repaymentPlan.firstRepaymentDate, ‘dd MMMM yyyy’, 'yyyy-MM-dd')}&gt;&gt;</w:t>
                   </w:r>
                 </w:p>
               </w:tc>
@@ -5401,7 +4119,6 @@
                       <w:shd w:val="clear" w:color="auto" w:fill="FFFFFF"/>
                     </w:rPr>
                   </w:pPr>
-                  <w:proofErr w:type="gramStart"/>
                   <w:r>
                     <w:rPr>
                       <w:rStyle w:val="eop"/>
@@ -5409,28 +4126,7 @@
                       <w:color w:val="000000"/>
                       <w:shd w:val="clear" w:color="auto" w:fill="FFFFFF"/>
                     </w:rPr>
-                    <w:t>£&lt;&lt;</w:t>
-                  </w:r>
-                  <w:proofErr w:type="spellStart"/>
-                  <w:r>
-                    <w:rPr>
-                      <w:rStyle w:val="eop"/>
-                      <w:rFonts w:ascii="Arial" w:hAnsi="Arial" w:cs="Arial"/>
-                      <w:color w:val="000000"/>
-                      <w:shd w:val="clear" w:color="auto" w:fill="FFFFFF"/>
-                    </w:rPr>
-                    <w:t>commonDetails.repaymentPlan.paymentAmount</w:t>
-                  </w:r>
-                  <w:proofErr w:type="spellEnd"/>
-                  <w:proofErr w:type="gramEnd"/>
-                  <w:r>
-                    <w:rPr>
-                      <w:rStyle w:val="eop"/>
-                      <w:rFonts w:ascii="Arial" w:hAnsi="Arial" w:cs="Arial"/>
-                      <w:color w:val="000000"/>
-                      <w:shd w:val="clear" w:color="auto" w:fill="FFFFFF"/>
-                    </w:rPr>
-                    <w:t>&gt;&gt;</w:t>
+                    <w:t>£&lt;&lt;commonDetails.repaymentPlan.paymentAmount&gt;&gt;</w:t>
                   </w:r>
                 </w:p>
               </w:tc>
@@ -5502,7 +4198,6 @@
                       <w:shd w:val="clear" w:color="auto" w:fill="FFFFFF"/>
                     </w:rPr>
                   </w:pPr>
-                  <w:proofErr w:type="gramStart"/>
                   <w:r>
                     <w:rPr>
                       <w:rStyle w:val="eop"/>
@@ -5510,28 +4205,7 @@
                       <w:color w:val="000000"/>
                       <w:shd w:val="clear" w:color="auto" w:fill="FFFFFF"/>
                     </w:rPr>
-                    <w:t>&lt;&lt;</w:t>
-                  </w:r>
-                  <w:proofErr w:type="spellStart"/>
-                  <w:r>
-                    <w:rPr>
-                      <w:rStyle w:val="eop"/>
-                      <w:rFonts w:ascii="Arial" w:hAnsi="Arial" w:cs="Arial"/>
-                      <w:color w:val="000000"/>
-                      <w:shd w:val="clear" w:color="auto" w:fill="FFFFFF"/>
-                    </w:rPr>
-                    <w:t>commonDetails.repaymentPlan.paymentFrequencyDisplay</w:t>
-                  </w:r>
-                  <w:proofErr w:type="spellEnd"/>
-                  <w:proofErr w:type="gramEnd"/>
-                  <w:r>
-                    <w:rPr>
-                      <w:rStyle w:val="eop"/>
-                      <w:rFonts w:ascii="Arial" w:hAnsi="Arial" w:cs="Arial"/>
-                      <w:color w:val="000000"/>
-                      <w:shd w:val="clear" w:color="auto" w:fill="FFFFFF"/>
-                    </w:rPr>
-                    <w:t>&gt;&gt;</w:t>
+                    <w:t>&lt;&lt;commonDetails.repaymentPlan.paymentFrequencyDisplay&gt;&gt;</w:t>
                   </w:r>
                 </w:p>
               </w:tc>
@@ -5610,98 +4284,7 @@
                       <w:color w:val="000000"/>
                       <w:shd w:val="clear" w:color="auto" w:fill="FFFFFF"/>
                     </w:rPr>
-                    <w:t>&lt;</w:t>
-                  </w:r>
-                  <w:proofErr w:type="gramStart"/>
-                  <w:r>
-                    <w:rPr>
-                      <w:rStyle w:val="eop"/>
-                      <w:rFonts w:ascii="Arial" w:hAnsi="Arial" w:cs="Arial"/>
-                      <w:color w:val="000000"/>
-                      <w:shd w:val="clear" w:color="auto" w:fill="FFFFFF"/>
-                    </w:rPr>
-                    <w:t>&lt;{</w:t>
-                  </w:r>
-                  <w:proofErr w:type="spellStart"/>
-                  <w:r>
-                    <w:rPr>
-                      <w:rStyle w:val="eop"/>
-                      <w:rFonts w:ascii="Arial" w:hAnsi="Arial" w:cs="Arial"/>
-                      <w:color w:val="000000"/>
-                      <w:shd w:val="clear" w:color="auto" w:fill="FFFFFF"/>
-                    </w:rPr>
-                    <w:t>dateFormat</w:t>
-                  </w:r>
-                  <w:proofErr w:type="spellEnd"/>
-                  <w:r>
-                    <w:rPr>
-                      <w:rStyle w:val="eop"/>
-                      <w:rFonts w:ascii="Arial" w:hAnsi="Arial" w:cs="Arial"/>
-                      <w:color w:val="000000"/>
-                      <w:shd w:val="clear" w:color="auto" w:fill="FFFFFF"/>
-                    </w:rPr>
-                    <w:t>(</w:t>
-                  </w:r>
-                  <w:proofErr w:type="spellStart"/>
-                  <w:proofErr w:type="gramEnd"/>
-                  <w:r>
-                    <w:rPr>
-                      <w:rStyle w:val="eop"/>
-                      <w:rFonts w:ascii="Arial" w:hAnsi="Arial" w:cs="Arial"/>
-                      <w:color w:val="000000"/>
-                      <w:shd w:val="clear" w:color="auto" w:fill="FFFFFF"/>
-                    </w:rPr>
-                    <w:t>commonDetails.payBy</w:t>
-                  </w:r>
-                  <w:proofErr w:type="spellEnd"/>
-                  <w:r>
-                    <w:rPr>
-                      <w:rStyle w:val="eop"/>
-                      <w:rFonts w:ascii="Arial" w:hAnsi="Arial" w:cs="Arial"/>
-                      <w:color w:val="000000"/>
-                      <w:shd w:val="clear" w:color="auto" w:fill="FFFFFF"/>
-                    </w:rPr>
-                    <w:t xml:space="preserve">, ‘dd MMMM </w:t>
-                  </w:r>
-                  <w:proofErr w:type="spellStart"/>
-                  <w:r>
-                    <w:rPr>
-                      <w:rStyle w:val="eop"/>
-                      <w:rFonts w:ascii="Arial" w:hAnsi="Arial" w:cs="Arial"/>
-                      <w:color w:val="000000"/>
-                      <w:shd w:val="clear" w:color="auto" w:fill="FFFFFF"/>
-                    </w:rPr>
-                    <w:t>yyyy</w:t>
-                  </w:r>
-                  <w:proofErr w:type="spellEnd"/>
-                  <w:r>
-                    <w:rPr>
-                      <w:rStyle w:val="eop"/>
-                      <w:rFonts w:ascii="Arial" w:hAnsi="Arial" w:cs="Arial"/>
-                      <w:color w:val="000000"/>
-                      <w:shd w:val="clear" w:color="auto" w:fill="FFFFFF"/>
-                    </w:rPr>
-                    <w:t>’, 'dd-MM-</w:t>
-                  </w:r>
-                  <w:proofErr w:type="spellStart"/>
-                  <w:r>
-                    <w:rPr>
-                      <w:rStyle w:val="eop"/>
-                      <w:rFonts w:ascii="Arial" w:hAnsi="Arial" w:cs="Arial"/>
-                      <w:color w:val="000000"/>
-                      <w:shd w:val="clear" w:color="auto" w:fill="FFFFFF"/>
-                    </w:rPr>
-                    <w:t>yyyy</w:t>
-                  </w:r>
-                  <w:proofErr w:type="spellEnd"/>
-                  <w:r>
-                    <w:rPr>
-                      <w:rStyle w:val="eop"/>
-                      <w:rFonts w:ascii="Arial" w:hAnsi="Arial" w:cs="Arial"/>
-                      <w:color w:val="000000"/>
-                      <w:shd w:val="clear" w:color="auto" w:fill="FFFFFF"/>
-                    </w:rPr>
-                    <w:t>')}&gt;&gt;</w:t>
+                    <w:t>&lt;&lt;{dateFormat(commonDetails.payBy, ‘dd MMMM yyyy’, 'dd-MM-yyyy')}&gt;&gt;</w:t>
                   </w:r>
                 </w:p>
               </w:tc>
@@ -5791,27 +4374,7 @@
                       <w:color w:val="000000"/>
                       <w:shd w:val="clear" w:color="auto" w:fill="FFFFFF"/>
                     </w:rPr>
-                    <w:t>&lt;&lt;</w:t>
-                  </w:r>
-                  <w:proofErr w:type="spellStart"/>
-                  <w:r>
-                    <w:rPr>
-                      <w:rStyle w:val="eop"/>
-                      <w:rFonts w:ascii="Arial" w:hAnsi="Arial" w:cs="Arial"/>
-                      <w:color w:val="000000"/>
-                      <w:shd w:val="clear" w:color="auto" w:fill="FFFFFF"/>
-                    </w:rPr>
-                    <w:t>commonDetails.whyNotPayImmediately</w:t>
-                  </w:r>
-                  <w:proofErr w:type="spellEnd"/>
-                  <w:r>
-                    <w:rPr>
-                      <w:rStyle w:val="eop"/>
-                      <w:rFonts w:ascii="Arial" w:hAnsi="Arial" w:cs="Arial"/>
-                      <w:color w:val="000000"/>
-                      <w:shd w:val="clear" w:color="auto" w:fill="FFFFFF"/>
-                    </w:rPr>
-                    <w:t>&gt;&gt;</w:t>
+                    <w:t>&lt;&lt;commonDetails.whyNotPayImmediately&gt;&gt;</w:t>
                   </w:r>
                 </w:p>
               </w:tc>
@@ -5883,88 +4446,24 @@
                 <w:sz w:val="21"/>
                 <w:szCs w:val="21"/>
               </w:rPr>
-              <w:t>&lt;&lt;cs_{</w:t>
-            </w:r>
-            <w:proofErr w:type="spellStart"/>
-            <w:r>
+              <w:t>&lt;&lt;cs_{allocatedTrack=='SMALL_CLAIM'}&gt;&gt;</w:t>
+            </w:r>
+          </w:p>
+          <w:p>
+            <w:pPr>
               <w:rPr>
                 <w:rFonts w:ascii="Segoe UI" w:hAnsi="Segoe UI" w:cs="Segoe UI"/>
                 <w:sz w:val="21"/>
                 <w:szCs w:val="21"/>
               </w:rPr>
-              <w:t>allocatedTrack</w:t>
-            </w:r>
-            <w:proofErr w:type="spellEnd"/>
+            </w:pPr>
             <w:r>
               <w:rPr>
                 <w:rFonts w:ascii="Segoe UI" w:hAnsi="Segoe UI" w:cs="Segoe UI"/>
                 <w:sz w:val="21"/>
                 <w:szCs w:val="21"/>
               </w:rPr>
-              <w:t>=='SMALL_CLAIM'}&gt;&gt;</w:t>
-            </w:r>
-          </w:p>
-          <w:p>
-            <w:pPr>
-              <w:rPr>
-                <w:rFonts w:ascii="Segoe UI" w:hAnsi="Segoe UI" w:cs="Segoe UI"/>
-                <w:sz w:val="21"/>
-                <w:szCs w:val="21"/>
-              </w:rPr>
-            </w:pPr>
-            <w:r>
-              <w:rPr>
-                <w:rFonts w:ascii="Segoe UI" w:hAnsi="Segoe UI" w:cs="Segoe UI"/>
-                <w:sz w:val="21"/>
-                <w:szCs w:val="21"/>
-              </w:rPr>
-              <w:t>&lt;&lt;cs</w:t>
-            </w:r>
-            <w:proofErr w:type="gramStart"/>
-            <w:r>
-              <w:rPr>
-                <w:rFonts w:ascii="Segoe UI" w:hAnsi="Segoe UI" w:cs="Segoe UI"/>
-                <w:sz w:val="21"/>
-                <w:szCs w:val="21"/>
-              </w:rPr>
-              <w:t>_{</w:t>
-            </w:r>
-            <w:proofErr w:type="spellStart"/>
-            <w:proofErr w:type="gramEnd"/>
-            <w:r>
-              <w:rPr>
-                <w:rFonts w:ascii="Segoe UI" w:hAnsi="Segoe UI" w:cs="Segoe UI"/>
-                <w:sz w:val="21"/>
-                <w:szCs w:val="21"/>
-              </w:rPr>
-              <w:t>responseType</w:t>
-            </w:r>
-            <w:proofErr w:type="spellEnd"/>
-            <w:r>
-              <w:rPr>
-                <w:rFonts w:ascii="Segoe UI" w:hAnsi="Segoe UI" w:cs="Segoe UI"/>
-                <w:sz w:val="21"/>
-                <w:szCs w:val="21"/>
-              </w:rPr>
-              <w:t xml:space="preserve"> == ‘FULL_DEFENCE’|| </w:t>
-            </w:r>
-            <w:proofErr w:type="spellStart"/>
-            <w:r>
-              <w:rPr>
-                <w:rFonts w:ascii="Segoe UI" w:hAnsi="Segoe UI" w:cs="Segoe UI"/>
-                <w:sz w:val="21"/>
-                <w:szCs w:val="21"/>
-              </w:rPr>
-              <w:t>responseType</w:t>
-            </w:r>
-            <w:proofErr w:type="spellEnd"/>
-            <w:r>
-              <w:rPr>
-                <w:rFonts w:ascii="Segoe UI" w:hAnsi="Segoe UI" w:cs="Segoe UI"/>
-                <w:sz w:val="21"/>
-                <w:szCs w:val="21"/>
-              </w:rPr>
-              <w:t xml:space="preserve"> == ‘PART_ADMISSION’}&gt;&gt;</w:t>
+              <w:t>&lt;&lt;cs_{responseType == ‘FULL_DEFENCE’|| responseType == ‘PART_ADMISSION’}&gt;&gt;</w:t>
             </w:r>
           </w:p>
           <w:p>
@@ -6033,51 +4532,7 @@
                       <w:szCs w:val="21"/>
                       <w:shd w:val="clear" w:color="auto" w:fill="FFFFFF"/>
                     </w:rPr>
-                    <w:t>&lt;&lt;</w:t>
-                  </w:r>
-                  <w:proofErr w:type="spellStart"/>
-                  <w:r>
-                    <w:rPr>
-                      <w:rFonts w:ascii="Segoe UI" w:hAnsi="Segoe UI" w:cs="Segoe UI"/>
-                      <w:color w:val="000000"/>
-                      <w:sz w:val="21"/>
-                      <w:szCs w:val="21"/>
-                      <w:shd w:val="clear" w:color="auto" w:fill="FFFFFF"/>
-                    </w:rPr>
-                    <w:t>cr</w:t>
-                  </w:r>
-                  <w:proofErr w:type="spellEnd"/>
-                  <w:r>
-                    <w:rPr>
-                      <w:rFonts w:ascii="Segoe UI" w:hAnsi="Segoe UI" w:cs="Segoe UI"/>
-                      <w:color w:val="000000"/>
-                      <w:sz w:val="21"/>
-                      <w:szCs w:val="21"/>
-                      <w:shd w:val="clear" w:color="auto" w:fill="FFFFFF"/>
-                    </w:rPr>
-                    <w:t>_{</w:t>
-                  </w:r>
-                  <w:proofErr w:type="spellStart"/>
-                  <w:r>
-                    <w:rPr>
-                      <w:rFonts w:ascii="Segoe UI" w:hAnsi="Segoe UI" w:cs="Segoe UI"/>
-                      <w:color w:val="000000"/>
-                      <w:sz w:val="21"/>
-                      <w:szCs w:val="21"/>
-                      <w:shd w:val="clear" w:color="auto" w:fill="FFFFFF"/>
-                    </w:rPr>
-                    <w:t>checkCarmToggle</w:t>
-                  </w:r>
-                  <w:proofErr w:type="spellEnd"/>
-                  <w:r>
-                    <w:rPr>
-                      <w:rFonts w:ascii="Segoe UI" w:hAnsi="Segoe UI" w:cs="Segoe UI"/>
-                      <w:color w:val="000000"/>
-                      <w:sz w:val="21"/>
-                      <w:szCs w:val="21"/>
-                      <w:shd w:val="clear" w:color="auto" w:fill="FFFFFF"/>
-                    </w:rPr>
-                    <w:t>==false}&gt;&gt;</w:t>
+                    <w:t>&lt;&lt;cr_{checkCarmToggle==false}&gt;&gt;</w:t>
                   </w:r>
                 </w:p>
               </w:tc>
@@ -6255,6 +4710,7 @@
                       <w:szCs w:val="21"/>
                       <w:shd w:val="clear" w:color="auto" w:fill="FFFFFF"/>
                     </w:rPr>
+                    <w:lastRenderedPageBreak/>
                     <w:t>No</w:t>
                   </w:r>
                 </w:p>
@@ -6374,51 +4830,7 @@
                       <w:szCs w:val="21"/>
                       <w:shd w:val="clear" w:color="auto" w:fill="FFFFFF"/>
                     </w:rPr>
-                    <w:t>&lt;&lt;</w:t>
-                  </w:r>
-                  <w:proofErr w:type="spellStart"/>
-                  <w:r>
-                    <w:rPr>
-                      <w:rFonts w:ascii="Segoe UI" w:hAnsi="Segoe UI" w:cs="Segoe UI"/>
-                      <w:color w:val="000000"/>
-                      <w:sz w:val="21"/>
-                      <w:szCs w:val="21"/>
-                      <w:shd w:val="clear" w:color="auto" w:fill="FFFFFF"/>
-                    </w:rPr>
-                    <w:t>cr</w:t>
-                  </w:r>
-                  <w:proofErr w:type="spellEnd"/>
-                  <w:r>
-                    <w:rPr>
-                      <w:rFonts w:ascii="Segoe UI" w:hAnsi="Segoe UI" w:cs="Segoe UI"/>
-                      <w:color w:val="000000"/>
-                      <w:sz w:val="21"/>
-                      <w:szCs w:val="21"/>
-                      <w:shd w:val="clear" w:color="auto" w:fill="FFFFFF"/>
-                    </w:rPr>
-                    <w:t>_{</w:t>
-                  </w:r>
-                  <w:proofErr w:type="spellStart"/>
-                  <w:r>
-                    <w:rPr>
-                      <w:rFonts w:ascii="Segoe UI" w:hAnsi="Segoe UI" w:cs="Segoe UI"/>
-                      <w:color w:val="000000"/>
-                      <w:sz w:val="21"/>
-                      <w:szCs w:val="21"/>
-                      <w:shd w:val="clear" w:color="auto" w:fill="FFFFFF"/>
-                    </w:rPr>
-                    <w:t>checkCarmToggle</w:t>
-                  </w:r>
-                  <w:proofErr w:type="spellEnd"/>
-                  <w:r>
-                    <w:rPr>
-                      <w:rFonts w:ascii="Segoe UI" w:hAnsi="Segoe UI" w:cs="Segoe UI"/>
-                      <w:color w:val="000000"/>
-                      <w:sz w:val="21"/>
-                      <w:szCs w:val="21"/>
-                      <w:shd w:val="clear" w:color="auto" w:fill="FFFFFF"/>
-                    </w:rPr>
-                    <w:t>==true}&gt;&gt;</w:t>
+                    <w:t>&lt;&lt;cr_{checkCarmToggle==true}&gt;&gt;</w:t>
                   </w:r>
                 </w:p>
               </w:tc>
@@ -6491,25 +4903,7 @@
                       <w:sz w:val="21"/>
                       <w:szCs w:val="21"/>
                     </w:rPr>
-                    <w:t>&lt;&lt;</w:t>
-                  </w:r>
-                  <w:proofErr w:type="spellStart"/>
-                  <w:r>
-                    <w:rPr>
-                      <w:rFonts w:ascii="Segoe UI" w:hAnsi="Segoe UI" w:cs="Segoe UI"/>
-                      <w:sz w:val="21"/>
-                      <w:szCs w:val="21"/>
-                    </w:rPr>
-                    <w:t>mediationFirstName</w:t>
-                  </w:r>
-                  <w:proofErr w:type="spellEnd"/>
-                  <w:r>
-                    <w:rPr>
-                      <w:rFonts w:ascii="Segoe UI" w:hAnsi="Segoe UI" w:cs="Segoe UI"/>
-                      <w:sz w:val="21"/>
-                      <w:szCs w:val="21"/>
-                    </w:rPr>
-                    <w:t>&gt;&gt;</w:t>
+                    <w:t>&lt;&lt;mediationFirstName&gt;&gt;</w:t>
                   </w:r>
                 </w:p>
                 <w:p>
@@ -6584,25 +4978,7 @@
                       <w:sz w:val="21"/>
                       <w:szCs w:val="21"/>
                     </w:rPr>
-                    <w:t>&lt;&lt;</w:t>
-                  </w:r>
-                  <w:proofErr w:type="spellStart"/>
-                  <w:r>
-                    <w:rPr>
-                      <w:rFonts w:ascii="Segoe UI" w:hAnsi="Segoe UI" w:cs="Segoe UI"/>
-                      <w:sz w:val="21"/>
-                      <w:szCs w:val="21"/>
-                    </w:rPr>
-                    <w:t>mediationLastName</w:t>
-                  </w:r>
-                  <w:proofErr w:type="spellEnd"/>
-                  <w:r>
-                    <w:rPr>
-                      <w:rFonts w:ascii="Segoe UI" w:hAnsi="Segoe UI" w:cs="Segoe UI"/>
-                      <w:sz w:val="21"/>
-                      <w:szCs w:val="21"/>
-                    </w:rPr>
-                    <w:t>&gt;&gt;</w:t>
+                    <w:t>&lt;&lt;mediationLastName&gt;&gt;</w:t>
                   </w:r>
                 </w:p>
                 <w:p>
@@ -6683,25 +5059,7 @@
                       <w:sz w:val="21"/>
                       <w:szCs w:val="21"/>
                     </w:rPr>
-                    <w:t>&lt;&lt;</w:t>
-                  </w:r>
-                  <w:proofErr w:type="spellStart"/>
-                  <w:r>
-                    <w:rPr>
-                      <w:rFonts w:ascii="Segoe UI" w:hAnsi="Segoe UI" w:cs="Segoe UI"/>
-                      <w:sz w:val="21"/>
-                      <w:szCs w:val="21"/>
-                    </w:rPr>
-                    <w:t>mediationContactNumber</w:t>
-                  </w:r>
-                  <w:proofErr w:type="spellEnd"/>
-                  <w:r>
-                    <w:rPr>
-                      <w:rFonts w:ascii="Segoe UI" w:hAnsi="Segoe UI" w:cs="Segoe UI"/>
-                      <w:sz w:val="21"/>
-                      <w:szCs w:val="21"/>
-                    </w:rPr>
-                    <w:t>&gt;&gt;</w:t>
+                    <w:t>&lt;&lt;mediationContactNumber&gt;&gt;</w:t>
                   </w:r>
                 </w:p>
               </w:tc>
@@ -6764,25 +5122,7 @@
                       <w:sz w:val="21"/>
                       <w:szCs w:val="21"/>
                     </w:rPr>
-                    <w:t>&lt;&lt;</w:t>
-                  </w:r>
-                  <w:proofErr w:type="spellStart"/>
-                  <w:r>
-                    <w:rPr>
-                      <w:rFonts w:ascii="Segoe UI" w:hAnsi="Segoe UI" w:cs="Segoe UI"/>
-                      <w:sz w:val="21"/>
-                      <w:szCs w:val="21"/>
-                    </w:rPr>
-                    <w:t>mediationEmail</w:t>
-                  </w:r>
-                  <w:proofErr w:type="spellEnd"/>
-                  <w:r>
-                    <w:rPr>
-                      <w:rFonts w:ascii="Segoe UI" w:hAnsi="Segoe UI" w:cs="Segoe UI"/>
-                      <w:sz w:val="21"/>
-                      <w:szCs w:val="21"/>
-                    </w:rPr>
-                    <w:t>&gt;&gt;</w:t>
+                    <w:t>&lt;&lt;mediationEmail&gt;&gt;</w:t>
                   </w:r>
                 </w:p>
                 <w:p>
@@ -6822,44 +5162,7 @@
                       <w:sz w:val="21"/>
                       <w:szCs w:val="21"/>
                     </w:rPr>
-                    <w:lastRenderedPageBreak/>
-                    <w:t>&lt;&lt;</w:t>
-                  </w:r>
-                  <w:proofErr w:type="spellStart"/>
-                  <w:r>
-                    <w:rPr>
-                      <w:rFonts w:ascii="Segoe UI" w:hAnsi="Segoe UI" w:cs="Segoe UI"/>
-                      <w:sz w:val="21"/>
-                      <w:szCs w:val="21"/>
-                    </w:rPr>
-                    <w:t>cr</w:t>
-                  </w:r>
-                  <w:proofErr w:type="spellEnd"/>
-                  <w:r>
-                    <w:rPr>
-                      <w:rFonts w:ascii="Segoe UI" w:hAnsi="Segoe UI" w:cs="Segoe UI"/>
-                      <w:sz w:val="21"/>
-                      <w:szCs w:val="21"/>
-                    </w:rPr>
-                    <w:t>_{</w:t>
-                  </w:r>
-                  <w:proofErr w:type="spellStart"/>
-                  <w:r>
-                    <w:rPr>
-                      <w:rFonts w:ascii="Segoe UI" w:hAnsi="Segoe UI" w:cs="Segoe UI"/>
-                      <w:sz w:val="21"/>
-                      <w:szCs w:val="21"/>
-                    </w:rPr>
-                    <w:t>mediationUnavailableDatesExists</w:t>
-                  </w:r>
-                  <w:proofErr w:type="spellEnd"/>
-                  <w:r>
-                    <w:rPr>
-                      <w:rFonts w:ascii="Segoe UI" w:hAnsi="Segoe UI" w:cs="Segoe UI"/>
-                      <w:sz w:val="21"/>
-                      <w:szCs w:val="21"/>
-                    </w:rPr>
-                    <w:t>==false}&gt;&gt;</w:t>
+                    <w:t>&lt;&lt;cr_{mediationUnavailableDatesExists==false}&gt;&gt;</w:t>
                   </w:r>
                 </w:p>
               </w:tc>
@@ -6995,43 +5298,7 @@
                       <w:sz w:val="21"/>
                       <w:szCs w:val="21"/>
                     </w:rPr>
-                    <w:t>&lt;&lt;</w:t>
-                  </w:r>
-                  <w:proofErr w:type="spellStart"/>
-                  <w:r>
-                    <w:rPr>
-                      <w:rFonts w:ascii="Segoe UI" w:hAnsi="Segoe UI" w:cs="Segoe UI"/>
-                      <w:sz w:val="21"/>
-                      <w:szCs w:val="21"/>
-                    </w:rPr>
-                    <w:t>cr</w:t>
-                  </w:r>
-                  <w:proofErr w:type="spellEnd"/>
-                  <w:r>
-                    <w:rPr>
-                      <w:rFonts w:ascii="Segoe UI" w:hAnsi="Segoe UI" w:cs="Segoe UI"/>
-                      <w:sz w:val="21"/>
-                      <w:szCs w:val="21"/>
-                    </w:rPr>
-                    <w:t>_{</w:t>
-                  </w:r>
-                  <w:proofErr w:type="spellStart"/>
-                  <w:r>
-                    <w:rPr>
-                      <w:rFonts w:ascii="Segoe UI" w:hAnsi="Segoe UI" w:cs="Segoe UI"/>
-                      <w:sz w:val="21"/>
-                      <w:szCs w:val="21"/>
-                    </w:rPr>
-                    <w:t>mediationUnavailableDatesExists</w:t>
-                  </w:r>
-                  <w:proofErr w:type="spellEnd"/>
-                  <w:r>
-                    <w:rPr>
-                      <w:rFonts w:ascii="Segoe UI" w:hAnsi="Segoe UI" w:cs="Segoe UI"/>
-                      <w:sz w:val="21"/>
-                      <w:szCs w:val="21"/>
-                    </w:rPr>
-                    <w:t>==true}&gt;&gt;</w:t>
+                    <w:t>&lt;&lt;cr_{mediationUnavailableDatesExists==true}&gt;&gt;</w:t>
                   </w:r>
                 </w:p>
               </w:tc>
@@ -7064,35 +5331,15 @@
                       <w:sz w:val="21"/>
                       <w:szCs w:val="21"/>
                     </w:rPr>
-                    <w:t>&lt;&lt;</w:t>
-                  </w:r>
-                  <w:proofErr w:type="spellStart"/>
-                  <w:r>
-                    <w:rPr>
-                      <w:rFonts w:ascii="Segoe UI" w:hAnsi="Segoe UI" w:cs="Segoe UI"/>
-                      <w:i/>
-                      <w:iCs/>
-                      <w:sz w:val="21"/>
-                      <w:szCs w:val="21"/>
-                    </w:rPr>
-                    <w:t>rr_</w:t>
-                  </w:r>
-                  <w:r>
-                    <w:rPr>
-                      <w:rFonts w:ascii="Segoe UI" w:hAnsi="Segoe UI" w:cs="Segoe UI"/>
-                      <w:sz w:val="21"/>
-                      <w:szCs w:val="21"/>
-                    </w:rPr>
-                    <w:t>mediationUnavailableDatesList</w:t>
-                  </w:r>
-                  <w:proofErr w:type="spellEnd"/>
-                  <w:r>
-                    <w:rPr>
-                      <w:rFonts w:ascii="Segoe UI" w:hAnsi="Segoe UI" w:cs="Segoe UI"/>
-                      <w:sz w:val="21"/>
-                      <w:szCs w:val="21"/>
-                    </w:rPr>
-                    <w:t>&gt;&gt;</w:t>
+                    <w:t>&lt;&lt;rr_</w:t>
+                  </w:r>
+                  <w:r>
+                    <w:rPr>
+                      <w:rFonts w:ascii="Segoe UI" w:hAnsi="Segoe UI" w:cs="Segoe UI"/>
+                      <w:sz w:val="21"/>
+                      <w:szCs w:val="21"/>
+                    </w:rPr>
+                    <w:t>mediationUnavailableDatesList&gt;&gt;</w:t>
                   </w:r>
                 </w:p>
               </w:tc>
@@ -7123,45 +5370,7 @@
                       <w:sz w:val="21"/>
                       <w:szCs w:val="21"/>
                     </w:rPr>
-                    <w:t>&lt;&lt;</w:t>
-                  </w:r>
-                  <w:proofErr w:type="spellStart"/>
-                  <w:r>
-                    <w:rPr>
-                      <w:rFonts w:ascii="Segoe UI" w:hAnsi="Segoe UI" w:cs="Segoe UI"/>
-                      <w:sz w:val="21"/>
-                      <w:szCs w:val="21"/>
-                    </w:rPr>
-                    <w:t>cr</w:t>
-                  </w:r>
-                  <w:proofErr w:type="spellEnd"/>
-                  <w:r>
-                    <w:rPr>
-                      <w:rFonts w:ascii="Segoe UI" w:hAnsi="Segoe UI" w:cs="Segoe UI"/>
-                      <w:sz w:val="21"/>
-                      <w:szCs w:val="21"/>
-                    </w:rPr>
-                    <w:t>_{</w:t>
-                  </w:r>
-                  <w:proofErr w:type="spellStart"/>
-                  <w:proofErr w:type="gramStart"/>
-                  <w:r>
-                    <w:rPr>
-                      <w:rFonts w:ascii="Segoe UI" w:hAnsi="Segoe UI" w:cs="Segoe UI"/>
-                      <w:sz w:val="21"/>
-                      <w:szCs w:val="21"/>
-                    </w:rPr>
-                    <w:t>value.toDate</w:t>
-                  </w:r>
-                  <w:proofErr w:type="spellEnd"/>
-                  <w:proofErr w:type="gramEnd"/>
-                  <w:r>
-                    <w:rPr>
-                      <w:rFonts w:ascii="Segoe UI" w:hAnsi="Segoe UI" w:cs="Segoe UI"/>
-                      <w:sz w:val="21"/>
-                      <w:szCs w:val="21"/>
-                    </w:rPr>
-                    <w:t>==null}&gt;&gt;</w:t>
+                    <w:t>&lt;&lt;cr_{value.toDate==null}&gt;&gt;</w:t>
                   </w:r>
                 </w:p>
               </w:tc>
@@ -7224,27 +5433,7 @@
                       <w:sz w:val="21"/>
                       <w:szCs w:val="21"/>
                     </w:rPr>
-                    <w:t>&lt;&lt;</w:t>
-                  </w:r>
-                  <w:proofErr w:type="spellStart"/>
-                  <w:proofErr w:type="gramStart"/>
-                  <w:r>
-                    <w:rPr>
-                      <w:rFonts w:ascii="Segoe UI" w:hAnsi="Segoe UI" w:cs="Segoe UI"/>
-                      <w:sz w:val="21"/>
-                      <w:szCs w:val="21"/>
-                    </w:rPr>
-                    <w:t>value.date</w:t>
-                  </w:r>
-                  <w:proofErr w:type="spellEnd"/>
-                  <w:proofErr w:type="gramEnd"/>
-                  <w:r>
-                    <w:rPr>
-                      <w:rFonts w:ascii="Segoe UI" w:hAnsi="Segoe UI" w:cs="Segoe UI"/>
-                      <w:sz w:val="21"/>
-                      <w:szCs w:val="21"/>
-                    </w:rPr>
-                    <w:t>&gt;&gt;</w:t>
+                    <w:t>&lt;&lt;value.date&gt;&gt;</w:t>
                   </w:r>
                 </w:p>
                 <w:p>
@@ -7315,45 +5504,7 @@
                       <w:sz w:val="21"/>
                       <w:szCs w:val="21"/>
                     </w:rPr>
-                    <w:t>&lt;&lt;</w:t>
-                  </w:r>
-                  <w:proofErr w:type="spellStart"/>
-                  <w:r>
-                    <w:rPr>
-                      <w:rFonts w:ascii="Segoe UI" w:hAnsi="Segoe UI" w:cs="Segoe UI"/>
-                      <w:sz w:val="21"/>
-                      <w:szCs w:val="21"/>
-                    </w:rPr>
-                    <w:t>cr</w:t>
-                  </w:r>
-                  <w:proofErr w:type="spellEnd"/>
-                  <w:r>
-                    <w:rPr>
-                      <w:rFonts w:ascii="Segoe UI" w:hAnsi="Segoe UI" w:cs="Segoe UI"/>
-                      <w:sz w:val="21"/>
-                      <w:szCs w:val="21"/>
-                    </w:rPr>
-                    <w:t>_{</w:t>
-                  </w:r>
-                  <w:proofErr w:type="spellStart"/>
-                  <w:proofErr w:type="gramStart"/>
-                  <w:r>
-                    <w:rPr>
-                      <w:rFonts w:ascii="Segoe UI" w:hAnsi="Segoe UI" w:cs="Segoe UI"/>
-                      <w:sz w:val="21"/>
-                      <w:szCs w:val="21"/>
-                    </w:rPr>
-                    <w:t>value.toDate</w:t>
-                  </w:r>
-                  <w:proofErr w:type="spellEnd"/>
-                  <w:proofErr w:type="gramEnd"/>
-                  <w:r>
-                    <w:rPr>
-                      <w:rFonts w:ascii="Segoe UI" w:hAnsi="Segoe UI" w:cs="Segoe UI"/>
-                      <w:sz w:val="21"/>
-                      <w:szCs w:val="21"/>
-                    </w:rPr>
-                    <w:t>!=null}&gt;&gt;</w:t>
+                    <w:t>&lt;&lt;cr_{value.toDate!=null}&gt;&gt;</w:t>
                   </w:r>
                 </w:p>
               </w:tc>
@@ -7467,64 +5618,24 @@
                       <w:sz w:val="21"/>
                       <w:szCs w:val="21"/>
                     </w:rPr>
-                    <w:t>&lt;&lt;</w:t>
-                  </w:r>
-                  <w:proofErr w:type="spellStart"/>
-                  <w:proofErr w:type="gramStart"/>
-                  <w:r>
-                    <w:rPr>
-                      <w:rFonts w:ascii="Segoe UI" w:hAnsi="Segoe UI" w:cs="Segoe UI"/>
-                      <w:sz w:val="21"/>
-                      <w:szCs w:val="21"/>
-                    </w:rPr>
-                    <w:t>value.fromDate</w:t>
-                  </w:r>
-                  <w:proofErr w:type="spellEnd"/>
-                  <w:proofErr w:type="gramEnd"/>
-                  <w:r>
-                    <w:rPr>
-                      <w:rFonts w:ascii="Segoe UI" w:hAnsi="Segoe UI" w:cs="Segoe UI"/>
-                      <w:sz w:val="21"/>
-                      <w:szCs w:val="21"/>
-                    </w:rPr>
-                    <w:t>&gt;&gt;</w:t>
-                  </w:r>
-                </w:p>
-                <w:p>
-                  <w:pPr>
-                    <w:rPr>
-                      <w:rFonts w:ascii="Segoe UI" w:hAnsi="Segoe UI" w:cs="Segoe UI"/>
-                      <w:sz w:val="21"/>
-                      <w:szCs w:val="21"/>
-                    </w:rPr>
-                  </w:pPr>
-                  <w:r>
-                    <w:rPr>
-                      <w:rFonts w:ascii="Segoe UI" w:hAnsi="Segoe UI" w:cs="Segoe UI"/>
-                      <w:sz w:val="21"/>
-                      <w:szCs w:val="21"/>
-                    </w:rPr>
-                    <w:t>&lt;&lt;</w:t>
-                  </w:r>
-                  <w:proofErr w:type="spellStart"/>
-                  <w:proofErr w:type="gramStart"/>
-                  <w:r>
-                    <w:rPr>
-                      <w:rFonts w:ascii="Segoe UI" w:hAnsi="Segoe UI" w:cs="Segoe UI"/>
-                      <w:sz w:val="21"/>
-                      <w:szCs w:val="21"/>
-                    </w:rPr>
-                    <w:t>value.toDate</w:t>
-                  </w:r>
-                  <w:proofErr w:type="spellEnd"/>
-                  <w:proofErr w:type="gramEnd"/>
-                  <w:r>
-                    <w:rPr>
-                      <w:rFonts w:ascii="Segoe UI" w:hAnsi="Segoe UI" w:cs="Segoe UI"/>
-                      <w:sz w:val="21"/>
-                      <w:szCs w:val="21"/>
-                    </w:rPr>
-                    <w:t>&gt;&gt;</w:t>
+                    <w:t>&lt;&lt;value.fromDate&gt;&gt;</w:t>
+                  </w:r>
+                </w:p>
+                <w:p>
+                  <w:pPr>
+                    <w:rPr>
+                      <w:rFonts w:ascii="Segoe UI" w:hAnsi="Segoe UI" w:cs="Segoe UI"/>
+                      <w:sz w:val="21"/>
+                      <w:szCs w:val="21"/>
+                    </w:rPr>
+                  </w:pPr>
+                  <w:r>
+                    <w:rPr>
+                      <w:rFonts w:ascii="Segoe UI" w:hAnsi="Segoe UI" w:cs="Segoe UI"/>
+                      <w:sz w:val="21"/>
+                      <w:szCs w:val="21"/>
+                    </w:rPr>
+                    <w:t>&lt;&lt;value.toDate&gt;&gt;</w:t>
                   </w:r>
                 </w:p>
                 <w:p>
@@ -7595,25 +5706,7 @@
                       <w:sz w:val="21"/>
                       <w:szCs w:val="21"/>
                     </w:rPr>
-                    <w:t>&lt;&lt;</w:t>
-                  </w:r>
-                  <w:proofErr w:type="spellStart"/>
-                  <w:r>
-                    <w:rPr>
-                      <w:rFonts w:ascii="Segoe UI" w:hAnsi="Segoe UI" w:cs="Segoe UI"/>
-                      <w:sz w:val="21"/>
-                      <w:szCs w:val="21"/>
-                    </w:rPr>
-                    <w:t>er_mediationUnavailableDatesList</w:t>
-                  </w:r>
-                  <w:proofErr w:type="spellEnd"/>
-                  <w:r>
-                    <w:rPr>
-                      <w:rFonts w:ascii="Segoe UI" w:hAnsi="Segoe UI" w:cs="Segoe UI"/>
-                      <w:sz w:val="21"/>
-                      <w:szCs w:val="21"/>
-                    </w:rPr>
-                    <w:t>&gt;&gt;</w:t>
+                    <w:t>&lt;&lt;er_mediationUnavailableDatesList&gt;&gt;</w:t>
                   </w:r>
                 </w:p>
               </w:tc>
@@ -7960,6 +6053,7 @@
                 <w:color w:val="0A0A0A"/>
                 <w:shd w:val="clear" w:color="auto" w:fill="FFFFFF"/>
               </w:rPr>
+              <w:lastRenderedPageBreak/>
               <w:t xml:space="preserve">Name  </w:t>
             </w:r>
             <w:r>
@@ -7986,23 +6080,7 @@
                 <w:rFonts w:ascii="GDSTransportWebsite" w:hAnsi="GDSTransportWebsite"/>
                 <w:shd w:val="clear" w:color="auto" w:fill="FFFFFF"/>
               </w:rPr>
-              <w:t xml:space="preserve"> &lt;&lt;</w:t>
-            </w:r>
-            <w:proofErr w:type="spellStart"/>
-            <w:r>
-              <w:rPr>
-                <w:rFonts w:ascii="GDSTransportWebsite" w:hAnsi="GDSTransportWebsite"/>
-                <w:shd w:val="clear" w:color="auto" w:fill="FFFFFF"/>
-              </w:rPr>
-              <w:t>statementOfTruth.role</w:t>
-            </w:r>
-            <w:proofErr w:type="spellEnd"/>
-            <w:r>
-              <w:rPr>
-                <w:rFonts w:ascii="GDSTransportWebsite" w:hAnsi="GDSTransportWebsite"/>
-                <w:shd w:val="clear" w:color="auto" w:fill="FFFFFF"/>
-              </w:rPr>
-              <w:t>&gt;&gt;</w:t>
+              <w:t xml:space="preserve"> &lt;&lt;statementOfTruth.role&gt;&gt;</w:t>
             </w:r>
           </w:p>
         </w:tc>
@@ -9758,28 +7836,6 @@
 </file>
 
 <file path=customXml/item1.xml><?xml version="1.0" encoding="utf-8"?>
-<b:Sources xmlns:b="http://schemas.openxmlformats.org/officeDocument/2006/bibliography" xmlns="http://schemas.openxmlformats.org/officeDocument/2006/bibliography" SelectedStyle="\APASixthEditionOfficeOnline.xsl" StyleName="APA" Version="6"/>
-</file>
-
-<file path=customXml/item2.xml><?xml version="1.0" encoding="utf-8"?>
-<p:properties xmlns:p="http://schemas.microsoft.com/office/2006/metadata/properties" xmlns:xsi="http://www.w3.org/2001/XMLSchema-instance" xmlns:pc="http://schemas.microsoft.com/office/infopath/2007/PartnerControls">
-  <documentManagement>
-    <Stage xmlns="f336f4fe-8719-4ea2-b5d6-29b3a580aeb4">In Approval</Stage>
-    <Next_x0020_Stage xmlns="f336f4fe-8719-4ea2-b5d6-29b3a580aeb4">SendApproval</Next_x0020_Stage>
-    <Admin_x0020_Action xmlns="f336f4fe-8719-4ea2-b5d6-29b3a580aeb4" xsi:nil="true"/>
-    <Template_x0020_Category xmlns="f336f4fe-8719-4ea2-b5d6-29b3a580aeb4">Hearing Requirements Notice - HRN</Template_x0020_Category>
-    <Action xmlns="f336f4fe-8719-4ea2-b5d6-29b3a580aeb4" xsi:nil="true"/>
-    <Purpose1 xmlns="f336f4fe-8719-4ea2-b5d6-29b3a580aeb4">Directions Questionnaire</Purpose1>
-    <Template_x0020_Language xmlns="f336f4fe-8719-4ea2-b5d6-29b3a580aeb4">English - ENG</Template_x0020_Language>
-    <Rename xmlns="f336f4fe-8719-4ea2-b5d6-29b3a580aeb4">true</Rename>
-    <Tornado_x0020_Filename xmlns="f336f4fe-8719-4ea2-b5d6-29b3a580aeb4" xsi:nil="true"/>
-    <Approval_x0020_Request_x0020_Comment xmlns="f336f4fe-8719-4ea2-b5d6-29b3a580aeb4">Hi , We need approval for these document changed under https://tools.hmcts.net/jira/browse/CIV-8879</Approval_x0020_Request_x0020_Comment>
-    <Publication_x0020_Date xmlns="f336f4fe-8719-4ea2-b5d6-29b3a580aeb4">2020-12-09T00:00:00+00:00</Publication_x0020_Date>
-  </documentManagement>
-</p:properties>
-</file>
-
-<file path=customXml/item3.xml><?xml version="1.0" encoding="utf-8"?>
 <?mso-contentType ?>
 <FormTemplates xmlns="http://schemas.microsoft.com/sharepoint/v3/contenttype/forms">
   <Display>DocumentLibraryForm</Display>
@@ -9788,7 +7844,7 @@
 </FormTemplates>
 </file>
 
-<file path=customXml/item4.xml><?xml version="1.0" encoding="utf-8"?>
+<file path=customXml/item2.xml><?xml version="1.0" encoding="utf-8"?>
 <ct:contentTypeSchema xmlns:ct="http://schemas.microsoft.com/office/2006/metadata/contentType" xmlns:ma="http://schemas.microsoft.com/office/2006/metadata/properties/metaAttributes" ct:_="" ma:_="" ma:contentTypeName="_CtTemplate" ma:contentTypeID="0x01010064A5FDCCFB03F540B94405305D7DE14F00A4F8B82F7CEF57469A8FE5CEAB7A0EE0" ma:contentTypeVersion="55" ma:contentTypeDescription="Part of Template Management with Site Columns representing custom attributes." ma:contentTypeScope="" ma:versionID="e48abcd8da7fe05ec90dabdfbb8c2749">
   <xsd:schema xmlns:xsd="http://www.w3.org/2001/XMLSchema" xmlns:xs="http://www.w3.org/2001/XMLSchema" xmlns:p="http://schemas.microsoft.com/office/2006/metadata/properties" xmlns:ns2="f336f4fe-8719-4ea2-b5d6-29b3a580aeb4" xmlns:ns3="b57b892a-dd61-4bba-b372-a8d93da2c7e6" targetNamespace="http://schemas.microsoft.com/office/2006/metadata/properties" ma:root="true" ma:fieldsID="4c733adc908683170864ffc34cec60fa" ns2:_="" ns3:_="">
     <xsd:import namespace="f336f4fe-8719-4ea2-b5d6-29b3a580aeb4"/>
@@ -10110,25 +8166,29 @@
 </ct:contentTypeSchema>
 </file>
 
-<file path=customXml/itemProps1.xml><?xml version="1.0" encoding="utf-8"?>
-<ds:datastoreItem xmlns:ds="http://schemas.openxmlformats.org/officeDocument/2006/customXml" ds:itemID="{5C627932-C981-4CFE-9BA8-667150120D32}">
-  <ds:schemaRefs>
-    <ds:schemaRef ds:uri="http://schemas.openxmlformats.org/officeDocument/2006/bibliography"/>
-  </ds:schemaRefs>
-</ds:datastoreItem>
+<file path=customXml/item3.xml><?xml version="1.0" encoding="utf-8"?>
+<b:Sources xmlns:b="http://schemas.openxmlformats.org/officeDocument/2006/bibliography" xmlns="http://schemas.openxmlformats.org/officeDocument/2006/bibliography" SelectedStyle="\APASixthEditionOfficeOnline.xsl" StyleName="APA" Version="6"/>
 </file>
 
-<file path=customXml/itemProps2.xml><?xml version="1.0" encoding="utf-8"?>
-<ds:datastoreItem xmlns:ds="http://schemas.openxmlformats.org/officeDocument/2006/customXml" ds:itemID="{167D3FB0-0D1A-4A81-8A96-EE2F37F3B125}">
-  <ds:schemaRefs>
-    <ds:schemaRef ds:uri="http://schemas.microsoft.com/office/2006/metadata/properties"/>
-    <ds:schemaRef ds:uri="http://schemas.microsoft.com/office/infopath/2007/PartnerControls"/>
-    <ds:schemaRef ds:uri="f336f4fe-8719-4ea2-b5d6-29b3a580aeb4"/>
-  </ds:schemaRefs>
-</ds:datastoreItem>
+<file path=customXml/item4.xml><?xml version="1.0" encoding="utf-8"?>
+<p:properties xmlns:p="http://schemas.microsoft.com/office/2006/metadata/properties" xmlns:xsi="http://www.w3.org/2001/XMLSchema-instance" xmlns:pc="http://schemas.microsoft.com/office/infopath/2007/PartnerControls">
+  <documentManagement>
+    <Stage xmlns="f336f4fe-8719-4ea2-b5d6-29b3a580aeb4">In Approval</Stage>
+    <Next_x0020_Stage xmlns="f336f4fe-8719-4ea2-b5d6-29b3a580aeb4">SendApproval</Next_x0020_Stage>
+    <Admin_x0020_Action xmlns="f336f4fe-8719-4ea2-b5d6-29b3a580aeb4" xsi:nil="true"/>
+    <Template_x0020_Category xmlns="f336f4fe-8719-4ea2-b5d6-29b3a580aeb4">Hearing Requirements Notice - HRN</Template_x0020_Category>
+    <Action xmlns="f336f4fe-8719-4ea2-b5d6-29b3a580aeb4" xsi:nil="true"/>
+    <Purpose1 xmlns="f336f4fe-8719-4ea2-b5d6-29b3a580aeb4">Directions Questionnaire</Purpose1>
+    <Template_x0020_Language xmlns="f336f4fe-8719-4ea2-b5d6-29b3a580aeb4">English - ENG</Template_x0020_Language>
+    <Rename xmlns="f336f4fe-8719-4ea2-b5d6-29b3a580aeb4">true</Rename>
+    <Tornado_x0020_Filename xmlns="f336f4fe-8719-4ea2-b5d6-29b3a580aeb4" xsi:nil="true"/>
+    <Approval_x0020_Request_x0020_Comment xmlns="f336f4fe-8719-4ea2-b5d6-29b3a580aeb4">Hi , We need approval for these document changed under https://tools.hmcts.net/jira/browse/CIV-8879</Approval_x0020_Request_x0020_Comment>
+    <Publication_x0020_Date xmlns="f336f4fe-8719-4ea2-b5d6-29b3a580aeb4">2020-12-09T00:00:00+00:00</Publication_x0020_Date>
+  </documentManagement>
+</p:properties>
 </file>
 
-<file path=customXml/itemProps3.xml><?xml version="1.0" encoding="utf-8"?>
+<file path=customXml/itemProps1.xml><?xml version="1.0" encoding="utf-8"?>
 <ds:datastoreItem xmlns:ds="http://schemas.openxmlformats.org/officeDocument/2006/customXml" ds:itemID="{B979ABCF-6006-4211-8C04-D08E1C55C8F9}">
   <ds:schemaRefs>
     <ds:schemaRef ds:uri="http://schemas.microsoft.com/sharepoint/v3/contenttype/forms"/>
@@ -10136,7 +8196,7 @@
 </ds:datastoreItem>
 </file>
 
-<file path=customXml/itemProps4.xml><?xml version="1.0" encoding="utf-8"?>
+<file path=customXml/itemProps2.xml><?xml version="1.0" encoding="utf-8"?>
 <ds:datastoreItem xmlns:ds="http://schemas.openxmlformats.org/officeDocument/2006/customXml" ds:itemID="{392D0FB6-F5F8-4A3B-B59F-074A1EA4A310}">
   <ds:schemaRefs>
     <ds:schemaRef ds:uri="http://schemas.microsoft.com/office/2006/metadata/contentType"/>
@@ -10155,6 +8215,24 @@
 </ds:datastoreItem>
 </file>
 
+<file path=customXml/itemProps3.xml><?xml version="1.0" encoding="utf-8"?>
+<ds:datastoreItem xmlns:ds="http://schemas.openxmlformats.org/officeDocument/2006/customXml" ds:itemID="{5C627932-C981-4CFE-9BA8-667150120D32}">
+  <ds:schemaRefs>
+    <ds:schemaRef ds:uri="http://schemas.openxmlformats.org/officeDocument/2006/bibliography"/>
+  </ds:schemaRefs>
+</ds:datastoreItem>
+</file>
+
+<file path=customXml/itemProps4.xml><?xml version="1.0" encoding="utf-8"?>
+<ds:datastoreItem xmlns:ds="http://schemas.openxmlformats.org/officeDocument/2006/customXml" ds:itemID="{167D3FB0-0D1A-4A81-8A96-EE2F37F3B125}">
+  <ds:schemaRefs>
+    <ds:schemaRef ds:uri="http://schemas.microsoft.com/office/2006/metadata/properties"/>
+    <ds:schemaRef ds:uri="http://schemas.microsoft.com/office/infopath/2007/PartnerControls"/>
+    <ds:schemaRef ds:uri="f336f4fe-8719-4ea2-b5d6-29b3a580aeb4"/>
+  </ds:schemaRefs>
+</ds:datastoreItem>
+</file>
+
 <file path=docMetadata/LabelInfo.xml><?xml version="1.0" encoding="utf-8"?>
 <clbl:labelList xmlns:clbl="http://schemas.microsoft.com/office/2020/mipLabelMetadata">
   <clbl:label id="{95c71a0f-75e1-4c8f-90e2-641c9351dd98}" enabled="1" method="Standard" siteId="{3e0088dc-0629-4ae6-aa8c-813e7a296f50}" contentBits="2" removed="0"/>

</xml_diff>

<commit_message>
CIV-17136 - template update
</commit_message>
<xml_diff>
--- a/docker/docmosis/templates/CV-SPC-HRN-ENG-01363.docx
+++ b/docker/docmosis/templates/CV-SPC-HRN-ENG-01363.docx
@@ -129,7 +129,27 @@
                 <w:sz w:val="28"/>
                 <w:szCs w:val="28"/>
               </w:rPr>
-              <w:t>Claim number: &lt;&lt;referenceNumber&gt;&gt;</w:t>
+              <w:t>Claim number: &lt;&lt;</w:t>
+            </w:r>
+            <w:proofErr w:type="spellStart"/>
+            <w:r>
+              <w:rPr>
+                <w:rFonts w:ascii="GDSTransportWebsite" w:hAnsi="GDSTransportWebsite"/>
+                <w:color w:val="60686D"/>
+                <w:sz w:val="28"/>
+                <w:szCs w:val="28"/>
+              </w:rPr>
+              <w:t>referenceNumber</w:t>
+            </w:r>
+            <w:proofErr w:type="spellEnd"/>
+            <w:r>
+              <w:rPr>
+                <w:rFonts w:ascii="GDSTransportWebsite" w:hAnsi="GDSTransportWebsite"/>
+                <w:color w:val="60686D"/>
+                <w:sz w:val="28"/>
+                <w:szCs w:val="28"/>
+              </w:rPr>
+              <w:t>&gt;&gt;</w:t>
             </w:r>
           </w:p>
         </w:tc>
@@ -240,7 +260,27 @@
                 <w:sz w:val="28"/>
                 <w:szCs w:val="28"/>
               </w:rPr>
-              <w:t>Case name: &lt;&lt;caseName&gt;&gt;</w:t>
+              <w:t>Case name: &lt;&lt;</w:t>
+            </w:r>
+            <w:proofErr w:type="spellStart"/>
+            <w:r>
+              <w:rPr>
+                <w:rFonts w:ascii="GDSTransportWebsite" w:hAnsi="GDSTransportWebsite"/>
+                <w:color w:val="60686D"/>
+                <w:sz w:val="28"/>
+                <w:szCs w:val="28"/>
+              </w:rPr>
+              <w:t>caseName</w:t>
+            </w:r>
+            <w:proofErr w:type="spellEnd"/>
+            <w:r>
+              <w:rPr>
+                <w:rFonts w:ascii="GDSTransportWebsite" w:hAnsi="GDSTransportWebsite"/>
+                <w:color w:val="60686D"/>
+                <w:sz w:val="28"/>
+                <w:szCs w:val="28"/>
+              </w:rPr>
+              <w:t>&gt;&gt;</w:t>
             </w:r>
           </w:p>
         </w:tc>
@@ -404,7 +444,98 @@
                 <w:sz w:val="20"/>
                 <w:szCs w:val="20"/>
               </w:rPr>
-              <w:t>Received: &lt;&lt;{dateFormat(submittedOn, ‘d MMMM yyyy’, ‘dd-MM-yyyy’)}&gt;&gt;</w:t>
+              <w:t>Received: &lt;</w:t>
+            </w:r>
+            <w:proofErr w:type="gramStart"/>
+            <w:r>
+              <w:rPr>
+                <w:rFonts w:ascii="GDSTransportWebsite" w:eastAsia="Times New Roman" w:hAnsi="GDSTransportWebsite" w:cs="Times New Roman"/>
+                <w:color w:val="60686D"/>
+                <w:sz w:val="20"/>
+                <w:szCs w:val="20"/>
+              </w:rPr>
+              <w:t>&lt;{</w:t>
+            </w:r>
+            <w:proofErr w:type="spellStart"/>
+            <w:r>
+              <w:rPr>
+                <w:rFonts w:ascii="GDSTransportWebsite" w:eastAsia="Times New Roman" w:hAnsi="GDSTransportWebsite" w:cs="Times New Roman"/>
+                <w:color w:val="60686D"/>
+                <w:sz w:val="20"/>
+                <w:szCs w:val="20"/>
+              </w:rPr>
+              <w:t>dateFormat</w:t>
+            </w:r>
+            <w:proofErr w:type="spellEnd"/>
+            <w:r>
+              <w:rPr>
+                <w:rFonts w:ascii="GDSTransportWebsite" w:eastAsia="Times New Roman" w:hAnsi="GDSTransportWebsite" w:cs="Times New Roman"/>
+                <w:color w:val="60686D"/>
+                <w:sz w:val="20"/>
+                <w:szCs w:val="20"/>
+              </w:rPr>
+              <w:t>(</w:t>
+            </w:r>
+            <w:proofErr w:type="spellStart"/>
+            <w:proofErr w:type="gramEnd"/>
+            <w:r>
+              <w:rPr>
+                <w:rFonts w:ascii="GDSTransportWebsite" w:eastAsia="Times New Roman" w:hAnsi="GDSTransportWebsite" w:cs="Times New Roman"/>
+                <w:color w:val="60686D"/>
+                <w:sz w:val="20"/>
+                <w:szCs w:val="20"/>
+              </w:rPr>
+              <w:t>submittedOn</w:t>
+            </w:r>
+            <w:proofErr w:type="spellEnd"/>
+            <w:r>
+              <w:rPr>
+                <w:rFonts w:ascii="GDSTransportWebsite" w:eastAsia="Times New Roman" w:hAnsi="GDSTransportWebsite" w:cs="Times New Roman"/>
+                <w:color w:val="60686D"/>
+                <w:sz w:val="20"/>
+                <w:szCs w:val="20"/>
+              </w:rPr>
+              <w:t xml:space="preserve">, ‘d MMMM </w:t>
+            </w:r>
+            <w:proofErr w:type="spellStart"/>
+            <w:r>
+              <w:rPr>
+                <w:rFonts w:ascii="GDSTransportWebsite" w:eastAsia="Times New Roman" w:hAnsi="GDSTransportWebsite" w:cs="Times New Roman"/>
+                <w:color w:val="60686D"/>
+                <w:sz w:val="20"/>
+                <w:szCs w:val="20"/>
+              </w:rPr>
+              <w:t>yyyy</w:t>
+            </w:r>
+            <w:proofErr w:type="spellEnd"/>
+            <w:r>
+              <w:rPr>
+                <w:rFonts w:ascii="GDSTransportWebsite" w:eastAsia="Times New Roman" w:hAnsi="GDSTransportWebsite" w:cs="Times New Roman"/>
+                <w:color w:val="60686D"/>
+                <w:sz w:val="20"/>
+                <w:szCs w:val="20"/>
+              </w:rPr>
+              <w:t>’, ‘dd-MM-</w:t>
+            </w:r>
+            <w:proofErr w:type="spellStart"/>
+            <w:r>
+              <w:rPr>
+                <w:rFonts w:ascii="GDSTransportWebsite" w:eastAsia="Times New Roman" w:hAnsi="GDSTransportWebsite" w:cs="Times New Roman"/>
+                <w:color w:val="60686D"/>
+                <w:sz w:val="20"/>
+                <w:szCs w:val="20"/>
+              </w:rPr>
+              <w:t>yyyy</w:t>
+            </w:r>
+            <w:proofErr w:type="spellEnd"/>
+            <w:r>
+              <w:rPr>
+                <w:rFonts w:ascii="GDSTransportWebsite" w:eastAsia="Times New Roman" w:hAnsi="GDSTransportWebsite" w:cs="Times New Roman"/>
+                <w:color w:val="60686D"/>
+                <w:sz w:val="20"/>
+                <w:szCs w:val="20"/>
+              </w:rPr>
+              <w:t>’)}&gt;&gt;</w:t>
             </w:r>
           </w:p>
         </w:tc>
@@ -742,7 +873,41 @@
                 <w:szCs w:val="21"/>
                 <w:shd w:val="clear" w:color="auto" w:fill="FFFFFF"/>
               </w:rPr>
-              <w:t>&lt;&lt;cr_{ respondent1.individualDateOfBirth!=null}&gt;&gt;</w:t>
+              <w:t>&lt;&lt;</w:t>
+            </w:r>
+            <w:proofErr w:type="spellStart"/>
+            <w:r>
+              <w:rPr>
+                <w:rFonts w:ascii="Segoe UI" w:hAnsi="Segoe UI" w:cs="Segoe UI"/>
+                <w:color w:val="000000" w:themeColor="text1"/>
+                <w:sz w:val="21"/>
+                <w:szCs w:val="21"/>
+                <w:shd w:val="clear" w:color="auto" w:fill="FFFFFF"/>
+              </w:rPr>
+              <w:t>cr</w:t>
+            </w:r>
+            <w:proofErr w:type="spellEnd"/>
+            <w:proofErr w:type="gramStart"/>
+            <w:r>
+              <w:rPr>
+                <w:rFonts w:ascii="Segoe UI" w:hAnsi="Segoe UI" w:cs="Segoe UI"/>
+                <w:color w:val="000000" w:themeColor="text1"/>
+                <w:sz w:val="21"/>
+                <w:szCs w:val="21"/>
+                <w:shd w:val="clear" w:color="auto" w:fill="FFFFFF"/>
+              </w:rPr>
+              <w:t>_{ respondent1.individualDateOfBirth</w:t>
+            </w:r>
+            <w:proofErr w:type="gramEnd"/>
+            <w:r>
+              <w:rPr>
+                <w:rFonts w:ascii="Segoe UI" w:hAnsi="Segoe UI" w:cs="Segoe UI"/>
+                <w:color w:val="000000" w:themeColor="text1"/>
+                <w:sz w:val="21"/>
+                <w:szCs w:val="21"/>
+                <w:shd w:val="clear" w:color="auto" w:fill="FFFFFF"/>
+              </w:rPr>
+              <w:t>!=null}&gt;&gt;</w:t>
             </w:r>
           </w:p>
         </w:tc>
@@ -886,7 +1051,52 @@
                 <w:szCs w:val="21"/>
                 <w:shd w:val="clear" w:color="auto" w:fill="FFFFFF"/>
               </w:rPr>
-              <w:t>&lt;&lt;cr_{ respondent1.representative.phone</w:t>
+              <w:t>&lt;&lt;</w:t>
+            </w:r>
+            <w:proofErr w:type="spellStart"/>
+            <w:r>
+              <w:rPr>
+                <w:rFonts w:ascii="Segoe UI" w:hAnsi="Segoe UI" w:cs="Segoe UI"/>
+                <w:color w:val="000000" w:themeColor="text1"/>
+                <w:sz w:val="21"/>
+                <w:szCs w:val="21"/>
+                <w:shd w:val="clear" w:color="auto" w:fill="FFFFFF"/>
+              </w:rPr>
+              <w:t>cr</w:t>
+            </w:r>
+            <w:proofErr w:type="spellEnd"/>
+            <w:proofErr w:type="gramStart"/>
+            <w:r>
+              <w:rPr>
+                <w:rFonts w:ascii="Segoe UI" w:hAnsi="Segoe UI" w:cs="Segoe UI"/>
+                <w:color w:val="000000" w:themeColor="text1"/>
+                <w:sz w:val="21"/>
+                <w:szCs w:val="21"/>
+                <w:shd w:val="clear" w:color="auto" w:fill="FFFFFF"/>
+              </w:rPr>
+              <w:t>_{ respondent1.representative</w:t>
+            </w:r>
+            <w:proofErr w:type="gramEnd"/>
+            <w:r>
+              <w:rPr>
+                <w:rFonts w:ascii="Segoe UI" w:hAnsi="Segoe UI" w:cs="Segoe UI"/>
+                <w:color w:val="000000" w:themeColor="text1"/>
+                <w:sz w:val="21"/>
+                <w:szCs w:val="21"/>
+                <w:shd w:val="clear" w:color="auto" w:fill="FFFFFF"/>
+              </w:rPr>
+              <w:t>.</w:t>
+            </w:r>
+            <w:proofErr w:type="gramStart"/>
+            <w:r>
+              <w:rPr>
+                <w:rFonts w:ascii="Segoe UI" w:hAnsi="Segoe UI" w:cs="Segoe UI"/>
+                <w:color w:val="000000" w:themeColor="text1"/>
+                <w:sz w:val="21"/>
+                <w:szCs w:val="21"/>
+                <w:shd w:val="clear" w:color="auto" w:fill="FFFFFF"/>
+              </w:rPr>
+              <w:t>phone</w:t>
             </w:r>
             <w:r>
               <w:rPr>
@@ -897,7 +1107,18 @@
                 <w:shd w:val="clear" w:color="auto" w:fill="FFFFFF"/>
               </w:rPr>
               <w:lastRenderedPageBreak/>
-              <w:t>Number!=null}&gt;&gt;</w:t>
+              <w:t>Number!=</w:t>
+            </w:r>
+            <w:proofErr w:type="gramEnd"/>
+            <w:r>
+              <w:rPr>
+                <w:rFonts w:ascii="Segoe UI" w:hAnsi="Segoe UI" w:cs="Segoe UI"/>
+                <w:color w:val="000000" w:themeColor="text1"/>
+                <w:sz w:val="21"/>
+                <w:szCs w:val="21"/>
+                <w:shd w:val="clear" w:color="auto" w:fill="FFFFFF"/>
+              </w:rPr>
+              <w:t>null}&gt;&gt;</w:t>
             </w:r>
           </w:p>
         </w:tc>
@@ -953,15 +1174,27 @@
                 <w:color w:val="000000" w:themeColor="text1"/>
               </w:rPr>
             </w:pPr>
-            <w:r>
-              <w:rPr>
-                <w:rFonts w:ascii="Segoe UI" w:hAnsi="Segoe UI" w:cs="Segoe UI"/>
-                <w:color w:val="000000" w:themeColor="text1"/>
-                <w:sz w:val="21"/>
-                <w:szCs w:val="21"/>
-                <w:shd w:val="clear" w:color="auto" w:fill="FFFFFF"/>
-              </w:rPr>
-              <w:t>&lt;&lt;respondent1.representative.phoneNumber&gt;&gt;</w:t>
+            <w:proofErr w:type="gramStart"/>
+            <w:r>
+              <w:rPr>
+                <w:rFonts w:ascii="Segoe UI" w:hAnsi="Segoe UI" w:cs="Segoe UI"/>
+                <w:color w:val="000000" w:themeColor="text1"/>
+                <w:sz w:val="21"/>
+                <w:szCs w:val="21"/>
+                <w:shd w:val="clear" w:color="auto" w:fill="FFFFFF"/>
+              </w:rPr>
+              <w:t>&lt;&lt;respondent1.representative.phoneNumber</w:t>
+            </w:r>
+            <w:proofErr w:type="gramEnd"/>
+            <w:r>
+              <w:rPr>
+                <w:rFonts w:ascii="Segoe UI" w:hAnsi="Segoe UI" w:cs="Segoe UI"/>
+                <w:color w:val="000000" w:themeColor="text1"/>
+                <w:sz w:val="21"/>
+                <w:szCs w:val="21"/>
+                <w:shd w:val="clear" w:color="auto" w:fill="FFFFFF"/>
+              </w:rPr>
+              <w:t>&gt;&gt;</w:t>
             </w:r>
           </w:p>
         </w:tc>
@@ -1037,7 +1270,63 @@
                 <w:szCs w:val="21"/>
                 <w:shd w:val="clear" w:color="auto" w:fill="FFFFFF"/>
               </w:rPr>
-              <w:t>&lt;&lt;cr_{ respondent1.representative.emailAddress!=null}&gt;&gt;</w:t>
+              <w:t>&lt;&lt;</w:t>
+            </w:r>
+            <w:proofErr w:type="spellStart"/>
+            <w:r>
+              <w:rPr>
+                <w:rFonts w:ascii="Segoe UI" w:hAnsi="Segoe UI" w:cs="Segoe UI"/>
+                <w:color w:val="000000" w:themeColor="text1"/>
+                <w:sz w:val="21"/>
+                <w:szCs w:val="21"/>
+                <w:shd w:val="clear" w:color="auto" w:fill="FFFFFF"/>
+              </w:rPr>
+              <w:t>cr</w:t>
+            </w:r>
+            <w:proofErr w:type="spellEnd"/>
+            <w:proofErr w:type="gramStart"/>
+            <w:r>
+              <w:rPr>
+                <w:rFonts w:ascii="Segoe UI" w:hAnsi="Segoe UI" w:cs="Segoe UI"/>
+                <w:color w:val="000000" w:themeColor="text1"/>
+                <w:sz w:val="21"/>
+                <w:szCs w:val="21"/>
+                <w:shd w:val="clear" w:color="auto" w:fill="FFFFFF"/>
+              </w:rPr>
+              <w:t>_{ respondent1.representative</w:t>
+            </w:r>
+            <w:proofErr w:type="gramEnd"/>
+            <w:r>
+              <w:rPr>
+                <w:rFonts w:ascii="Segoe UI" w:hAnsi="Segoe UI" w:cs="Segoe UI"/>
+                <w:color w:val="000000" w:themeColor="text1"/>
+                <w:sz w:val="21"/>
+                <w:szCs w:val="21"/>
+                <w:shd w:val="clear" w:color="auto" w:fill="FFFFFF"/>
+              </w:rPr>
+              <w:t>.</w:t>
+            </w:r>
+            <w:proofErr w:type="gramStart"/>
+            <w:r>
+              <w:rPr>
+                <w:rFonts w:ascii="Segoe UI" w:hAnsi="Segoe UI" w:cs="Segoe UI"/>
+                <w:color w:val="000000" w:themeColor="text1"/>
+                <w:sz w:val="21"/>
+                <w:szCs w:val="21"/>
+                <w:shd w:val="clear" w:color="auto" w:fill="FFFFFF"/>
+              </w:rPr>
+              <w:t>emailAddress!=</w:t>
+            </w:r>
+            <w:proofErr w:type="gramEnd"/>
+            <w:r>
+              <w:rPr>
+                <w:rFonts w:ascii="Segoe UI" w:hAnsi="Segoe UI" w:cs="Segoe UI"/>
+                <w:color w:val="000000" w:themeColor="text1"/>
+                <w:sz w:val="21"/>
+                <w:szCs w:val="21"/>
+                <w:shd w:val="clear" w:color="auto" w:fill="FFFFFF"/>
+              </w:rPr>
+              <w:t>null}&gt;&gt;</w:t>
             </w:r>
           </w:p>
         </w:tc>
@@ -1095,15 +1384,27 @@
                 <w:color w:val="000000" w:themeColor="text1"/>
               </w:rPr>
             </w:pPr>
-            <w:r>
-              <w:rPr>
-                <w:rFonts w:ascii="Segoe UI" w:hAnsi="Segoe UI" w:cs="Segoe UI"/>
-                <w:color w:val="000000" w:themeColor="text1"/>
-                <w:sz w:val="21"/>
-                <w:szCs w:val="21"/>
-                <w:shd w:val="clear" w:color="auto" w:fill="FFFFFF"/>
-              </w:rPr>
-              <w:t>&lt;&lt;respondent1.representative.emailAddress&gt;&gt;</w:t>
+            <w:proofErr w:type="gramStart"/>
+            <w:r>
+              <w:rPr>
+                <w:rFonts w:ascii="Segoe UI" w:hAnsi="Segoe UI" w:cs="Segoe UI"/>
+                <w:color w:val="000000" w:themeColor="text1"/>
+                <w:sz w:val="21"/>
+                <w:szCs w:val="21"/>
+                <w:shd w:val="clear" w:color="auto" w:fill="FFFFFF"/>
+              </w:rPr>
+              <w:t>&lt;&lt;respondent1.representative.emailAddress</w:t>
+            </w:r>
+            <w:proofErr w:type="gramEnd"/>
+            <w:r>
+              <w:rPr>
+                <w:rFonts w:ascii="Segoe UI" w:hAnsi="Segoe UI" w:cs="Segoe UI"/>
+                <w:color w:val="000000" w:themeColor="text1"/>
+                <w:sz w:val="21"/>
+                <w:szCs w:val="21"/>
+                <w:shd w:val="clear" w:color="auto" w:fill="FFFFFF"/>
+              </w:rPr>
+              <w:t>&gt;&gt;</w:t>
             </w:r>
           </w:p>
         </w:tc>
@@ -1533,7 +1834,41 @@
                 <w:szCs w:val="21"/>
                 <w:shd w:val="clear" w:color="auto" w:fill="FFFFFF"/>
               </w:rPr>
-              <w:t>&lt;&lt;cr_{ respondent2.individualDateOfBirth!=null}&gt;&gt;</w:t>
+              <w:t>&lt;&lt;</w:t>
+            </w:r>
+            <w:proofErr w:type="spellStart"/>
+            <w:r>
+              <w:rPr>
+                <w:rFonts w:ascii="Segoe UI" w:hAnsi="Segoe UI" w:cs="Segoe UI"/>
+                <w:color w:val="000000" w:themeColor="text1"/>
+                <w:sz w:val="21"/>
+                <w:szCs w:val="21"/>
+                <w:shd w:val="clear" w:color="auto" w:fill="FFFFFF"/>
+              </w:rPr>
+              <w:t>cr</w:t>
+            </w:r>
+            <w:proofErr w:type="spellEnd"/>
+            <w:proofErr w:type="gramStart"/>
+            <w:r>
+              <w:rPr>
+                <w:rFonts w:ascii="Segoe UI" w:hAnsi="Segoe UI" w:cs="Segoe UI"/>
+                <w:color w:val="000000" w:themeColor="text1"/>
+                <w:sz w:val="21"/>
+                <w:szCs w:val="21"/>
+                <w:shd w:val="clear" w:color="auto" w:fill="FFFFFF"/>
+              </w:rPr>
+              <w:t>_{ respondent2.individualDateOfBirth</w:t>
+            </w:r>
+            <w:proofErr w:type="gramEnd"/>
+            <w:r>
+              <w:rPr>
+                <w:rFonts w:ascii="Segoe UI" w:hAnsi="Segoe UI" w:cs="Segoe UI"/>
+                <w:color w:val="000000" w:themeColor="text1"/>
+                <w:sz w:val="21"/>
+                <w:szCs w:val="21"/>
+                <w:shd w:val="clear" w:color="auto" w:fill="FFFFFF"/>
+              </w:rPr>
+              <w:t>!=null}&gt;&gt;</w:t>
             </w:r>
           </w:p>
         </w:tc>
@@ -1676,7 +2011,63 @@
                 <w:szCs w:val="21"/>
                 <w:shd w:val="clear" w:color="auto" w:fill="FFFFFF"/>
               </w:rPr>
-              <w:t>&lt;&lt;cr_{ respondent2.representative.phoneNumber!=null}&gt;&gt;</w:t>
+              <w:t>&lt;&lt;</w:t>
+            </w:r>
+            <w:proofErr w:type="spellStart"/>
+            <w:r>
+              <w:rPr>
+                <w:rFonts w:ascii="Segoe UI" w:hAnsi="Segoe UI" w:cs="Segoe UI"/>
+                <w:color w:val="000000" w:themeColor="text1"/>
+                <w:sz w:val="21"/>
+                <w:szCs w:val="21"/>
+                <w:shd w:val="clear" w:color="auto" w:fill="FFFFFF"/>
+              </w:rPr>
+              <w:t>cr</w:t>
+            </w:r>
+            <w:proofErr w:type="spellEnd"/>
+            <w:proofErr w:type="gramStart"/>
+            <w:r>
+              <w:rPr>
+                <w:rFonts w:ascii="Segoe UI" w:hAnsi="Segoe UI" w:cs="Segoe UI"/>
+                <w:color w:val="000000" w:themeColor="text1"/>
+                <w:sz w:val="21"/>
+                <w:szCs w:val="21"/>
+                <w:shd w:val="clear" w:color="auto" w:fill="FFFFFF"/>
+              </w:rPr>
+              <w:t>_{ respondent2.representative</w:t>
+            </w:r>
+            <w:proofErr w:type="gramEnd"/>
+            <w:r>
+              <w:rPr>
+                <w:rFonts w:ascii="Segoe UI" w:hAnsi="Segoe UI" w:cs="Segoe UI"/>
+                <w:color w:val="000000" w:themeColor="text1"/>
+                <w:sz w:val="21"/>
+                <w:szCs w:val="21"/>
+                <w:shd w:val="clear" w:color="auto" w:fill="FFFFFF"/>
+              </w:rPr>
+              <w:t>.</w:t>
+            </w:r>
+            <w:proofErr w:type="gramStart"/>
+            <w:r>
+              <w:rPr>
+                <w:rFonts w:ascii="Segoe UI" w:hAnsi="Segoe UI" w:cs="Segoe UI"/>
+                <w:color w:val="000000" w:themeColor="text1"/>
+                <w:sz w:val="21"/>
+                <w:szCs w:val="21"/>
+                <w:shd w:val="clear" w:color="auto" w:fill="FFFFFF"/>
+              </w:rPr>
+              <w:t>phoneNumber!=</w:t>
+            </w:r>
+            <w:proofErr w:type="gramEnd"/>
+            <w:r>
+              <w:rPr>
+                <w:rFonts w:ascii="Segoe UI" w:hAnsi="Segoe UI" w:cs="Segoe UI"/>
+                <w:color w:val="000000" w:themeColor="text1"/>
+                <w:sz w:val="21"/>
+                <w:szCs w:val="21"/>
+                <w:shd w:val="clear" w:color="auto" w:fill="FFFFFF"/>
+              </w:rPr>
+              <w:t>null}&gt;&gt;</w:t>
             </w:r>
           </w:p>
         </w:tc>
@@ -1735,15 +2126,27 @@
                 <w:color w:val="000000" w:themeColor="text1"/>
               </w:rPr>
             </w:pPr>
-            <w:r>
-              <w:rPr>
-                <w:rFonts w:ascii="Segoe UI" w:hAnsi="Segoe UI" w:cs="Segoe UI"/>
-                <w:color w:val="000000" w:themeColor="text1"/>
-                <w:sz w:val="21"/>
-                <w:szCs w:val="21"/>
-                <w:shd w:val="clear" w:color="auto" w:fill="FFFFFF"/>
-              </w:rPr>
-              <w:t>&lt;&lt;respondent2.representative.phoneNumber&gt;&gt;</w:t>
+            <w:proofErr w:type="gramStart"/>
+            <w:r>
+              <w:rPr>
+                <w:rFonts w:ascii="Segoe UI" w:hAnsi="Segoe UI" w:cs="Segoe UI"/>
+                <w:color w:val="000000" w:themeColor="text1"/>
+                <w:sz w:val="21"/>
+                <w:szCs w:val="21"/>
+                <w:shd w:val="clear" w:color="auto" w:fill="FFFFFF"/>
+              </w:rPr>
+              <w:t>&lt;&lt;respondent2.representative.phoneNumber</w:t>
+            </w:r>
+            <w:proofErr w:type="gramEnd"/>
+            <w:r>
+              <w:rPr>
+                <w:rFonts w:ascii="Segoe UI" w:hAnsi="Segoe UI" w:cs="Segoe UI"/>
+                <w:color w:val="000000" w:themeColor="text1"/>
+                <w:sz w:val="21"/>
+                <w:szCs w:val="21"/>
+                <w:shd w:val="clear" w:color="auto" w:fill="FFFFFF"/>
+              </w:rPr>
+              <w:t>&gt;&gt;</w:t>
             </w:r>
           </w:p>
         </w:tc>
@@ -1813,7 +2216,63 @@
                 <w:szCs w:val="21"/>
                 <w:shd w:val="clear" w:color="auto" w:fill="FFFFFF"/>
               </w:rPr>
-              <w:t>&lt;&lt;cr_{ respondent2.representative.emailAddress!=null}&gt;&gt;</w:t>
+              <w:t>&lt;&lt;</w:t>
+            </w:r>
+            <w:proofErr w:type="spellStart"/>
+            <w:r>
+              <w:rPr>
+                <w:rFonts w:ascii="Segoe UI" w:hAnsi="Segoe UI" w:cs="Segoe UI"/>
+                <w:color w:val="000000" w:themeColor="text1"/>
+                <w:sz w:val="21"/>
+                <w:szCs w:val="21"/>
+                <w:shd w:val="clear" w:color="auto" w:fill="FFFFFF"/>
+              </w:rPr>
+              <w:t>cr</w:t>
+            </w:r>
+            <w:proofErr w:type="spellEnd"/>
+            <w:proofErr w:type="gramStart"/>
+            <w:r>
+              <w:rPr>
+                <w:rFonts w:ascii="Segoe UI" w:hAnsi="Segoe UI" w:cs="Segoe UI"/>
+                <w:color w:val="000000" w:themeColor="text1"/>
+                <w:sz w:val="21"/>
+                <w:szCs w:val="21"/>
+                <w:shd w:val="clear" w:color="auto" w:fill="FFFFFF"/>
+              </w:rPr>
+              <w:t>_{ respondent2.representative</w:t>
+            </w:r>
+            <w:proofErr w:type="gramEnd"/>
+            <w:r>
+              <w:rPr>
+                <w:rFonts w:ascii="Segoe UI" w:hAnsi="Segoe UI" w:cs="Segoe UI"/>
+                <w:color w:val="000000" w:themeColor="text1"/>
+                <w:sz w:val="21"/>
+                <w:szCs w:val="21"/>
+                <w:shd w:val="clear" w:color="auto" w:fill="FFFFFF"/>
+              </w:rPr>
+              <w:t>.</w:t>
+            </w:r>
+            <w:proofErr w:type="gramStart"/>
+            <w:r>
+              <w:rPr>
+                <w:rFonts w:ascii="Segoe UI" w:hAnsi="Segoe UI" w:cs="Segoe UI"/>
+                <w:color w:val="000000" w:themeColor="text1"/>
+                <w:sz w:val="21"/>
+                <w:szCs w:val="21"/>
+                <w:shd w:val="clear" w:color="auto" w:fill="FFFFFF"/>
+              </w:rPr>
+              <w:t>emailAddress!=</w:t>
+            </w:r>
+            <w:proofErr w:type="gramEnd"/>
+            <w:r>
+              <w:rPr>
+                <w:rFonts w:ascii="Segoe UI" w:hAnsi="Segoe UI" w:cs="Segoe UI"/>
+                <w:color w:val="000000" w:themeColor="text1"/>
+                <w:sz w:val="21"/>
+                <w:szCs w:val="21"/>
+                <w:shd w:val="clear" w:color="auto" w:fill="FFFFFF"/>
+              </w:rPr>
+              <w:t>null}&gt;&gt;</w:t>
             </w:r>
           </w:p>
         </w:tc>
@@ -1871,15 +2330,27 @@
                 <w:color w:val="000000" w:themeColor="text1"/>
               </w:rPr>
             </w:pPr>
-            <w:r>
-              <w:rPr>
-                <w:rFonts w:ascii="Segoe UI" w:hAnsi="Segoe UI" w:cs="Segoe UI"/>
-                <w:color w:val="000000" w:themeColor="text1"/>
-                <w:sz w:val="21"/>
-                <w:szCs w:val="21"/>
-                <w:shd w:val="clear" w:color="auto" w:fill="FFFFFF"/>
-              </w:rPr>
-              <w:t>&lt;&lt;respondent2.representative.emailAddress&gt;&gt;</w:t>
+            <w:proofErr w:type="gramStart"/>
+            <w:r>
+              <w:rPr>
+                <w:rFonts w:ascii="Segoe UI" w:hAnsi="Segoe UI" w:cs="Segoe UI"/>
+                <w:color w:val="000000" w:themeColor="text1"/>
+                <w:sz w:val="21"/>
+                <w:szCs w:val="21"/>
+                <w:shd w:val="clear" w:color="auto" w:fill="FFFFFF"/>
+              </w:rPr>
+              <w:t>&lt;&lt;respondent2.representative.emailAddress</w:t>
+            </w:r>
+            <w:proofErr w:type="gramEnd"/>
+            <w:r>
+              <w:rPr>
+                <w:rFonts w:ascii="Segoe UI" w:hAnsi="Segoe UI" w:cs="Segoe UI"/>
+                <w:color w:val="000000" w:themeColor="text1"/>
+                <w:sz w:val="21"/>
+                <w:szCs w:val="21"/>
+                <w:shd w:val="clear" w:color="auto" w:fill="FFFFFF"/>
+              </w:rPr>
+              <w:t>&gt;&gt;</w:t>
             </w:r>
           </w:p>
         </w:tc>
@@ -2067,6 +2538,7 @@
               </w:rPr>
               <w:t>&lt;&lt;</w:t>
             </w:r>
+            <w:proofErr w:type="spellStart"/>
             <w:r>
               <w:rPr>
                 <w:rFonts w:ascii="GDS Transport Website Light" w:hAnsi="GDS Transport Website Light"/>
@@ -2077,6 +2549,7 @@
               </w:rPr>
               <w:t>hearingCourtLocation</w:t>
             </w:r>
+            <w:proofErr w:type="spellEnd"/>
             <w:r>
               <w:rPr>
                 <w:rFonts w:ascii="GDS Transport Website Light" w:hAnsi="GDS Transport Website Light" w:cs="Segoe UI"/>
@@ -2177,7 +2650,27 @@
                 <w:sz w:val="21"/>
                 <w:szCs w:val="21"/>
               </w:rPr>
-              <w:t>&lt;&lt;defendantResponse&gt;&gt;</w:t>
+              <w:t>&lt;&lt;</w:t>
+            </w:r>
+            <w:proofErr w:type="spellStart"/>
+            <w:r>
+              <w:rPr>
+                <w:rFonts w:ascii="GDS Transport Website Light" w:hAnsi="GDS Transport Website Light" w:cs="Segoe UI"/>
+                <w:color w:val="000000" w:themeColor="text1"/>
+                <w:sz w:val="21"/>
+                <w:szCs w:val="21"/>
+              </w:rPr>
+              <w:t>defendantResponse</w:t>
+            </w:r>
+            <w:proofErr w:type="spellEnd"/>
+            <w:r>
+              <w:rPr>
+                <w:rFonts w:ascii="GDS Transport Website Light" w:hAnsi="GDS Transport Website Light" w:cs="Segoe UI"/>
+                <w:color w:val="000000" w:themeColor="text1"/>
+                <w:sz w:val="21"/>
+                <w:szCs w:val="21"/>
+              </w:rPr>
+              <w:t>&gt;&gt;</w:t>
             </w:r>
           </w:p>
         </w:tc>
@@ -2208,7 +2701,51 @@
               <w:rPr>
                 <w:rFonts w:ascii="GDSTransportWebsite" w:hAnsi="GDSTransportWebsite" w:cs="Calibri"/>
               </w:rPr>
-              <w:t>&lt;&lt;cr_{commonDetails.responseType == ‘PART_ADMISSION’ &amp;&amp; poundsPaid==null}&gt;&gt;</w:t>
+              <w:t>&lt;&lt;</w:t>
+            </w:r>
+            <w:proofErr w:type="spellStart"/>
+            <w:r>
+              <w:rPr>
+                <w:rFonts w:ascii="GDSTransportWebsite" w:hAnsi="GDSTransportWebsite" w:cs="Calibri"/>
+              </w:rPr>
+              <w:t>cr</w:t>
+            </w:r>
+            <w:proofErr w:type="spellEnd"/>
+            <w:proofErr w:type="gramStart"/>
+            <w:r>
+              <w:rPr>
+                <w:rFonts w:ascii="GDSTransportWebsite" w:hAnsi="GDSTransportWebsite" w:cs="Calibri"/>
+              </w:rPr>
+              <w:t>_{</w:t>
+            </w:r>
+            <w:proofErr w:type="spellStart"/>
+            <w:proofErr w:type="gramEnd"/>
+            <w:r>
+              <w:rPr>
+                <w:rFonts w:ascii="GDSTransportWebsite" w:hAnsi="GDSTransportWebsite" w:cs="Calibri"/>
+              </w:rPr>
+              <w:t>commonDetails.responseType</w:t>
+            </w:r>
+            <w:proofErr w:type="spellEnd"/>
+            <w:r>
+              <w:rPr>
+                <w:rFonts w:ascii="GDSTransportWebsite" w:hAnsi="GDSTransportWebsite" w:cs="Calibri"/>
+              </w:rPr>
+              <w:t xml:space="preserve"> == ‘PART_ADMISSION’ &amp;&amp; </w:t>
+            </w:r>
+            <w:proofErr w:type="spellStart"/>
+            <w:r>
+              <w:rPr>
+                <w:rFonts w:ascii="GDSTransportWebsite" w:hAnsi="GDSTransportWebsite" w:cs="Calibri"/>
+              </w:rPr>
+              <w:t>poundsPaid</w:t>
+            </w:r>
+            <w:proofErr w:type="spellEnd"/>
+            <w:r>
+              <w:rPr>
+                <w:rFonts w:ascii="GDSTransportWebsite" w:hAnsi="GDSTransportWebsite" w:cs="Calibri"/>
+              </w:rPr>
+              <w:t>==null}&gt;&gt;</w:t>
             </w:r>
           </w:p>
         </w:tc>
@@ -2307,7 +2844,27 @@
                 <w:sz w:val="21"/>
                 <w:szCs w:val="21"/>
               </w:rPr>
-              <w:t>&lt;&lt;commonDetails.amountToPay&gt;&gt;</w:t>
+              <w:t>&lt;&lt;</w:t>
+            </w:r>
+            <w:proofErr w:type="spellStart"/>
+            <w:r>
+              <w:rPr>
+                <w:rFonts w:ascii="GDS Transport Website Light" w:hAnsi="GDS Transport Website Light" w:cs="Segoe UI"/>
+                <w:color w:val="000000" w:themeColor="text1"/>
+                <w:sz w:val="21"/>
+                <w:szCs w:val="21"/>
+              </w:rPr>
+              <w:t>commonDetails.amountToPay</w:t>
+            </w:r>
+            <w:proofErr w:type="spellEnd"/>
+            <w:r>
+              <w:rPr>
+                <w:rFonts w:ascii="GDS Transport Website Light" w:hAnsi="GDS Transport Website Light" w:cs="Segoe UI"/>
+                <w:color w:val="000000" w:themeColor="text1"/>
+                <w:sz w:val="21"/>
+                <w:szCs w:val="21"/>
+              </w:rPr>
+              <w:t>&gt;&gt;</w:t>
             </w:r>
           </w:p>
         </w:tc>
@@ -2437,7 +2994,27 @@
                 <w:sz w:val="21"/>
                 <w:szCs w:val="21"/>
               </w:rPr>
-              <w:t>&lt;&lt;whyDisputeTheClaim&gt;&gt;</w:t>
+              <w:t>&lt;&lt;</w:t>
+            </w:r>
+            <w:proofErr w:type="spellStart"/>
+            <w:r>
+              <w:rPr>
+                <w:rFonts w:ascii="GDS Transport Website Light" w:hAnsi="GDS Transport Website Light" w:cs="Segoe UI"/>
+                <w:color w:val="000000" w:themeColor="text1"/>
+                <w:sz w:val="21"/>
+                <w:szCs w:val="21"/>
+              </w:rPr>
+              <w:t>whyDisputeTheClaim</w:t>
+            </w:r>
+            <w:proofErr w:type="spellEnd"/>
+            <w:r>
+              <w:rPr>
+                <w:rFonts w:ascii="GDS Transport Website Light" w:hAnsi="GDS Transport Website Light" w:cs="Segoe UI"/>
+                <w:color w:val="000000" w:themeColor="text1"/>
+                <w:sz w:val="21"/>
+                <w:szCs w:val="21"/>
+              </w:rPr>
+              <w:t>&gt;&gt;</w:t>
             </w:r>
           </w:p>
         </w:tc>
@@ -2523,7 +3100,39 @@
                 <w:rFonts w:ascii="GDS Transport Website Light" w:hAnsi="GDS Transport Website Light"/>
                 <w:color w:val="000000" w:themeColor="text1"/>
               </w:rPr>
-              <w:t>&lt;&lt;cs_{timelineUploaded}&gt;&gt;&lt;&lt; specResponseTimelineDocumentFiles &gt;&gt;&lt;&lt;es_&gt;&gt;</w:t>
+              <w:t>&lt;&lt;cs_{</w:t>
+            </w:r>
+            <w:proofErr w:type="spellStart"/>
+            <w:r>
+              <w:rPr>
+                <w:rFonts w:ascii="GDS Transport Website Light" w:hAnsi="GDS Transport Website Light"/>
+                <w:color w:val="000000" w:themeColor="text1"/>
+              </w:rPr>
+              <w:t>timelineUploaded</w:t>
+            </w:r>
+            <w:proofErr w:type="spellEnd"/>
+            <w:r>
+              <w:rPr>
+                <w:rFonts w:ascii="GDS Transport Website Light" w:hAnsi="GDS Transport Website Light"/>
+                <w:color w:val="000000" w:themeColor="text1"/>
+              </w:rPr>
+              <w:t xml:space="preserve">}&gt;&gt;&lt;&lt; </w:t>
+            </w:r>
+            <w:proofErr w:type="spellStart"/>
+            <w:r>
+              <w:rPr>
+                <w:rFonts w:ascii="GDS Transport Website Light" w:hAnsi="GDS Transport Website Light"/>
+                <w:color w:val="000000" w:themeColor="text1"/>
+              </w:rPr>
+              <w:t>specResponseTimelineDocumentFiles</w:t>
+            </w:r>
+            <w:proofErr w:type="spellEnd"/>
+            <w:r>
+              <w:rPr>
+                <w:rFonts w:ascii="GDS Transport Website Light" w:hAnsi="GDS Transport Website Light"/>
+                <w:color w:val="000000" w:themeColor="text1"/>
+              </w:rPr>
+              <w:t xml:space="preserve"> &gt;&gt;&lt;&lt;es_&gt;&gt;</w:t>
             </w:r>
           </w:p>
           <w:p>
@@ -2539,12 +3148,81 @@
                 <w:rFonts w:ascii="GDS Transport Website Light" w:hAnsi="GDS Transport Website Light"/>
                 <w:color w:val="000000" w:themeColor="text1"/>
               </w:rPr>
-              <w:t>&lt;&lt;rs_timeline&gt;&gt;</w:t>
-            </w:r>
-          </w:p>
-          <w:p>
-            <w:r>
-              <w:t>&lt;&lt;{dateFormat(timelineDate,‘d MMMM yyyy’,‘dd-MM-yyyy’)}&gt;&gt;: &lt;&lt;timelineDescription&gt;&gt;</w:t>
+              <w:t>&lt;&lt;</w:t>
+            </w:r>
+            <w:proofErr w:type="spellStart"/>
+            <w:r>
+              <w:rPr>
+                <w:rFonts w:ascii="GDS Transport Website Light" w:hAnsi="GDS Transport Website Light"/>
+                <w:color w:val="000000" w:themeColor="text1"/>
+              </w:rPr>
+              <w:t>rs_timeline</w:t>
+            </w:r>
+            <w:proofErr w:type="spellEnd"/>
+            <w:r>
+              <w:rPr>
+                <w:rFonts w:ascii="GDS Transport Website Light" w:hAnsi="GDS Transport Website Light"/>
+                <w:color w:val="000000" w:themeColor="text1"/>
+              </w:rPr>
+              <w:t>&gt;&gt;</w:t>
+            </w:r>
+          </w:p>
+          <w:p>
+            <w:r>
+              <w:t>&lt;</w:t>
+            </w:r>
+            <w:proofErr w:type="gramStart"/>
+            <w:r>
+              <w:t>&lt;{</w:t>
+            </w:r>
+            <w:proofErr w:type="spellStart"/>
+            <w:r>
+              <w:t>dateFormat</w:t>
+            </w:r>
+            <w:proofErr w:type="spellEnd"/>
+            <w:r>
+              <w:t>(</w:t>
+            </w:r>
+            <w:proofErr w:type="spellStart"/>
+            <w:r>
+              <w:t>timelineDate</w:t>
+            </w:r>
+            <w:proofErr w:type="spellEnd"/>
+            <w:r>
+              <w:t>,‘</w:t>
+            </w:r>
+            <w:proofErr w:type="gramEnd"/>
+            <w:r>
+              <w:t xml:space="preserve">d MMMM </w:t>
+            </w:r>
+            <w:proofErr w:type="spellStart"/>
+            <w:r>
+              <w:t>yyyy</w:t>
+            </w:r>
+            <w:proofErr w:type="spellEnd"/>
+            <w:proofErr w:type="gramStart"/>
+            <w:r>
+              <w:t>’,‘</w:t>
+            </w:r>
+            <w:proofErr w:type="gramEnd"/>
+            <w:r>
+              <w:t>dd-MM-</w:t>
+            </w:r>
+            <w:proofErr w:type="spellStart"/>
+            <w:r>
+              <w:t>yyyy</w:t>
+            </w:r>
+            <w:proofErr w:type="spellEnd"/>
+            <w:r>
+              <w:t>’)}&gt;&gt;: &lt;&lt;</w:t>
+            </w:r>
+            <w:proofErr w:type="spellStart"/>
+            <w:r>
+              <w:t>timelineDescription</w:t>
+            </w:r>
+            <w:proofErr w:type="spellEnd"/>
+            <w:r>
+              <w:t>&gt;&gt;</w:t>
             </w:r>
           </w:p>
           <w:p>
@@ -2560,7 +3238,23 @@
                 <w:rFonts w:ascii="GDS Transport Website Light" w:hAnsi="GDS Transport Website Light"/>
                 <w:color w:val="000000" w:themeColor="text1"/>
               </w:rPr>
-              <w:t>&lt;&lt;es_timeline&gt;&gt;</w:t>
+              <w:t>&lt;&lt;</w:t>
+            </w:r>
+            <w:proofErr w:type="spellStart"/>
+            <w:r>
+              <w:rPr>
+                <w:rFonts w:ascii="GDS Transport Website Light" w:hAnsi="GDS Transport Website Light"/>
+                <w:color w:val="000000" w:themeColor="text1"/>
+              </w:rPr>
+              <w:t>es_timeline</w:t>
+            </w:r>
+            <w:proofErr w:type="spellEnd"/>
+            <w:r>
+              <w:rPr>
+                <w:rFonts w:ascii="GDS Transport Website Light" w:hAnsi="GDS Transport Website Light"/>
+                <w:color w:val="000000" w:themeColor="text1"/>
+              </w:rPr>
+              <w:t>&gt;&gt;</w:t>
             </w:r>
           </w:p>
         </w:tc>
@@ -2592,7 +3286,48 @@
                 <w:rFonts w:ascii="GDS Transport Website Light" w:hAnsi="GDS Transport Website Light"/>
                 <w:color w:val="000000" w:themeColor="text1"/>
               </w:rPr>
-              <w:t>&lt;&lt;cr_{ respondent1SpecDefenceResponseDocument !=null}&gt;&gt;</w:t>
+              <w:t>&lt;&lt;</w:t>
+            </w:r>
+            <w:proofErr w:type="spellStart"/>
+            <w:r>
+              <w:rPr>
+                <w:rFonts w:ascii="GDS Transport Website Light" w:hAnsi="GDS Transport Website Light"/>
+                <w:color w:val="000000" w:themeColor="text1"/>
+              </w:rPr>
+              <w:t>cr</w:t>
+            </w:r>
+            <w:proofErr w:type="spellEnd"/>
+            <w:proofErr w:type="gramStart"/>
+            <w:r>
+              <w:rPr>
+                <w:rFonts w:ascii="GDS Transport Website Light" w:hAnsi="GDS Transport Website Light"/>
+                <w:color w:val="000000" w:themeColor="text1"/>
+              </w:rPr>
+              <w:t>_{ respondent</w:t>
+            </w:r>
+            <w:proofErr w:type="gramEnd"/>
+            <w:r>
+              <w:rPr>
+                <w:rFonts w:ascii="GDS Transport Website Light" w:hAnsi="GDS Transport Website Light"/>
+                <w:color w:val="000000" w:themeColor="text1"/>
+              </w:rPr>
+              <w:t>1</w:t>
+            </w:r>
+            <w:proofErr w:type="gramStart"/>
+            <w:r>
+              <w:rPr>
+                <w:rFonts w:ascii="GDS Transport Website Light" w:hAnsi="GDS Transport Website Light"/>
+                <w:color w:val="000000" w:themeColor="text1"/>
+              </w:rPr>
+              <w:t>SpecDefenceResponseDocument !</w:t>
+            </w:r>
+            <w:proofErr w:type="gramEnd"/>
+            <w:r>
+              <w:rPr>
+                <w:rFonts w:ascii="GDS Transport Website Light" w:hAnsi="GDS Transport Website Light"/>
+                <w:color w:val="000000" w:themeColor="text1"/>
+              </w:rPr>
+              <w:t>=null}&gt;&gt;</w:t>
             </w:r>
           </w:p>
         </w:tc>
@@ -2802,7 +3537,63 @@
                 <w:szCs w:val="21"/>
                 <w:shd w:val="clear" w:color="auto" w:fill="FFFFFF"/>
               </w:rPr>
-              <w:t>&lt;&lt;cr_{poundsPaid!=null}&gt;&gt;</w:t>
+              <w:t>&lt;&lt;</w:t>
+            </w:r>
+            <w:proofErr w:type="spellStart"/>
+            <w:r>
+              <w:rPr>
+                <w:rFonts w:ascii="Segoe UI" w:hAnsi="Segoe UI" w:cs="Segoe UI"/>
+                <w:color w:val="000000" w:themeColor="text1"/>
+                <w:sz w:val="21"/>
+                <w:szCs w:val="21"/>
+                <w:shd w:val="clear" w:color="auto" w:fill="FFFFFF"/>
+              </w:rPr>
+              <w:t>cr</w:t>
+            </w:r>
+            <w:proofErr w:type="spellEnd"/>
+            <w:r>
+              <w:rPr>
+                <w:rFonts w:ascii="Segoe UI" w:hAnsi="Segoe UI" w:cs="Segoe UI"/>
+                <w:color w:val="000000" w:themeColor="text1"/>
+                <w:sz w:val="21"/>
+                <w:szCs w:val="21"/>
+                <w:shd w:val="clear" w:color="auto" w:fill="FFFFFF"/>
+              </w:rPr>
+              <w:t>_{</w:t>
+            </w:r>
+            <w:proofErr w:type="spellStart"/>
+            <w:proofErr w:type="gramStart"/>
+            <w:r>
+              <w:rPr>
+                <w:rFonts w:ascii="Segoe UI" w:hAnsi="Segoe UI" w:cs="Segoe UI"/>
+                <w:color w:val="000000" w:themeColor="text1"/>
+                <w:sz w:val="21"/>
+                <w:szCs w:val="21"/>
+                <w:shd w:val="clear" w:color="auto" w:fill="FFFFFF"/>
+              </w:rPr>
+              <w:t>poundsPaid</w:t>
+            </w:r>
+            <w:proofErr w:type="spellEnd"/>
+            <w:r>
+              <w:rPr>
+                <w:rFonts w:ascii="Segoe UI" w:hAnsi="Segoe UI" w:cs="Segoe UI"/>
+                <w:color w:val="000000" w:themeColor="text1"/>
+                <w:sz w:val="21"/>
+                <w:szCs w:val="21"/>
+                <w:shd w:val="clear" w:color="auto" w:fill="FFFFFF"/>
+              </w:rPr>
+              <w:t>!=</w:t>
+            </w:r>
+            <w:proofErr w:type="gramEnd"/>
+            <w:r>
+              <w:rPr>
+                <w:rFonts w:ascii="Segoe UI" w:hAnsi="Segoe UI" w:cs="Segoe UI"/>
+                <w:color w:val="000000" w:themeColor="text1"/>
+                <w:sz w:val="21"/>
+                <w:szCs w:val="21"/>
+                <w:shd w:val="clear" w:color="auto" w:fill="FFFFFF"/>
+              </w:rPr>
+              <w:t>null}&gt;&gt;</w:t>
             </w:r>
           </w:p>
         </w:tc>
@@ -2932,7 +3723,29 @@
                 <w:szCs w:val="21"/>
                 <w:shd w:val="clear" w:color="auto" w:fill="FFFFFF"/>
               </w:rPr>
-              <w:t>&lt;&lt;poundsPaid&gt;&gt;</w:t>
+              <w:t>&lt;&lt;</w:t>
+            </w:r>
+            <w:proofErr w:type="spellStart"/>
+            <w:r>
+              <w:rPr>
+                <w:rFonts w:ascii="Segoe UI" w:hAnsi="Segoe UI" w:cs="Segoe UI"/>
+                <w:color w:val="000000" w:themeColor="text1"/>
+                <w:sz w:val="21"/>
+                <w:szCs w:val="21"/>
+                <w:shd w:val="clear" w:color="auto" w:fill="FFFFFF"/>
+              </w:rPr>
+              <w:t>poundsPaid</w:t>
+            </w:r>
+            <w:proofErr w:type="spellEnd"/>
+            <w:r>
+              <w:rPr>
+                <w:rFonts w:ascii="Segoe UI" w:hAnsi="Segoe UI" w:cs="Segoe UI"/>
+                <w:color w:val="000000" w:themeColor="text1"/>
+                <w:sz w:val="21"/>
+                <w:szCs w:val="21"/>
+                <w:shd w:val="clear" w:color="auto" w:fill="FFFFFF"/>
+              </w:rPr>
+              <w:t>&gt;&gt;</w:t>
             </w:r>
           </w:p>
           <w:p>
@@ -3038,57 +3851,169 @@
                 <w:szCs w:val="21"/>
                 <w:shd w:val="clear" w:color="auto" w:fill="FFFFFF"/>
               </w:rPr>
-              <w:t>&lt;&lt;cs_{paymentDate!=null}&gt;&gt;&lt;&lt;paymentDate&gt;&gt;&lt;&lt;es_&gt;&gt;</w:t>
-            </w:r>
-          </w:p>
-          <w:p>
-            <w:pPr>
-              <w:rPr>
-                <w:rFonts w:ascii="Segoe UI" w:hAnsi="Segoe UI" w:cs="Segoe UI"/>
-                <w:color w:val="000000" w:themeColor="text1"/>
-                <w:sz w:val="21"/>
-                <w:szCs w:val="21"/>
-                <w:shd w:val="clear" w:color="auto" w:fill="FFFFFF"/>
-              </w:rPr>
-            </w:pPr>
-          </w:p>
-          <w:p>
-            <w:pPr>
-              <w:rPr>
-                <w:rFonts w:ascii="Segoe UI" w:hAnsi="Segoe UI" w:cs="Segoe UI"/>
-                <w:color w:val="000000" w:themeColor="text1"/>
-                <w:sz w:val="21"/>
-                <w:szCs w:val="21"/>
-                <w:shd w:val="clear" w:color="auto" w:fill="FFFFFF"/>
-              </w:rPr>
-            </w:pPr>
-          </w:p>
-          <w:p>
-            <w:pPr>
-              <w:rPr>
-                <w:rFonts w:ascii="Segoe UI" w:hAnsi="Segoe UI" w:cs="Segoe UI"/>
-                <w:color w:val="000000" w:themeColor="text1"/>
-                <w:sz w:val="21"/>
-                <w:szCs w:val="21"/>
-                <w:shd w:val="clear" w:color="auto" w:fill="FFFFFF"/>
-              </w:rPr>
-            </w:pPr>
-          </w:p>
-          <w:p>
-            <w:pPr>
-              <w:rPr>
-                <w:color w:val="000000" w:themeColor="text1"/>
-              </w:rPr>
-            </w:pPr>
-            <w:r>
-              <w:rPr>
-                <w:rFonts w:ascii="Segoe UI" w:hAnsi="Segoe UI" w:cs="Segoe UI"/>
-                <w:color w:val="000000" w:themeColor="text1"/>
-                <w:sz w:val="21"/>
-                <w:szCs w:val="21"/>
-                <w:shd w:val="clear" w:color="auto" w:fill="FFFFFF"/>
-              </w:rPr>
-              <w:t>&lt;&lt;cs_{paymentMethod!=null}&gt;&gt;&lt;&lt;paymentMethod&gt;&gt;&lt;&lt;es_&gt;&gt;</w:t>
+              <w:t>&lt;&lt;cs_{</w:t>
+            </w:r>
+            <w:proofErr w:type="spellStart"/>
+            <w:proofErr w:type="gramStart"/>
+            <w:r>
+              <w:rPr>
+                <w:rFonts w:ascii="Segoe UI" w:hAnsi="Segoe UI" w:cs="Segoe UI"/>
+                <w:color w:val="000000" w:themeColor="text1"/>
+                <w:sz w:val="21"/>
+                <w:szCs w:val="21"/>
+                <w:shd w:val="clear" w:color="auto" w:fill="FFFFFF"/>
+              </w:rPr>
+              <w:t>paymentDate</w:t>
+            </w:r>
+            <w:proofErr w:type="spellEnd"/>
+            <w:r>
+              <w:rPr>
+                <w:rFonts w:ascii="Segoe UI" w:hAnsi="Segoe UI" w:cs="Segoe UI"/>
+                <w:color w:val="000000" w:themeColor="text1"/>
+                <w:sz w:val="21"/>
+                <w:szCs w:val="21"/>
+                <w:shd w:val="clear" w:color="auto" w:fill="FFFFFF"/>
+              </w:rPr>
+              <w:t>!=</w:t>
+            </w:r>
+            <w:proofErr w:type="gramEnd"/>
+            <w:r>
+              <w:rPr>
+                <w:rFonts w:ascii="Segoe UI" w:hAnsi="Segoe UI" w:cs="Segoe UI"/>
+                <w:color w:val="000000" w:themeColor="text1"/>
+                <w:sz w:val="21"/>
+                <w:szCs w:val="21"/>
+                <w:shd w:val="clear" w:color="auto" w:fill="FFFFFF"/>
+              </w:rPr>
+              <w:t>null}&gt;&gt;&lt;&lt;</w:t>
+            </w:r>
+            <w:proofErr w:type="spellStart"/>
+            <w:r>
+              <w:rPr>
+                <w:rFonts w:ascii="Segoe UI" w:hAnsi="Segoe UI" w:cs="Segoe UI"/>
+                <w:color w:val="000000" w:themeColor="text1"/>
+                <w:sz w:val="21"/>
+                <w:szCs w:val="21"/>
+                <w:shd w:val="clear" w:color="auto" w:fill="FFFFFF"/>
+              </w:rPr>
+              <w:t>paymentDate</w:t>
+            </w:r>
+            <w:proofErr w:type="spellEnd"/>
+            <w:r>
+              <w:rPr>
+                <w:rFonts w:ascii="Segoe UI" w:hAnsi="Segoe UI" w:cs="Segoe UI"/>
+                <w:color w:val="000000" w:themeColor="text1"/>
+                <w:sz w:val="21"/>
+                <w:szCs w:val="21"/>
+                <w:shd w:val="clear" w:color="auto" w:fill="FFFFFF"/>
+              </w:rPr>
+              <w:t>&gt;&gt;&lt;&lt;es_&gt;&gt;</w:t>
+            </w:r>
+          </w:p>
+          <w:p>
+            <w:pPr>
+              <w:rPr>
+                <w:rFonts w:ascii="Segoe UI" w:hAnsi="Segoe UI" w:cs="Segoe UI"/>
+                <w:color w:val="000000" w:themeColor="text1"/>
+                <w:sz w:val="21"/>
+                <w:szCs w:val="21"/>
+                <w:shd w:val="clear" w:color="auto" w:fill="FFFFFF"/>
+              </w:rPr>
+            </w:pPr>
+          </w:p>
+          <w:p>
+            <w:pPr>
+              <w:rPr>
+                <w:rFonts w:ascii="Segoe UI" w:hAnsi="Segoe UI" w:cs="Segoe UI"/>
+                <w:color w:val="000000" w:themeColor="text1"/>
+                <w:sz w:val="21"/>
+                <w:szCs w:val="21"/>
+                <w:shd w:val="clear" w:color="auto" w:fill="FFFFFF"/>
+              </w:rPr>
+            </w:pPr>
+          </w:p>
+          <w:p>
+            <w:pPr>
+              <w:rPr>
+                <w:rFonts w:ascii="Segoe UI" w:hAnsi="Segoe UI" w:cs="Segoe UI"/>
+                <w:color w:val="000000" w:themeColor="text1"/>
+                <w:sz w:val="21"/>
+                <w:szCs w:val="21"/>
+                <w:shd w:val="clear" w:color="auto" w:fill="FFFFFF"/>
+              </w:rPr>
+            </w:pPr>
+          </w:p>
+          <w:p>
+            <w:pPr>
+              <w:rPr>
+                <w:color w:val="000000" w:themeColor="text1"/>
+              </w:rPr>
+            </w:pPr>
+            <w:r>
+              <w:rPr>
+                <w:rFonts w:ascii="Segoe UI" w:hAnsi="Segoe UI" w:cs="Segoe UI"/>
+                <w:color w:val="000000" w:themeColor="text1"/>
+                <w:sz w:val="21"/>
+                <w:szCs w:val="21"/>
+                <w:shd w:val="clear" w:color="auto" w:fill="FFFFFF"/>
+              </w:rPr>
+              <w:t>&lt;&lt;cs_{</w:t>
+            </w:r>
+            <w:proofErr w:type="spellStart"/>
+            <w:proofErr w:type="gramStart"/>
+            <w:r>
+              <w:rPr>
+                <w:rFonts w:ascii="Segoe UI" w:hAnsi="Segoe UI" w:cs="Segoe UI"/>
+                <w:color w:val="000000" w:themeColor="text1"/>
+                <w:sz w:val="21"/>
+                <w:szCs w:val="21"/>
+                <w:shd w:val="clear" w:color="auto" w:fill="FFFFFF"/>
+              </w:rPr>
+              <w:t>paymentMethod</w:t>
+            </w:r>
+            <w:proofErr w:type="spellEnd"/>
+            <w:r>
+              <w:rPr>
+                <w:rFonts w:ascii="Segoe UI" w:hAnsi="Segoe UI" w:cs="Segoe UI"/>
+                <w:color w:val="000000" w:themeColor="text1"/>
+                <w:sz w:val="21"/>
+                <w:szCs w:val="21"/>
+                <w:shd w:val="clear" w:color="auto" w:fill="FFFFFF"/>
+              </w:rPr>
+              <w:t>!=</w:t>
+            </w:r>
+            <w:proofErr w:type="gramEnd"/>
+            <w:r>
+              <w:rPr>
+                <w:rFonts w:ascii="Segoe UI" w:hAnsi="Segoe UI" w:cs="Segoe UI"/>
+                <w:color w:val="000000" w:themeColor="text1"/>
+                <w:sz w:val="21"/>
+                <w:szCs w:val="21"/>
+                <w:shd w:val="clear" w:color="auto" w:fill="FFFFFF"/>
+              </w:rPr>
+              <w:t>null}&gt;&gt;&lt;&lt;</w:t>
+            </w:r>
+            <w:proofErr w:type="spellStart"/>
+            <w:r>
+              <w:rPr>
+                <w:rFonts w:ascii="Segoe UI" w:hAnsi="Segoe UI" w:cs="Segoe UI"/>
+                <w:color w:val="000000" w:themeColor="text1"/>
+                <w:sz w:val="21"/>
+                <w:szCs w:val="21"/>
+                <w:shd w:val="clear" w:color="auto" w:fill="FFFFFF"/>
+              </w:rPr>
+              <w:t>paymentMethod</w:t>
+            </w:r>
+            <w:proofErr w:type="spellEnd"/>
+            <w:r>
+              <w:rPr>
+                <w:rFonts w:ascii="Segoe UI" w:hAnsi="Segoe UI" w:cs="Segoe UI"/>
+                <w:color w:val="000000" w:themeColor="text1"/>
+                <w:sz w:val="21"/>
+                <w:szCs w:val="21"/>
+                <w:shd w:val="clear" w:color="auto" w:fill="FFFFFF"/>
+              </w:rPr>
+              <w:t>&gt;&gt;&lt;&lt;es_&gt;&gt;</w:t>
             </w:r>
           </w:p>
           <w:p>
@@ -3211,7 +4136,87 @@
               <w:rPr>
                 <w:rFonts w:cstheme="minorHAnsi"/>
               </w:rPr>
-              <w:t>&lt;&lt;cs_{commonDetails.responseType == ‘FULL_ADMISSION’ || (commonDetails.responseType == ‘PART_ADMISSION’ &amp;&amp; commonDetails.howToPay != null &amp;&amp; commonDetails.whyReject!= ‘ALREADY_PAID’)}&gt;&gt;</w:t>
+              <w:t>&lt;&lt;cs</w:t>
+            </w:r>
+            <w:proofErr w:type="gramStart"/>
+            <w:r>
+              <w:rPr>
+                <w:rFonts w:cstheme="minorHAnsi"/>
+              </w:rPr>
+              <w:t>_{</w:t>
+            </w:r>
+            <w:proofErr w:type="spellStart"/>
+            <w:proofErr w:type="gramEnd"/>
+            <w:r>
+              <w:rPr>
+                <w:rFonts w:cstheme="minorHAnsi"/>
+              </w:rPr>
+              <w:t>commonDetails.responseType</w:t>
+            </w:r>
+            <w:proofErr w:type="spellEnd"/>
+            <w:r>
+              <w:rPr>
+                <w:rFonts w:cstheme="minorHAnsi"/>
+              </w:rPr>
+              <w:t xml:space="preserve"> == ‘FULL_ADMISSION’ || (</w:t>
+            </w:r>
+            <w:proofErr w:type="spellStart"/>
+            <w:r>
+              <w:rPr>
+                <w:rFonts w:cstheme="minorHAnsi"/>
+              </w:rPr>
+              <w:t>commonDetails.responseType</w:t>
+            </w:r>
+            <w:proofErr w:type="spellEnd"/>
+            <w:r>
+              <w:rPr>
+                <w:rFonts w:cstheme="minorHAnsi"/>
+              </w:rPr>
+              <w:t xml:space="preserve"> == ‘PART_ADMISSION’ &amp;&amp; </w:t>
+            </w:r>
+            <w:proofErr w:type="spellStart"/>
+            <w:proofErr w:type="gramStart"/>
+            <w:r>
+              <w:rPr>
+                <w:rFonts w:cstheme="minorHAnsi"/>
+              </w:rPr>
+              <w:t>commonDetails.howToPay</w:t>
+            </w:r>
+            <w:proofErr w:type="spellEnd"/>
+            <w:r>
+              <w:rPr>
+                <w:rFonts w:cstheme="minorHAnsi"/>
+              </w:rPr>
+              <w:t xml:space="preserve"> !</w:t>
+            </w:r>
+            <w:proofErr w:type="gramEnd"/>
+            <w:r>
+              <w:rPr>
+                <w:rFonts w:cstheme="minorHAnsi"/>
+              </w:rPr>
+              <w:t xml:space="preserve">= null &amp;&amp; </w:t>
+            </w:r>
+            <w:proofErr w:type="spellStart"/>
+            <w:proofErr w:type="gramStart"/>
+            <w:r>
+              <w:rPr>
+                <w:rFonts w:cstheme="minorHAnsi"/>
+              </w:rPr>
+              <w:t>commonDetails.whyReject</w:t>
+            </w:r>
+            <w:proofErr w:type="spellEnd"/>
+            <w:r>
+              <w:rPr>
+                <w:rFonts w:cstheme="minorHAnsi"/>
+              </w:rPr>
+              <w:t>!=</w:t>
+            </w:r>
+            <w:proofErr w:type="gramEnd"/>
+            <w:r>
+              <w:rPr>
+                <w:rFonts w:cstheme="minorHAnsi"/>
+              </w:rPr>
+              <w:t xml:space="preserve"> ‘ALREADY_PAID’)}&gt;&gt;</w:t>
             </w:r>
           </w:p>
           <w:p>
@@ -3293,7 +4298,45 @@
                       <w:sz w:val="20"/>
                       <w:szCs w:val="20"/>
                     </w:rPr>
-                    <w:t>&lt;&lt;cr_{commonDetails.howToPay== ‘IMMEDIATELY’}&gt;&gt;</w:t>
+                    <w:t>&lt;&lt;</w:t>
+                  </w:r>
+                  <w:proofErr w:type="spellStart"/>
+                  <w:r>
+                    <w:rPr>
+                      <w:rFonts w:cstheme="minorHAnsi"/>
+                      <w:sz w:val="20"/>
+                      <w:szCs w:val="20"/>
+                    </w:rPr>
+                    <w:t>cr</w:t>
+                  </w:r>
+                  <w:proofErr w:type="spellEnd"/>
+                  <w:proofErr w:type="gramStart"/>
+                  <w:r>
+                    <w:rPr>
+                      <w:rFonts w:cstheme="minorHAnsi"/>
+                      <w:sz w:val="20"/>
+                      <w:szCs w:val="20"/>
+                    </w:rPr>
+                    <w:t>_{</w:t>
+                  </w:r>
+                  <w:proofErr w:type="spellStart"/>
+                  <w:proofErr w:type="gramEnd"/>
+                  <w:r>
+                    <w:rPr>
+                      <w:rFonts w:cstheme="minorHAnsi"/>
+                      <w:sz w:val="20"/>
+                      <w:szCs w:val="20"/>
+                    </w:rPr>
+                    <w:t>commonDetails.howToPay</w:t>
+                  </w:r>
+                  <w:proofErr w:type="spellEnd"/>
+                  <w:r>
+                    <w:rPr>
+                      <w:rFonts w:cstheme="minorHAnsi"/>
+                      <w:sz w:val="20"/>
+                      <w:szCs w:val="20"/>
+                    </w:rPr>
+                    <w:t>== ‘IMMEDIATELY’}&gt;&gt;</w:t>
                   </w:r>
                 </w:p>
               </w:tc>
@@ -3369,7 +4412,27 @@
                       <w:color w:val="000000"/>
                       <w:shd w:val="clear" w:color="auto" w:fill="FFFFFF"/>
                     </w:rPr>
-                    <w:t>£&lt;&lt;commonDetails.amountToPay&gt;&gt;</w:t>
+                    <w:t>£&lt;&lt;</w:t>
+                  </w:r>
+                  <w:proofErr w:type="spellStart"/>
+                  <w:r>
+                    <w:rPr>
+                      <w:rStyle w:val="eop"/>
+                      <w:rFonts w:ascii="Arial" w:hAnsi="Arial" w:cs="Arial"/>
+                      <w:color w:val="000000"/>
+                      <w:shd w:val="clear" w:color="auto" w:fill="FFFFFF"/>
+                    </w:rPr>
+                    <w:t>commonDetails.amountToPay</w:t>
+                  </w:r>
+                  <w:proofErr w:type="spellEnd"/>
+                  <w:r>
+                    <w:rPr>
+                      <w:rStyle w:val="eop"/>
+                      <w:rFonts w:ascii="Arial" w:hAnsi="Arial" w:cs="Arial"/>
+                      <w:color w:val="000000"/>
+                      <w:shd w:val="clear" w:color="auto" w:fill="FFFFFF"/>
+                    </w:rPr>
+                    <w:t>&gt;&gt;</w:t>
                   </w:r>
                 </w:p>
               </w:tc>
@@ -3394,7 +4457,53 @@
                       <w:sz w:val="20"/>
                       <w:szCs w:val="20"/>
                     </w:rPr>
-                    <w:t>&lt;&lt;cs_{commonDetails.responseType == ‘FULL_ADMISSION’ }&gt;&gt;</w:t>
+                    <w:t>&lt;&lt;cs</w:t>
+                  </w:r>
+                  <w:proofErr w:type="gramStart"/>
+                  <w:r>
+                    <w:rPr>
+                      <w:rFonts w:cstheme="minorHAnsi"/>
+                      <w:sz w:val="20"/>
+                      <w:szCs w:val="20"/>
+                    </w:rPr>
+                    <w:t>_{</w:t>
+                  </w:r>
+                  <w:proofErr w:type="spellStart"/>
+                  <w:proofErr w:type="gramEnd"/>
+                  <w:r>
+                    <w:rPr>
+                      <w:rFonts w:cstheme="minorHAnsi"/>
+                      <w:sz w:val="20"/>
+                      <w:szCs w:val="20"/>
+                    </w:rPr>
+                    <w:t>commonDetails.responseType</w:t>
+                  </w:r>
+                  <w:proofErr w:type="spellEnd"/>
+                  <w:r>
+                    <w:rPr>
+                      <w:rFonts w:cstheme="minorHAnsi"/>
+                      <w:sz w:val="20"/>
+                      <w:szCs w:val="20"/>
+                    </w:rPr>
+                    <w:t xml:space="preserve"> == ‘FULL_ADMISSION</w:t>
+                  </w:r>
+                  <w:proofErr w:type="gramStart"/>
+                  <w:r>
+                    <w:rPr>
+                      <w:rFonts w:cstheme="minorHAnsi"/>
+                      <w:sz w:val="20"/>
+                      <w:szCs w:val="20"/>
+                    </w:rPr>
+                    <w:t>’ }</w:t>
+                  </w:r>
+                  <w:proofErr w:type="gramEnd"/>
+                  <w:r>
+                    <w:rPr>
+                      <w:rFonts w:cstheme="minorHAnsi"/>
+                      <w:sz w:val="20"/>
+                      <w:szCs w:val="20"/>
+                    </w:rPr>
+                    <w:t>&gt;&gt;</w:t>
                   </w:r>
                   <w:r>
                     <w:rPr>
@@ -3408,6 +4517,7 @@
                 <w:p>
                   <w:pPr>
                     <w:rPr>
+                      <w:rStyle w:val="eop"/>
                       <w:rFonts w:ascii="GDSTransportWebsite" w:hAnsi="GDSTransportWebsite"/>
                       <w:color w:val="0A0A0A"/>
                       <w:shd w:val="clear" w:color="auto" w:fill="FFFFFF"/>
@@ -3419,7 +4529,25 @@
                       <w:color w:val="0A0A0A"/>
                       <w:shd w:val="clear" w:color="auto" w:fill="FFFFFF"/>
                     </w:rPr>
-                    <w:t>The above amount does not include the claim fee and any fixed costs claimed which are payable in addition and if judgment is entered on an admission will be included in the total judgment sum.</w:t>
+                    <w:t xml:space="preserve">The above amount does not include the claim </w:t>
+                  </w:r>
+                  <w:proofErr w:type="gramStart"/>
+                  <w:r>
+                    <w:rPr>
+                      <w:rFonts w:ascii="GDSTransportWebsite" w:hAnsi="GDSTransportWebsite"/>
+                      <w:color w:val="0A0A0A"/>
+                      <w:shd w:val="clear" w:color="auto" w:fill="FFFFFF"/>
+                    </w:rPr>
+                    <w:t>fee</w:t>
+                  </w:r>
+                  <w:proofErr w:type="gramEnd"/>
+                  <w:r>
+                    <w:rPr>
+                      <w:rFonts w:ascii="GDSTransportWebsite" w:hAnsi="GDSTransportWebsite"/>
+                      <w:color w:val="0A0A0A"/>
+                      <w:shd w:val="clear" w:color="auto" w:fill="FFFFFF"/>
+                    </w:rPr>
+                    <w:t xml:space="preserve"> and any fixed costs claimed which are payable in addition and if judgment is entered on an admission will be included in the total judgment sum.</w:t>
                   </w:r>
                   <w:r>
                     <w:rPr>
@@ -3439,23 +4567,59 @@
                     </w:rPr>
                     <w:t>&lt;&lt;es_&gt;&gt;</w:t>
                   </w:r>
-                </w:p>
-                <w:p>
-                  <w:pPr>
-                    <w:rPr>
-                      <w:rStyle w:val="eop"/>
+                  <w:r>
+                    <w:rPr>
                       <w:rFonts w:cstheme="minorHAnsi"/>
                       <w:sz w:val="20"/>
                       <w:szCs w:val="20"/>
                     </w:rPr>
-                  </w:pPr>
+                    <w:t>&lt;&lt;cs</w:t>
+                  </w:r>
+                  <w:proofErr w:type="gramStart"/>
                   <w:r>
                     <w:rPr>
                       <w:rFonts w:cstheme="minorHAnsi"/>
                       <w:sz w:val="20"/>
                       <w:szCs w:val="20"/>
                     </w:rPr>
-                    <w:t>&lt;&lt;cs_{commonDetails.responseType == ‘PART_ADMISSION’ }&gt;&gt;</w:t>
+                    <w:t>_{</w:t>
+                  </w:r>
+                  <w:proofErr w:type="spellStart"/>
+                  <w:proofErr w:type="gramEnd"/>
+                  <w:r>
+                    <w:rPr>
+                      <w:rFonts w:cstheme="minorHAnsi"/>
+                      <w:sz w:val="20"/>
+                      <w:szCs w:val="20"/>
+                    </w:rPr>
+                    <w:t>commonDetails.responseType</w:t>
+                  </w:r>
+                  <w:proofErr w:type="spellEnd"/>
+                  <w:r>
+                    <w:rPr>
+                      <w:rFonts w:cstheme="minorHAnsi"/>
+                      <w:sz w:val="20"/>
+                      <w:szCs w:val="20"/>
+                    </w:rPr>
+                    <w:t xml:space="preserve"> == ‘PART_ADMISSION</w:t>
+                  </w:r>
+                  <w:proofErr w:type="gramStart"/>
+                  <w:r>
+                    <w:rPr>
+                      <w:rFonts w:cstheme="minorHAnsi"/>
+                      <w:sz w:val="20"/>
+                      <w:szCs w:val="20"/>
+                    </w:rPr>
+                    <w:t>’ }</w:t>
+                  </w:r>
+                  <w:proofErr w:type="gramEnd"/>
+                  <w:r>
+                    <w:rPr>
+                      <w:rFonts w:cstheme="minorHAnsi"/>
+                      <w:sz w:val="20"/>
+                      <w:szCs w:val="20"/>
+                    </w:rPr>
+                    <w:t>&gt;&gt;</w:t>
                   </w:r>
                   <w:r>
                     <w:rPr>
@@ -3561,7 +4725,98 @@
                       <w:color w:val="000000"/>
                       <w:shd w:val="clear" w:color="auto" w:fill="FFFFFF"/>
                     </w:rPr>
-                    <w:t>&lt;&lt;{dateFormat(commonDetails.payBy, ‘dd MMMM yyyy’, 'dd-MM-yyyy')}&gt;&gt;</w:t>
+                    <w:t>&lt;</w:t>
+                  </w:r>
+                  <w:proofErr w:type="gramStart"/>
+                  <w:r>
+                    <w:rPr>
+                      <w:rStyle w:val="eop"/>
+                      <w:rFonts w:ascii="Arial" w:hAnsi="Arial" w:cs="Arial"/>
+                      <w:color w:val="000000"/>
+                      <w:shd w:val="clear" w:color="auto" w:fill="FFFFFF"/>
+                    </w:rPr>
+                    <w:t>&lt;{</w:t>
+                  </w:r>
+                  <w:proofErr w:type="spellStart"/>
+                  <w:r>
+                    <w:rPr>
+                      <w:rStyle w:val="eop"/>
+                      <w:rFonts w:ascii="Arial" w:hAnsi="Arial" w:cs="Arial"/>
+                      <w:color w:val="000000"/>
+                      <w:shd w:val="clear" w:color="auto" w:fill="FFFFFF"/>
+                    </w:rPr>
+                    <w:t>dateFormat</w:t>
+                  </w:r>
+                  <w:proofErr w:type="spellEnd"/>
+                  <w:r>
+                    <w:rPr>
+                      <w:rStyle w:val="eop"/>
+                      <w:rFonts w:ascii="Arial" w:hAnsi="Arial" w:cs="Arial"/>
+                      <w:color w:val="000000"/>
+                      <w:shd w:val="clear" w:color="auto" w:fill="FFFFFF"/>
+                    </w:rPr>
+                    <w:t>(</w:t>
+                  </w:r>
+                  <w:proofErr w:type="spellStart"/>
+                  <w:proofErr w:type="gramEnd"/>
+                  <w:r>
+                    <w:rPr>
+                      <w:rStyle w:val="eop"/>
+                      <w:rFonts w:ascii="Arial" w:hAnsi="Arial" w:cs="Arial"/>
+                      <w:color w:val="000000"/>
+                      <w:shd w:val="clear" w:color="auto" w:fill="FFFFFF"/>
+                    </w:rPr>
+                    <w:t>commonDetails.payBy</w:t>
+                  </w:r>
+                  <w:proofErr w:type="spellEnd"/>
+                  <w:r>
+                    <w:rPr>
+                      <w:rStyle w:val="eop"/>
+                      <w:rFonts w:ascii="Arial" w:hAnsi="Arial" w:cs="Arial"/>
+                      <w:color w:val="000000"/>
+                      <w:shd w:val="clear" w:color="auto" w:fill="FFFFFF"/>
+                    </w:rPr>
+                    <w:t xml:space="preserve">, ‘dd MMMM </w:t>
+                  </w:r>
+                  <w:proofErr w:type="spellStart"/>
+                  <w:r>
+                    <w:rPr>
+                      <w:rStyle w:val="eop"/>
+                      <w:rFonts w:ascii="Arial" w:hAnsi="Arial" w:cs="Arial"/>
+                      <w:color w:val="000000"/>
+                      <w:shd w:val="clear" w:color="auto" w:fill="FFFFFF"/>
+                    </w:rPr>
+                    <w:t>yyyy</w:t>
+                  </w:r>
+                  <w:proofErr w:type="spellEnd"/>
+                  <w:r>
+                    <w:rPr>
+                      <w:rStyle w:val="eop"/>
+                      <w:rFonts w:ascii="Arial" w:hAnsi="Arial" w:cs="Arial"/>
+                      <w:color w:val="000000"/>
+                      <w:shd w:val="clear" w:color="auto" w:fill="FFFFFF"/>
+                    </w:rPr>
+                    <w:t>’, 'dd-MM-</w:t>
+                  </w:r>
+                  <w:proofErr w:type="spellStart"/>
+                  <w:r>
+                    <w:rPr>
+                      <w:rStyle w:val="eop"/>
+                      <w:rFonts w:ascii="Arial" w:hAnsi="Arial" w:cs="Arial"/>
+                      <w:color w:val="000000"/>
+                      <w:shd w:val="clear" w:color="auto" w:fill="FFFFFF"/>
+                    </w:rPr>
+                    <w:t>yyyy</w:t>
+                  </w:r>
+                  <w:proofErr w:type="spellEnd"/>
+                  <w:r>
+                    <w:rPr>
+                      <w:rStyle w:val="eop"/>
+                      <w:rFonts w:ascii="Arial" w:hAnsi="Arial" w:cs="Arial"/>
+                      <w:color w:val="000000"/>
+                      <w:shd w:val="clear" w:color="auto" w:fill="FFFFFF"/>
+                    </w:rPr>
+                    <w:t>')}&gt;&gt;</w:t>
                   </w:r>
                 </w:p>
               </w:tc>
@@ -3624,7 +4879,45 @@
                       <w:sz w:val="20"/>
                       <w:szCs w:val="20"/>
                     </w:rPr>
-                    <w:t>&lt;&lt;cr_{commonDetails.howToPay== ‘BY_SET_DATE’}&gt;&gt;</w:t>
+                    <w:t>&lt;&lt;</w:t>
+                  </w:r>
+                  <w:proofErr w:type="spellStart"/>
+                  <w:r>
+                    <w:rPr>
+                      <w:rFonts w:cstheme="minorHAnsi"/>
+                      <w:sz w:val="20"/>
+                      <w:szCs w:val="20"/>
+                    </w:rPr>
+                    <w:t>cr</w:t>
+                  </w:r>
+                  <w:proofErr w:type="spellEnd"/>
+                  <w:proofErr w:type="gramStart"/>
+                  <w:r>
+                    <w:rPr>
+                      <w:rFonts w:cstheme="minorHAnsi"/>
+                      <w:sz w:val="20"/>
+                      <w:szCs w:val="20"/>
+                    </w:rPr>
+                    <w:t>_{</w:t>
+                  </w:r>
+                  <w:proofErr w:type="spellStart"/>
+                  <w:proofErr w:type="gramEnd"/>
+                  <w:r>
+                    <w:rPr>
+                      <w:rFonts w:cstheme="minorHAnsi"/>
+                      <w:sz w:val="20"/>
+                      <w:szCs w:val="20"/>
+                    </w:rPr>
+                    <w:t>commonDetails.howToPay</w:t>
+                  </w:r>
+                  <w:proofErr w:type="spellEnd"/>
+                  <w:r>
+                    <w:rPr>
+                      <w:rFonts w:cstheme="minorHAnsi"/>
+                      <w:sz w:val="20"/>
+                      <w:szCs w:val="20"/>
+                    </w:rPr>
+                    <w:t>== ‘BY_SET_DATE’}&gt;&gt;</w:t>
                   </w:r>
                 </w:p>
               </w:tc>
@@ -3646,7 +4939,7 @@
             </w:tr>
             <w:tr>
               <w:trPr>
-                <w:trHeight w:val="996"/>
+                <w:trHeight w:val="737"/>
               </w:trPr>
               <w:tc>
                 <w:tcPr>
@@ -3690,7 +4983,118 @@
                       <w:color w:val="000000"/>
                       <w:shd w:val="clear" w:color="auto" w:fill="FFFFFF"/>
                     </w:rPr>
-                    <w:t>£&lt;&lt;commonDetails.amountToPay&gt;&gt; no later than &lt;&lt;{dateFormat(commonDetails.payBy, ‘dd MMMM yyyy’, 'dd-MM-yyyy')}&gt;&gt;</w:t>
+                    <w:t>£&lt;&lt;</w:t>
+                  </w:r>
+                  <w:proofErr w:type="spellStart"/>
+                  <w:r>
+                    <w:rPr>
+                      <w:rStyle w:val="eop"/>
+                      <w:rFonts w:ascii="Arial" w:hAnsi="Arial" w:cs="Arial"/>
+                      <w:color w:val="000000"/>
+                      <w:shd w:val="clear" w:color="auto" w:fill="FFFFFF"/>
+                    </w:rPr>
+                    <w:t>commonDetails.amountToPay</w:t>
+                  </w:r>
+                  <w:proofErr w:type="spellEnd"/>
+                  <w:r>
+                    <w:rPr>
+                      <w:rStyle w:val="eop"/>
+                      <w:rFonts w:ascii="Arial" w:hAnsi="Arial" w:cs="Arial"/>
+                      <w:color w:val="000000"/>
+                      <w:shd w:val="clear" w:color="auto" w:fill="FFFFFF"/>
+                    </w:rPr>
+                    <w:t>&gt;&gt; no later than &lt;</w:t>
+                  </w:r>
+                  <w:proofErr w:type="gramStart"/>
+                  <w:r>
+                    <w:rPr>
+                      <w:rStyle w:val="eop"/>
+                      <w:rFonts w:ascii="Arial" w:hAnsi="Arial" w:cs="Arial"/>
+                      <w:color w:val="000000"/>
+                      <w:shd w:val="clear" w:color="auto" w:fill="FFFFFF"/>
+                    </w:rPr>
+                    <w:t>&lt;{</w:t>
+                  </w:r>
+                  <w:proofErr w:type="spellStart"/>
+                  <w:r>
+                    <w:rPr>
+                      <w:rStyle w:val="eop"/>
+                      <w:rFonts w:ascii="Arial" w:hAnsi="Arial" w:cs="Arial"/>
+                      <w:color w:val="000000"/>
+                      <w:shd w:val="clear" w:color="auto" w:fill="FFFFFF"/>
+                    </w:rPr>
+                    <w:t>dateFormat</w:t>
+                  </w:r>
+                  <w:proofErr w:type="spellEnd"/>
+                  <w:r>
+                    <w:rPr>
+                      <w:rStyle w:val="eop"/>
+                      <w:rFonts w:ascii="Arial" w:hAnsi="Arial" w:cs="Arial"/>
+                      <w:color w:val="000000"/>
+                      <w:shd w:val="clear" w:color="auto" w:fill="FFFFFF"/>
+                    </w:rPr>
+                    <w:t>(</w:t>
+                  </w:r>
+                  <w:proofErr w:type="spellStart"/>
+                  <w:proofErr w:type="gramEnd"/>
+                  <w:r>
+                    <w:rPr>
+                      <w:rStyle w:val="eop"/>
+                      <w:rFonts w:ascii="Arial" w:hAnsi="Arial" w:cs="Arial"/>
+                      <w:color w:val="000000"/>
+                      <w:shd w:val="clear" w:color="auto" w:fill="FFFFFF"/>
+                    </w:rPr>
+                    <w:t>commonDetails.payBy</w:t>
+                  </w:r>
+                  <w:proofErr w:type="spellEnd"/>
+                  <w:r>
+                    <w:rPr>
+                      <w:rStyle w:val="eop"/>
+                      <w:rFonts w:ascii="Arial" w:hAnsi="Arial" w:cs="Arial"/>
+                      <w:color w:val="000000"/>
+                      <w:shd w:val="clear" w:color="auto" w:fill="FFFFFF"/>
+                    </w:rPr>
+                    <w:t xml:space="preserve">, ‘dd MMMM </w:t>
+                  </w:r>
+                  <w:proofErr w:type="spellStart"/>
+                  <w:r>
+                    <w:rPr>
+                      <w:rStyle w:val="eop"/>
+                      <w:rFonts w:ascii="Arial" w:hAnsi="Arial" w:cs="Arial"/>
+                      <w:color w:val="000000"/>
+                      <w:shd w:val="clear" w:color="auto" w:fill="FFFFFF"/>
+                    </w:rPr>
+                    <w:t>yyyy</w:t>
+                  </w:r>
+                  <w:proofErr w:type="spellEnd"/>
+                  <w:r>
+                    <w:rPr>
+                      <w:rStyle w:val="eop"/>
+                      <w:rFonts w:ascii="Arial" w:hAnsi="Arial" w:cs="Arial"/>
+                      <w:color w:val="000000"/>
+                      <w:shd w:val="clear" w:color="auto" w:fill="FFFFFF"/>
+                    </w:rPr>
+                    <w:t>’, 'dd-MM-</w:t>
+                  </w:r>
+                  <w:proofErr w:type="spellStart"/>
+                  <w:r>
+                    <w:rPr>
+                      <w:rStyle w:val="eop"/>
+                      <w:rFonts w:ascii="Arial" w:hAnsi="Arial" w:cs="Arial"/>
+                      <w:color w:val="000000"/>
+                      <w:shd w:val="clear" w:color="auto" w:fill="FFFFFF"/>
+                    </w:rPr>
+                    <w:t>yyyy</w:t>
+                  </w:r>
+                  <w:proofErr w:type="spellEnd"/>
+                  <w:r>
+                    <w:rPr>
+                      <w:rStyle w:val="eop"/>
+                      <w:rFonts w:ascii="Arial" w:hAnsi="Arial" w:cs="Arial"/>
+                      <w:color w:val="000000"/>
+                      <w:shd w:val="clear" w:color="auto" w:fill="FFFFFF"/>
+                    </w:rPr>
+                    <w:t>')}&gt;&gt;</w:t>
                   </w:r>
                 </w:p>
               </w:tc>
@@ -3715,7 +5119,53 @@
                       <w:sz w:val="20"/>
                       <w:szCs w:val="20"/>
                     </w:rPr>
-                    <w:t>&lt;&lt;cs_{commonDetails.responseType == ‘FULL_ADMISSION’ }&gt;&gt;</w:t>
+                    <w:t>&lt;&lt;cs</w:t>
+                  </w:r>
+                  <w:proofErr w:type="gramStart"/>
+                  <w:r>
+                    <w:rPr>
+                      <w:rFonts w:cstheme="minorHAnsi"/>
+                      <w:sz w:val="20"/>
+                      <w:szCs w:val="20"/>
+                    </w:rPr>
+                    <w:t>_{</w:t>
+                  </w:r>
+                  <w:proofErr w:type="spellStart"/>
+                  <w:proofErr w:type="gramEnd"/>
+                  <w:r>
+                    <w:rPr>
+                      <w:rFonts w:cstheme="minorHAnsi"/>
+                      <w:sz w:val="20"/>
+                      <w:szCs w:val="20"/>
+                    </w:rPr>
+                    <w:t>commonDetails.responseType</w:t>
+                  </w:r>
+                  <w:proofErr w:type="spellEnd"/>
+                  <w:r>
+                    <w:rPr>
+                      <w:rFonts w:cstheme="minorHAnsi"/>
+                      <w:sz w:val="20"/>
+                      <w:szCs w:val="20"/>
+                    </w:rPr>
+                    <w:t xml:space="preserve"> == ‘FULL_ADMISSION</w:t>
+                  </w:r>
+                  <w:proofErr w:type="gramStart"/>
+                  <w:r>
+                    <w:rPr>
+                      <w:rFonts w:cstheme="minorHAnsi"/>
+                      <w:sz w:val="20"/>
+                      <w:szCs w:val="20"/>
+                    </w:rPr>
+                    <w:t>’ }</w:t>
+                  </w:r>
+                  <w:proofErr w:type="gramEnd"/>
+                  <w:r>
+                    <w:rPr>
+                      <w:rFonts w:cstheme="minorHAnsi"/>
+                      <w:sz w:val="20"/>
+                      <w:szCs w:val="20"/>
+                    </w:rPr>
+                    <w:t>&gt;&gt;</w:t>
                   </w:r>
                   <w:r>
                     <w:rPr>
@@ -3729,6 +5179,7 @@
                 <w:p>
                   <w:pPr>
                     <w:rPr>
+                      <w:rStyle w:val="eop"/>
                       <w:rFonts w:ascii="GDSTransportWebsite" w:hAnsi="GDSTransportWebsite"/>
                       <w:color w:val="0A0A0A"/>
                       <w:shd w:val="clear" w:color="auto" w:fill="FFFFFF"/>
@@ -3740,16 +5191,34 @@
                       <w:color w:val="0A0A0A"/>
                       <w:shd w:val="clear" w:color="auto" w:fill="FFFFFF"/>
                     </w:rPr>
-                    <w:t xml:space="preserve">The above amount does not include the claim fee and any fixed costs claimed which </w:t>
-                  </w:r>
+                    <w:t xml:space="preserve">The above amount does not include the claim </w:t>
+                  </w:r>
+                  <w:proofErr w:type="gramStart"/>
                   <w:r>
                     <w:rPr>
                       <w:rFonts w:ascii="GDSTransportWebsite" w:hAnsi="GDSTransportWebsite"/>
                       <w:color w:val="0A0A0A"/>
                       <w:shd w:val="clear" w:color="auto" w:fill="FFFFFF"/>
                     </w:rPr>
+                    <w:t>fee</w:t>
+                  </w:r>
+                  <w:proofErr w:type="gramEnd"/>
+                  <w:r>
+                    <w:rPr>
+                      <w:rFonts w:ascii="GDSTransportWebsite" w:hAnsi="GDSTransportWebsite"/>
+                      <w:color w:val="0A0A0A"/>
+                      <w:shd w:val="clear" w:color="auto" w:fill="FFFFFF"/>
+                    </w:rPr>
+                    <w:t xml:space="preserve"> and any fixed costs claimed which are payable in addition and if judgment is entered on an admission will be included in </w:t>
+                  </w:r>
+                  <w:r>
+                    <w:rPr>
+                      <w:rFonts w:ascii="GDSTransportWebsite" w:hAnsi="GDSTransportWebsite"/>
+                      <w:color w:val="0A0A0A"/>
+                      <w:shd w:val="clear" w:color="auto" w:fill="FFFFFF"/>
+                    </w:rPr>
                     <w:lastRenderedPageBreak/>
-                    <w:t>are payable in addition and if judgment is entered on an admission will be included in the total judgment sum.</w:t>
+                    <w:t>the total judgment sum.</w:t>
                   </w:r>
                   <w:r>
                     <w:rPr>
@@ -3769,23 +5238,59 @@
                     </w:rPr>
                     <w:t>&lt;&lt;es_&gt;&gt;</w:t>
                   </w:r>
-                </w:p>
-                <w:p>
-                  <w:pPr>
-                    <w:rPr>
-                      <w:rStyle w:val="eop"/>
+                  <w:r>
+                    <w:rPr>
                       <w:rFonts w:cstheme="minorHAnsi"/>
                       <w:sz w:val="20"/>
                       <w:szCs w:val="20"/>
                     </w:rPr>
-                  </w:pPr>
+                    <w:t>&lt;&lt;cs</w:t>
+                  </w:r>
+                  <w:proofErr w:type="gramStart"/>
                   <w:r>
                     <w:rPr>
                       <w:rFonts w:cstheme="minorHAnsi"/>
                       <w:sz w:val="20"/>
                       <w:szCs w:val="20"/>
                     </w:rPr>
-                    <w:t>&lt;&lt;cs_{commonDetails.responseType == ‘PART_ADMISSION’ }&gt;&gt;</w:t>
+                    <w:t>_{</w:t>
+                  </w:r>
+                  <w:proofErr w:type="spellStart"/>
+                  <w:proofErr w:type="gramEnd"/>
+                  <w:r>
+                    <w:rPr>
+                      <w:rFonts w:cstheme="minorHAnsi"/>
+                      <w:sz w:val="20"/>
+                      <w:szCs w:val="20"/>
+                    </w:rPr>
+                    <w:t>commonDetails.responseType</w:t>
+                  </w:r>
+                  <w:proofErr w:type="spellEnd"/>
+                  <w:r>
+                    <w:rPr>
+                      <w:rFonts w:cstheme="minorHAnsi"/>
+                      <w:sz w:val="20"/>
+                      <w:szCs w:val="20"/>
+                    </w:rPr>
+                    <w:t xml:space="preserve"> == ‘PART_ADMISSION</w:t>
+                  </w:r>
+                  <w:proofErr w:type="gramStart"/>
+                  <w:r>
+                    <w:rPr>
+                      <w:rFonts w:cstheme="minorHAnsi"/>
+                      <w:sz w:val="20"/>
+                      <w:szCs w:val="20"/>
+                    </w:rPr>
+                    <w:t>’ }</w:t>
+                  </w:r>
+                  <w:proofErr w:type="gramEnd"/>
+                  <w:r>
+                    <w:rPr>
+                      <w:rFonts w:cstheme="minorHAnsi"/>
+                      <w:sz w:val="20"/>
+                      <w:szCs w:val="20"/>
+                    </w:rPr>
+                    <w:t>&gt;&gt;</w:t>
                   </w:r>
                   <w:r>
                     <w:rPr>
@@ -3890,7 +5395,27 @@
                       <w:color w:val="000000"/>
                       <w:shd w:val="clear" w:color="auto" w:fill="FFFFFF"/>
                     </w:rPr>
-                    <w:t>&lt;&lt;commonDetails.whyNotPayImmediately&gt;&gt;</w:t>
+                    <w:t>&lt;&lt;</w:t>
+                  </w:r>
+                  <w:proofErr w:type="spellStart"/>
+                  <w:r>
+                    <w:rPr>
+                      <w:rStyle w:val="eop"/>
+                      <w:rFonts w:ascii="Arial" w:hAnsi="Arial" w:cs="Arial"/>
+                      <w:color w:val="000000"/>
+                      <w:shd w:val="clear" w:color="auto" w:fill="FFFFFF"/>
+                    </w:rPr>
+                    <w:t>commonDetails.whyNotPayImmediately</w:t>
+                  </w:r>
+                  <w:proofErr w:type="spellEnd"/>
+                  <w:r>
+                    <w:rPr>
+                      <w:rStyle w:val="eop"/>
+                      <w:rFonts w:ascii="Arial" w:hAnsi="Arial" w:cs="Arial"/>
+                      <w:color w:val="000000"/>
+                      <w:shd w:val="clear" w:color="auto" w:fill="FFFFFF"/>
+                    </w:rPr>
+                    <w:t>&gt;&gt;</w:t>
                   </w:r>
                 </w:p>
               </w:tc>
@@ -3953,7 +5478,45 @@
                       <w:sz w:val="20"/>
                       <w:szCs w:val="20"/>
                     </w:rPr>
-                    <w:t>&lt;&lt;cr_{commonDetails.howToPay== ‘SUGGESTION_OF_REPAYMENT_PLAN’}&gt;&gt;</w:t>
+                    <w:t>&lt;&lt;</w:t>
+                  </w:r>
+                  <w:proofErr w:type="spellStart"/>
+                  <w:r>
+                    <w:rPr>
+                      <w:rFonts w:cstheme="minorHAnsi"/>
+                      <w:sz w:val="20"/>
+                      <w:szCs w:val="20"/>
+                    </w:rPr>
+                    <w:t>cr</w:t>
+                  </w:r>
+                  <w:proofErr w:type="spellEnd"/>
+                  <w:proofErr w:type="gramStart"/>
+                  <w:r>
+                    <w:rPr>
+                      <w:rFonts w:cstheme="minorHAnsi"/>
+                      <w:sz w:val="20"/>
+                      <w:szCs w:val="20"/>
+                    </w:rPr>
+                    <w:t>_{</w:t>
+                  </w:r>
+                  <w:proofErr w:type="spellStart"/>
+                  <w:proofErr w:type="gramEnd"/>
+                  <w:r>
+                    <w:rPr>
+                      <w:rFonts w:cstheme="minorHAnsi"/>
+                      <w:sz w:val="20"/>
+                      <w:szCs w:val="20"/>
+                    </w:rPr>
+                    <w:t>commonDetails.howToPay</w:t>
+                  </w:r>
+                  <w:proofErr w:type="spellEnd"/>
+                  <w:r>
+                    <w:rPr>
+                      <w:rFonts w:cstheme="minorHAnsi"/>
+                      <w:sz w:val="20"/>
+                      <w:szCs w:val="20"/>
+                    </w:rPr>
+                    <w:t>== ‘SUGGESTION_OF_REPAYMENT_PLAN’}&gt;&gt;</w:t>
                   </w:r>
                 </w:p>
               </w:tc>
@@ -4047,7 +5610,98 @@
                       <w:color w:val="000000"/>
                       <w:shd w:val="clear" w:color="auto" w:fill="FFFFFF"/>
                     </w:rPr>
-                    <w:t>&lt;&lt;{dateFormat(commonDetails.repaymentPlan.firstRepaymentDate, ‘dd MMMM yyyy’, 'yyyy-MM-dd')}&gt;&gt;</w:t>
+                    <w:t>&lt;</w:t>
+                  </w:r>
+                  <w:proofErr w:type="gramStart"/>
+                  <w:r>
+                    <w:rPr>
+                      <w:rStyle w:val="eop"/>
+                      <w:rFonts w:ascii="Arial" w:hAnsi="Arial" w:cs="Arial"/>
+                      <w:color w:val="000000"/>
+                      <w:shd w:val="clear" w:color="auto" w:fill="FFFFFF"/>
+                    </w:rPr>
+                    <w:t>&lt;{</w:t>
+                  </w:r>
+                  <w:proofErr w:type="spellStart"/>
+                  <w:r>
+                    <w:rPr>
+                      <w:rStyle w:val="eop"/>
+                      <w:rFonts w:ascii="Arial" w:hAnsi="Arial" w:cs="Arial"/>
+                      <w:color w:val="000000"/>
+                      <w:shd w:val="clear" w:color="auto" w:fill="FFFFFF"/>
+                    </w:rPr>
+                    <w:t>dateFormat</w:t>
+                  </w:r>
+                  <w:proofErr w:type="spellEnd"/>
+                  <w:r>
+                    <w:rPr>
+                      <w:rStyle w:val="eop"/>
+                      <w:rFonts w:ascii="Arial" w:hAnsi="Arial" w:cs="Arial"/>
+                      <w:color w:val="000000"/>
+                      <w:shd w:val="clear" w:color="auto" w:fill="FFFFFF"/>
+                    </w:rPr>
+                    <w:t>(</w:t>
+                  </w:r>
+                  <w:proofErr w:type="spellStart"/>
+                  <w:r>
+                    <w:rPr>
+                      <w:rStyle w:val="eop"/>
+                      <w:rFonts w:ascii="Arial" w:hAnsi="Arial" w:cs="Arial"/>
+                      <w:color w:val="000000"/>
+                      <w:shd w:val="clear" w:color="auto" w:fill="FFFFFF"/>
+                    </w:rPr>
+                    <w:t>commonDetails.repaymentPlan.firstRepaymentDate</w:t>
+                  </w:r>
+                  <w:proofErr w:type="spellEnd"/>
+                  <w:proofErr w:type="gramEnd"/>
+                  <w:r>
+                    <w:rPr>
+                      <w:rStyle w:val="eop"/>
+                      <w:rFonts w:ascii="Arial" w:hAnsi="Arial" w:cs="Arial"/>
+                      <w:color w:val="000000"/>
+                      <w:shd w:val="clear" w:color="auto" w:fill="FFFFFF"/>
+                    </w:rPr>
+                    <w:t xml:space="preserve">, ‘dd MMMM </w:t>
+                  </w:r>
+                  <w:proofErr w:type="spellStart"/>
+                  <w:r>
+                    <w:rPr>
+                      <w:rStyle w:val="eop"/>
+                      <w:rFonts w:ascii="Arial" w:hAnsi="Arial" w:cs="Arial"/>
+                      <w:color w:val="000000"/>
+                      <w:shd w:val="clear" w:color="auto" w:fill="FFFFFF"/>
+                    </w:rPr>
+                    <w:t>yyyy</w:t>
+                  </w:r>
+                  <w:proofErr w:type="spellEnd"/>
+                  <w:r>
+                    <w:rPr>
+                      <w:rStyle w:val="eop"/>
+                      <w:rFonts w:ascii="Arial" w:hAnsi="Arial" w:cs="Arial"/>
+                      <w:color w:val="000000"/>
+                      <w:shd w:val="clear" w:color="auto" w:fill="FFFFFF"/>
+                    </w:rPr>
+                    <w:t>’, '</w:t>
+                  </w:r>
+                  <w:proofErr w:type="spellStart"/>
+                  <w:r>
+                    <w:rPr>
+                      <w:rStyle w:val="eop"/>
+                      <w:rFonts w:ascii="Arial" w:hAnsi="Arial" w:cs="Arial"/>
+                      <w:color w:val="000000"/>
+                      <w:shd w:val="clear" w:color="auto" w:fill="FFFFFF"/>
+                    </w:rPr>
+                    <w:t>yyyy</w:t>
+                  </w:r>
+                  <w:proofErr w:type="spellEnd"/>
+                  <w:r>
+                    <w:rPr>
+                      <w:rStyle w:val="eop"/>
+                      <w:rFonts w:ascii="Arial" w:hAnsi="Arial" w:cs="Arial"/>
+                      <w:color w:val="000000"/>
+                      <w:shd w:val="clear" w:color="auto" w:fill="FFFFFF"/>
+                    </w:rPr>
+                    <w:t>-MM-dd')}&gt;&gt;</w:t>
                   </w:r>
                 </w:p>
               </w:tc>
@@ -4119,6 +5773,7 @@
                       <w:shd w:val="clear" w:color="auto" w:fill="FFFFFF"/>
                     </w:rPr>
                   </w:pPr>
+                  <w:proofErr w:type="gramStart"/>
                   <w:r>
                     <w:rPr>
                       <w:rStyle w:val="eop"/>
@@ -4126,7 +5781,28 @@
                       <w:color w:val="000000"/>
                       <w:shd w:val="clear" w:color="auto" w:fill="FFFFFF"/>
                     </w:rPr>
-                    <w:t>£&lt;&lt;commonDetails.repaymentPlan.paymentAmount&gt;&gt;</w:t>
+                    <w:t>£&lt;&lt;</w:t>
+                  </w:r>
+                  <w:proofErr w:type="spellStart"/>
+                  <w:r>
+                    <w:rPr>
+                      <w:rStyle w:val="eop"/>
+                      <w:rFonts w:ascii="Arial" w:hAnsi="Arial" w:cs="Arial"/>
+                      <w:color w:val="000000"/>
+                      <w:shd w:val="clear" w:color="auto" w:fill="FFFFFF"/>
+                    </w:rPr>
+                    <w:t>commonDetails.repaymentPlan.paymentAmount</w:t>
+                  </w:r>
+                  <w:proofErr w:type="spellEnd"/>
+                  <w:proofErr w:type="gramEnd"/>
+                  <w:r>
+                    <w:rPr>
+                      <w:rStyle w:val="eop"/>
+                      <w:rFonts w:ascii="Arial" w:hAnsi="Arial" w:cs="Arial"/>
+                      <w:color w:val="000000"/>
+                      <w:shd w:val="clear" w:color="auto" w:fill="FFFFFF"/>
+                    </w:rPr>
+                    <w:t>&gt;&gt;</w:t>
                   </w:r>
                 </w:p>
               </w:tc>
@@ -4198,6 +5874,7 @@
                       <w:shd w:val="clear" w:color="auto" w:fill="FFFFFF"/>
                     </w:rPr>
                   </w:pPr>
+                  <w:proofErr w:type="gramStart"/>
                   <w:r>
                     <w:rPr>
                       <w:rStyle w:val="eop"/>
@@ -4205,7 +5882,28 @@
                       <w:color w:val="000000"/>
                       <w:shd w:val="clear" w:color="auto" w:fill="FFFFFF"/>
                     </w:rPr>
-                    <w:t>&lt;&lt;commonDetails.repaymentPlan.paymentFrequencyDisplay&gt;&gt;</w:t>
+                    <w:t>&lt;&lt;</w:t>
+                  </w:r>
+                  <w:proofErr w:type="spellStart"/>
+                  <w:r>
+                    <w:rPr>
+                      <w:rStyle w:val="eop"/>
+                      <w:rFonts w:ascii="Arial" w:hAnsi="Arial" w:cs="Arial"/>
+                      <w:color w:val="000000"/>
+                      <w:shd w:val="clear" w:color="auto" w:fill="FFFFFF"/>
+                    </w:rPr>
+                    <w:t>commonDetails.repaymentPlan.paymentFrequencyDisplay</w:t>
+                  </w:r>
+                  <w:proofErr w:type="spellEnd"/>
+                  <w:proofErr w:type="gramEnd"/>
+                  <w:r>
+                    <w:rPr>
+                      <w:rStyle w:val="eop"/>
+                      <w:rFonts w:ascii="Arial" w:hAnsi="Arial" w:cs="Arial"/>
+                      <w:color w:val="000000"/>
+                      <w:shd w:val="clear" w:color="auto" w:fill="FFFFFF"/>
+                    </w:rPr>
+                    <w:t>&gt;&gt;</w:t>
                   </w:r>
                 </w:p>
               </w:tc>
@@ -4284,7 +5982,98 @@
                       <w:color w:val="000000"/>
                       <w:shd w:val="clear" w:color="auto" w:fill="FFFFFF"/>
                     </w:rPr>
-                    <w:t>&lt;&lt;{dateFormat(commonDetails.payBy, ‘dd MMMM yyyy’, 'dd-MM-yyyy')}&gt;&gt;</w:t>
+                    <w:t>&lt;</w:t>
+                  </w:r>
+                  <w:proofErr w:type="gramStart"/>
+                  <w:r>
+                    <w:rPr>
+                      <w:rStyle w:val="eop"/>
+                      <w:rFonts w:ascii="Arial" w:hAnsi="Arial" w:cs="Arial"/>
+                      <w:color w:val="000000"/>
+                      <w:shd w:val="clear" w:color="auto" w:fill="FFFFFF"/>
+                    </w:rPr>
+                    <w:t>&lt;{</w:t>
+                  </w:r>
+                  <w:proofErr w:type="spellStart"/>
+                  <w:r>
+                    <w:rPr>
+                      <w:rStyle w:val="eop"/>
+                      <w:rFonts w:ascii="Arial" w:hAnsi="Arial" w:cs="Arial"/>
+                      <w:color w:val="000000"/>
+                      <w:shd w:val="clear" w:color="auto" w:fill="FFFFFF"/>
+                    </w:rPr>
+                    <w:t>dateFormat</w:t>
+                  </w:r>
+                  <w:proofErr w:type="spellEnd"/>
+                  <w:r>
+                    <w:rPr>
+                      <w:rStyle w:val="eop"/>
+                      <w:rFonts w:ascii="Arial" w:hAnsi="Arial" w:cs="Arial"/>
+                      <w:color w:val="000000"/>
+                      <w:shd w:val="clear" w:color="auto" w:fill="FFFFFF"/>
+                    </w:rPr>
+                    <w:t>(</w:t>
+                  </w:r>
+                  <w:proofErr w:type="spellStart"/>
+                  <w:proofErr w:type="gramEnd"/>
+                  <w:r>
+                    <w:rPr>
+                      <w:rStyle w:val="eop"/>
+                      <w:rFonts w:ascii="Arial" w:hAnsi="Arial" w:cs="Arial"/>
+                      <w:color w:val="000000"/>
+                      <w:shd w:val="clear" w:color="auto" w:fill="FFFFFF"/>
+                    </w:rPr>
+                    <w:t>commonDetails.payBy</w:t>
+                  </w:r>
+                  <w:proofErr w:type="spellEnd"/>
+                  <w:r>
+                    <w:rPr>
+                      <w:rStyle w:val="eop"/>
+                      <w:rFonts w:ascii="Arial" w:hAnsi="Arial" w:cs="Arial"/>
+                      <w:color w:val="000000"/>
+                      <w:shd w:val="clear" w:color="auto" w:fill="FFFFFF"/>
+                    </w:rPr>
+                    <w:t xml:space="preserve">, ‘dd MMMM </w:t>
+                  </w:r>
+                  <w:proofErr w:type="spellStart"/>
+                  <w:r>
+                    <w:rPr>
+                      <w:rStyle w:val="eop"/>
+                      <w:rFonts w:ascii="Arial" w:hAnsi="Arial" w:cs="Arial"/>
+                      <w:color w:val="000000"/>
+                      <w:shd w:val="clear" w:color="auto" w:fill="FFFFFF"/>
+                    </w:rPr>
+                    <w:t>yyyy</w:t>
+                  </w:r>
+                  <w:proofErr w:type="spellEnd"/>
+                  <w:r>
+                    <w:rPr>
+                      <w:rStyle w:val="eop"/>
+                      <w:rFonts w:ascii="Arial" w:hAnsi="Arial" w:cs="Arial"/>
+                      <w:color w:val="000000"/>
+                      <w:shd w:val="clear" w:color="auto" w:fill="FFFFFF"/>
+                    </w:rPr>
+                    <w:t>’, 'dd-MM-</w:t>
+                  </w:r>
+                  <w:proofErr w:type="spellStart"/>
+                  <w:r>
+                    <w:rPr>
+                      <w:rStyle w:val="eop"/>
+                      <w:rFonts w:ascii="Arial" w:hAnsi="Arial" w:cs="Arial"/>
+                      <w:color w:val="000000"/>
+                      <w:shd w:val="clear" w:color="auto" w:fill="FFFFFF"/>
+                    </w:rPr>
+                    <w:t>yyyy</w:t>
+                  </w:r>
+                  <w:proofErr w:type="spellEnd"/>
+                  <w:r>
+                    <w:rPr>
+                      <w:rStyle w:val="eop"/>
+                      <w:rFonts w:ascii="Arial" w:hAnsi="Arial" w:cs="Arial"/>
+                      <w:color w:val="000000"/>
+                      <w:shd w:val="clear" w:color="auto" w:fill="FFFFFF"/>
+                    </w:rPr>
+                    <w:t>')}&gt;&gt;</w:t>
                   </w:r>
                 </w:p>
               </w:tc>
@@ -4374,7 +6163,27 @@
                       <w:color w:val="000000"/>
                       <w:shd w:val="clear" w:color="auto" w:fill="FFFFFF"/>
                     </w:rPr>
-                    <w:t>&lt;&lt;commonDetails.whyNotPayImmediately&gt;&gt;</w:t>
+                    <w:t>&lt;&lt;</w:t>
+                  </w:r>
+                  <w:proofErr w:type="spellStart"/>
+                  <w:r>
+                    <w:rPr>
+                      <w:rStyle w:val="eop"/>
+                      <w:rFonts w:ascii="Arial" w:hAnsi="Arial" w:cs="Arial"/>
+                      <w:color w:val="000000"/>
+                      <w:shd w:val="clear" w:color="auto" w:fill="FFFFFF"/>
+                    </w:rPr>
+                    <w:t>commonDetails.whyNotPayImmediately</w:t>
+                  </w:r>
+                  <w:proofErr w:type="spellEnd"/>
+                  <w:r>
+                    <w:rPr>
+                      <w:rStyle w:val="eop"/>
+                      <w:rFonts w:ascii="Arial" w:hAnsi="Arial" w:cs="Arial"/>
+                      <w:color w:val="000000"/>
+                      <w:shd w:val="clear" w:color="auto" w:fill="FFFFFF"/>
+                    </w:rPr>
+                    <w:t>&gt;&gt;</w:t>
                   </w:r>
                 </w:p>
               </w:tc>
@@ -4446,24 +6255,88 @@
                 <w:sz w:val="21"/>
                 <w:szCs w:val="21"/>
               </w:rPr>
-              <w:t>&lt;&lt;cs_{allocatedTrack=='SMALL_CLAIM'}&gt;&gt;</w:t>
-            </w:r>
-          </w:p>
-          <w:p>
-            <w:pPr>
-              <w:rPr>
-                <w:rFonts w:ascii="Segoe UI" w:hAnsi="Segoe UI" w:cs="Segoe UI"/>
-                <w:sz w:val="21"/>
-                <w:szCs w:val="21"/>
-              </w:rPr>
-            </w:pPr>
-            <w:r>
-              <w:rPr>
-                <w:rFonts w:ascii="Segoe UI" w:hAnsi="Segoe UI" w:cs="Segoe UI"/>
-                <w:sz w:val="21"/>
-                <w:szCs w:val="21"/>
-              </w:rPr>
-              <w:t>&lt;&lt;cs_{responseType == ‘FULL_DEFENCE’|| responseType == ‘PART_ADMISSION’}&gt;&gt;</w:t>
+              <w:t>&lt;&lt;cs_{</w:t>
+            </w:r>
+            <w:proofErr w:type="spellStart"/>
+            <w:r>
+              <w:rPr>
+                <w:rFonts w:ascii="Segoe UI" w:hAnsi="Segoe UI" w:cs="Segoe UI"/>
+                <w:sz w:val="21"/>
+                <w:szCs w:val="21"/>
+              </w:rPr>
+              <w:t>allocatedTrack</w:t>
+            </w:r>
+            <w:proofErr w:type="spellEnd"/>
+            <w:r>
+              <w:rPr>
+                <w:rFonts w:ascii="Segoe UI" w:hAnsi="Segoe UI" w:cs="Segoe UI"/>
+                <w:sz w:val="21"/>
+                <w:szCs w:val="21"/>
+              </w:rPr>
+              <w:t>=='SMALL_CLAIM'}&gt;&gt;</w:t>
+            </w:r>
+          </w:p>
+          <w:p>
+            <w:pPr>
+              <w:rPr>
+                <w:rFonts w:ascii="Segoe UI" w:hAnsi="Segoe UI" w:cs="Segoe UI"/>
+                <w:sz w:val="21"/>
+                <w:szCs w:val="21"/>
+              </w:rPr>
+            </w:pPr>
+            <w:r>
+              <w:rPr>
+                <w:rFonts w:ascii="Segoe UI" w:hAnsi="Segoe UI" w:cs="Segoe UI"/>
+                <w:sz w:val="21"/>
+                <w:szCs w:val="21"/>
+              </w:rPr>
+              <w:t>&lt;&lt;cs</w:t>
+            </w:r>
+            <w:proofErr w:type="gramStart"/>
+            <w:r>
+              <w:rPr>
+                <w:rFonts w:ascii="Segoe UI" w:hAnsi="Segoe UI" w:cs="Segoe UI"/>
+                <w:sz w:val="21"/>
+                <w:szCs w:val="21"/>
+              </w:rPr>
+              <w:t>_{</w:t>
+            </w:r>
+            <w:proofErr w:type="spellStart"/>
+            <w:proofErr w:type="gramEnd"/>
+            <w:r>
+              <w:rPr>
+                <w:rFonts w:ascii="Segoe UI" w:hAnsi="Segoe UI" w:cs="Segoe UI"/>
+                <w:sz w:val="21"/>
+                <w:szCs w:val="21"/>
+              </w:rPr>
+              <w:t>responseType</w:t>
+            </w:r>
+            <w:proofErr w:type="spellEnd"/>
+            <w:r>
+              <w:rPr>
+                <w:rFonts w:ascii="Segoe UI" w:hAnsi="Segoe UI" w:cs="Segoe UI"/>
+                <w:sz w:val="21"/>
+                <w:szCs w:val="21"/>
+              </w:rPr>
+              <w:t xml:space="preserve"> == ‘FULL_DEFENCE’|| </w:t>
+            </w:r>
+            <w:proofErr w:type="spellStart"/>
+            <w:r>
+              <w:rPr>
+                <w:rFonts w:ascii="Segoe UI" w:hAnsi="Segoe UI" w:cs="Segoe UI"/>
+                <w:sz w:val="21"/>
+                <w:szCs w:val="21"/>
+              </w:rPr>
+              <w:t>responseType</w:t>
+            </w:r>
+            <w:proofErr w:type="spellEnd"/>
+            <w:r>
+              <w:rPr>
+                <w:rFonts w:ascii="Segoe UI" w:hAnsi="Segoe UI" w:cs="Segoe UI"/>
+                <w:sz w:val="21"/>
+                <w:szCs w:val="21"/>
+              </w:rPr>
+              <w:t xml:space="preserve"> == ‘PART_ADMISSION’}&gt;&gt;</w:t>
             </w:r>
           </w:p>
           <w:p>
@@ -4532,7 +6405,51 @@
                       <w:szCs w:val="21"/>
                       <w:shd w:val="clear" w:color="auto" w:fill="FFFFFF"/>
                     </w:rPr>
-                    <w:t>&lt;&lt;cr_{checkCarmToggle==false}&gt;&gt;</w:t>
+                    <w:t>&lt;&lt;</w:t>
+                  </w:r>
+                  <w:proofErr w:type="spellStart"/>
+                  <w:r>
+                    <w:rPr>
+                      <w:rFonts w:ascii="Segoe UI" w:hAnsi="Segoe UI" w:cs="Segoe UI"/>
+                      <w:color w:val="000000"/>
+                      <w:sz w:val="21"/>
+                      <w:szCs w:val="21"/>
+                      <w:shd w:val="clear" w:color="auto" w:fill="FFFFFF"/>
+                    </w:rPr>
+                    <w:t>cr</w:t>
+                  </w:r>
+                  <w:proofErr w:type="spellEnd"/>
+                  <w:r>
+                    <w:rPr>
+                      <w:rFonts w:ascii="Segoe UI" w:hAnsi="Segoe UI" w:cs="Segoe UI"/>
+                      <w:color w:val="000000"/>
+                      <w:sz w:val="21"/>
+                      <w:szCs w:val="21"/>
+                      <w:shd w:val="clear" w:color="auto" w:fill="FFFFFF"/>
+                    </w:rPr>
+                    <w:t>_{</w:t>
+                  </w:r>
+                  <w:proofErr w:type="spellStart"/>
+                  <w:r>
+                    <w:rPr>
+                      <w:rFonts w:ascii="Segoe UI" w:hAnsi="Segoe UI" w:cs="Segoe UI"/>
+                      <w:color w:val="000000"/>
+                      <w:sz w:val="21"/>
+                      <w:szCs w:val="21"/>
+                      <w:shd w:val="clear" w:color="auto" w:fill="FFFFFF"/>
+                    </w:rPr>
+                    <w:t>checkCarmToggle</w:t>
+                  </w:r>
+                  <w:proofErr w:type="spellEnd"/>
+                  <w:r>
+                    <w:rPr>
+                      <w:rFonts w:ascii="Segoe UI" w:hAnsi="Segoe UI" w:cs="Segoe UI"/>
+                      <w:color w:val="000000"/>
+                      <w:sz w:val="21"/>
+                      <w:szCs w:val="21"/>
+                      <w:shd w:val="clear" w:color="auto" w:fill="FFFFFF"/>
+                    </w:rPr>
+                    <w:t>==false}&gt;&gt;</w:t>
                   </w:r>
                 </w:p>
               </w:tc>
@@ -4710,7 +6627,6 @@
                       <w:szCs w:val="21"/>
                       <w:shd w:val="clear" w:color="auto" w:fill="FFFFFF"/>
                     </w:rPr>
-                    <w:lastRenderedPageBreak/>
                     <w:t>No</w:t>
                   </w:r>
                 </w:p>
@@ -4734,6 +6650,7 @@
                       <w:szCs w:val="21"/>
                       <w:shd w:val="clear" w:color="auto" w:fill="FFFFFF"/>
                     </w:rPr>
+                    <w:lastRenderedPageBreak/>
                     <w:t>&lt;&lt;es_&gt;&gt;</w:t>
                   </w:r>
                 </w:p>
@@ -4830,7 +6747,51 @@
                       <w:szCs w:val="21"/>
                       <w:shd w:val="clear" w:color="auto" w:fill="FFFFFF"/>
                     </w:rPr>
-                    <w:t>&lt;&lt;cr_{checkCarmToggle==true}&gt;&gt;</w:t>
+                    <w:t>&lt;&lt;</w:t>
+                  </w:r>
+                  <w:proofErr w:type="spellStart"/>
+                  <w:r>
+                    <w:rPr>
+                      <w:rFonts w:ascii="Segoe UI" w:hAnsi="Segoe UI" w:cs="Segoe UI"/>
+                      <w:color w:val="000000"/>
+                      <w:sz w:val="21"/>
+                      <w:szCs w:val="21"/>
+                      <w:shd w:val="clear" w:color="auto" w:fill="FFFFFF"/>
+                    </w:rPr>
+                    <w:t>cr</w:t>
+                  </w:r>
+                  <w:proofErr w:type="spellEnd"/>
+                  <w:r>
+                    <w:rPr>
+                      <w:rFonts w:ascii="Segoe UI" w:hAnsi="Segoe UI" w:cs="Segoe UI"/>
+                      <w:color w:val="000000"/>
+                      <w:sz w:val="21"/>
+                      <w:szCs w:val="21"/>
+                      <w:shd w:val="clear" w:color="auto" w:fill="FFFFFF"/>
+                    </w:rPr>
+                    <w:t>_{</w:t>
+                  </w:r>
+                  <w:proofErr w:type="spellStart"/>
+                  <w:r>
+                    <w:rPr>
+                      <w:rFonts w:ascii="Segoe UI" w:hAnsi="Segoe UI" w:cs="Segoe UI"/>
+                      <w:color w:val="000000"/>
+                      <w:sz w:val="21"/>
+                      <w:szCs w:val="21"/>
+                      <w:shd w:val="clear" w:color="auto" w:fill="FFFFFF"/>
+                    </w:rPr>
+                    <w:t>checkCarmToggle</w:t>
+                  </w:r>
+                  <w:proofErr w:type="spellEnd"/>
+                  <w:r>
+                    <w:rPr>
+                      <w:rFonts w:ascii="Segoe UI" w:hAnsi="Segoe UI" w:cs="Segoe UI"/>
+                      <w:color w:val="000000"/>
+                      <w:sz w:val="21"/>
+                      <w:szCs w:val="21"/>
+                      <w:shd w:val="clear" w:color="auto" w:fill="FFFFFF"/>
+                    </w:rPr>
+                    <w:t>==true}&gt;&gt;</w:t>
                   </w:r>
                 </w:p>
               </w:tc>
@@ -4903,7 +6864,25 @@
                       <w:sz w:val="21"/>
                       <w:szCs w:val="21"/>
                     </w:rPr>
-                    <w:t>&lt;&lt;mediationFirstName&gt;&gt;</w:t>
+                    <w:t>&lt;&lt;</w:t>
+                  </w:r>
+                  <w:proofErr w:type="spellStart"/>
+                  <w:r>
+                    <w:rPr>
+                      <w:rFonts w:ascii="Segoe UI" w:hAnsi="Segoe UI" w:cs="Segoe UI"/>
+                      <w:sz w:val="21"/>
+                      <w:szCs w:val="21"/>
+                    </w:rPr>
+                    <w:t>mediationFirstName</w:t>
+                  </w:r>
+                  <w:proofErr w:type="spellEnd"/>
+                  <w:r>
+                    <w:rPr>
+                      <w:rFonts w:ascii="Segoe UI" w:hAnsi="Segoe UI" w:cs="Segoe UI"/>
+                      <w:sz w:val="21"/>
+                      <w:szCs w:val="21"/>
+                    </w:rPr>
+                    <w:t>&gt;&gt;</w:t>
                   </w:r>
                 </w:p>
                 <w:p>
@@ -4978,7 +6957,25 @@
                       <w:sz w:val="21"/>
                       <w:szCs w:val="21"/>
                     </w:rPr>
-                    <w:t>&lt;&lt;mediationLastName&gt;&gt;</w:t>
+                    <w:t>&lt;&lt;</w:t>
+                  </w:r>
+                  <w:proofErr w:type="spellStart"/>
+                  <w:r>
+                    <w:rPr>
+                      <w:rFonts w:ascii="Segoe UI" w:hAnsi="Segoe UI" w:cs="Segoe UI"/>
+                      <w:sz w:val="21"/>
+                      <w:szCs w:val="21"/>
+                    </w:rPr>
+                    <w:t>mediationLastName</w:t>
+                  </w:r>
+                  <w:proofErr w:type="spellEnd"/>
+                  <w:r>
+                    <w:rPr>
+                      <w:rFonts w:ascii="Segoe UI" w:hAnsi="Segoe UI" w:cs="Segoe UI"/>
+                      <w:sz w:val="21"/>
+                      <w:szCs w:val="21"/>
+                    </w:rPr>
+                    <w:t>&gt;&gt;</w:t>
                   </w:r>
                 </w:p>
                 <w:p>
@@ -5059,7 +7056,25 @@
                       <w:sz w:val="21"/>
                       <w:szCs w:val="21"/>
                     </w:rPr>
-                    <w:t>&lt;&lt;mediationContactNumber&gt;&gt;</w:t>
+                    <w:t>&lt;&lt;</w:t>
+                  </w:r>
+                  <w:proofErr w:type="spellStart"/>
+                  <w:r>
+                    <w:rPr>
+                      <w:rFonts w:ascii="Segoe UI" w:hAnsi="Segoe UI" w:cs="Segoe UI"/>
+                      <w:sz w:val="21"/>
+                      <w:szCs w:val="21"/>
+                    </w:rPr>
+                    <w:t>mediationContactNumber</w:t>
+                  </w:r>
+                  <w:proofErr w:type="spellEnd"/>
+                  <w:r>
+                    <w:rPr>
+                      <w:rFonts w:ascii="Segoe UI" w:hAnsi="Segoe UI" w:cs="Segoe UI"/>
+                      <w:sz w:val="21"/>
+                      <w:szCs w:val="21"/>
+                    </w:rPr>
+                    <w:t>&gt;&gt;</w:t>
                   </w:r>
                 </w:p>
               </w:tc>
@@ -5122,7 +7137,25 @@
                       <w:sz w:val="21"/>
                       <w:szCs w:val="21"/>
                     </w:rPr>
-                    <w:t>&lt;&lt;mediationEmail&gt;&gt;</w:t>
+                    <w:t>&lt;&lt;</w:t>
+                  </w:r>
+                  <w:proofErr w:type="spellStart"/>
+                  <w:r>
+                    <w:rPr>
+                      <w:rFonts w:ascii="Segoe UI" w:hAnsi="Segoe UI" w:cs="Segoe UI"/>
+                      <w:sz w:val="21"/>
+                      <w:szCs w:val="21"/>
+                    </w:rPr>
+                    <w:t>mediationEmail</w:t>
+                  </w:r>
+                  <w:proofErr w:type="spellEnd"/>
+                  <w:r>
+                    <w:rPr>
+                      <w:rFonts w:ascii="Segoe UI" w:hAnsi="Segoe UI" w:cs="Segoe UI"/>
+                      <w:sz w:val="21"/>
+                      <w:szCs w:val="21"/>
+                    </w:rPr>
+                    <w:t>&gt;&gt;</w:t>
                   </w:r>
                 </w:p>
                 <w:p>
@@ -5162,7 +7195,43 @@
                       <w:sz w:val="21"/>
                       <w:szCs w:val="21"/>
                     </w:rPr>
-                    <w:t>&lt;&lt;cr_{mediationUnavailableDatesExists==false}&gt;&gt;</w:t>
+                    <w:t>&lt;&lt;</w:t>
+                  </w:r>
+                  <w:proofErr w:type="spellStart"/>
+                  <w:r>
+                    <w:rPr>
+                      <w:rFonts w:ascii="Segoe UI" w:hAnsi="Segoe UI" w:cs="Segoe UI"/>
+                      <w:sz w:val="21"/>
+                      <w:szCs w:val="21"/>
+                    </w:rPr>
+                    <w:t>cr</w:t>
+                  </w:r>
+                  <w:proofErr w:type="spellEnd"/>
+                  <w:r>
+                    <w:rPr>
+                      <w:rFonts w:ascii="Segoe UI" w:hAnsi="Segoe UI" w:cs="Segoe UI"/>
+                      <w:sz w:val="21"/>
+                      <w:szCs w:val="21"/>
+                    </w:rPr>
+                    <w:t>_{</w:t>
+                  </w:r>
+                  <w:proofErr w:type="spellStart"/>
+                  <w:r>
+                    <w:rPr>
+                      <w:rFonts w:ascii="Segoe UI" w:hAnsi="Segoe UI" w:cs="Segoe UI"/>
+                      <w:sz w:val="21"/>
+                      <w:szCs w:val="21"/>
+                    </w:rPr>
+                    <w:t>mediationUnavailableDatesExists</w:t>
+                  </w:r>
+                  <w:proofErr w:type="spellEnd"/>
+                  <w:r>
+                    <w:rPr>
+                      <w:rFonts w:ascii="Segoe UI" w:hAnsi="Segoe UI" w:cs="Segoe UI"/>
+                      <w:sz w:val="21"/>
+                      <w:szCs w:val="21"/>
+                    </w:rPr>
+                    <w:t>==false}&gt;&gt;</w:t>
                   </w:r>
                 </w:p>
               </w:tc>
@@ -5298,7 +7367,43 @@
                       <w:sz w:val="21"/>
                       <w:szCs w:val="21"/>
                     </w:rPr>
-                    <w:t>&lt;&lt;cr_{mediationUnavailableDatesExists==true}&gt;&gt;</w:t>
+                    <w:t>&lt;&lt;</w:t>
+                  </w:r>
+                  <w:proofErr w:type="spellStart"/>
+                  <w:r>
+                    <w:rPr>
+                      <w:rFonts w:ascii="Segoe UI" w:hAnsi="Segoe UI" w:cs="Segoe UI"/>
+                      <w:sz w:val="21"/>
+                      <w:szCs w:val="21"/>
+                    </w:rPr>
+                    <w:t>cr</w:t>
+                  </w:r>
+                  <w:proofErr w:type="spellEnd"/>
+                  <w:r>
+                    <w:rPr>
+                      <w:rFonts w:ascii="Segoe UI" w:hAnsi="Segoe UI" w:cs="Segoe UI"/>
+                      <w:sz w:val="21"/>
+                      <w:szCs w:val="21"/>
+                    </w:rPr>
+                    <w:t>_{</w:t>
+                  </w:r>
+                  <w:proofErr w:type="spellStart"/>
+                  <w:r>
+                    <w:rPr>
+                      <w:rFonts w:ascii="Segoe UI" w:hAnsi="Segoe UI" w:cs="Segoe UI"/>
+                      <w:sz w:val="21"/>
+                      <w:szCs w:val="21"/>
+                    </w:rPr>
+                    <w:t>mediationUnavailableDatesExists</w:t>
+                  </w:r>
+                  <w:proofErr w:type="spellEnd"/>
+                  <w:r>
+                    <w:rPr>
+                      <w:rFonts w:ascii="Segoe UI" w:hAnsi="Segoe UI" w:cs="Segoe UI"/>
+                      <w:sz w:val="21"/>
+                      <w:szCs w:val="21"/>
+                    </w:rPr>
+                    <w:t>==true}&gt;&gt;</w:t>
                   </w:r>
                 </w:p>
               </w:tc>
@@ -5331,15 +7436,35 @@
                       <w:sz w:val="21"/>
                       <w:szCs w:val="21"/>
                     </w:rPr>
-                    <w:t>&lt;&lt;rr_</w:t>
-                  </w:r>
-                  <w:r>
-                    <w:rPr>
-                      <w:rFonts w:ascii="Segoe UI" w:hAnsi="Segoe UI" w:cs="Segoe UI"/>
-                      <w:sz w:val="21"/>
-                      <w:szCs w:val="21"/>
-                    </w:rPr>
-                    <w:t>mediationUnavailableDatesList&gt;&gt;</w:t>
+                    <w:t>&lt;&lt;</w:t>
+                  </w:r>
+                  <w:proofErr w:type="spellStart"/>
+                  <w:r>
+                    <w:rPr>
+                      <w:rFonts w:ascii="Segoe UI" w:hAnsi="Segoe UI" w:cs="Segoe UI"/>
+                      <w:i/>
+                      <w:iCs/>
+                      <w:sz w:val="21"/>
+                      <w:szCs w:val="21"/>
+                    </w:rPr>
+                    <w:t>rr_</w:t>
+                  </w:r>
+                  <w:r>
+                    <w:rPr>
+                      <w:rFonts w:ascii="Segoe UI" w:hAnsi="Segoe UI" w:cs="Segoe UI"/>
+                      <w:sz w:val="21"/>
+                      <w:szCs w:val="21"/>
+                    </w:rPr>
+                    <w:t>mediationUnavailableDatesList</w:t>
+                  </w:r>
+                  <w:proofErr w:type="spellEnd"/>
+                  <w:r>
+                    <w:rPr>
+                      <w:rFonts w:ascii="Segoe UI" w:hAnsi="Segoe UI" w:cs="Segoe UI"/>
+                      <w:sz w:val="21"/>
+                      <w:szCs w:val="21"/>
+                    </w:rPr>
+                    <w:t>&gt;&gt;</w:t>
                   </w:r>
                 </w:p>
               </w:tc>
@@ -5370,7 +7495,45 @@
                       <w:sz w:val="21"/>
                       <w:szCs w:val="21"/>
                     </w:rPr>
-                    <w:t>&lt;&lt;cr_{value.toDate==null}&gt;&gt;</w:t>
+                    <w:t>&lt;&lt;</w:t>
+                  </w:r>
+                  <w:proofErr w:type="spellStart"/>
+                  <w:r>
+                    <w:rPr>
+                      <w:rFonts w:ascii="Segoe UI" w:hAnsi="Segoe UI" w:cs="Segoe UI"/>
+                      <w:sz w:val="21"/>
+                      <w:szCs w:val="21"/>
+                    </w:rPr>
+                    <w:t>cr</w:t>
+                  </w:r>
+                  <w:proofErr w:type="spellEnd"/>
+                  <w:r>
+                    <w:rPr>
+                      <w:rFonts w:ascii="Segoe UI" w:hAnsi="Segoe UI" w:cs="Segoe UI"/>
+                      <w:sz w:val="21"/>
+                      <w:szCs w:val="21"/>
+                    </w:rPr>
+                    <w:t>_{</w:t>
+                  </w:r>
+                  <w:proofErr w:type="spellStart"/>
+                  <w:proofErr w:type="gramStart"/>
+                  <w:r>
+                    <w:rPr>
+                      <w:rFonts w:ascii="Segoe UI" w:hAnsi="Segoe UI" w:cs="Segoe UI"/>
+                      <w:sz w:val="21"/>
+                      <w:szCs w:val="21"/>
+                    </w:rPr>
+                    <w:t>value.toDate</w:t>
+                  </w:r>
+                  <w:proofErr w:type="spellEnd"/>
+                  <w:proofErr w:type="gramEnd"/>
+                  <w:r>
+                    <w:rPr>
+                      <w:rFonts w:ascii="Segoe UI" w:hAnsi="Segoe UI" w:cs="Segoe UI"/>
+                      <w:sz w:val="21"/>
+                      <w:szCs w:val="21"/>
+                    </w:rPr>
+                    <w:t>==null}&gt;&gt;</w:t>
                   </w:r>
                 </w:p>
               </w:tc>
@@ -5433,7 +7596,27 @@
                       <w:sz w:val="21"/>
                       <w:szCs w:val="21"/>
                     </w:rPr>
-                    <w:t>&lt;&lt;value.date&gt;&gt;</w:t>
+                    <w:t>&lt;&lt;</w:t>
+                  </w:r>
+                  <w:proofErr w:type="spellStart"/>
+                  <w:proofErr w:type="gramStart"/>
+                  <w:r>
+                    <w:rPr>
+                      <w:rFonts w:ascii="Segoe UI" w:hAnsi="Segoe UI" w:cs="Segoe UI"/>
+                      <w:sz w:val="21"/>
+                      <w:szCs w:val="21"/>
+                    </w:rPr>
+                    <w:t>value.date</w:t>
+                  </w:r>
+                  <w:proofErr w:type="spellEnd"/>
+                  <w:proofErr w:type="gramEnd"/>
+                  <w:r>
+                    <w:rPr>
+                      <w:rFonts w:ascii="Segoe UI" w:hAnsi="Segoe UI" w:cs="Segoe UI"/>
+                      <w:sz w:val="21"/>
+                      <w:szCs w:val="21"/>
+                    </w:rPr>
+                    <w:t>&gt;&gt;</w:t>
                   </w:r>
                 </w:p>
                 <w:p>
@@ -5504,7 +7687,45 @@
                       <w:sz w:val="21"/>
                       <w:szCs w:val="21"/>
                     </w:rPr>
-                    <w:t>&lt;&lt;cr_{value.toDate!=null}&gt;&gt;</w:t>
+                    <w:t>&lt;&lt;</w:t>
+                  </w:r>
+                  <w:proofErr w:type="spellStart"/>
+                  <w:r>
+                    <w:rPr>
+                      <w:rFonts w:ascii="Segoe UI" w:hAnsi="Segoe UI" w:cs="Segoe UI"/>
+                      <w:sz w:val="21"/>
+                      <w:szCs w:val="21"/>
+                    </w:rPr>
+                    <w:t>cr</w:t>
+                  </w:r>
+                  <w:proofErr w:type="spellEnd"/>
+                  <w:r>
+                    <w:rPr>
+                      <w:rFonts w:ascii="Segoe UI" w:hAnsi="Segoe UI" w:cs="Segoe UI"/>
+                      <w:sz w:val="21"/>
+                      <w:szCs w:val="21"/>
+                    </w:rPr>
+                    <w:t>_{</w:t>
+                  </w:r>
+                  <w:proofErr w:type="spellStart"/>
+                  <w:proofErr w:type="gramStart"/>
+                  <w:r>
+                    <w:rPr>
+                      <w:rFonts w:ascii="Segoe UI" w:hAnsi="Segoe UI" w:cs="Segoe UI"/>
+                      <w:sz w:val="21"/>
+                      <w:szCs w:val="21"/>
+                    </w:rPr>
+                    <w:t>value.toDate</w:t>
+                  </w:r>
+                  <w:proofErr w:type="spellEnd"/>
+                  <w:proofErr w:type="gramEnd"/>
+                  <w:r>
+                    <w:rPr>
+                      <w:rFonts w:ascii="Segoe UI" w:hAnsi="Segoe UI" w:cs="Segoe UI"/>
+                      <w:sz w:val="21"/>
+                      <w:szCs w:val="21"/>
+                    </w:rPr>
+                    <w:t>!=null}&gt;&gt;</w:t>
                   </w:r>
                 </w:p>
               </w:tc>
@@ -5618,7 +7839,27 @@
                       <w:sz w:val="21"/>
                       <w:szCs w:val="21"/>
                     </w:rPr>
-                    <w:t>&lt;&lt;value.fromDate&gt;&gt;</w:t>
+                    <w:t>&lt;&lt;</w:t>
+                  </w:r>
+                  <w:proofErr w:type="spellStart"/>
+                  <w:proofErr w:type="gramStart"/>
+                  <w:r>
+                    <w:rPr>
+                      <w:rFonts w:ascii="Segoe UI" w:hAnsi="Segoe UI" w:cs="Segoe UI"/>
+                      <w:sz w:val="21"/>
+                      <w:szCs w:val="21"/>
+                    </w:rPr>
+                    <w:t>value.fromDate</w:t>
+                  </w:r>
+                  <w:proofErr w:type="spellEnd"/>
+                  <w:proofErr w:type="gramEnd"/>
+                  <w:r>
+                    <w:rPr>
+                      <w:rFonts w:ascii="Segoe UI" w:hAnsi="Segoe UI" w:cs="Segoe UI"/>
+                      <w:sz w:val="21"/>
+                      <w:szCs w:val="21"/>
+                    </w:rPr>
+                    <w:t>&gt;&gt;</w:t>
                   </w:r>
                 </w:p>
                 <w:p>
@@ -5635,7 +7876,27 @@
                       <w:sz w:val="21"/>
                       <w:szCs w:val="21"/>
                     </w:rPr>
-                    <w:t>&lt;&lt;value.toDate&gt;&gt;</w:t>
+                    <w:t>&lt;&lt;</w:t>
+                  </w:r>
+                  <w:proofErr w:type="spellStart"/>
+                  <w:proofErr w:type="gramStart"/>
+                  <w:r>
+                    <w:rPr>
+                      <w:rFonts w:ascii="Segoe UI" w:hAnsi="Segoe UI" w:cs="Segoe UI"/>
+                      <w:sz w:val="21"/>
+                      <w:szCs w:val="21"/>
+                    </w:rPr>
+                    <w:t>value.toDate</w:t>
+                  </w:r>
+                  <w:proofErr w:type="spellEnd"/>
+                  <w:proofErr w:type="gramEnd"/>
+                  <w:r>
+                    <w:rPr>
+                      <w:rFonts w:ascii="Segoe UI" w:hAnsi="Segoe UI" w:cs="Segoe UI"/>
+                      <w:sz w:val="21"/>
+                      <w:szCs w:val="21"/>
+                    </w:rPr>
+                    <w:t>&gt;&gt;</w:t>
                   </w:r>
                 </w:p>
                 <w:p>
@@ -5706,7 +7967,25 @@
                       <w:sz w:val="21"/>
                       <w:szCs w:val="21"/>
                     </w:rPr>
-                    <w:t>&lt;&lt;er_mediationUnavailableDatesList&gt;&gt;</w:t>
+                    <w:t>&lt;&lt;</w:t>
+                  </w:r>
+                  <w:proofErr w:type="spellStart"/>
+                  <w:r>
+                    <w:rPr>
+                      <w:rFonts w:ascii="Segoe UI" w:hAnsi="Segoe UI" w:cs="Segoe UI"/>
+                      <w:sz w:val="21"/>
+                      <w:szCs w:val="21"/>
+                    </w:rPr>
+                    <w:t>er_mediationUnavailableDatesList</w:t>
+                  </w:r>
+                  <w:proofErr w:type="spellEnd"/>
+                  <w:r>
+                    <w:rPr>
+                      <w:rFonts w:ascii="Segoe UI" w:hAnsi="Segoe UI" w:cs="Segoe UI"/>
+                      <w:sz w:val="21"/>
+                      <w:szCs w:val="21"/>
+                    </w:rPr>
+                    <w:t>&gt;&gt;</w:t>
                   </w:r>
                 </w:p>
               </w:tc>
@@ -6080,7 +8359,23 @@
                 <w:rFonts w:ascii="GDSTransportWebsite" w:hAnsi="GDSTransportWebsite"/>
                 <w:shd w:val="clear" w:color="auto" w:fill="FFFFFF"/>
               </w:rPr>
-              <w:t xml:space="preserve"> &lt;&lt;statementOfTruth.role&gt;&gt;</w:t>
+              <w:t xml:space="preserve"> &lt;&lt;</w:t>
+            </w:r>
+            <w:proofErr w:type="spellStart"/>
+            <w:r>
+              <w:rPr>
+                <w:rFonts w:ascii="GDSTransportWebsite" w:hAnsi="GDSTransportWebsite"/>
+                <w:shd w:val="clear" w:color="auto" w:fill="FFFFFF"/>
+              </w:rPr>
+              <w:t>statementOfTruth.role</w:t>
+            </w:r>
+            <w:proofErr w:type="spellEnd"/>
+            <w:r>
+              <w:rPr>
+                <w:rFonts w:ascii="GDSTransportWebsite" w:hAnsi="GDSTransportWebsite"/>
+                <w:shd w:val="clear" w:color="auto" w:fill="FFFFFF"/>
+              </w:rPr>
+              <w:t>&gt;&gt;</w:t>
             </w:r>
           </w:p>
         </w:tc>
@@ -7836,6 +10131,28 @@
 </file>
 
 <file path=customXml/item1.xml><?xml version="1.0" encoding="utf-8"?>
+<b:Sources xmlns:b="http://schemas.openxmlformats.org/officeDocument/2006/bibliography" xmlns="http://schemas.openxmlformats.org/officeDocument/2006/bibliography" SelectedStyle="\APASixthEditionOfficeOnline.xsl" StyleName="APA" Version="6"/>
+</file>
+
+<file path=customXml/item2.xml><?xml version="1.0" encoding="utf-8"?>
+<p:properties xmlns:p="http://schemas.microsoft.com/office/2006/metadata/properties" xmlns:xsi="http://www.w3.org/2001/XMLSchema-instance" xmlns:pc="http://schemas.microsoft.com/office/infopath/2007/PartnerControls">
+  <documentManagement>
+    <Stage xmlns="f336f4fe-8719-4ea2-b5d6-29b3a580aeb4">In Approval</Stage>
+    <Next_x0020_Stage xmlns="f336f4fe-8719-4ea2-b5d6-29b3a580aeb4">SendApproval</Next_x0020_Stage>
+    <Admin_x0020_Action xmlns="f336f4fe-8719-4ea2-b5d6-29b3a580aeb4" xsi:nil="true"/>
+    <Template_x0020_Category xmlns="f336f4fe-8719-4ea2-b5d6-29b3a580aeb4">Hearing Requirements Notice - HRN</Template_x0020_Category>
+    <Action xmlns="f336f4fe-8719-4ea2-b5d6-29b3a580aeb4" xsi:nil="true"/>
+    <Purpose1 xmlns="f336f4fe-8719-4ea2-b5d6-29b3a580aeb4">Directions Questionnaire</Purpose1>
+    <Template_x0020_Language xmlns="f336f4fe-8719-4ea2-b5d6-29b3a580aeb4">English - ENG</Template_x0020_Language>
+    <Rename xmlns="f336f4fe-8719-4ea2-b5d6-29b3a580aeb4">true</Rename>
+    <Tornado_x0020_Filename xmlns="f336f4fe-8719-4ea2-b5d6-29b3a580aeb4" xsi:nil="true"/>
+    <Approval_x0020_Request_x0020_Comment xmlns="f336f4fe-8719-4ea2-b5d6-29b3a580aeb4">Hi , We need approval for these document changed under https://tools.hmcts.net/jira/browse/CIV-8879</Approval_x0020_Request_x0020_Comment>
+    <Publication_x0020_Date xmlns="f336f4fe-8719-4ea2-b5d6-29b3a580aeb4">2020-12-09T00:00:00+00:00</Publication_x0020_Date>
+  </documentManagement>
+</p:properties>
+</file>
+
+<file path=customXml/item3.xml><?xml version="1.0" encoding="utf-8"?>
 <?mso-contentType ?>
 <FormTemplates xmlns="http://schemas.microsoft.com/sharepoint/v3/contenttype/forms">
   <Display>DocumentLibraryForm</Display>
@@ -7844,7 +10161,7 @@
 </FormTemplates>
 </file>
 
-<file path=customXml/item2.xml><?xml version="1.0" encoding="utf-8"?>
+<file path=customXml/item4.xml><?xml version="1.0" encoding="utf-8"?>
 <ct:contentTypeSchema xmlns:ct="http://schemas.microsoft.com/office/2006/metadata/contentType" xmlns:ma="http://schemas.microsoft.com/office/2006/metadata/properties/metaAttributes" ct:_="" ma:_="" ma:contentTypeName="_CtTemplate" ma:contentTypeID="0x01010064A5FDCCFB03F540B94405305D7DE14F00A4F8B82F7CEF57469A8FE5CEAB7A0EE0" ma:contentTypeVersion="55" ma:contentTypeDescription="Part of Template Management with Site Columns representing custom attributes." ma:contentTypeScope="" ma:versionID="e48abcd8da7fe05ec90dabdfbb8c2749">
   <xsd:schema xmlns:xsd="http://www.w3.org/2001/XMLSchema" xmlns:xs="http://www.w3.org/2001/XMLSchema" xmlns:p="http://schemas.microsoft.com/office/2006/metadata/properties" xmlns:ns2="f336f4fe-8719-4ea2-b5d6-29b3a580aeb4" xmlns:ns3="b57b892a-dd61-4bba-b372-a8d93da2c7e6" targetNamespace="http://schemas.microsoft.com/office/2006/metadata/properties" ma:root="true" ma:fieldsID="4c733adc908683170864ffc34cec60fa" ns2:_="" ns3:_="">
     <xsd:import namespace="f336f4fe-8719-4ea2-b5d6-29b3a580aeb4"/>
@@ -8166,29 +10483,25 @@
 </ct:contentTypeSchema>
 </file>
 
-<file path=customXml/item3.xml><?xml version="1.0" encoding="utf-8"?>
-<b:Sources xmlns:b="http://schemas.openxmlformats.org/officeDocument/2006/bibliography" xmlns="http://schemas.openxmlformats.org/officeDocument/2006/bibliography" SelectedStyle="\APASixthEditionOfficeOnline.xsl" StyleName="APA" Version="6"/>
+<file path=customXml/itemProps1.xml><?xml version="1.0" encoding="utf-8"?>
+<ds:datastoreItem xmlns:ds="http://schemas.openxmlformats.org/officeDocument/2006/customXml" ds:itemID="{5C627932-C981-4CFE-9BA8-667150120D32}">
+  <ds:schemaRefs>
+    <ds:schemaRef ds:uri="http://schemas.openxmlformats.org/officeDocument/2006/bibliography"/>
+  </ds:schemaRefs>
+</ds:datastoreItem>
 </file>
 
-<file path=customXml/item4.xml><?xml version="1.0" encoding="utf-8"?>
-<p:properties xmlns:p="http://schemas.microsoft.com/office/2006/metadata/properties" xmlns:xsi="http://www.w3.org/2001/XMLSchema-instance" xmlns:pc="http://schemas.microsoft.com/office/infopath/2007/PartnerControls">
-  <documentManagement>
-    <Stage xmlns="f336f4fe-8719-4ea2-b5d6-29b3a580aeb4">In Approval</Stage>
-    <Next_x0020_Stage xmlns="f336f4fe-8719-4ea2-b5d6-29b3a580aeb4">SendApproval</Next_x0020_Stage>
-    <Admin_x0020_Action xmlns="f336f4fe-8719-4ea2-b5d6-29b3a580aeb4" xsi:nil="true"/>
-    <Template_x0020_Category xmlns="f336f4fe-8719-4ea2-b5d6-29b3a580aeb4">Hearing Requirements Notice - HRN</Template_x0020_Category>
-    <Action xmlns="f336f4fe-8719-4ea2-b5d6-29b3a580aeb4" xsi:nil="true"/>
-    <Purpose1 xmlns="f336f4fe-8719-4ea2-b5d6-29b3a580aeb4">Directions Questionnaire</Purpose1>
-    <Template_x0020_Language xmlns="f336f4fe-8719-4ea2-b5d6-29b3a580aeb4">English - ENG</Template_x0020_Language>
-    <Rename xmlns="f336f4fe-8719-4ea2-b5d6-29b3a580aeb4">true</Rename>
-    <Tornado_x0020_Filename xmlns="f336f4fe-8719-4ea2-b5d6-29b3a580aeb4" xsi:nil="true"/>
-    <Approval_x0020_Request_x0020_Comment xmlns="f336f4fe-8719-4ea2-b5d6-29b3a580aeb4">Hi , We need approval for these document changed under https://tools.hmcts.net/jira/browse/CIV-8879</Approval_x0020_Request_x0020_Comment>
-    <Publication_x0020_Date xmlns="f336f4fe-8719-4ea2-b5d6-29b3a580aeb4">2020-12-09T00:00:00+00:00</Publication_x0020_Date>
-  </documentManagement>
-</p:properties>
+<file path=customXml/itemProps2.xml><?xml version="1.0" encoding="utf-8"?>
+<ds:datastoreItem xmlns:ds="http://schemas.openxmlformats.org/officeDocument/2006/customXml" ds:itemID="{167D3FB0-0D1A-4A81-8A96-EE2F37F3B125}">
+  <ds:schemaRefs>
+    <ds:schemaRef ds:uri="http://schemas.microsoft.com/office/2006/metadata/properties"/>
+    <ds:schemaRef ds:uri="http://schemas.microsoft.com/office/infopath/2007/PartnerControls"/>
+    <ds:schemaRef ds:uri="f336f4fe-8719-4ea2-b5d6-29b3a580aeb4"/>
+  </ds:schemaRefs>
+</ds:datastoreItem>
 </file>
 
-<file path=customXml/itemProps1.xml><?xml version="1.0" encoding="utf-8"?>
+<file path=customXml/itemProps3.xml><?xml version="1.0" encoding="utf-8"?>
 <ds:datastoreItem xmlns:ds="http://schemas.openxmlformats.org/officeDocument/2006/customXml" ds:itemID="{B979ABCF-6006-4211-8C04-D08E1C55C8F9}">
   <ds:schemaRefs>
     <ds:schemaRef ds:uri="http://schemas.microsoft.com/sharepoint/v3/contenttype/forms"/>
@@ -8196,7 +10509,7 @@
 </ds:datastoreItem>
 </file>
 
-<file path=customXml/itemProps2.xml><?xml version="1.0" encoding="utf-8"?>
+<file path=customXml/itemProps4.xml><?xml version="1.0" encoding="utf-8"?>
 <ds:datastoreItem xmlns:ds="http://schemas.openxmlformats.org/officeDocument/2006/customXml" ds:itemID="{392D0FB6-F5F8-4A3B-B59F-074A1EA4A310}">
   <ds:schemaRefs>
     <ds:schemaRef ds:uri="http://schemas.microsoft.com/office/2006/metadata/contentType"/>
@@ -8215,24 +10528,6 @@
 </ds:datastoreItem>
 </file>
 
-<file path=customXml/itemProps3.xml><?xml version="1.0" encoding="utf-8"?>
-<ds:datastoreItem xmlns:ds="http://schemas.openxmlformats.org/officeDocument/2006/customXml" ds:itemID="{5C627932-C981-4CFE-9BA8-667150120D32}">
-  <ds:schemaRefs>
-    <ds:schemaRef ds:uri="http://schemas.openxmlformats.org/officeDocument/2006/bibliography"/>
-  </ds:schemaRefs>
-</ds:datastoreItem>
-</file>
-
-<file path=customXml/itemProps4.xml><?xml version="1.0" encoding="utf-8"?>
-<ds:datastoreItem xmlns:ds="http://schemas.openxmlformats.org/officeDocument/2006/customXml" ds:itemID="{167D3FB0-0D1A-4A81-8A96-EE2F37F3B125}">
-  <ds:schemaRefs>
-    <ds:schemaRef ds:uri="http://schemas.microsoft.com/office/2006/metadata/properties"/>
-    <ds:schemaRef ds:uri="http://schemas.microsoft.com/office/infopath/2007/PartnerControls"/>
-    <ds:schemaRef ds:uri="f336f4fe-8719-4ea2-b5d6-29b3a580aeb4"/>
-  </ds:schemaRefs>
-</ds:datastoreItem>
-</file>
-
 <file path=docMetadata/LabelInfo.xml><?xml version="1.0" encoding="utf-8"?>
 <clbl:labelList xmlns:clbl="http://schemas.microsoft.com/office/2020/mipLabelMetadata">
   <clbl:label id="{95c71a0f-75e1-4c8f-90e2-641c9351dd98}" enabled="1" method="Standard" siteId="{3e0088dc-0629-4ae6-aa8c-813e7a296f50}" contentBits="2" removed="0"/>

</xml_diff>

<commit_message>
CIV-17214  Defendant response doc update
</commit_message>
<xml_diff>
--- a/docker/docmosis/templates/CV-SPC-HRN-ENG-01363.docx
+++ b/docker/docmosis/templates/CV-SPC-HRN-ENG-01363.docx
@@ -129,27 +129,7 @@
                 <w:sz w:val="28"/>
                 <w:szCs w:val="28"/>
               </w:rPr>
-              <w:t>Claim number: &lt;&lt;</w:t>
-            </w:r>
-            <w:proofErr w:type="spellStart"/>
-            <w:r>
-              <w:rPr>
-                <w:rFonts w:ascii="GDSTransportWebsite" w:hAnsi="GDSTransportWebsite"/>
-                <w:color w:val="60686D"/>
-                <w:sz w:val="28"/>
-                <w:szCs w:val="28"/>
-              </w:rPr>
-              <w:t>referenceNumber</w:t>
-            </w:r>
-            <w:proofErr w:type="spellEnd"/>
-            <w:r>
-              <w:rPr>
-                <w:rFonts w:ascii="GDSTransportWebsite" w:hAnsi="GDSTransportWebsite"/>
-                <w:color w:val="60686D"/>
-                <w:sz w:val="28"/>
-                <w:szCs w:val="28"/>
-              </w:rPr>
-              <w:t>&gt;&gt;</w:t>
+              <w:t>Claim number: &lt;&lt;referenceNumber&gt;&gt;</w:t>
             </w:r>
           </w:p>
         </w:tc>
@@ -260,27 +240,7 @@
                 <w:sz w:val="28"/>
                 <w:szCs w:val="28"/>
               </w:rPr>
-              <w:t>Case name: &lt;&lt;</w:t>
-            </w:r>
-            <w:proofErr w:type="spellStart"/>
-            <w:r>
-              <w:rPr>
-                <w:rFonts w:ascii="GDSTransportWebsite" w:hAnsi="GDSTransportWebsite"/>
-                <w:color w:val="60686D"/>
-                <w:sz w:val="28"/>
-                <w:szCs w:val="28"/>
-              </w:rPr>
-              <w:t>caseName</w:t>
-            </w:r>
-            <w:proofErr w:type="spellEnd"/>
-            <w:r>
-              <w:rPr>
-                <w:rFonts w:ascii="GDSTransportWebsite" w:hAnsi="GDSTransportWebsite"/>
-                <w:color w:val="60686D"/>
-                <w:sz w:val="28"/>
-                <w:szCs w:val="28"/>
-              </w:rPr>
-              <w:t>&gt;&gt;</w:t>
+              <w:t>Case name: &lt;&lt;caseName&gt;&gt;</w:t>
             </w:r>
           </w:p>
         </w:tc>
@@ -444,98 +404,7 @@
                 <w:sz w:val="20"/>
                 <w:szCs w:val="20"/>
               </w:rPr>
-              <w:t>Received: &lt;</w:t>
-            </w:r>
-            <w:proofErr w:type="gramStart"/>
-            <w:r>
-              <w:rPr>
-                <w:rFonts w:ascii="GDSTransportWebsite" w:eastAsia="Times New Roman" w:hAnsi="GDSTransportWebsite" w:cs="Times New Roman"/>
-                <w:color w:val="60686D"/>
-                <w:sz w:val="20"/>
-                <w:szCs w:val="20"/>
-              </w:rPr>
-              <w:t>&lt;{</w:t>
-            </w:r>
-            <w:proofErr w:type="spellStart"/>
-            <w:r>
-              <w:rPr>
-                <w:rFonts w:ascii="GDSTransportWebsite" w:eastAsia="Times New Roman" w:hAnsi="GDSTransportWebsite" w:cs="Times New Roman"/>
-                <w:color w:val="60686D"/>
-                <w:sz w:val="20"/>
-                <w:szCs w:val="20"/>
-              </w:rPr>
-              <w:t>dateFormat</w:t>
-            </w:r>
-            <w:proofErr w:type="spellEnd"/>
-            <w:r>
-              <w:rPr>
-                <w:rFonts w:ascii="GDSTransportWebsite" w:eastAsia="Times New Roman" w:hAnsi="GDSTransportWebsite" w:cs="Times New Roman"/>
-                <w:color w:val="60686D"/>
-                <w:sz w:val="20"/>
-                <w:szCs w:val="20"/>
-              </w:rPr>
-              <w:t>(</w:t>
-            </w:r>
-            <w:proofErr w:type="spellStart"/>
-            <w:proofErr w:type="gramEnd"/>
-            <w:r>
-              <w:rPr>
-                <w:rFonts w:ascii="GDSTransportWebsite" w:eastAsia="Times New Roman" w:hAnsi="GDSTransportWebsite" w:cs="Times New Roman"/>
-                <w:color w:val="60686D"/>
-                <w:sz w:val="20"/>
-                <w:szCs w:val="20"/>
-              </w:rPr>
-              <w:t>submittedOn</w:t>
-            </w:r>
-            <w:proofErr w:type="spellEnd"/>
-            <w:r>
-              <w:rPr>
-                <w:rFonts w:ascii="GDSTransportWebsite" w:eastAsia="Times New Roman" w:hAnsi="GDSTransportWebsite" w:cs="Times New Roman"/>
-                <w:color w:val="60686D"/>
-                <w:sz w:val="20"/>
-                <w:szCs w:val="20"/>
-              </w:rPr>
-              <w:t xml:space="preserve">, ‘d MMMM </w:t>
-            </w:r>
-            <w:proofErr w:type="spellStart"/>
-            <w:r>
-              <w:rPr>
-                <w:rFonts w:ascii="GDSTransportWebsite" w:eastAsia="Times New Roman" w:hAnsi="GDSTransportWebsite" w:cs="Times New Roman"/>
-                <w:color w:val="60686D"/>
-                <w:sz w:val="20"/>
-                <w:szCs w:val="20"/>
-              </w:rPr>
-              <w:t>yyyy</w:t>
-            </w:r>
-            <w:proofErr w:type="spellEnd"/>
-            <w:r>
-              <w:rPr>
-                <w:rFonts w:ascii="GDSTransportWebsite" w:eastAsia="Times New Roman" w:hAnsi="GDSTransportWebsite" w:cs="Times New Roman"/>
-                <w:color w:val="60686D"/>
-                <w:sz w:val="20"/>
-                <w:szCs w:val="20"/>
-              </w:rPr>
-              <w:t>’, ‘dd-MM-</w:t>
-            </w:r>
-            <w:proofErr w:type="spellStart"/>
-            <w:r>
-              <w:rPr>
-                <w:rFonts w:ascii="GDSTransportWebsite" w:eastAsia="Times New Roman" w:hAnsi="GDSTransportWebsite" w:cs="Times New Roman"/>
-                <w:color w:val="60686D"/>
-                <w:sz w:val="20"/>
-                <w:szCs w:val="20"/>
-              </w:rPr>
-              <w:t>yyyy</w:t>
-            </w:r>
-            <w:proofErr w:type="spellEnd"/>
-            <w:r>
-              <w:rPr>
-                <w:rFonts w:ascii="GDSTransportWebsite" w:eastAsia="Times New Roman" w:hAnsi="GDSTransportWebsite" w:cs="Times New Roman"/>
-                <w:color w:val="60686D"/>
-                <w:sz w:val="20"/>
-                <w:szCs w:val="20"/>
-              </w:rPr>
-              <w:t>’)}&gt;&gt;</w:t>
+              <w:t>Received: &lt;&lt;{dateFormat(submittedOn, ‘d MMMM yyyy’, ‘dd-MM-yyyy’)}&gt;&gt;</w:t>
             </w:r>
           </w:p>
         </w:tc>
@@ -873,41 +742,7 @@
                 <w:szCs w:val="21"/>
                 <w:shd w:val="clear" w:color="auto" w:fill="FFFFFF"/>
               </w:rPr>
-              <w:t>&lt;&lt;</w:t>
-            </w:r>
-            <w:proofErr w:type="spellStart"/>
-            <w:r>
-              <w:rPr>
-                <w:rFonts w:ascii="Segoe UI" w:hAnsi="Segoe UI" w:cs="Segoe UI"/>
-                <w:color w:val="000000" w:themeColor="text1"/>
-                <w:sz w:val="21"/>
-                <w:szCs w:val="21"/>
-                <w:shd w:val="clear" w:color="auto" w:fill="FFFFFF"/>
-              </w:rPr>
-              <w:t>cr</w:t>
-            </w:r>
-            <w:proofErr w:type="spellEnd"/>
-            <w:proofErr w:type="gramStart"/>
-            <w:r>
-              <w:rPr>
-                <w:rFonts w:ascii="Segoe UI" w:hAnsi="Segoe UI" w:cs="Segoe UI"/>
-                <w:color w:val="000000" w:themeColor="text1"/>
-                <w:sz w:val="21"/>
-                <w:szCs w:val="21"/>
-                <w:shd w:val="clear" w:color="auto" w:fill="FFFFFF"/>
-              </w:rPr>
-              <w:t>_{ respondent1.individualDateOfBirth</w:t>
-            </w:r>
-            <w:proofErr w:type="gramEnd"/>
-            <w:r>
-              <w:rPr>
-                <w:rFonts w:ascii="Segoe UI" w:hAnsi="Segoe UI" w:cs="Segoe UI"/>
-                <w:color w:val="000000" w:themeColor="text1"/>
-                <w:sz w:val="21"/>
-                <w:szCs w:val="21"/>
-                <w:shd w:val="clear" w:color="auto" w:fill="FFFFFF"/>
-              </w:rPr>
-              <w:t>!=null}&gt;&gt;</w:t>
+              <w:t>&lt;&lt;cr_{ respondent1.individualDateOfBirth!=null}&gt;&gt;</w:t>
             </w:r>
           </w:p>
         </w:tc>
@@ -1051,9 +886,8 @@
                 <w:szCs w:val="21"/>
                 <w:shd w:val="clear" w:color="auto" w:fill="FFFFFF"/>
               </w:rPr>
-              <w:t>&lt;&lt;</w:t>
-            </w:r>
-            <w:proofErr w:type="spellStart"/>
+              <w:t>&lt;&lt;cr_{ respondent1.representative.phone</w:t>
+            </w:r>
             <w:r>
               <w:rPr>
                 <w:rFonts w:ascii="Segoe UI" w:hAnsi="Segoe UI" w:cs="Segoe UI"/>
@@ -1062,63 +896,8 @@
                 <w:szCs w:val="21"/>
                 <w:shd w:val="clear" w:color="auto" w:fill="FFFFFF"/>
               </w:rPr>
-              <w:t>cr</w:t>
-            </w:r>
-            <w:proofErr w:type="spellEnd"/>
-            <w:proofErr w:type="gramStart"/>
-            <w:r>
-              <w:rPr>
-                <w:rFonts w:ascii="Segoe UI" w:hAnsi="Segoe UI" w:cs="Segoe UI"/>
-                <w:color w:val="000000" w:themeColor="text1"/>
-                <w:sz w:val="21"/>
-                <w:szCs w:val="21"/>
-                <w:shd w:val="clear" w:color="auto" w:fill="FFFFFF"/>
-              </w:rPr>
-              <w:t>_{ respondent1.representative</w:t>
-            </w:r>
-            <w:proofErr w:type="gramEnd"/>
-            <w:r>
-              <w:rPr>
-                <w:rFonts w:ascii="Segoe UI" w:hAnsi="Segoe UI" w:cs="Segoe UI"/>
-                <w:color w:val="000000" w:themeColor="text1"/>
-                <w:sz w:val="21"/>
-                <w:szCs w:val="21"/>
-                <w:shd w:val="clear" w:color="auto" w:fill="FFFFFF"/>
-              </w:rPr>
-              <w:t>.</w:t>
-            </w:r>
-            <w:proofErr w:type="gramStart"/>
-            <w:r>
-              <w:rPr>
-                <w:rFonts w:ascii="Segoe UI" w:hAnsi="Segoe UI" w:cs="Segoe UI"/>
-                <w:color w:val="000000" w:themeColor="text1"/>
-                <w:sz w:val="21"/>
-                <w:szCs w:val="21"/>
-                <w:shd w:val="clear" w:color="auto" w:fill="FFFFFF"/>
-              </w:rPr>
-              <w:t>phone</w:t>
-            </w:r>
-            <w:r>
-              <w:rPr>
-                <w:rFonts w:ascii="Segoe UI" w:hAnsi="Segoe UI" w:cs="Segoe UI"/>
-                <w:color w:val="000000" w:themeColor="text1"/>
-                <w:sz w:val="21"/>
-                <w:szCs w:val="21"/>
-                <w:shd w:val="clear" w:color="auto" w:fill="FFFFFF"/>
-              </w:rPr>
               <w:lastRenderedPageBreak/>
-              <w:t>Number!=</w:t>
-            </w:r>
-            <w:proofErr w:type="gramEnd"/>
-            <w:r>
-              <w:rPr>
-                <w:rFonts w:ascii="Segoe UI" w:hAnsi="Segoe UI" w:cs="Segoe UI"/>
-                <w:color w:val="000000" w:themeColor="text1"/>
-                <w:sz w:val="21"/>
-                <w:szCs w:val="21"/>
-                <w:shd w:val="clear" w:color="auto" w:fill="FFFFFF"/>
-              </w:rPr>
-              <w:t>null}&gt;&gt;</w:t>
+              <w:t>Number!=null}&gt;&gt;</w:t>
             </w:r>
           </w:p>
         </w:tc>
@@ -1174,7 +953,6 @@
                 <w:color w:val="000000" w:themeColor="text1"/>
               </w:rPr>
             </w:pPr>
-            <w:proofErr w:type="gramStart"/>
             <w:r>
               <w:rPr>
                 <w:rFonts w:ascii="Segoe UI" w:hAnsi="Segoe UI" w:cs="Segoe UI"/>
@@ -1183,18 +961,7 @@
                 <w:szCs w:val="21"/>
                 <w:shd w:val="clear" w:color="auto" w:fill="FFFFFF"/>
               </w:rPr>
-              <w:t>&lt;&lt;respondent1.representative.phoneNumber</w:t>
-            </w:r>
-            <w:proofErr w:type="gramEnd"/>
-            <w:r>
-              <w:rPr>
-                <w:rFonts w:ascii="Segoe UI" w:hAnsi="Segoe UI" w:cs="Segoe UI"/>
-                <w:color w:val="000000" w:themeColor="text1"/>
-                <w:sz w:val="21"/>
-                <w:szCs w:val="21"/>
-                <w:shd w:val="clear" w:color="auto" w:fill="FFFFFF"/>
-              </w:rPr>
-              <w:t>&gt;&gt;</w:t>
+              <w:t>&lt;&lt;respondent1.representative.phoneNumber&gt;&gt;</w:t>
             </w:r>
           </w:p>
         </w:tc>
@@ -1270,63 +1037,7 @@
                 <w:szCs w:val="21"/>
                 <w:shd w:val="clear" w:color="auto" w:fill="FFFFFF"/>
               </w:rPr>
-              <w:t>&lt;&lt;</w:t>
-            </w:r>
-            <w:proofErr w:type="spellStart"/>
-            <w:r>
-              <w:rPr>
-                <w:rFonts w:ascii="Segoe UI" w:hAnsi="Segoe UI" w:cs="Segoe UI"/>
-                <w:color w:val="000000" w:themeColor="text1"/>
-                <w:sz w:val="21"/>
-                <w:szCs w:val="21"/>
-                <w:shd w:val="clear" w:color="auto" w:fill="FFFFFF"/>
-              </w:rPr>
-              <w:t>cr</w:t>
-            </w:r>
-            <w:proofErr w:type="spellEnd"/>
-            <w:proofErr w:type="gramStart"/>
-            <w:r>
-              <w:rPr>
-                <w:rFonts w:ascii="Segoe UI" w:hAnsi="Segoe UI" w:cs="Segoe UI"/>
-                <w:color w:val="000000" w:themeColor="text1"/>
-                <w:sz w:val="21"/>
-                <w:szCs w:val="21"/>
-                <w:shd w:val="clear" w:color="auto" w:fill="FFFFFF"/>
-              </w:rPr>
-              <w:t>_{ respondent1.representative</w:t>
-            </w:r>
-            <w:proofErr w:type="gramEnd"/>
-            <w:r>
-              <w:rPr>
-                <w:rFonts w:ascii="Segoe UI" w:hAnsi="Segoe UI" w:cs="Segoe UI"/>
-                <w:color w:val="000000" w:themeColor="text1"/>
-                <w:sz w:val="21"/>
-                <w:szCs w:val="21"/>
-                <w:shd w:val="clear" w:color="auto" w:fill="FFFFFF"/>
-              </w:rPr>
-              <w:t>.</w:t>
-            </w:r>
-            <w:proofErr w:type="gramStart"/>
-            <w:r>
-              <w:rPr>
-                <w:rFonts w:ascii="Segoe UI" w:hAnsi="Segoe UI" w:cs="Segoe UI"/>
-                <w:color w:val="000000" w:themeColor="text1"/>
-                <w:sz w:val="21"/>
-                <w:szCs w:val="21"/>
-                <w:shd w:val="clear" w:color="auto" w:fill="FFFFFF"/>
-              </w:rPr>
-              <w:t>emailAddress!=</w:t>
-            </w:r>
-            <w:proofErr w:type="gramEnd"/>
-            <w:r>
-              <w:rPr>
-                <w:rFonts w:ascii="Segoe UI" w:hAnsi="Segoe UI" w:cs="Segoe UI"/>
-                <w:color w:val="000000" w:themeColor="text1"/>
-                <w:sz w:val="21"/>
-                <w:szCs w:val="21"/>
-                <w:shd w:val="clear" w:color="auto" w:fill="FFFFFF"/>
-              </w:rPr>
-              <w:t>null}&gt;&gt;</w:t>
+              <w:t>&lt;&lt;cr_{ respondent1.representative.emailAddress!=null}&gt;&gt;</w:t>
             </w:r>
           </w:p>
         </w:tc>
@@ -1384,7 +1095,6 @@
                 <w:color w:val="000000" w:themeColor="text1"/>
               </w:rPr>
             </w:pPr>
-            <w:proofErr w:type="gramStart"/>
             <w:r>
               <w:rPr>
                 <w:rFonts w:ascii="Segoe UI" w:hAnsi="Segoe UI" w:cs="Segoe UI"/>
@@ -1393,18 +1103,7 @@
                 <w:szCs w:val="21"/>
                 <w:shd w:val="clear" w:color="auto" w:fill="FFFFFF"/>
               </w:rPr>
-              <w:t>&lt;&lt;respondent1.representative.emailAddress</w:t>
-            </w:r>
-            <w:proofErr w:type="gramEnd"/>
-            <w:r>
-              <w:rPr>
-                <w:rFonts w:ascii="Segoe UI" w:hAnsi="Segoe UI" w:cs="Segoe UI"/>
-                <w:color w:val="000000" w:themeColor="text1"/>
-                <w:sz w:val="21"/>
-                <w:szCs w:val="21"/>
-                <w:shd w:val="clear" w:color="auto" w:fill="FFFFFF"/>
-              </w:rPr>
-              <w:t>&gt;&gt;</w:t>
+              <w:t>&lt;&lt;respondent1.representative.emailAddress&gt;&gt;</w:t>
             </w:r>
           </w:p>
         </w:tc>
@@ -1834,41 +1533,7 @@
                 <w:szCs w:val="21"/>
                 <w:shd w:val="clear" w:color="auto" w:fill="FFFFFF"/>
               </w:rPr>
-              <w:t>&lt;&lt;</w:t>
-            </w:r>
-            <w:proofErr w:type="spellStart"/>
-            <w:r>
-              <w:rPr>
-                <w:rFonts w:ascii="Segoe UI" w:hAnsi="Segoe UI" w:cs="Segoe UI"/>
-                <w:color w:val="000000" w:themeColor="text1"/>
-                <w:sz w:val="21"/>
-                <w:szCs w:val="21"/>
-                <w:shd w:val="clear" w:color="auto" w:fill="FFFFFF"/>
-              </w:rPr>
-              <w:t>cr</w:t>
-            </w:r>
-            <w:proofErr w:type="spellEnd"/>
-            <w:proofErr w:type="gramStart"/>
-            <w:r>
-              <w:rPr>
-                <w:rFonts w:ascii="Segoe UI" w:hAnsi="Segoe UI" w:cs="Segoe UI"/>
-                <w:color w:val="000000" w:themeColor="text1"/>
-                <w:sz w:val="21"/>
-                <w:szCs w:val="21"/>
-                <w:shd w:val="clear" w:color="auto" w:fill="FFFFFF"/>
-              </w:rPr>
-              <w:t>_{ respondent2.individualDateOfBirth</w:t>
-            </w:r>
-            <w:proofErr w:type="gramEnd"/>
-            <w:r>
-              <w:rPr>
-                <w:rFonts w:ascii="Segoe UI" w:hAnsi="Segoe UI" w:cs="Segoe UI"/>
-                <w:color w:val="000000" w:themeColor="text1"/>
-                <w:sz w:val="21"/>
-                <w:szCs w:val="21"/>
-                <w:shd w:val="clear" w:color="auto" w:fill="FFFFFF"/>
-              </w:rPr>
-              <w:t>!=null}&gt;&gt;</w:t>
+              <w:t>&lt;&lt;cr_{ respondent2.individualDateOfBirth!=null}&gt;&gt;</w:t>
             </w:r>
           </w:p>
         </w:tc>
@@ -2011,63 +1676,7 @@
                 <w:szCs w:val="21"/>
                 <w:shd w:val="clear" w:color="auto" w:fill="FFFFFF"/>
               </w:rPr>
-              <w:t>&lt;&lt;</w:t>
-            </w:r>
-            <w:proofErr w:type="spellStart"/>
-            <w:r>
-              <w:rPr>
-                <w:rFonts w:ascii="Segoe UI" w:hAnsi="Segoe UI" w:cs="Segoe UI"/>
-                <w:color w:val="000000" w:themeColor="text1"/>
-                <w:sz w:val="21"/>
-                <w:szCs w:val="21"/>
-                <w:shd w:val="clear" w:color="auto" w:fill="FFFFFF"/>
-              </w:rPr>
-              <w:t>cr</w:t>
-            </w:r>
-            <w:proofErr w:type="spellEnd"/>
-            <w:proofErr w:type="gramStart"/>
-            <w:r>
-              <w:rPr>
-                <w:rFonts w:ascii="Segoe UI" w:hAnsi="Segoe UI" w:cs="Segoe UI"/>
-                <w:color w:val="000000" w:themeColor="text1"/>
-                <w:sz w:val="21"/>
-                <w:szCs w:val="21"/>
-                <w:shd w:val="clear" w:color="auto" w:fill="FFFFFF"/>
-              </w:rPr>
-              <w:t>_{ respondent2.representative</w:t>
-            </w:r>
-            <w:proofErr w:type="gramEnd"/>
-            <w:r>
-              <w:rPr>
-                <w:rFonts w:ascii="Segoe UI" w:hAnsi="Segoe UI" w:cs="Segoe UI"/>
-                <w:color w:val="000000" w:themeColor="text1"/>
-                <w:sz w:val="21"/>
-                <w:szCs w:val="21"/>
-                <w:shd w:val="clear" w:color="auto" w:fill="FFFFFF"/>
-              </w:rPr>
-              <w:t>.</w:t>
-            </w:r>
-            <w:proofErr w:type="gramStart"/>
-            <w:r>
-              <w:rPr>
-                <w:rFonts w:ascii="Segoe UI" w:hAnsi="Segoe UI" w:cs="Segoe UI"/>
-                <w:color w:val="000000" w:themeColor="text1"/>
-                <w:sz w:val="21"/>
-                <w:szCs w:val="21"/>
-                <w:shd w:val="clear" w:color="auto" w:fill="FFFFFF"/>
-              </w:rPr>
-              <w:t>phoneNumber!=</w:t>
-            </w:r>
-            <w:proofErr w:type="gramEnd"/>
-            <w:r>
-              <w:rPr>
-                <w:rFonts w:ascii="Segoe UI" w:hAnsi="Segoe UI" w:cs="Segoe UI"/>
-                <w:color w:val="000000" w:themeColor="text1"/>
-                <w:sz w:val="21"/>
-                <w:szCs w:val="21"/>
-                <w:shd w:val="clear" w:color="auto" w:fill="FFFFFF"/>
-              </w:rPr>
-              <w:t>null}&gt;&gt;</w:t>
+              <w:t>&lt;&lt;cr_{ respondent2.representative.phoneNumber!=null}&gt;&gt;</w:t>
             </w:r>
           </w:p>
         </w:tc>
@@ -2126,7 +1735,6 @@
                 <w:color w:val="000000" w:themeColor="text1"/>
               </w:rPr>
             </w:pPr>
-            <w:proofErr w:type="gramStart"/>
             <w:r>
               <w:rPr>
                 <w:rFonts w:ascii="Segoe UI" w:hAnsi="Segoe UI" w:cs="Segoe UI"/>
@@ -2135,18 +1743,7 @@
                 <w:szCs w:val="21"/>
                 <w:shd w:val="clear" w:color="auto" w:fill="FFFFFF"/>
               </w:rPr>
-              <w:t>&lt;&lt;respondent2.representative.phoneNumber</w:t>
-            </w:r>
-            <w:proofErr w:type="gramEnd"/>
-            <w:r>
-              <w:rPr>
-                <w:rFonts w:ascii="Segoe UI" w:hAnsi="Segoe UI" w:cs="Segoe UI"/>
-                <w:color w:val="000000" w:themeColor="text1"/>
-                <w:sz w:val="21"/>
-                <w:szCs w:val="21"/>
-                <w:shd w:val="clear" w:color="auto" w:fill="FFFFFF"/>
-              </w:rPr>
-              <w:t>&gt;&gt;</w:t>
+              <w:t>&lt;&lt;respondent2.representative.phoneNumber&gt;&gt;</w:t>
             </w:r>
           </w:p>
         </w:tc>
@@ -2216,63 +1813,7 @@
                 <w:szCs w:val="21"/>
                 <w:shd w:val="clear" w:color="auto" w:fill="FFFFFF"/>
               </w:rPr>
-              <w:t>&lt;&lt;</w:t>
-            </w:r>
-            <w:proofErr w:type="spellStart"/>
-            <w:r>
-              <w:rPr>
-                <w:rFonts w:ascii="Segoe UI" w:hAnsi="Segoe UI" w:cs="Segoe UI"/>
-                <w:color w:val="000000" w:themeColor="text1"/>
-                <w:sz w:val="21"/>
-                <w:szCs w:val="21"/>
-                <w:shd w:val="clear" w:color="auto" w:fill="FFFFFF"/>
-              </w:rPr>
-              <w:t>cr</w:t>
-            </w:r>
-            <w:proofErr w:type="spellEnd"/>
-            <w:proofErr w:type="gramStart"/>
-            <w:r>
-              <w:rPr>
-                <w:rFonts w:ascii="Segoe UI" w:hAnsi="Segoe UI" w:cs="Segoe UI"/>
-                <w:color w:val="000000" w:themeColor="text1"/>
-                <w:sz w:val="21"/>
-                <w:szCs w:val="21"/>
-                <w:shd w:val="clear" w:color="auto" w:fill="FFFFFF"/>
-              </w:rPr>
-              <w:t>_{ respondent2.representative</w:t>
-            </w:r>
-            <w:proofErr w:type="gramEnd"/>
-            <w:r>
-              <w:rPr>
-                <w:rFonts w:ascii="Segoe UI" w:hAnsi="Segoe UI" w:cs="Segoe UI"/>
-                <w:color w:val="000000" w:themeColor="text1"/>
-                <w:sz w:val="21"/>
-                <w:szCs w:val="21"/>
-                <w:shd w:val="clear" w:color="auto" w:fill="FFFFFF"/>
-              </w:rPr>
-              <w:t>.</w:t>
-            </w:r>
-            <w:proofErr w:type="gramStart"/>
-            <w:r>
-              <w:rPr>
-                <w:rFonts w:ascii="Segoe UI" w:hAnsi="Segoe UI" w:cs="Segoe UI"/>
-                <w:color w:val="000000" w:themeColor="text1"/>
-                <w:sz w:val="21"/>
-                <w:szCs w:val="21"/>
-                <w:shd w:val="clear" w:color="auto" w:fill="FFFFFF"/>
-              </w:rPr>
-              <w:t>emailAddress!=</w:t>
-            </w:r>
-            <w:proofErr w:type="gramEnd"/>
-            <w:r>
-              <w:rPr>
-                <w:rFonts w:ascii="Segoe UI" w:hAnsi="Segoe UI" w:cs="Segoe UI"/>
-                <w:color w:val="000000" w:themeColor="text1"/>
-                <w:sz w:val="21"/>
-                <w:szCs w:val="21"/>
-                <w:shd w:val="clear" w:color="auto" w:fill="FFFFFF"/>
-              </w:rPr>
-              <w:t>null}&gt;&gt;</w:t>
+              <w:t>&lt;&lt;cr_{ respondent2.representative.emailAddress!=null}&gt;&gt;</w:t>
             </w:r>
           </w:p>
         </w:tc>
@@ -2330,7 +1871,6 @@
                 <w:color w:val="000000" w:themeColor="text1"/>
               </w:rPr>
             </w:pPr>
-            <w:proofErr w:type="gramStart"/>
             <w:r>
               <w:rPr>
                 <w:rFonts w:ascii="Segoe UI" w:hAnsi="Segoe UI" w:cs="Segoe UI"/>
@@ -2339,18 +1879,7 @@
                 <w:szCs w:val="21"/>
                 <w:shd w:val="clear" w:color="auto" w:fill="FFFFFF"/>
               </w:rPr>
-              <w:t>&lt;&lt;respondent2.representative.emailAddress</w:t>
-            </w:r>
-            <w:proofErr w:type="gramEnd"/>
-            <w:r>
-              <w:rPr>
-                <w:rFonts w:ascii="Segoe UI" w:hAnsi="Segoe UI" w:cs="Segoe UI"/>
-                <w:color w:val="000000" w:themeColor="text1"/>
-                <w:sz w:val="21"/>
-                <w:szCs w:val="21"/>
-                <w:shd w:val="clear" w:color="auto" w:fill="FFFFFF"/>
-              </w:rPr>
-              <w:t>&gt;&gt;</w:t>
+              <w:t>&lt;&lt;respondent2.representative.emailAddress&gt;&gt;</w:t>
             </w:r>
           </w:p>
         </w:tc>
@@ -2538,7 +2067,6 @@
               </w:rPr>
               <w:t>&lt;&lt;</w:t>
             </w:r>
-            <w:proofErr w:type="spellStart"/>
             <w:r>
               <w:rPr>
                 <w:rFonts w:ascii="GDS Transport Website Light" w:hAnsi="GDS Transport Website Light"/>
@@ -2549,7 +2077,6 @@
               </w:rPr>
               <w:t>hearingCourtLocation</w:t>
             </w:r>
-            <w:proofErr w:type="spellEnd"/>
             <w:r>
               <w:rPr>
                 <w:rFonts w:ascii="GDS Transport Website Light" w:hAnsi="GDS Transport Website Light" w:cs="Segoe UI"/>
@@ -2650,27 +2177,7 @@
                 <w:sz w:val="21"/>
                 <w:szCs w:val="21"/>
               </w:rPr>
-              <w:t>&lt;&lt;</w:t>
-            </w:r>
-            <w:proofErr w:type="spellStart"/>
-            <w:r>
-              <w:rPr>
-                <w:rFonts w:ascii="GDS Transport Website Light" w:hAnsi="GDS Transport Website Light" w:cs="Segoe UI"/>
-                <w:color w:val="000000" w:themeColor="text1"/>
-                <w:sz w:val="21"/>
-                <w:szCs w:val="21"/>
-              </w:rPr>
-              <w:t>defendantResponse</w:t>
-            </w:r>
-            <w:proofErr w:type="spellEnd"/>
-            <w:r>
-              <w:rPr>
-                <w:rFonts w:ascii="GDS Transport Website Light" w:hAnsi="GDS Transport Website Light" w:cs="Segoe UI"/>
-                <w:color w:val="000000" w:themeColor="text1"/>
-                <w:sz w:val="21"/>
-                <w:szCs w:val="21"/>
-              </w:rPr>
-              <w:t>&gt;&gt;</w:t>
+              <w:t>&lt;&lt;defendantResponse&gt;&gt;</w:t>
             </w:r>
           </w:p>
         </w:tc>
@@ -2701,51 +2208,7 @@
               <w:rPr>
                 <w:rFonts w:ascii="GDSTransportWebsite" w:hAnsi="GDSTransportWebsite" w:cs="Calibri"/>
               </w:rPr>
-              <w:t>&lt;&lt;</w:t>
-            </w:r>
-            <w:proofErr w:type="spellStart"/>
-            <w:r>
-              <w:rPr>
-                <w:rFonts w:ascii="GDSTransportWebsite" w:hAnsi="GDSTransportWebsite" w:cs="Calibri"/>
-              </w:rPr>
-              <w:t>cr</w:t>
-            </w:r>
-            <w:proofErr w:type="spellEnd"/>
-            <w:proofErr w:type="gramStart"/>
-            <w:r>
-              <w:rPr>
-                <w:rFonts w:ascii="GDSTransportWebsite" w:hAnsi="GDSTransportWebsite" w:cs="Calibri"/>
-              </w:rPr>
-              <w:t>_{</w:t>
-            </w:r>
-            <w:proofErr w:type="spellStart"/>
-            <w:proofErr w:type="gramEnd"/>
-            <w:r>
-              <w:rPr>
-                <w:rFonts w:ascii="GDSTransportWebsite" w:hAnsi="GDSTransportWebsite" w:cs="Calibri"/>
-              </w:rPr>
-              <w:t>commonDetails.responseType</w:t>
-            </w:r>
-            <w:proofErr w:type="spellEnd"/>
-            <w:r>
-              <w:rPr>
-                <w:rFonts w:ascii="GDSTransportWebsite" w:hAnsi="GDSTransportWebsite" w:cs="Calibri"/>
-              </w:rPr>
-              <w:t xml:space="preserve"> == ‘PART_ADMISSION’ &amp;&amp; </w:t>
-            </w:r>
-            <w:proofErr w:type="spellStart"/>
-            <w:r>
-              <w:rPr>
-                <w:rFonts w:ascii="GDSTransportWebsite" w:hAnsi="GDSTransportWebsite" w:cs="Calibri"/>
-              </w:rPr>
-              <w:t>poundsPaid</w:t>
-            </w:r>
-            <w:proofErr w:type="spellEnd"/>
-            <w:r>
-              <w:rPr>
-                <w:rFonts w:ascii="GDSTransportWebsite" w:hAnsi="GDSTransportWebsite" w:cs="Calibri"/>
-              </w:rPr>
-              <w:t>==null}&gt;&gt;</w:t>
+              <w:t>&lt;&lt;cr_{commonDetails.responseType == ‘PART_ADMISSION’ &amp;&amp; poundsPaid==null}&gt;&gt;</w:t>
             </w:r>
           </w:p>
         </w:tc>
@@ -2844,27 +2307,7 @@
                 <w:sz w:val="21"/>
                 <w:szCs w:val="21"/>
               </w:rPr>
-              <w:t>&lt;&lt;</w:t>
-            </w:r>
-            <w:proofErr w:type="spellStart"/>
-            <w:r>
-              <w:rPr>
-                <w:rFonts w:ascii="GDS Transport Website Light" w:hAnsi="GDS Transport Website Light" w:cs="Segoe UI"/>
-                <w:color w:val="000000" w:themeColor="text1"/>
-                <w:sz w:val="21"/>
-                <w:szCs w:val="21"/>
-              </w:rPr>
-              <w:t>commonDetails.amountToPay</w:t>
-            </w:r>
-            <w:proofErr w:type="spellEnd"/>
-            <w:r>
-              <w:rPr>
-                <w:rFonts w:ascii="GDS Transport Website Light" w:hAnsi="GDS Transport Website Light" w:cs="Segoe UI"/>
-                <w:color w:val="000000" w:themeColor="text1"/>
-                <w:sz w:val="21"/>
-                <w:szCs w:val="21"/>
-              </w:rPr>
-              <w:t>&gt;&gt;</w:t>
+              <w:t>&lt;&lt;commonDetails.amountToPay&gt;&gt;</w:t>
             </w:r>
           </w:p>
         </w:tc>
@@ -2994,27 +2437,7 @@
                 <w:sz w:val="21"/>
                 <w:szCs w:val="21"/>
               </w:rPr>
-              <w:t>&lt;&lt;</w:t>
-            </w:r>
-            <w:proofErr w:type="spellStart"/>
-            <w:r>
-              <w:rPr>
-                <w:rFonts w:ascii="GDS Transport Website Light" w:hAnsi="GDS Transport Website Light" w:cs="Segoe UI"/>
-                <w:color w:val="000000" w:themeColor="text1"/>
-                <w:sz w:val="21"/>
-                <w:szCs w:val="21"/>
-              </w:rPr>
-              <w:t>whyDisputeTheClaim</w:t>
-            </w:r>
-            <w:proofErr w:type="spellEnd"/>
-            <w:r>
-              <w:rPr>
-                <w:rFonts w:ascii="GDS Transport Website Light" w:hAnsi="GDS Transport Website Light" w:cs="Segoe UI"/>
-                <w:color w:val="000000" w:themeColor="text1"/>
-                <w:sz w:val="21"/>
-                <w:szCs w:val="21"/>
-              </w:rPr>
-              <w:t>&gt;&gt;</w:t>
+              <w:t>&lt;&lt;whyDisputeTheClaim&gt;&gt;</w:t>
             </w:r>
           </w:p>
         </w:tc>
@@ -3100,161 +2523,44 @@
                 <w:rFonts w:ascii="GDS Transport Website Light" w:hAnsi="GDS Transport Website Light"/>
                 <w:color w:val="000000" w:themeColor="text1"/>
               </w:rPr>
-              <w:t>&lt;&lt;cs_{</w:t>
-            </w:r>
-            <w:proofErr w:type="spellStart"/>
-            <w:r>
+              <w:t>&lt;&lt;cs_{timelineUploaded}&gt;&gt;&lt;&lt; specResponseTimelineDocumentFiles &gt;&gt;&lt;&lt;es_&gt;&gt;</w:t>
+            </w:r>
+          </w:p>
+          <w:p>
+            <w:pPr>
+              <w:spacing w:before="40" w:after="40"/>
               <w:rPr>
                 <w:rFonts w:ascii="GDS Transport Website Light" w:hAnsi="GDS Transport Website Light"/>
                 <w:color w:val="000000" w:themeColor="text1"/>
               </w:rPr>
-              <w:t>timelineUploaded</w:t>
-            </w:r>
-            <w:proofErr w:type="spellEnd"/>
+            </w:pPr>
             <w:r>
               <w:rPr>
                 <w:rFonts w:ascii="GDS Transport Website Light" w:hAnsi="GDS Transport Website Light"/>
                 <w:color w:val="000000" w:themeColor="text1"/>
               </w:rPr>
-              <w:t xml:space="preserve">}&gt;&gt;&lt;&lt; </w:t>
-            </w:r>
-            <w:proofErr w:type="spellStart"/>
-            <w:r>
+              <w:t>&lt;&lt;rs_timeline&gt;&gt;</w:t>
+            </w:r>
+          </w:p>
+          <w:p>
+            <w:r>
+              <w:t>&lt;&lt;{dateFormat(timelineDate,‘d MMMM yyyy’,‘dd-MM-yyyy’)}&gt;&gt;: &lt;&lt;timelineDescription&gt;&gt;</w:t>
+            </w:r>
+          </w:p>
+          <w:p>
+            <w:pPr>
+              <w:spacing w:before="40" w:after="40"/>
               <w:rPr>
                 <w:rFonts w:ascii="GDS Transport Website Light" w:hAnsi="GDS Transport Website Light"/>
                 <w:color w:val="000000" w:themeColor="text1"/>
               </w:rPr>
-              <w:t>specResponseTimelineDocumentFiles</w:t>
-            </w:r>
-            <w:proofErr w:type="spellEnd"/>
+            </w:pPr>
             <w:r>
               <w:rPr>
                 <w:rFonts w:ascii="GDS Transport Website Light" w:hAnsi="GDS Transport Website Light"/>
                 <w:color w:val="000000" w:themeColor="text1"/>
               </w:rPr>
-              <w:t xml:space="preserve"> &gt;&gt;&lt;&lt;es_&gt;&gt;</w:t>
-            </w:r>
-          </w:p>
-          <w:p>
-            <w:pPr>
-              <w:spacing w:before="40" w:after="40"/>
-              <w:rPr>
-                <w:rFonts w:ascii="GDS Transport Website Light" w:hAnsi="GDS Transport Website Light"/>
-                <w:color w:val="000000" w:themeColor="text1"/>
-              </w:rPr>
-            </w:pPr>
-            <w:r>
-              <w:rPr>
-                <w:rFonts w:ascii="GDS Transport Website Light" w:hAnsi="GDS Transport Website Light"/>
-                <w:color w:val="000000" w:themeColor="text1"/>
-              </w:rPr>
-              <w:t>&lt;&lt;</w:t>
-            </w:r>
-            <w:proofErr w:type="spellStart"/>
-            <w:r>
-              <w:rPr>
-                <w:rFonts w:ascii="GDS Transport Website Light" w:hAnsi="GDS Transport Website Light"/>
-                <w:color w:val="000000" w:themeColor="text1"/>
-              </w:rPr>
-              <w:t>rs_timeline</w:t>
-            </w:r>
-            <w:proofErr w:type="spellEnd"/>
-            <w:r>
-              <w:rPr>
-                <w:rFonts w:ascii="GDS Transport Website Light" w:hAnsi="GDS Transport Website Light"/>
-                <w:color w:val="000000" w:themeColor="text1"/>
-              </w:rPr>
-              <w:t>&gt;&gt;</w:t>
-            </w:r>
-          </w:p>
-          <w:p>
-            <w:r>
-              <w:t>&lt;</w:t>
-            </w:r>
-            <w:proofErr w:type="gramStart"/>
-            <w:r>
-              <w:t>&lt;{</w:t>
-            </w:r>
-            <w:proofErr w:type="spellStart"/>
-            <w:r>
-              <w:t>dateFormat</w:t>
-            </w:r>
-            <w:proofErr w:type="spellEnd"/>
-            <w:r>
-              <w:t>(</w:t>
-            </w:r>
-            <w:proofErr w:type="spellStart"/>
-            <w:r>
-              <w:t>timelineDate</w:t>
-            </w:r>
-            <w:proofErr w:type="spellEnd"/>
-            <w:r>
-              <w:t>,‘</w:t>
-            </w:r>
-            <w:proofErr w:type="gramEnd"/>
-            <w:r>
-              <w:t xml:space="preserve">d MMMM </w:t>
-            </w:r>
-            <w:proofErr w:type="spellStart"/>
-            <w:r>
-              <w:t>yyyy</w:t>
-            </w:r>
-            <w:proofErr w:type="spellEnd"/>
-            <w:proofErr w:type="gramStart"/>
-            <w:r>
-              <w:t>’,‘</w:t>
-            </w:r>
-            <w:proofErr w:type="gramEnd"/>
-            <w:r>
-              <w:t>dd-MM-</w:t>
-            </w:r>
-            <w:proofErr w:type="spellStart"/>
-            <w:r>
-              <w:t>yyyy</w:t>
-            </w:r>
-            <w:proofErr w:type="spellEnd"/>
-            <w:r>
-              <w:t>’)}&gt;&gt;: &lt;&lt;</w:t>
-            </w:r>
-            <w:proofErr w:type="spellStart"/>
-            <w:r>
-              <w:t>timelineDescription</w:t>
-            </w:r>
-            <w:proofErr w:type="spellEnd"/>
-            <w:r>
-              <w:t>&gt;&gt;</w:t>
-            </w:r>
-          </w:p>
-          <w:p>
-            <w:pPr>
-              <w:spacing w:before="40" w:after="40"/>
-              <w:rPr>
-                <w:rFonts w:ascii="GDS Transport Website Light" w:hAnsi="GDS Transport Website Light"/>
-                <w:color w:val="000000" w:themeColor="text1"/>
-              </w:rPr>
-            </w:pPr>
-            <w:r>
-              <w:rPr>
-                <w:rFonts w:ascii="GDS Transport Website Light" w:hAnsi="GDS Transport Website Light"/>
-                <w:color w:val="000000" w:themeColor="text1"/>
-              </w:rPr>
-              <w:t>&lt;&lt;</w:t>
-            </w:r>
-            <w:proofErr w:type="spellStart"/>
-            <w:r>
-              <w:rPr>
-                <w:rFonts w:ascii="GDS Transport Website Light" w:hAnsi="GDS Transport Website Light"/>
-                <w:color w:val="000000" w:themeColor="text1"/>
-              </w:rPr>
-              <w:t>es_timeline</w:t>
-            </w:r>
-            <w:proofErr w:type="spellEnd"/>
-            <w:r>
-              <w:rPr>
-                <w:rFonts w:ascii="GDS Transport Website Light" w:hAnsi="GDS Transport Website Light"/>
-                <w:color w:val="000000" w:themeColor="text1"/>
-              </w:rPr>
-              <w:t>&gt;&gt;</w:t>
+              <w:t>&lt;&lt;es_timeline&gt;&gt;</w:t>
             </w:r>
           </w:p>
         </w:tc>
@@ -3286,48 +2592,7 @@
                 <w:rFonts w:ascii="GDS Transport Website Light" w:hAnsi="GDS Transport Website Light"/>
                 <w:color w:val="000000" w:themeColor="text1"/>
               </w:rPr>
-              <w:t>&lt;&lt;</w:t>
-            </w:r>
-            <w:proofErr w:type="spellStart"/>
-            <w:r>
-              <w:rPr>
-                <w:rFonts w:ascii="GDS Transport Website Light" w:hAnsi="GDS Transport Website Light"/>
-                <w:color w:val="000000" w:themeColor="text1"/>
-              </w:rPr>
-              <w:t>cr</w:t>
-            </w:r>
-            <w:proofErr w:type="spellEnd"/>
-            <w:proofErr w:type="gramStart"/>
-            <w:r>
-              <w:rPr>
-                <w:rFonts w:ascii="GDS Transport Website Light" w:hAnsi="GDS Transport Website Light"/>
-                <w:color w:val="000000" w:themeColor="text1"/>
-              </w:rPr>
-              <w:t>_{ respondent</w:t>
-            </w:r>
-            <w:proofErr w:type="gramEnd"/>
-            <w:r>
-              <w:rPr>
-                <w:rFonts w:ascii="GDS Transport Website Light" w:hAnsi="GDS Transport Website Light"/>
-                <w:color w:val="000000" w:themeColor="text1"/>
-              </w:rPr>
-              <w:t>1</w:t>
-            </w:r>
-            <w:proofErr w:type="gramStart"/>
-            <w:r>
-              <w:rPr>
-                <w:rFonts w:ascii="GDS Transport Website Light" w:hAnsi="GDS Transport Website Light"/>
-                <w:color w:val="000000" w:themeColor="text1"/>
-              </w:rPr>
-              <w:t>SpecDefenceResponseDocument !</w:t>
-            </w:r>
-            <w:proofErr w:type="gramEnd"/>
-            <w:r>
-              <w:rPr>
-                <w:rFonts w:ascii="GDS Transport Website Light" w:hAnsi="GDS Transport Website Light"/>
-                <w:color w:val="000000" w:themeColor="text1"/>
-              </w:rPr>
-              <w:t>=null}&gt;&gt;</w:t>
+              <w:t>&lt;&lt;cr_{ respondent1SpecDefenceResponseDocument !=null}&gt;&gt;</w:t>
             </w:r>
           </w:p>
         </w:tc>
@@ -3537,63 +2802,7 @@
                 <w:szCs w:val="21"/>
                 <w:shd w:val="clear" w:color="auto" w:fill="FFFFFF"/>
               </w:rPr>
-              <w:t>&lt;&lt;</w:t>
-            </w:r>
-            <w:proofErr w:type="spellStart"/>
-            <w:r>
-              <w:rPr>
-                <w:rFonts w:ascii="Segoe UI" w:hAnsi="Segoe UI" w:cs="Segoe UI"/>
-                <w:color w:val="000000" w:themeColor="text1"/>
-                <w:sz w:val="21"/>
-                <w:szCs w:val="21"/>
-                <w:shd w:val="clear" w:color="auto" w:fill="FFFFFF"/>
-              </w:rPr>
-              <w:t>cr</w:t>
-            </w:r>
-            <w:proofErr w:type="spellEnd"/>
-            <w:r>
-              <w:rPr>
-                <w:rFonts w:ascii="Segoe UI" w:hAnsi="Segoe UI" w:cs="Segoe UI"/>
-                <w:color w:val="000000" w:themeColor="text1"/>
-                <w:sz w:val="21"/>
-                <w:szCs w:val="21"/>
-                <w:shd w:val="clear" w:color="auto" w:fill="FFFFFF"/>
-              </w:rPr>
-              <w:t>_{</w:t>
-            </w:r>
-            <w:proofErr w:type="spellStart"/>
-            <w:proofErr w:type="gramStart"/>
-            <w:r>
-              <w:rPr>
-                <w:rFonts w:ascii="Segoe UI" w:hAnsi="Segoe UI" w:cs="Segoe UI"/>
-                <w:color w:val="000000" w:themeColor="text1"/>
-                <w:sz w:val="21"/>
-                <w:szCs w:val="21"/>
-                <w:shd w:val="clear" w:color="auto" w:fill="FFFFFF"/>
-              </w:rPr>
-              <w:t>poundsPaid</w:t>
-            </w:r>
-            <w:proofErr w:type="spellEnd"/>
-            <w:r>
-              <w:rPr>
-                <w:rFonts w:ascii="Segoe UI" w:hAnsi="Segoe UI" w:cs="Segoe UI"/>
-                <w:color w:val="000000" w:themeColor="text1"/>
-                <w:sz w:val="21"/>
-                <w:szCs w:val="21"/>
-                <w:shd w:val="clear" w:color="auto" w:fill="FFFFFF"/>
-              </w:rPr>
-              <w:t>!=</w:t>
-            </w:r>
-            <w:proofErr w:type="gramEnd"/>
-            <w:r>
-              <w:rPr>
-                <w:rFonts w:ascii="Segoe UI" w:hAnsi="Segoe UI" w:cs="Segoe UI"/>
-                <w:color w:val="000000" w:themeColor="text1"/>
-                <w:sz w:val="21"/>
-                <w:szCs w:val="21"/>
-                <w:shd w:val="clear" w:color="auto" w:fill="FFFFFF"/>
-              </w:rPr>
-              <w:t>null}&gt;&gt;</w:t>
+              <w:t>&lt;&lt;cr_{poundsPaid!=null}&gt;&gt;</w:t>
             </w:r>
           </w:p>
         </w:tc>
@@ -3723,29 +2932,7 @@
                 <w:szCs w:val="21"/>
                 <w:shd w:val="clear" w:color="auto" w:fill="FFFFFF"/>
               </w:rPr>
-              <w:t>&lt;&lt;</w:t>
-            </w:r>
-            <w:proofErr w:type="spellStart"/>
-            <w:r>
-              <w:rPr>
-                <w:rFonts w:ascii="Segoe UI" w:hAnsi="Segoe UI" w:cs="Segoe UI"/>
-                <w:color w:val="000000" w:themeColor="text1"/>
-                <w:sz w:val="21"/>
-                <w:szCs w:val="21"/>
-                <w:shd w:val="clear" w:color="auto" w:fill="FFFFFF"/>
-              </w:rPr>
-              <w:t>poundsPaid</w:t>
-            </w:r>
-            <w:proofErr w:type="spellEnd"/>
-            <w:r>
-              <w:rPr>
-                <w:rFonts w:ascii="Segoe UI" w:hAnsi="Segoe UI" w:cs="Segoe UI"/>
-                <w:color w:val="000000" w:themeColor="text1"/>
-                <w:sz w:val="21"/>
-                <w:szCs w:val="21"/>
-                <w:shd w:val="clear" w:color="auto" w:fill="FFFFFF"/>
-              </w:rPr>
-              <w:t>&gt;&gt;</w:t>
+              <w:t>&lt;&lt;poundsPaid&gt;&gt;</w:t>
             </w:r>
           </w:p>
           <w:p>
@@ -3851,11 +3038,11 @@
                 <w:szCs w:val="21"/>
                 <w:shd w:val="clear" w:color="auto" w:fill="FFFFFF"/>
               </w:rPr>
-              <w:t>&lt;&lt;cs_{</w:t>
-            </w:r>
-            <w:proofErr w:type="spellStart"/>
-            <w:proofErr w:type="gramStart"/>
-            <w:r>
+              <w:t>&lt;&lt;cs_{paymentDate!=null}&gt;&gt;&lt;&lt;paymentDate&gt;&gt;&lt;&lt;es_&gt;&gt;</w:t>
+            </w:r>
+          </w:p>
+          <w:p>
+            <w:pPr>
               <w:rPr>
                 <w:rFonts w:ascii="Segoe UI" w:hAnsi="Segoe UI" w:cs="Segoe UI"/>
                 <w:color w:val="000000" w:themeColor="text1"/>
@@ -3863,10 +3050,10 @@
                 <w:szCs w:val="21"/>
                 <w:shd w:val="clear" w:color="auto" w:fill="FFFFFF"/>
               </w:rPr>
-              <w:t>paymentDate</w:t>
-            </w:r>
-            <w:proofErr w:type="spellEnd"/>
-            <w:r>
+            </w:pPr>
+          </w:p>
+          <w:p>
+            <w:pPr>
               <w:rPr>
                 <w:rFonts w:ascii="Segoe UI" w:hAnsi="Segoe UI" w:cs="Segoe UI"/>
                 <w:color w:val="000000" w:themeColor="text1"/>
@@ -3874,10 +3061,10 @@
                 <w:szCs w:val="21"/>
                 <w:shd w:val="clear" w:color="auto" w:fill="FFFFFF"/>
               </w:rPr>
-              <w:t>!=</w:t>
-            </w:r>
-            <w:proofErr w:type="gramEnd"/>
-            <w:r>
+            </w:pPr>
+          </w:p>
+          <w:p>
+            <w:pPr>
               <w:rPr>
                 <w:rFonts w:ascii="Segoe UI" w:hAnsi="Segoe UI" w:cs="Segoe UI"/>
                 <w:color w:val="000000" w:themeColor="text1"/>
@@ -3885,9 +3072,14 @@
                 <w:szCs w:val="21"/>
                 <w:shd w:val="clear" w:color="auto" w:fill="FFFFFF"/>
               </w:rPr>
-              <w:t>null}&gt;&gt;&lt;&lt;</w:t>
-            </w:r>
-            <w:proofErr w:type="spellStart"/>
+            </w:pPr>
+          </w:p>
+          <w:p>
+            <w:pPr>
+              <w:rPr>
+                <w:color w:val="000000" w:themeColor="text1"/>
+              </w:rPr>
+            </w:pPr>
             <w:r>
               <w:rPr>
                 <w:rFonts w:ascii="Segoe UI" w:hAnsi="Segoe UI" w:cs="Segoe UI"/>
@@ -3896,124 +3088,7 @@
                 <w:szCs w:val="21"/>
                 <w:shd w:val="clear" w:color="auto" w:fill="FFFFFF"/>
               </w:rPr>
-              <w:t>paymentDate</w:t>
-            </w:r>
-            <w:proofErr w:type="spellEnd"/>
-            <w:r>
-              <w:rPr>
-                <w:rFonts w:ascii="Segoe UI" w:hAnsi="Segoe UI" w:cs="Segoe UI"/>
-                <w:color w:val="000000" w:themeColor="text1"/>
-                <w:sz w:val="21"/>
-                <w:szCs w:val="21"/>
-                <w:shd w:val="clear" w:color="auto" w:fill="FFFFFF"/>
-              </w:rPr>
-              <w:t>&gt;&gt;&lt;&lt;es_&gt;&gt;</w:t>
-            </w:r>
-          </w:p>
-          <w:p>
-            <w:pPr>
-              <w:rPr>
-                <w:rFonts w:ascii="Segoe UI" w:hAnsi="Segoe UI" w:cs="Segoe UI"/>
-                <w:color w:val="000000" w:themeColor="text1"/>
-                <w:sz w:val="21"/>
-                <w:szCs w:val="21"/>
-                <w:shd w:val="clear" w:color="auto" w:fill="FFFFFF"/>
-              </w:rPr>
-            </w:pPr>
-          </w:p>
-          <w:p>
-            <w:pPr>
-              <w:rPr>
-                <w:rFonts w:ascii="Segoe UI" w:hAnsi="Segoe UI" w:cs="Segoe UI"/>
-                <w:color w:val="000000" w:themeColor="text1"/>
-                <w:sz w:val="21"/>
-                <w:szCs w:val="21"/>
-                <w:shd w:val="clear" w:color="auto" w:fill="FFFFFF"/>
-              </w:rPr>
-            </w:pPr>
-          </w:p>
-          <w:p>
-            <w:pPr>
-              <w:rPr>
-                <w:rFonts w:ascii="Segoe UI" w:hAnsi="Segoe UI" w:cs="Segoe UI"/>
-                <w:color w:val="000000" w:themeColor="text1"/>
-                <w:sz w:val="21"/>
-                <w:szCs w:val="21"/>
-                <w:shd w:val="clear" w:color="auto" w:fill="FFFFFF"/>
-              </w:rPr>
-            </w:pPr>
-          </w:p>
-          <w:p>
-            <w:pPr>
-              <w:rPr>
-                <w:color w:val="000000" w:themeColor="text1"/>
-              </w:rPr>
-            </w:pPr>
-            <w:r>
-              <w:rPr>
-                <w:rFonts w:ascii="Segoe UI" w:hAnsi="Segoe UI" w:cs="Segoe UI"/>
-                <w:color w:val="000000" w:themeColor="text1"/>
-                <w:sz w:val="21"/>
-                <w:szCs w:val="21"/>
-                <w:shd w:val="clear" w:color="auto" w:fill="FFFFFF"/>
-              </w:rPr>
-              <w:t>&lt;&lt;cs_{</w:t>
-            </w:r>
-            <w:proofErr w:type="spellStart"/>
-            <w:proofErr w:type="gramStart"/>
-            <w:r>
-              <w:rPr>
-                <w:rFonts w:ascii="Segoe UI" w:hAnsi="Segoe UI" w:cs="Segoe UI"/>
-                <w:color w:val="000000" w:themeColor="text1"/>
-                <w:sz w:val="21"/>
-                <w:szCs w:val="21"/>
-                <w:shd w:val="clear" w:color="auto" w:fill="FFFFFF"/>
-              </w:rPr>
-              <w:t>paymentMethod</w:t>
-            </w:r>
-            <w:proofErr w:type="spellEnd"/>
-            <w:r>
-              <w:rPr>
-                <w:rFonts w:ascii="Segoe UI" w:hAnsi="Segoe UI" w:cs="Segoe UI"/>
-                <w:color w:val="000000" w:themeColor="text1"/>
-                <w:sz w:val="21"/>
-                <w:szCs w:val="21"/>
-                <w:shd w:val="clear" w:color="auto" w:fill="FFFFFF"/>
-              </w:rPr>
-              <w:t>!=</w:t>
-            </w:r>
-            <w:proofErr w:type="gramEnd"/>
-            <w:r>
-              <w:rPr>
-                <w:rFonts w:ascii="Segoe UI" w:hAnsi="Segoe UI" w:cs="Segoe UI"/>
-                <w:color w:val="000000" w:themeColor="text1"/>
-                <w:sz w:val="21"/>
-                <w:szCs w:val="21"/>
-                <w:shd w:val="clear" w:color="auto" w:fill="FFFFFF"/>
-              </w:rPr>
-              <w:t>null}&gt;&gt;&lt;&lt;</w:t>
-            </w:r>
-            <w:proofErr w:type="spellStart"/>
-            <w:r>
-              <w:rPr>
-                <w:rFonts w:ascii="Segoe UI" w:hAnsi="Segoe UI" w:cs="Segoe UI"/>
-                <w:color w:val="000000" w:themeColor="text1"/>
-                <w:sz w:val="21"/>
-                <w:szCs w:val="21"/>
-                <w:shd w:val="clear" w:color="auto" w:fill="FFFFFF"/>
-              </w:rPr>
-              <w:t>paymentMethod</w:t>
-            </w:r>
-            <w:proofErr w:type="spellEnd"/>
-            <w:r>
-              <w:rPr>
-                <w:rFonts w:ascii="Segoe UI" w:hAnsi="Segoe UI" w:cs="Segoe UI"/>
-                <w:color w:val="000000" w:themeColor="text1"/>
-                <w:sz w:val="21"/>
-                <w:szCs w:val="21"/>
-                <w:shd w:val="clear" w:color="auto" w:fill="FFFFFF"/>
-              </w:rPr>
-              <w:t>&gt;&gt;&lt;&lt;es_&gt;&gt;</w:t>
+              <w:t>&lt;&lt;cs_{paymentMethod!=null}&gt;&gt;&lt;&lt;paymentMethod&gt;&gt;&lt;&lt;es_&gt;&gt;</w:t>
             </w:r>
           </w:p>
           <w:p>
@@ -4136,29 +3211,7 @@
               <w:rPr>
                 <w:rFonts w:cstheme="minorHAnsi"/>
               </w:rPr>
-              <w:t>&lt;&lt;cs</w:t>
-            </w:r>
-            <w:proofErr w:type="gramStart"/>
-            <w:r>
-              <w:rPr>
-                <w:rFonts w:cstheme="minorHAnsi"/>
-              </w:rPr>
-              <w:t>_{</w:t>
-            </w:r>
-            <w:proofErr w:type="spellStart"/>
-            <w:proofErr w:type="gramEnd"/>
-            <w:r>
-              <w:rPr>
-                <w:rFonts w:cstheme="minorHAnsi"/>
-              </w:rPr>
-              <w:t>commonDetails.responseType</w:t>
-            </w:r>
-            <w:proofErr w:type="spellEnd"/>
-            <w:r>
-              <w:rPr>
-                <w:rFonts w:cstheme="minorHAnsi"/>
-              </w:rPr>
-              <w:t xml:space="preserve"> == ‘FULL_ADMISSION’}&gt;&gt;</w:t>
+              <w:t>&lt;&lt;cs_{commonDetails.responseType == ‘FULL_ADMISSION’ || (commonDetails.responseType == ‘PART_ADMISSION’ &amp;&amp; commonDetails.howToPay != null &amp;&amp; commonDetails.whyReject!= ‘ALREADY_PAID’)}&gt;&gt;</w:t>
             </w:r>
           </w:p>
           <w:p>
@@ -4181,7 +3234,25 @@
                 <w:sz w:val="36"/>
                 <w:szCs w:val="36"/>
               </w:rPr>
-              <w:t>How Defendant will pay</w:t>
+              <w:t>How Defendant</w:t>
+            </w:r>
+            <w:r>
+              <w:rPr>
+                <w:rFonts w:ascii="GDSTransportWebsite" w:hAnsi="GDSTransportWebsite"/>
+                <w:color w:val="0A0A0A"/>
+                <w:sz w:val="36"/>
+                <w:szCs w:val="36"/>
+              </w:rPr>
+              <w:t>s</w:t>
+            </w:r>
+            <w:r>
+              <w:rPr>
+                <w:rFonts w:ascii="GDSTransportWebsite" w:hAnsi="GDSTransportWebsite"/>
+                <w:color w:val="0A0A0A"/>
+                <w:sz w:val="36"/>
+                <w:szCs w:val="36"/>
+              </w:rPr>
+              <w:t xml:space="preserve"> will pay</w:t>
             </w:r>
           </w:p>
           <w:tbl>
@@ -4222,45 +3293,7 @@
                       <w:sz w:val="20"/>
                       <w:szCs w:val="20"/>
                     </w:rPr>
-                    <w:t>&lt;&lt;</w:t>
-                  </w:r>
-                  <w:proofErr w:type="spellStart"/>
-                  <w:r>
-                    <w:rPr>
-                      <w:rFonts w:cstheme="minorHAnsi"/>
-                      <w:sz w:val="20"/>
-                      <w:szCs w:val="20"/>
-                    </w:rPr>
-                    <w:t>cr</w:t>
-                  </w:r>
-                  <w:proofErr w:type="spellEnd"/>
-                  <w:proofErr w:type="gramStart"/>
-                  <w:r>
-                    <w:rPr>
-                      <w:rFonts w:cstheme="minorHAnsi"/>
-                      <w:sz w:val="20"/>
-                      <w:szCs w:val="20"/>
-                    </w:rPr>
-                    <w:t>_{</w:t>
-                  </w:r>
-                  <w:proofErr w:type="spellStart"/>
-                  <w:proofErr w:type="gramEnd"/>
-                  <w:r>
-                    <w:rPr>
-                      <w:rFonts w:cstheme="minorHAnsi"/>
-                      <w:sz w:val="20"/>
-                      <w:szCs w:val="20"/>
-                    </w:rPr>
-                    <w:t>commonDetails.howToPay</w:t>
-                  </w:r>
-                  <w:proofErr w:type="spellEnd"/>
-                  <w:r>
-                    <w:rPr>
-                      <w:rFonts w:cstheme="minorHAnsi"/>
-                      <w:sz w:val="20"/>
-                      <w:szCs w:val="20"/>
-                    </w:rPr>
-                    <w:t>== ‘IMMEDIATELY’}&gt;&gt;</w:t>
+                    <w:t>&lt;&lt;cr_{commonDetails.howToPay== ‘IMMEDIATELY’}&gt;&gt;</w:t>
                   </w:r>
                 </w:p>
               </w:tc>
@@ -4336,27 +3369,7 @@
                       <w:color w:val="000000"/>
                       <w:shd w:val="clear" w:color="auto" w:fill="FFFFFF"/>
                     </w:rPr>
-                    <w:t>£&lt;&lt;</w:t>
-                  </w:r>
-                  <w:proofErr w:type="spellStart"/>
-                  <w:r>
-                    <w:rPr>
-                      <w:rStyle w:val="eop"/>
-                      <w:rFonts w:ascii="Arial" w:hAnsi="Arial" w:cs="Arial"/>
-                      <w:color w:val="000000"/>
-                      <w:shd w:val="clear" w:color="auto" w:fill="FFFFFF"/>
-                    </w:rPr>
-                    <w:t>commonDetails.amountToPay</w:t>
-                  </w:r>
-                  <w:proofErr w:type="spellEnd"/>
-                  <w:r>
-                    <w:rPr>
-                      <w:rStyle w:val="eop"/>
-                      <w:rFonts w:ascii="Arial" w:hAnsi="Arial" w:cs="Arial"/>
-                      <w:color w:val="000000"/>
-                      <w:shd w:val="clear" w:color="auto" w:fill="FFFFFF"/>
-                    </w:rPr>
-                    <w:t>&gt;&gt;</w:t>
+                    <w:t>£&lt;&lt;commonDetails.amountToPay&gt;&gt;</w:t>
                   </w:r>
                 </w:p>
               </w:tc>
@@ -4370,54 +3383,112 @@
                 <w:p>
                   <w:pPr>
                     <w:rPr>
+                      <w:rFonts w:cstheme="minorHAnsi"/>
+                      <w:sz w:val="20"/>
+                      <w:szCs w:val="20"/>
+                    </w:rPr>
+                  </w:pPr>
+                  <w:r>
+                    <w:rPr>
+                      <w:rFonts w:cstheme="minorHAnsi"/>
+                      <w:sz w:val="20"/>
+                      <w:szCs w:val="20"/>
+                    </w:rPr>
+                    <w:t>&lt;&lt;cs_{commonDetails.responseType == ‘FULL_ADMISSION’ }&gt;&gt;</w:t>
+                  </w:r>
+                  <w:r>
+                    <w:rPr>
                       <w:rFonts w:ascii="GDSTransportWebsite" w:hAnsi="GDSTransportWebsite"/>
                       <w:color w:val="0A0A0A"/>
                       <w:shd w:val="clear" w:color="auto" w:fill="FFFFFF"/>
                     </w:rPr>
-                  </w:pPr>
+                    <w:t xml:space="preserve">This amount includes interest if it has been claimed which </w:t>
+                  </w:r>
                   <w:r>
                     <w:rPr>
                       <w:rFonts w:ascii="GDSTransportWebsite" w:hAnsi="GDSTransportWebsite"/>
                       <w:color w:val="0A0A0A"/>
                       <w:shd w:val="clear" w:color="auto" w:fill="FFFFFF"/>
                     </w:rPr>
-                    <w:t>This amount includes interest if it has been claimed which will continue to accrue on the amount outstanding up to the date of judgment or earlier payment.</w:t>
-                  </w:r>
-                </w:p>
-                <w:p>
-                  <w:pPr>
-                    <w:rPr>
-                      <w:rStyle w:val="eop"/>
-                      <w:rFonts w:ascii="Arial" w:hAnsi="Arial" w:cs="Arial"/>
-                      <w:color w:val="000000"/>
-                      <w:shd w:val="clear" w:color="auto" w:fill="FFFFFF"/>
-                    </w:rPr>
-                  </w:pPr>
+                    <w:t>may</w:t>
+                  </w:r>
                   <w:r>
                     <w:rPr>
                       <w:rFonts w:ascii="GDSTransportWebsite" w:hAnsi="GDSTransportWebsite"/>
                       <w:color w:val="0A0A0A"/>
                       <w:shd w:val="clear" w:color="auto" w:fill="FFFFFF"/>
                     </w:rPr>
-                    <w:t xml:space="preserve">The above amount does not include the claim </w:t>
-                  </w:r>
-                  <w:proofErr w:type="gramStart"/>
-                  <w:r>
-                    <w:rPr>
+                    <w:t xml:space="preserve"> continue to accrue on the amount outstanding up to the date of judgment or earlier payment.</w:t>
+                  </w:r>
+                </w:p>
+                <w:p>
+                  <w:pPr>
+                    <w:rPr>
+                      <w:rStyle w:val="eop"/>
                       <w:rFonts w:ascii="GDSTransportWebsite" w:hAnsi="GDSTransportWebsite"/>
                       <w:color w:val="0A0A0A"/>
                       <w:shd w:val="clear" w:color="auto" w:fill="FFFFFF"/>
                     </w:rPr>
-                    <w:t>fee</w:t>
-                  </w:r>
-                  <w:proofErr w:type="gramEnd"/>
+                  </w:pPr>
                   <w:r>
                     <w:rPr>
                       <w:rFonts w:ascii="GDSTransportWebsite" w:hAnsi="GDSTransportWebsite"/>
                       <w:color w:val="0A0A0A"/>
                       <w:shd w:val="clear" w:color="auto" w:fill="FFFFFF"/>
                     </w:rPr>
-                    <w:t xml:space="preserve"> and any fixed costs claimed which are payable in addition and if judgment is entered on an admission will be included in the total judgment sum.</w:t>
+                    <w:t>The above amount does not include the claim fee and any fixed costs claimed which are payable in addition and if judgment is entered on an admission will be included in the total judgment sum.</w:t>
+                  </w:r>
+                  <w:r>
+                    <w:rPr>
+                      <w:rFonts w:ascii="GDSTransportWebsite" w:hAnsi="GDSTransportWebsite"/>
+                      <w:color w:val="0A0A0A"/>
+                      <w:shd w:val="clear" w:color="auto" w:fill="FFFFFF"/>
+                    </w:rPr>
+                    <w:t xml:space="preserve"> </w:t>
+                  </w:r>
+                  <w:r>
+                    <w:rPr>
+                      <w:rFonts w:ascii="GDSTransportWebsite" w:hAnsi="GDSTransportWebsite"/>
+                      <w:color w:val="0A0A0A"/>
+                      <w:sz w:val="20"/>
+                      <w:szCs w:val="20"/>
+                      <w:shd w:val="clear" w:color="auto" w:fill="FFFFFF"/>
+                    </w:rPr>
+                    <w:t>&lt;&lt;es_&gt;&gt;</w:t>
+                  </w:r>
+                  <w:r>
+                    <w:rPr>
+                      <w:rFonts w:cstheme="minorHAnsi"/>
+                      <w:sz w:val="20"/>
+                      <w:szCs w:val="20"/>
+                    </w:rPr>
+                    <w:t>&lt;&lt;cs_{commonDetails.responseType == ‘PART_ADMISSION’ }&gt;&gt;</w:t>
+                  </w:r>
+                  <w:r>
+                    <w:rPr>
+                      <w:rFonts w:ascii="GDSTransportWebsite" w:hAnsi="GDSTransportWebsite"/>
+                      <w:color w:val="0A0A0A"/>
+                      <w:shd w:val="clear" w:color="auto" w:fill="FFFFFF"/>
+                    </w:rPr>
+                    <w:t>The amount to be considered is the claim amount and any interest claimed. The claim fee and any fixed costs claimed are not included in this figure but are payable in addition and if judgment is entered on an admission will be included in the total judgment sum.</w:t>
+                  </w:r>
+                  <w:r>
+                    <w:rPr>
+                      <w:rFonts w:ascii="GDSTransportWebsite" w:hAnsi="GDSTransportWebsite"/>
+                      <w:color w:val="0A0A0A"/>
+                      <w:shd w:val="clear" w:color="auto" w:fill="FFFFFF"/>
+                    </w:rPr>
+                    <w:t xml:space="preserve"> </w:t>
+                  </w:r>
+                  <w:r>
+                    <w:rPr>
+                      <w:rFonts w:ascii="GDSTransportWebsite" w:hAnsi="GDSTransportWebsite"/>
+                      <w:color w:val="0A0A0A"/>
+                      <w:sz w:val="20"/>
+                      <w:szCs w:val="20"/>
+                      <w:shd w:val="clear" w:color="auto" w:fill="FFFFFF"/>
+                    </w:rPr>
+                    <w:t>&lt;&lt;es_&gt;&gt;</w:t>
                   </w:r>
                 </w:p>
               </w:tc>
@@ -4472,15 +3543,7 @@
                       <w:b/>
                       <w:bCs/>
                     </w:rPr>
-                    <w:t>A</w:t>
-                  </w:r>
-                  <w:r>
-                    <w:rPr>
-                      <w:rFonts w:ascii="GDSTransportWebsite" w:hAnsi="GDSTransportWebsite" w:cstheme="minorHAnsi"/>
-                      <w:b/>
-                      <w:bCs/>
-                    </w:rPr>
-                    <w:t xml:space="preserve"> payment by</w:t>
+                    <w:t>A payment by</w:t>
                   </w:r>
                 </w:p>
               </w:tc>
@@ -4505,98 +3568,7 @@
                       <w:color w:val="000000"/>
                       <w:shd w:val="clear" w:color="auto" w:fill="FFFFFF"/>
                     </w:rPr>
-                    <w:t>&lt;</w:t>
-                  </w:r>
-                  <w:proofErr w:type="gramStart"/>
-                  <w:r>
-                    <w:rPr>
-                      <w:rStyle w:val="eop"/>
-                      <w:rFonts w:ascii="Arial" w:hAnsi="Arial" w:cs="Arial"/>
-                      <w:color w:val="000000"/>
-                      <w:shd w:val="clear" w:color="auto" w:fill="FFFFFF"/>
-                    </w:rPr>
-                    <w:t>&lt;{</w:t>
-                  </w:r>
-                  <w:proofErr w:type="spellStart"/>
-                  <w:r>
-                    <w:rPr>
-                      <w:rStyle w:val="eop"/>
-                      <w:rFonts w:ascii="Arial" w:hAnsi="Arial" w:cs="Arial"/>
-                      <w:color w:val="000000"/>
-                      <w:shd w:val="clear" w:color="auto" w:fill="FFFFFF"/>
-                    </w:rPr>
-                    <w:t>dateFormat</w:t>
-                  </w:r>
-                  <w:proofErr w:type="spellEnd"/>
-                  <w:r>
-                    <w:rPr>
-                      <w:rStyle w:val="eop"/>
-                      <w:rFonts w:ascii="Arial" w:hAnsi="Arial" w:cs="Arial"/>
-                      <w:color w:val="000000"/>
-                      <w:shd w:val="clear" w:color="auto" w:fill="FFFFFF"/>
-                    </w:rPr>
-                    <w:t>(</w:t>
-                  </w:r>
-                  <w:proofErr w:type="spellStart"/>
-                  <w:proofErr w:type="gramEnd"/>
-                  <w:r>
-                    <w:rPr>
-                      <w:rStyle w:val="eop"/>
-                      <w:rFonts w:ascii="Arial" w:hAnsi="Arial" w:cs="Arial"/>
-                      <w:color w:val="000000"/>
-                      <w:shd w:val="clear" w:color="auto" w:fill="FFFFFF"/>
-                    </w:rPr>
-                    <w:t>commonDetails.payBy</w:t>
-                  </w:r>
-                  <w:proofErr w:type="spellEnd"/>
-                  <w:r>
-                    <w:rPr>
-                      <w:rStyle w:val="eop"/>
-                      <w:rFonts w:ascii="Arial" w:hAnsi="Arial" w:cs="Arial"/>
-                      <w:color w:val="000000"/>
-                      <w:shd w:val="clear" w:color="auto" w:fill="FFFFFF"/>
-                    </w:rPr>
-                    <w:t xml:space="preserve">, ‘dd MMMM </w:t>
-                  </w:r>
-                  <w:proofErr w:type="spellStart"/>
-                  <w:r>
-                    <w:rPr>
-                      <w:rStyle w:val="eop"/>
-                      <w:rFonts w:ascii="Arial" w:hAnsi="Arial" w:cs="Arial"/>
-                      <w:color w:val="000000"/>
-                      <w:shd w:val="clear" w:color="auto" w:fill="FFFFFF"/>
-                    </w:rPr>
-                    <w:t>yyyy</w:t>
-                  </w:r>
-                  <w:proofErr w:type="spellEnd"/>
-                  <w:r>
-                    <w:rPr>
-                      <w:rStyle w:val="eop"/>
-                      <w:rFonts w:ascii="Arial" w:hAnsi="Arial" w:cs="Arial"/>
-                      <w:color w:val="000000"/>
-                      <w:shd w:val="clear" w:color="auto" w:fill="FFFFFF"/>
-                    </w:rPr>
-                    <w:t>’, 'dd-MM-</w:t>
-                  </w:r>
-                  <w:proofErr w:type="spellStart"/>
-                  <w:r>
-                    <w:rPr>
-                      <w:rStyle w:val="eop"/>
-                      <w:rFonts w:ascii="Arial" w:hAnsi="Arial" w:cs="Arial"/>
-                      <w:color w:val="000000"/>
-                      <w:shd w:val="clear" w:color="auto" w:fill="FFFFFF"/>
-                    </w:rPr>
-                    <w:t>yyyy</w:t>
-                  </w:r>
-                  <w:proofErr w:type="spellEnd"/>
-                  <w:r>
-                    <w:rPr>
-                      <w:rStyle w:val="eop"/>
-                      <w:rFonts w:ascii="Arial" w:hAnsi="Arial" w:cs="Arial"/>
-                      <w:color w:val="000000"/>
-                      <w:shd w:val="clear" w:color="auto" w:fill="FFFFFF"/>
-                    </w:rPr>
-                    <w:t>')}&gt;&gt;</w:t>
+                    <w:t>&lt;&lt;{dateFormat(commonDetails.payBy, ‘dd MMMM yyyy’, 'dd-MM-yyyy')}&gt;&gt;</w:t>
                   </w:r>
                 </w:p>
               </w:tc>
@@ -4659,45 +3631,7 @@
                       <w:sz w:val="20"/>
                       <w:szCs w:val="20"/>
                     </w:rPr>
-                    <w:t>&lt;&lt;</w:t>
-                  </w:r>
-                  <w:proofErr w:type="spellStart"/>
-                  <w:r>
-                    <w:rPr>
-                      <w:rFonts w:cstheme="minorHAnsi"/>
-                      <w:sz w:val="20"/>
-                      <w:szCs w:val="20"/>
-                    </w:rPr>
-                    <w:t>cr</w:t>
-                  </w:r>
-                  <w:proofErr w:type="spellEnd"/>
-                  <w:proofErr w:type="gramStart"/>
-                  <w:r>
-                    <w:rPr>
-                      <w:rFonts w:cstheme="minorHAnsi"/>
-                      <w:sz w:val="20"/>
-                      <w:szCs w:val="20"/>
-                    </w:rPr>
-                    <w:t>_{</w:t>
-                  </w:r>
-                  <w:proofErr w:type="spellStart"/>
-                  <w:proofErr w:type="gramEnd"/>
-                  <w:r>
-                    <w:rPr>
-                      <w:rFonts w:cstheme="minorHAnsi"/>
-                      <w:sz w:val="20"/>
-                      <w:szCs w:val="20"/>
-                    </w:rPr>
-                    <w:t>commonDetails.howToPay</w:t>
-                  </w:r>
-                  <w:proofErr w:type="spellEnd"/>
-                  <w:r>
-                    <w:rPr>
-                      <w:rFonts w:cstheme="minorHAnsi"/>
-                      <w:sz w:val="20"/>
-                      <w:szCs w:val="20"/>
-                    </w:rPr>
-                    <w:t>== ‘BY_SET_DATE’}&gt;&gt;</w:t>
+                    <w:t>&lt;&lt;cr_{commonDetails.howToPay== ‘BY_SET_DATE’}&gt;&gt;</w:t>
                   </w:r>
                 </w:p>
               </w:tc>
@@ -4719,7 +3653,7 @@
             </w:tr>
             <w:tr>
               <w:trPr>
-                <w:trHeight w:val="996"/>
+                <w:trHeight w:val="737"/>
               </w:trPr>
               <w:tc>
                 <w:tcPr>
@@ -4763,118 +3697,7 @@
                       <w:color w:val="000000"/>
                       <w:shd w:val="clear" w:color="auto" w:fill="FFFFFF"/>
                     </w:rPr>
-                    <w:t>£&lt;&lt;</w:t>
-                  </w:r>
-                  <w:proofErr w:type="spellStart"/>
-                  <w:r>
-                    <w:rPr>
-                      <w:rStyle w:val="eop"/>
-                      <w:rFonts w:ascii="Arial" w:hAnsi="Arial" w:cs="Arial"/>
-                      <w:color w:val="000000"/>
-                      <w:shd w:val="clear" w:color="auto" w:fill="FFFFFF"/>
-                    </w:rPr>
-                    <w:t>commonDetails.amountToPay</w:t>
-                  </w:r>
-                  <w:proofErr w:type="spellEnd"/>
-                  <w:r>
-                    <w:rPr>
-                      <w:rStyle w:val="eop"/>
-                      <w:rFonts w:ascii="Arial" w:hAnsi="Arial" w:cs="Arial"/>
-                      <w:color w:val="000000"/>
-                      <w:shd w:val="clear" w:color="auto" w:fill="FFFFFF"/>
-                    </w:rPr>
-                    <w:t>&gt;&gt; no later than &lt;</w:t>
-                  </w:r>
-                  <w:proofErr w:type="gramStart"/>
-                  <w:r>
-                    <w:rPr>
-                      <w:rStyle w:val="eop"/>
-                      <w:rFonts w:ascii="Arial" w:hAnsi="Arial" w:cs="Arial"/>
-                      <w:color w:val="000000"/>
-                      <w:shd w:val="clear" w:color="auto" w:fill="FFFFFF"/>
-                    </w:rPr>
-                    <w:t>&lt;{</w:t>
-                  </w:r>
-                  <w:proofErr w:type="spellStart"/>
-                  <w:r>
-                    <w:rPr>
-                      <w:rStyle w:val="eop"/>
-                      <w:rFonts w:ascii="Arial" w:hAnsi="Arial" w:cs="Arial"/>
-                      <w:color w:val="000000"/>
-                      <w:shd w:val="clear" w:color="auto" w:fill="FFFFFF"/>
-                    </w:rPr>
-                    <w:t>dateFormat</w:t>
-                  </w:r>
-                  <w:proofErr w:type="spellEnd"/>
-                  <w:r>
-                    <w:rPr>
-                      <w:rStyle w:val="eop"/>
-                      <w:rFonts w:ascii="Arial" w:hAnsi="Arial" w:cs="Arial"/>
-                      <w:color w:val="000000"/>
-                      <w:shd w:val="clear" w:color="auto" w:fill="FFFFFF"/>
-                    </w:rPr>
-                    <w:t>(</w:t>
-                  </w:r>
-                  <w:proofErr w:type="spellStart"/>
-                  <w:proofErr w:type="gramEnd"/>
-                  <w:r>
-                    <w:rPr>
-                      <w:rStyle w:val="eop"/>
-                      <w:rFonts w:ascii="Arial" w:hAnsi="Arial" w:cs="Arial"/>
-                      <w:color w:val="000000"/>
-                      <w:shd w:val="clear" w:color="auto" w:fill="FFFFFF"/>
-                    </w:rPr>
-                    <w:t>commonDetails.payBy</w:t>
-                  </w:r>
-                  <w:proofErr w:type="spellEnd"/>
-                  <w:r>
-                    <w:rPr>
-                      <w:rStyle w:val="eop"/>
-                      <w:rFonts w:ascii="Arial" w:hAnsi="Arial" w:cs="Arial"/>
-                      <w:color w:val="000000"/>
-                      <w:shd w:val="clear" w:color="auto" w:fill="FFFFFF"/>
-                    </w:rPr>
-                    <w:t xml:space="preserve">, ‘dd MMMM </w:t>
-                  </w:r>
-                  <w:proofErr w:type="spellStart"/>
-                  <w:r>
-                    <w:rPr>
-                      <w:rStyle w:val="eop"/>
-                      <w:rFonts w:ascii="Arial" w:hAnsi="Arial" w:cs="Arial"/>
-                      <w:color w:val="000000"/>
-                      <w:shd w:val="clear" w:color="auto" w:fill="FFFFFF"/>
-                    </w:rPr>
-                    <w:t>yyyy</w:t>
-                  </w:r>
-                  <w:proofErr w:type="spellEnd"/>
-                  <w:r>
-                    <w:rPr>
-                      <w:rStyle w:val="eop"/>
-                      <w:rFonts w:ascii="Arial" w:hAnsi="Arial" w:cs="Arial"/>
-                      <w:color w:val="000000"/>
-                      <w:shd w:val="clear" w:color="auto" w:fill="FFFFFF"/>
-                    </w:rPr>
-                    <w:t>’, 'dd-MM-</w:t>
-                  </w:r>
-                  <w:proofErr w:type="spellStart"/>
-                  <w:r>
-                    <w:rPr>
-                      <w:rStyle w:val="eop"/>
-                      <w:rFonts w:ascii="Arial" w:hAnsi="Arial" w:cs="Arial"/>
-                      <w:color w:val="000000"/>
-                      <w:shd w:val="clear" w:color="auto" w:fill="FFFFFF"/>
-                    </w:rPr>
-                    <w:t>yyyy</w:t>
-                  </w:r>
-                  <w:proofErr w:type="spellEnd"/>
-                  <w:r>
-                    <w:rPr>
-                      <w:rStyle w:val="eop"/>
-                      <w:rFonts w:ascii="Arial" w:hAnsi="Arial" w:cs="Arial"/>
-                      <w:color w:val="000000"/>
-                      <w:shd w:val="clear" w:color="auto" w:fill="FFFFFF"/>
-                    </w:rPr>
-                    <w:t>')}&gt;&gt;</w:t>
+                    <w:t>£&lt;&lt;commonDetails.amountToPay&gt;&gt; no later than &lt;&lt;{dateFormat(commonDetails.payBy, ‘dd MMMM yyyy’, 'dd-MM-yyyy')}&gt;&gt;</w:t>
                   </w:r>
                 </w:p>
               </w:tc>
@@ -4888,54 +3711,121 @@
                 <w:p>
                   <w:pPr>
                     <w:rPr>
+                      <w:rFonts w:cstheme="minorHAnsi"/>
+                      <w:sz w:val="20"/>
+                      <w:szCs w:val="20"/>
+                    </w:rPr>
+                  </w:pPr>
+                  <w:r>
+                    <w:rPr>
+                      <w:rFonts w:cstheme="minorHAnsi"/>
+                      <w:sz w:val="20"/>
+                      <w:szCs w:val="20"/>
+                    </w:rPr>
+                    <w:t>&lt;&lt;cs_{commonDetails.responseType == ‘FULL_ADMISSION’ }&gt;&gt;</w:t>
+                  </w:r>
+                  <w:r>
+                    <w:rPr>
                       <w:rFonts w:ascii="GDSTransportWebsite" w:hAnsi="GDSTransportWebsite"/>
                       <w:color w:val="0A0A0A"/>
                       <w:shd w:val="clear" w:color="auto" w:fill="FFFFFF"/>
                     </w:rPr>
-                  </w:pPr>
+                    <w:t xml:space="preserve">This amount includes interest if it has been claimed which </w:t>
+                  </w:r>
                   <w:r>
                     <w:rPr>
                       <w:rFonts w:ascii="GDSTransportWebsite" w:hAnsi="GDSTransportWebsite"/>
                       <w:color w:val="0A0A0A"/>
                       <w:shd w:val="clear" w:color="auto" w:fill="FFFFFF"/>
                     </w:rPr>
-                    <w:t>This amount includes interest if it has been claimed which will continue to accrue on the amount outstanding up to the date of judgment or earlier payment.</w:t>
-                  </w:r>
-                </w:p>
-                <w:p>
-                  <w:pPr>
-                    <w:rPr>
-                      <w:rStyle w:val="eop"/>
-                      <w:rFonts w:ascii="Arial" w:hAnsi="Arial" w:cs="Arial"/>
-                      <w:color w:val="000000"/>
-                      <w:shd w:val="clear" w:color="auto" w:fill="FFFFFF"/>
-                    </w:rPr>
-                  </w:pPr>
+                    <w:t>may</w:t>
+                  </w:r>
                   <w:r>
                     <w:rPr>
                       <w:rFonts w:ascii="GDSTransportWebsite" w:hAnsi="GDSTransportWebsite"/>
                       <w:color w:val="0A0A0A"/>
                       <w:shd w:val="clear" w:color="auto" w:fill="FFFFFF"/>
                     </w:rPr>
-                    <w:t xml:space="preserve">The above amount does not include the claim </w:t>
-                  </w:r>
-                  <w:proofErr w:type="gramStart"/>
-                  <w:r>
-                    <w:rPr>
+                    <w:t xml:space="preserve"> continue to accrue on the amount outstanding up to the date of judgment or earlier payment.</w:t>
+                  </w:r>
+                </w:p>
+                <w:p>
+                  <w:pPr>
+                    <w:rPr>
+                      <w:rStyle w:val="eop"/>
                       <w:rFonts w:ascii="GDSTransportWebsite" w:hAnsi="GDSTransportWebsite"/>
                       <w:color w:val="0A0A0A"/>
                       <w:shd w:val="clear" w:color="auto" w:fill="FFFFFF"/>
                     </w:rPr>
-                    <w:t>fee</w:t>
-                  </w:r>
-                  <w:proofErr w:type="gramEnd"/>
+                  </w:pPr>
                   <w:r>
                     <w:rPr>
                       <w:rFonts w:ascii="GDSTransportWebsite" w:hAnsi="GDSTransportWebsite"/>
                       <w:color w:val="0A0A0A"/>
                       <w:shd w:val="clear" w:color="auto" w:fill="FFFFFF"/>
                     </w:rPr>
-                    <w:t xml:space="preserve"> and any fixed costs claimed which are payable in addition and if judgment is entered on an admission will be included in the total judgment sum.</w:t>
+                    <w:t xml:space="preserve">The above amount does not include the claim fee and any fixed costs claimed which are payable in addition and if judgment is entered on an admission will be included in </w:t>
+                  </w:r>
+                  <w:r>
+                    <w:rPr>
+                      <w:rFonts w:ascii="GDSTransportWebsite" w:hAnsi="GDSTransportWebsite"/>
+                      <w:color w:val="0A0A0A"/>
+                      <w:shd w:val="clear" w:color="auto" w:fill="FFFFFF"/>
+                    </w:rPr>
+                    <w:lastRenderedPageBreak/>
+                    <w:t>the total judgment sum.</w:t>
+                  </w:r>
+                  <w:r>
+                    <w:rPr>
+                      <w:rFonts w:ascii="GDSTransportWebsite" w:hAnsi="GDSTransportWebsite"/>
+                      <w:color w:val="0A0A0A"/>
+                      <w:shd w:val="clear" w:color="auto" w:fill="FFFFFF"/>
+                    </w:rPr>
+                    <w:t xml:space="preserve"> </w:t>
+                  </w:r>
+                  <w:r>
+                    <w:rPr>
+                      <w:rFonts w:ascii="GDSTransportWebsite" w:hAnsi="GDSTransportWebsite"/>
+                      <w:color w:val="0A0A0A"/>
+                      <w:sz w:val="20"/>
+                      <w:szCs w:val="20"/>
+                      <w:shd w:val="clear" w:color="auto" w:fill="FFFFFF"/>
+                    </w:rPr>
+                    <w:t>&lt;&lt;es_&gt;&gt;</w:t>
+                  </w:r>
+                  <w:r>
+                    <w:rPr>
+                      <w:rFonts w:cstheme="minorHAnsi"/>
+                      <w:sz w:val="20"/>
+                      <w:szCs w:val="20"/>
+                    </w:rPr>
+                    <w:t>&lt;&lt;cs_{commonDetails.responseType == ‘PART_ADMISSION’ }&gt;&gt;</w:t>
+                  </w:r>
+                  <w:r>
+                    <w:rPr>
+                      <w:rFonts w:ascii="GDSTransportWebsite" w:hAnsi="GDSTransportWebsite"/>
+                      <w:color w:val="0A0A0A"/>
+                      <w:shd w:val="clear" w:color="auto" w:fill="FFFFFF"/>
+                    </w:rPr>
+                    <w:t>The amount to be considered is the claim amount and any interest claimed. The claim fee and any fixed costs claimed are not included in this figure but are payable in addition and if judgment is entered on an admission will be included in the total judgment sum.</w:t>
+                  </w:r>
+                  <w:r>
+                    <w:rPr>
+                      <w:rFonts w:ascii="GDSTransportWebsite" w:hAnsi="GDSTransportWebsite"/>
+                      <w:color w:val="0A0A0A"/>
+                      <w:shd w:val="clear" w:color="auto" w:fill="FFFFFF"/>
+                    </w:rPr>
+                    <w:t xml:space="preserve"> </w:t>
+                  </w:r>
+                  <w:r>
+                    <w:rPr>
+                      <w:rFonts w:ascii="GDSTransportWebsite" w:hAnsi="GDSTransportWebsite"/>
+                      <w:color w:val="0A0A0A"/>
+                      <w:sz w:val="20"/>
+                      <w:szCs w:val="20"/>
+                      <w:shd w:val="clear" w:color="auto" w:fill="FFFFFF"/>
+                    </w:rPr>
+                    <w:t>&lt;&lt;es_&gt;&gt;</w:t>
                   </w:r>
                 </w:p>
               </w:tc>
@@ -5014,27 +3904,7 @@
                       <w:color w:val="000000"/>
                       <w:shd w:val="clear" w:color="auto" w:fill="FFFFFF"/>
                     </w:rPr>
-                    <w:t>&lt;&lt;</w:t>
-                  </w:r>
-                  <w:proofErr w:type="spellStart"/>
-                  <w:r>
-                    <w:rPr>
-                      <w:rStyle w:val="eop"/>
-                      <w:rFonts w:ascii="Arial" w:hAnsi="Arial" w:cs="Arial"/>
-                      <w:color w:val="000000"/>
-                      <w:shd w:val="clear" w:color="auto" w:fill="FFFFFF"/>
-                    </w:rPr>
-                    <w:t>commonDetails.whyNotPayImmediately</w:t>
-                  </w:r>
-                  <w:proofErr w:type="spellEnd"/>
-                  <w:r>
-                    <w:rPr>
-                      <w:rStyle w:val="eop"/>
-                      <w:rFonts w:ascii="Arial" w:hAnsi="Arial" w:cs="Arial"/>
-                      <w:color w:val="000000"/>
-                      <w:shd w:val="clear" w:color="auto" w:fill="FFFFFF"/>
-                    </w:rPr>
-                    <w:t>&gt;&gt;</w:t>
+                    <w:t>&lt;&lt;commonDetails.whyNotPayImmediately&gt;&gt;</w:t>
                   </w:r>
                 </w:p>
               </w:tc>
@@ -5097,54 +3967,7 @@
                       <w:sz w:val="20"/>
                       <w:szCs w:val="20"/>
                     </w:rPr>
-                    <w:t>&lt;&lt;</w:t>
-                  </w:r>
-                  <w:proofErr w:type="spellStart"/>
-                  <w:r>
-                    <w:rPr>
-                      <w:rFonts w:cstheme="minorHAnsi"/>
-                      <w:sz w:val="20"/>
-                      <w:szCs w:val="20"/>
-                    </w:rPr>
-                    <w:t>cr</w:t>
-                  </w:r>
-                  <w:proofErr w:type="spellEnd"/>
-                  <w:proofErr w:type="gramStart"/>
-                  <w:r>
-                    <w:rPr>
-                      <w:rFonts w:cstheme="minorHAnsi"/>
-                      <w:sz w:val="20"/>
-                      <w:szCs w:val="20"/>
-                    </w:rPr>
-                    <w:t>_{</w:t>
-                  </w:r>
-                  <w:proofErr w:type="spellStart"/>
-                  <w:proofErr w:type="gramEnd"/>
-                  <w:r>
-                    <w:rPr>
-                      <w:rFonts w:cstheme="minorHAnsi"/>
-                      <w:sz w:val="20"/>
-                      <w:szCs w:val="20"/>
-                    </w:rPr>
-                    <w:t>commonDetails.howToPay</w:t>
-                  </w:r>
-                  <w:proofErr w:type="spellEnd"/>
-                  <w:r>
-                    <w:rPr>
-                      <w:rFonts w:cstheme="minorHAnsi"/>
-                      <w:sz w:val="20"/>
-                      <w:szCs w:val="20"/>
-                    </w:rPr>
-                    <w:t xml:space="preserve">== </w:t>
-                  </w:r>
-                  <w:r>
-                    <w:rPr>
-                      <w:rFonts w:cstheme="minorHAnsi"/>
-                      <w:sz w:val="20"/>
-                      <w:szCs w:val="20"/>
-                    </w:rPr>
-                    <w:lastRenderedPageBreak/>
-                    <w:t>‘SUGGESTION_OF_REPAYMENT_PLAN’}&gt;&gt;</w:t>
+                    <w:t>&lt;&lt;cr_{commonDetails.howToPay== ‘SUGGESTION_OF_REPAYMENT_PLAN’}&gt;&gt;</w:t>
                   </w:r>
                 </w:p>
               </w:tc>
@@ -5238,98 +4061,7 @@
                       <w:color w:val="000000"/>
                       <w:shd w:val="clear" w:color="auto" w:fill="FFFFFF"/>
                     </w:rPr>
-                    <w:t>&lt;</w:t>
-                  </w:r>
-                  <w:proofErr w:type="gramStart"/>
-                  <w:r>
-                    <w:rPr>
-                      <w:rStyle w:val="eop"/>
-                      <w:rFonts w:ascii="Arial" w:hAnsi="Arial" w:cs="Arial"/>
-                      <w:color w:val="000000"/>
-                      <w:shd w:val="clear" w:color="auto" w:fill="FFFFFF"/>
-                    </w:rPr>
-                    <w:t>&lt;{</w:t>
-                  </w:r>
-                  <w:proofErr w:type="spellStart"/>
-                  <w:r>
-                    <w:rPr>
-                      <w:rStyle w:val="eop"/>
-                      <w:rFonts w:ascii="Arial" w:hAnsi="Arial" w:cs="Arial"/>
-                      <w:color w:val="000000"/>
-                      <w:shd w:val="clear" w:color="auto" w:fill="FFFFFF"/>
-                    </w:rPr>
-                    <w:t>dateFormat</w:t>
-                  </w:r>
-                  <w:proofErr w:type="spellEnd"/>
-                  <w:r>
-                    <w:rPr>
-                      <w:rStyle w:val="eop"/>
-                      <w:rFonts w:ascii="Arial" w:hAnsi="Arial" w:cs="Arial"/>
-                      <w:color w:val="000000"/>
-                      <w:shd w:val="clear" w:color="auto" w:fill="FFFFFF"/>
-                    </w:rPr>
-                    <w:t>(</w:t>
-                  </w:r>
-                  <w:proofErr w:type="spellStart"/>
-                  <w:r>
-                    <w:rPr>
-                      <w:rStyle w:val="eop"/>
-                      <w:rFonts w:ascii="Arial" w:hAnsi="Arial" w:cs="Arial"/>
-                      <w:color w:val="000000"/>
-                      <w:shd w:val="clear" w:color="auto" w:fill="FFFFFF"/>
-                    </w:rPr>
-                    <w:t>commonDetails.repaymentPlan.firstRepaymentDate</w:t>
-                  </w:r>
-                  <w:proofErr w:type="spellEnd"/>
-                  <w:proofErr w:type="gramEnd"/>
-                  <w:r>
-                    <w:rPr>
-                      <w:rStyle w:val="eop"/>
-                      <w:rFonts w:ascii="Arial" w:hAnsi="Arial" w:cs="Arial"/>
-                      <w:color w:val="000000"/>
-                      <w:shd w:val="clear" w:color="auto" w:fill="FFFFFF"/>
-                    </w:rPr>
-                    <w:t xml:space="preserve">, ‘dd MMMM </w:t>
-                  </w:r>
-                  <w:proofErr w:type="spellStart"/>
-                  <w:r>
-                    <w:rPr>
-                      <w:rStyle w:val="eop"/>
-                      <w:rFonts w:ascii="Arial" w:hAnsi="Arial" w:cs="Arial"/>
-                      <w:color w:val="000000"/>
-                      <w:shd w:val="clear" w:color="auto" w:fill="FFFFFF"/>
-                    </w:rPr>
-                    <w:t>yyyy</w:t>
-                  </w:r>
-                  <w:proofErr w:type="spellEnd"/>
-                  <w:r>
-                    <w:rPr>
-                      <w:rStyle w:val="eop"/>
-                      <w:rFonts w:ascii="Arial" w:hAnsi="Arial" w:cs="Arial"/>
-                      <w:color w:val="000000"/>
-                      <w:shd w:val="clear" w:color="auto" w:fill="FFFFFF"/>
-                    </w:rPr>
-                    <w:t>’, '</w:t>
-                  </w:r>
-                  <w:proofErr w:type="spellStart"/>
-                  <w:r>
-                    <w:rPr>
-                      <w:rStyle w:val="eop"/>
-                      <w:rFonts w:ascii="Arial" w:hAnsi="Arial" w:cs="Arial"/>
-                      <w:color w:val="000000"/>
-                      <w:shd w:val="clear" w:color="auto" w:fill="FFFFFF"/>
-                    </w:rPr>
-                    <w:t>yyyy</w:t>
-                  </w:r>
-                  <w:proofErr w:type="spellEnd"/>
-                  <w:r>
-                    <w:rPr>
-                      <w:rStyle w:val="eop"/>
-                      <w:rFonts w:ascii="Arial" w:hAnsi="Arial" w:cs="Arial"/>
-                      <w:color w:val="000000"/>
-                      <w:shd w:val="clear" w:color="auto" w:fill="FFFFFF"/>
-                    </w:rPr>
-                    <w:t>-MM-dd')}&gt;&gt;</w:t>
+                    <w:t>&lt;&lt;{dateFormat(commonDetails.repaymentPlan.firstRepaymentDate, ‘dd MMMM yyyy’, 'yyyy-MM-dd')}&gt;&gt;</w:t>
                   </w:r>
                 </w:p>
               </w:tc>
@@ -5401,7 +4133,6 @@
                       <w:shd w:val="clear" w:color="auto" w:fill="FFFFFF"/>
                     </w:rPr>
                   </w:pPr>
-                  <w:proofErr w:type="gramStart"/>
                   <w:r>
                     <w:rPr>
                       <w:rStyle w:val="eop"/>
@@ -5409,28 +4140,7 @@
                       <w:color w:val="000000"/>
                       <w:shd w:val="clear" w:color="auto" w:fill="FFFFFF"/>
                     </w:rPr>
-                    <w:t>£&lt;&lt;</w:t>
-                  </w:r>
-                  <w:proofErr w:type="spellStart"/>
-                  <w:r>
-                    <w:rPr>
-                      <w:rStyle w:val="eop"/>
-                      <w:rFonts w:ascii="Arial" w:hAnsi="Arial" w:cs="Arial"/>
-                      <w:color w:val="000000"/>
-                      <w:shd w:val="clear" w:color="auto" w:fill="FFFFFF"/>
-                    </w:rPr>
-                    <w:t>commonDetails.repaymentPlan.paymentAmount</w:t>
-                  </w:r>
-                  <w:proofErr w:type="spellEnd"/>
-                  <w:proofErr w:type="gramEnd"/>
-                  <w:r>
-                    <w:rPr>
-                      <w:rStyle w:val="eop"/>
-                      <w:rFonts w:ascii="Arial" w:hAnsi="Arial" w:cs="Arial"/>
-                      <w:color w:val="000000"/>
-                      <w:shd w:val="clear" w:color="auto" w:fill="FFFFFF"/>
-                    </w:rPr>
-                    <w:t>&gt;&gt;</w:t>
+                    <w:t>£&lt;&lt;commonDetails.repaymentPlan.paymentAmount&gt;&gt;</w:t>
                   </w:r>
                 </w:p>
               </w:tc>
@@ -5502,7 +4212,6 @@
                       <w:shd w:val="clear" w:color="auto" w:fill="FFFFFF"/>
                     </w:rPr>
                   </w:pPr>
-                  <w:proofErr w:type="gramStart"/>
                   <w:r>
                     <w:rPr>
                       <w:rStyle w:val="eop"/>
@@ -5510,28 +4219,7 @@
                       <w:color w:val="000000"/>
                       <w:shd w:val="clear" w:color="auto" w:fill="FFFFFF"/>
                     </w:rPr>
-                    <w:t>&lt;&lt;</w:t>
-                  </w:r>
-                  <w:proofErr w:type="spellStart"/>
-                  <w:r>
-                    <w:rPr>
-                      <w:rStyle w:val="eop"/>
-                      <w:rFonts w:ascii="Arial" w:hAnsi="Arial" w:cs="Arial"/>
-                      <w:color w:val="000000"/>
-                      <w:shd w:val="clear" w:color="auto" w:fill="FFFFFF"/>
-                    </w:rPr>
-                    <w:t>commonDetails.repaymentPlan.paymentFrequencyDisplay</w:t>
-                  </w:r>
-                  <w:proofErr w:type="spellEnd"/>
-                  <w:proofErr w:type="gramEnd"/>
-                  <w:r>
-                    <w:rPr>
-                      <w:rStyle w:val="eop"/>
-                      <w:rFonts w:ascii="Arial" w:hAnsi="Arial" w:cs="Arial"/>
-                      <w:color w:val="000000"/>
-                      <w:shd w:val="clear" w:color="auto" w:fill="FFFFFF"/>
-                    </w:rPr>
-                    <w:t>&gt;&gt;</w:t>
+                    <w:t>&lt;&lt;commonDetails.repaymentPlan.paymentFrequencyDisplay&gt;&gt;</w:t>
                   </w:r>
                 </w:p>
               </w:tc>
@@ -5610,98 +4298,7 @@
                       <w:color w:val="000000"/>
                       <w:shd w:val="clear" w:color="auto" w:fill="FFFFFF"/>
                     </w:rPr>
-                    <w:t>&lt;</w:t>
-                  </w:r>
-                  <w:proofErr w:type="gramStart"/>
-                  <w:r>
-                    <w:rPr>
-                      <w:rStyle w:val="eop"/>
-                      <w:rFonts w:ascii="Arial" w:hAnsi="Arial" w:cs="Arial"/>
-                      <w:color w:val="000000"/>
-                      <w:shd w:val="clear" w:color="auto" w:fill="FFFFFF"/>
-                    </w:rPr>
-                    <w:t>&lt;{</w:t>
-                  </w:r>
-                  <w:proofErr w:type="spellStart"/>
-                  <w:r>
-                    <w:rPr>
-                      <w:rStyle w:val="eop"/>
-                      <w:rFonts w:ascii="Arial" w:hAnsi="Arial" w:cs="Arial"/>
-                      <w:color w:val="000000"/>
-                      <w:shd w:val="clear" w:color="auto" w:fill="FFFFFF"/>
-                    </w:rPr>
-                    <w:t>dateFormat</w:t>
-                  </w:r>
-                  <w:proofErr w:type="spellEnd"/>
-                  <w:r>
-                    <w:rPr>
-                      <w:rStyle w:val="eop"/>
-                      <w:rFonts w:ascii="Arial" w:hAnsi="Arial" w:cs="Arial"/>
-                      <w:color w:val="000000"/>
-                      <w:shd w:val="clear" w:color="auto" w:fill="FFFFFF"/>
-                    </w:rPr>
-                    <w:t>(</w:t>
-                  </w:r>
-                  <w:proofErr w:type="spellStart"/>
-                  <w:proofErr w:type="gramEnd"/>
-                  <w:r>
-                    <w:rPr>
-                      <w:rStyle w:val="eop"/>
-                      <w:rFonts w:ascii="Arial" w:hAnsi="Arial" w:cs="Arial"/>
-                      <w:color w:val="000000"/>
-                      <w:shd w:val="clear" w:color="auto" w:fill="FFFFFF"/>
-                    </w:rPr>
-                    <w:t>commonDetails.payBy</w:t>
-                  </w:r>
-                  <w:proofErr w:type="spellEnd"/>
-                  <w:r>
-                    <w:rPr>
-                      <w:rStyle w:val="eop"/>
-                      <w:rFonts w:ascii="Arial" w:hAnsi="Arial" w:cs="Arial"/>
-                      <w:color w:val="000000"/>
-                      <w:shd w:val="clear" w:color="auto" w:fill="FFFFFF"/>
-                    </w:rPr>
-                    <w:t xml:space="preserve">, ‘dd MMMM </w:t>
-                  </w:r>
-                  <w:proofErr w:type="spellStart"/>
-                  <w:r>
-                    <w:rPr>
-                      <w:rStyle w:val="eop"/>
-                      <w:rFonts w:ascii="Arial" w:hAnsi="Arial" w:cs="Arial"/>
-                      <w:color w:val="000000"/>
-                      <w:shd w:val="clear" w:color="auto" w:fill="FFFFFF"/>
-                    </w:rPr>
-                    <w:t>yyyy</w:t>
-                  </w:r>
-                  <w:proofErr w:type="spellEnd"/>
-                  <w:r>
-                    <w:rPr>
-                      <w:rStyle w:val="eop"/>
-                      <w:rFonts w:ascii="Arial" w:hAnsi="Arial" w:cs="Arial"/>
-                      <w:color w:val="000000"/>
-                      <w:shd w:val="clear" w:color="auto" w:fill="FFFFFF"/>
-                    </w:rPr>
-                    <w:t>’, 'dd-MM-</w:t>
-                  </w:r>
-                  <w:proofErr w:type="spellStart"/>
-                  <w:r>
-                    <w:rPr>
-                      <w:rStyle w:val="eop"/>
-                      <w:rFonts w:ascii="Arial" w:hAnsi="Arial" w:cs="Arial"/>
-                      <w:color w:val="000000"/>
-                      <w:shd w:val="clear" w:color="auto" w:fill="FFFFFF"/>
-                    </w:rPr>
-                    <w:t>yyyy</w:t>
-                  </w:r>
-                  <w:proofErr w:type="spellEnd"/>
-                  <w:r>
-                    <w:rPr>
-                      <w:rStyle w:val="eop"/>
-                      <w:rFonts w:ascii="Arial" w:hAnsi="Arial" w:cs="Arial"/>
-                      <w:color w:val="000000"/>
-                      <w:shd w:val="clear" w:color="auto" w:fill="FFFFFF"/>
-                    </w:rPr>
-                    <w:t>')}&gt;&gt;</w:t>
+                    <w:t>&lt;&lt;{dateFormat(commonDetails.payBy, ‘dd MMMM yyyy’, 'dd-MM-yyyy')}&gt;&gt;</w:t>
                   </w:r>
                 </w:p>
               </w:tc>
@@ -5791,27 +4388,7 @@
                       <w:color w:val="000000"/>
                       <w:shd w:val="clear" w:color="auto" w:fill="FFFFFF"/>
                     </w:rPr>
-                    <w:t>&lt;&lt;</w:t>
-                  </w:r>
-                  <w:proofErr w:type="spellStart"/>
-                  <w:r>
-                    <w:rPr>
-                      <w:rStyle w:val="eop"/>
-                      <w:rFonts w:ascii="Arial" w:hAnsi="Arial" w:cs="Arial"/>
-                      <w:color w:val="000000"/>
-                      <w:shd w:val="clear" w:color="auto" w:fill="FFFFFF"/>
-                    </w:rPr>
-                    <w:t>commonDetails.whyNotPayImmediately</w:t>
-                  </w:r>
-                  <w:proofErr w:type="spellEnd"/>
-                  <w:r>
-                    <w:rPr>
-                      <w:rStyle w:val="eop"/>
-                      <w:rFonts w:ascii="Arial" w:hAnsi="Arial" w:cs="Arial"/>
-                      <w:color w:val="000000"/>
-                      <w:shd w:val="clear" w:color="auto" w:fill="FFFFFF"/>
-                    </w:rPr>
-                    <w:t>&gt;&gt;</w:t>
+                    <w:t>&lt;&lt;commonDetails.whyNotPayImmediately&gt;&gt;</w:t>
                   </w:r>
                 </w:p>
               </w:tc>
@@ -5883,88 +4460,24 @@
                 <w:sz w:val="21"/>
                 <w:szCs w:val="21"/>
               </w:rPr>
-              <w:t>&lt;&lt;cs_{</w:t>
-            </w:r>
-            <w:proofErr w:type="spellStart"/>
-            <w:r>
+              <w:t>&lt;&lt;cs_{allocatedTrack=='SMALL_CLAIM'}&gt;&gt;</w:t>
+            </w:r>
+          </w:p>
+          <w:p>
+            <w:pPr>
               <w:rPr>
                 <w:rFonts w:ascii="Segoe UI" w:hAnsi="Segoe UI" w:cs="Segoe UI"/>
                 <w:sz w:val="21"/>
                 <w:szCs w:val="21"/>
               </w:rPr>
-              <w:t>allocatedTrack</w:t>
-            </w:r>
-            <w:proofErr w:type="spellEnd"/>
+            </w:pPr>
             <w:r>
               <w:rPr>
                 <w:rFonts w:ascii="Segoe UI" w:hAnsi="Segoe UI" w:cs="Segoe UI"/>
                 <w:sz w:val="21"/>
                 <w:szCs w:val="21"/>
               </w:rPr>
-              <w:t>=='SMALL_CLAIM'}&gt;&gt;</w:t>
-            </w:r>
-          </w:p>
-          <w:p>
-            <w:pPr>
-              <w:rPr>
-                <w:rFonts w:ascii="Segoe UI" w:hAnsi="Segoe UI" w:cs="Segoe UI"/>
-                <w:sz w:val="21"/>
-                <w:szCs w:val="21"/>
-              </w:rPr>
-            </w:pPr>
-            <w:r>
-              <w:rPr>
-                <w:rFonts w:ascii="Segoe UI" w:hAnsi="Segoe UI" w:cs="Segoe UI"/>
-                <w:sz w:val="21"/>
-                <w:szCs w:val="21"/>
-              </w:rPr>
-              <w:t>&lt;&lt;cs</w:t>
-            </w:r>
-            <w:proofErr w:type="gramStart"/>
-            <w:r>
-              <w:rPr>
-                <w:rFonts w:ascii="Segoe UI" w:hAnsi="Segoe UI" w:cs="Segoe UI"/>
-                <w:sz w:val="21"/>
-                <w:szCs w:val="21"/>
-              </w:rPr>
-              <w:t>_{</w:t>
-            </w:r>
-            <w:proofErr w:type="spellStart"/>
-            <w:proofErr w:type="gramEnd"/>
-            <w:r>
-              <w:rPr>
-                <w:rFonts w:ascii="Segoe UI" w:hAnsi="Segoe UI" w:cs="Segoe UI"/>
-                <w:sz w:val="21"/>
-                <w:szCs w:val="21"/>
-              </w:rPr>
-              <w:t>responseType</w:t>
-            </w:r>
-            <w:proofErr w:type="spellEnd"/>
-            <w:r>
-              <w:rPr>
-                <w:rFonts w:ascii="Segoe UI" w:hAnsi="Segoe UI" w:cs="Segoe UI"/>
-                <w:sz w:val="21"/>
-                <w:szCs w:val="21"/>
-              </w:rPr>
-              <w:t xml:space="preserve"> == ‘FULL_DEFENCE’|| </w:t>
-            </w:r>
-            <w:proofErr w:type="spellStart"/>
-            <w:r>
-              <w:rPr>
-                <w:rFonts w:ascii="Segoe UI" w:hAnsi="Segoe UI" w:cs="Segoe UI"/>
-                <w:sz w:val="21"/>
-                <w:szCs w:val="21"/>
-              </w:rPr>
-              <w:t>responseType</w:t>
-            </w:r>
-            <w:proofErr w:type="spellEnd"/>
-            <w:r>
-              <w:rPr>
-                <w:rFonts w:ascii="Segoe UI" w:hAnsi="Segoe UI" w:cs="Segoe UI"/>
-                <w:sz w:val="21"/>
-                <w:szCs w:val="21"/>
-              </w:rPr>
-              <w:t xml:space="preserve"> == ‘PART_ADMISSION’}&gt;&gt;</w:t>
+              <w:t>&lt;&lt;cs_{responseType == ‘FULL_DEFENCE’|| responseType == ‘PART_ADMISSION’}&gt;&gt;</w:t>
             </w:r>
           </w:p>
           <w:p>
@@ -6033,51 +4546,7 @@
                       <w:szCs w:val="21"/>
                       <w:shd w:val="clear" w:color="auto" w:fill="FFFFFF"/>
                     </w:rPr>
-                    <w:t>&lt;&lt;</w:t>
-                  </w:r>
-                  <w:proofErr w:type="spellStart"/>
-                  <w:r>
-                    <w:rPr>
-                      <w:rFonts w:ascii="Segoe UI" w:hAnsi="Segoe UI" w:cs="Segoe UI"/>
-                      <w:color w:val="000000"/>
-                      <w:sz w:val="21"/>
-                      <w:szCs w:val="21"/>
-                      <w:shd w:val="clear" w:color="auto" w:fill="FFFFFF"/>
-                    </w:rPr>
-                    <w:t>cr</w:t>
-                  </w:r>
-                  <w:proofErr w:type="spellEnd"/>
-                  <w:r>
-                    <w:rPr>
-                      <w:rFonts w:ascii="Segoe UI" w:hAnsi="Segoe UI" w:cs="Segoe UI"/>
-                      <w:color w:val="000000"/>
-                      <w:sz w:val="21"/>
-                      <w:szCs w:val="21"/>
-                      <w:shd w:val="clear" w:color="auto" w:fill="FFFFFF"/>
-                    </w:rPr>
-                    <w:t>_{</w:t>
-                  </w:r>
-                  <w:proofErr w:type="spellStart"/>
-                  <w:r>
-                    <w:rPr>
-                      <w:rFonts w:ascii="Segoe UI" w:hAnsi="Segoe UI" w:cs="Segoe UI"/>
-                      <w:color w:val="000000"/>
-                      <w:sz w:val="21"/>
-                      <w:szCs w:val="21"/>
-                      <w:shd w:val="clear" w:color="auto" w:fill="FFFFFF"/>
-                    </w:rPr>
-                    <w:t>checkCarmToggle</w:t>
-                  </w:r>
-                  <w:proofErr w:type="spellEnd"/>
-                  <w:r>
-                    <w:rPr>
-                      <w:rFonts w:ascii="Segoe UI" w:hAnsi="Segoe UI" w:cs="Segoe UI"/>
-                      <w:color w:val="000000"/>
-                      <w:sz w:val="21"/>
-                      <w:szCs w:val="21"/>
-                      <w:shd w:val="clear" w:color="auto" w:fill="FFFFFF"/>
-                    </w:rPr>
-                    <w:t>==false}&gt;&gt;</w:t>
+                    <w:t>&lt;&lt;cr_{checkCarmToggle==false}&gt;&gt;</w:t>
                   </w:r>
                 </w:p>
               </w:tc>
@@ -6278,6 +4747,7 @@
                       <w:szCs w:val="21"/>
                       <w:shd w:val="clear" w:color="auto" w:fill="FFFFFF"/>
                     </w:rPr>
+                    <w:lastRenderedPageBreak/>
                     <w:t>&lt;&lt;es_&gt;&gt;</w:t>
                   </w:r>
                 </w:p>
@@ -6374,51 +4844,7 @@
                       <w:szCs w:val="21"/>
                       <w:shd w:val="clear" w:color="auto" w:fill="FFFFFF"/>
                     </w:rPr>
-                    <w:t>&lt;&lt;</w:t>
-                  </w:r>
-                  <w:proofErr w:type="spellStart"/>
-                  <w:r>
-                    <w:rPr>
-                      <w:rFonts w:ascii="Segoe UI" w:hAnsi="Segoe UI" w:cs="Segoe UI"/>
-                      <w:color w:val="000000"/>
-                      <w:sz w:val="21"/>
-                      <w:szCs w:val="21"/>
-                      <w:shd w:val="clear" w:color="auto" w:fill="FFFFFF"/>
-                    </w:rPr>
-                    <w:t>cr</w:t>
-                  </w:r>
-                  <w:proofErr w:type="spellEnd"/>
-                  <w:r>
-                    <w:rPr>
-                      <w:rFonts w:ascii="Segoe UI" w:hAnsi="Segoe UI" w:cs="Segoe UI"/>
-                      <w:color w:val="000000"/>
-                      <w:sz w:val="21"/>
-                      <w:szCs w:val="21"/>
-                      <w:shd w:val="clear" w:color="auto" w:fill="FFFFFF"/>
-                    </w:rPr>
-                    <w:t>_{</w:t>
-                  </w:r>
-                  <w:proofErr w:type="spellStart"/>
-                  <w:r>
-                    <w:rPr>
-                      <w:rFonts w:ascii="Segoe UI" w:hAnsi="Segoe UI" w:cs="Segoe UI"/>
-                      <w:color w:val="000000"/>
-                      <w:sz w:val="21"/>
-                      <w:szCs w:val="21"/>
-                      <w:shd w:val="clear" w:color="auto" w:fill="FFFFFF"/>
-                    </w:rPr>
-                    <w:t>checkCarmToggle</w:t>
-                  </w:r>
-                  <w:proofErr w:type="spellEnd"/>
-                  <w:r>
-                    <w:rPr>
-                      <w:rFonts w:ascii="Segoe UI" w:hAnsi="Segoe UI" w:cs="Segoe UI"/>
-                      <w:color w:val="000000"/>
-                      <w:sz w:val="21"/>
-                      <w:szCs w:val="21"/>
-                      <w:shd w:val="clear" w:color="auto" w:fill="FFFFFF"/>
-                    </w:rPr>
-                    <w:t>==true}&gt;&gt;</w:t>
+                    <w:t>&lt;&lt;cr_{checkCarmToggle==true}&gt;&gt;</w:t>
                   </w:r>
                 </w:p>
               </w:tc>
@@ -6491,25 +4917,7 @@
                       <w:sz w:val="21"/>
                       <w:szCs w:val="21"/>
                     </w:rPr>
-                    <w:t>&lt;&lt;</w:t>
-                  </w:r>
-                  <w:proofErr w:type="spellStart"/>
-                  <w:r>
-                    <w:rPr>
-                      <w:rFonts w:ascii="Segoe UI" w:hAnsi="Segoe UI" w:cs="Segoe UI"/>
-                      <w:sz w:val="21"/>
-                      <w:szCs w:val="21"/>
-                    </w:rPr>
-                    <w:t>mediationFirstName</w:t>
-                  </w:r>
-                  <w:proofErr w:type="spellEnd"/>
-                  <w:r>
-                    <w:rPr>
-                      <w:rFonts w:ascii="Segoe UI" w:hAnsi="Segoe UI" w:cs="Segoe UI"/>
-                      <w:sz w:val="21"/>
-                      <w:szCs w:val="21"/>
-                    </w:rPr>
-                    <w:t>&gt;&gt;</w:t>
+                    <w:t>&lt;&lt;mediationFirstName&gt;&gt;</w:t>
                   </w:r>
                 </w:p>
                 <w:p>
@@ -6584,25 +4992,7 @@
                       <w:sz w:val="21"/>
                       <w:szCs w:val="21"/>
                     </w:rPr>
-                    <w:t>&lt;&lt;</w:t>
-                  </w:r>
-                  <w:proofErr w:type="spellStart"/>
-                  <w:r>
-                    <w:rPr>
-                      <w:rFonts w:ascii="Segoe UI" w:hAnsi="Segoe UI" w:cs="Segoe UI"/>
-                      <w:sz w:val="21"/>
-                      <w:szCs w:val="21"/>
-                    </w:rPr>
-                    <w:t>mediationLastName</w:t>
-                  </w:r>
-                  <w:proofErr w:type="spellEnd"/>
-                  <w:r>
-                    <w:rPr>
-                      <w:rFonts w:ascii="Segoe UI" w:hAnsi="Segoe UI" w:cs="Segoe UI"/>
-                      <w:sz w:val="21"/>
-                      <w:szCs w:val="21"/>
-                    </w:rPr>
-                    <w:t>&gt;&gt;</w:t>
+                    <w:t>&lt;&lt;mediationLastName&gt;&gt;</w:t>
                   </w:r>
                 </w:p>
                 <w:p>
@@ -6683,25 +5073,7 @@
                       <w:sz w:val="21"/>
                       <w:szCs w:val="21"/>
                     </w:rPr>
-                    <w:t>&lt;&lt;</w:t>
-                  </w:r>
-                  <w:proofErr w:type="spellStart"/>
-                  <w:r>
-                    <w:rPr>
-                      <w:rFonts w:ascii="Segoe UI" w:hAnsi="Segoe UI" w:cs="Segoe UI"/>
-                      <w:sz w:val="21"/>
-                      <w:szCs w:val="21"/>
-                    </w:rPr>
-                    <w:t>mediationContactNumber</w:t>
-                  </w:r>
-                  <w:proofErr w:type="spellEnd"/>
-                  <w:r>
-                    <w:rPr>
-                      <w:rFonts w:ascii="Segoe UI" w:hAnsi="Segoe UI" w:cs="Segoe UI"/>
-                      <w:sz w:val="21"/>
-                      <w:szCs w:val="21"/>
-                    </w:rPr>
-                    <w:t>&gt;&gt;</w:t>
+                    <w:t>&lt;&lt;mediationContactNumber&gt;&gt;</w:t>
                   </w:r>
                 </w:p>
               </w:tc>
@@ -6764,25 +5136,7 @@
                       <w:sz w:val="21"/>
                       <w:szCs w:val="21"/>
                     </w:rPr>
-                    <w:t>&lt;&lt;</w:t>
-                  </w:r>
-                  <w:proofErr w:type="spellStart"/>
-                  <w:r>
-                    <w:rPr>
-                      <w:rFonts w:ascii="Segoe UI" w:hAnsi="Segoe UI" w:cs="Segoe UI"/>
-                      <w:sz w:val="21"/>
-                      <w:szCs w:val="21"/>
-                    </w:rPr>
-                    <w:t>mediationEmail</w:t>
-                  </w:r>
-                  <w:proofErr w:type="spellEnd"/>
-                  <w:r>
-                    <w:rPr>
-                      <w:rFonts w:ascii="Segoe UI" w:hAnsi="Segoe UI" w:cs="Segoe UI"/>
-                      <w:sz w:val="21"/>
-                      <w:szCs w:val="21"/>
-                    </w:rPr>
-                    <w:t>&gt;&gt;</w:t>
+                    <w:t>&lt;&lt;mediationEmail&gt;&gt;</w:t>
                   </w:r>
                 </w:p>
                 <w:p>
@@ -6822,44 +5176,7 @@
                       <w:sz w:val="21"/>
                       <w:szCs w:val="21"/>
                     </w:rPr>
-                    <w:lastRenderedPageBreak/>
-                    <w:t>&lt;&lt;</w:t>
-                  </w:r>
-                  <w:proofErr w:type="spellStart"/>
-                  <w:r>
-                    <w:rPr>
-                      <w:rFonts w:ascii="Segoe UI" w:hAnsi="Segoe UI" w:cs="Segoe UI"/>
-                      <w:sz w:val="21"/>
-                      <w:szCs w:val="21"/>
-                    </w:rPr>
-                    <w:t>cr</w:t>
-                  </w:r>
-                  <w:proofErr w:type="spellEnd"/>
-                  <w:r>
-                    <w:rPr>
-                      <w:rFonts w:ascii="Segoe UI" w:hAnsi="Segoe UI" w:cs="Segoe UI"/>
-                      <w:sz w:val="21"/>
-                      <w:szCs w:val="21"/>
-                    </w:rPr>
-                    <w:t>_{</w:t>
-                  </w:r>
-                  <w:proofErr w:type="spellStart"/>
-                  <w:r>
-                    <w:rPr>
-                      <w:rFonts w:ascii="Segoe UI" w:hAnsi="Segoe UI" w:cs="Segoe UI"/>
-                      <w:sz w:val="21"/>
-                      <w:szCs w:val="21"/>
-                    </w:rPr>
-                    <w:t>mediationUnavailableDatesExists</w:t>
-                  </w:r>
-                  <w:proofErr w:type="spellEnd"/>
-                  <w:r>
-                    <w:rPr>
-                      <w:rFonts w:ascii="Segoe UI" w:hAnsi="Segoe UI" w:cs="Segoe UI"/>
-                      <w:sz w:val="21"/>
-                      <w:szCs w:val="21"/>
-                    </w:rPr>
-                    <w:t>==false}&gt;&gt;</w:t>
+                    <w:t>&lt;&lt;cr_{mediationUnavailableDatesExists==false}&gt;&gt;</w:t>
                   </w:r>
                 </w:p>
               </w:tc>
@@ -6995,43 +5312,7 @@
                       <w:sz w:val="21"/>
                       <w:szCs w:val="21"/>
                     </w:rPr>
-                    <w:t>&lt;&lt;</w:t>
-                  </w:r>
-                  <w:proofErr w:type="spellStart"/>
-                  <w:r>
-                    <w:rPr>
-                      <w:rFonts w:ascii="Segoe UI" w:hAnsi="Segoe UI" w:cs="Segoe UI"/>
-                      <w:sz w:val="21"/>
-                      <w:szCs w:val="21"/>
-                    </w:rPr>
-                    <w:t>cr</w:t>
-                  </w:r>
-                  <w:proofErr w:type="spellEnd"/>
-                  <w:r>
-                    <w:rPr>
-                      <w:rFonts w:ascii="Segoe UI" w:hAnsi="Segoe UI" w:cs="Segoe UI"/>
-                      <w:sz w:val="21"/>
-                      <w:szCs w:val="21"/>
-                    </w:rPr>
-                    <w:t>_{</w:t>
-                  </w:r>
-                  <w:proofErr w:type="spellStart"/>
-                  <w:r>
-                    <w:rPr>
-                      <w:rFonts w:ascii="Segoe UI" w:hAnsi="Segoe UI" w:cs="Segoe UI"/>
-                      <w:sz w:val="21"/>
-                      <w:szCs w:val="21"/>
-                    </w:rPr>
-                    <w:t>mediationUnavailableDatesExists</w:t>
-                  </w:r>
-                  <w:proofErr w:type="spellEnd"/>
-                  <w:r>
-                    <w:rPr>
-                      <w:rFonts w:ascii="Segoe UI" w:hAnsi="Segoe UI" w:cs="Segoe UI"/>
-                      <w:sz w:val="21"/>
-                      <w:szCs w:val="21"/>
-                    </w:rPr>
-                    <w:t>==true}&gt;&gt;</w:t>
+                    <w:t>&lt;&lt;cr_{mediationUnavailableDatesExists==true}&gt;&gt;</w:t>
                   </w:r>
                 </w:p>
               </w:tc>
@@ -7064,35 +5345,15 @@
                       <w:sz w:val="21"/>
                       <w:szCs w:val="21"/>
                     </w:rPr>
-                    <w:t>&lt;&lt;</w:t>
-                  </w:r>
-                  <w:proofErr w:type="spellStart"/>
-                  <w:r>
-                    <w:rPr>
-                      <w:rFonts w:ascii="Segoe UI" w:hAnsi="Segoe UI" w:cs="Segoe UI"/>
-                      <w:i/>
-                      <w:iCs/>
-                      <w:sz w:val="21"/>
-                      <w:szCs w:val="21"/>
-                    </w:rPr>
-                    <w:t>rr_</w:t>
-                  </w:r>
-                  <w:r>
-                    <w:rPr>
-                      <w:rFonts w:ascii="Segoe UI" w:hAnsi="Segoe UI" w:cs="Segoe UI"/>
-                      <w:sz w:val="21"/>
-                      <w:szCs w:val="21"/>
-                    </w:rPr>
-                    <w:t>mediationUnavailableDatesList</w:t>
-                  </w:r>
-                  <w:proofErr w:type="spellEnd"/>
-                  <w:r>
-                    <w:rPr>
-                      <w:rFonts w:ascii="Segoe UI" w:hAnsi="Segoe UI" w:cs="Segoe UI"/>
-                      <w:sz w:val="21"/>
-                      <w:szCs w:val="21"/>
-                    </w:rPr>
-                    <w:t>&gt;&gt;</w:t>
+                    <w:t>&lt;&lt;rr_</w:t>
+                  </w:r>
+                  <w:r>
+                    <w:rPr>
+                      <w:rFonts w:ascii="Segoe UI" w:hAnsi="Segoe UI" w:cs="Segoe UI"/>
+                      <w:sz w:val="21"/>
+                      <w:szCs w:val="21"/>
+                    </w:rPr>
+                    <w:t>mediationUnavailableDatesList&gt;&gt;</w:t>
                   </w:r>
                 </w:p>
               </w:tc>
@@ -7123,45 +5384,7 @@
                       <w:sz w:val="21"/>
                       <w:szCs w:val="21"/>
                     </w:rPr>
-                    <w:t>&lt;&lt;</w:t>
-                  </w:r>
-                  <w:proofErr w:type="spellStart"/>
-                  <w:r>
-                    <w:rPr>
-                      <w:rFonts w:ascii="Segoe UI" w:hAnsi="Segoe UI" w:cs="Segoe UI"/>
-                      <w:sz w:val="21"/>
-                      <w:szCs w:val="21"/>
-                    </w:rPr>
-                    <w:t>cr</w:t>
-                  </w:r>
-                  <w:proofErr w:type="spellEnd"/>
-                  <w:r>
-                    <w:rPr>
-                      <w:rFonts w:ascii="Segoe UI" w:hAnsi="Segoe UI" w:cs="Segoe UI"/>
-                      <w:sz w:val="21"/>
-                      <w:szCs w:val="21"/>
-                    </w:rPr>
-                    <w:t>_{</w:t>
-                  </w:r>
-                  <w:proofErr w:type="spellStart"/>
-                  <w:proofErr w:type="gramStart"/>
-                  <w:r>
-                    <w:rPr>
-                      <w:rFonts w:ascii="Segoe UI" w:hAnsi="Segoe UI" w:cs="Segoe UI"/>
-                      <w:sz w:val="21"/>
-                      <w:szCs w:val="21"/>
-                    </w:rPr>
-                    <w:t>value.toDate</w:t>
-                  </w:r>
-                  <w:proofErr w:type="spellEnd"/>
-                  <w:proofErr w:type="gramEnd"/>
-                  <w:r>
-                    <w:rPr>
-                      <w:rFonts w:ascii="Segoe UI" w:hAnsi="Segoe UI" w:cs="Segoe UI"/>
-                      <w:sz w:val="21"/>
-                      <w:szCs w:val="21"/>
-                    </w:rPr>
-                    <w:t>==null}&gt;&gt;</w:t>
+                    <w:t>&lt;&lt;cr_{value.toDate==null}&gt;&gt;</w:t>
                   </w:r>
                 </w:p>
               </w:tc>
@@ -7224,27 +5447,7 @@
                       <w:sz w:val="21"/>
                       <w:szCs w:val="21"/>
                     </w:rPr>
-                    <w:t>&lt;&lt;</w:t>
-                  </w:r>
-                  <w:proofErr w:type="spellStart"/>
-                  <w:proofErr w:type="gramStart"/>
-                  <w:r>
-                    <w:rPr>
-                      <w:rFonts w:ascii="Segoe UI" w:hAnsi="Segoe UI" w:cs="Segoe UI"/>
-                      <w:sz w:val="21"/>
-                      <w:szCs w:val="21"/>
-                    </w:rPr>
-                    <w:t>value.date</w:t>
-                  </w:r>
-                  <w:proofErr w:type="spellEnd"/>
-                  <w:proofErr w:type="gramEnd"/>
-                  <w:r>
-                    <w:rPr>
-                      <w:rFonts w:ascii="Segoe UI" w:hAnsi="Segoe UI" w:cs="Segoe UI"/>
-                      <w:sz w:val="21"/>
-                      <w:szCs w:val="21"/>
-                    </w:rPr>
-                    <w:t>&gt;&gt;</w:t>
+                    <w:t>&lt;&lt;value.date&gt;&gt;</w:t>
                   </w:r>
                 </w:p>
                 <w:p>
@@ -7315,45 +5518,7 @@
                       <w:sz w:val="21"/>
                       <w:szCs w:val="21"/>
                     </w:rPr>
-                    <w:t>&lt;&lt;</w:t>
-                  </w:r>
-                  <w:proofErr w:type="spellStart"/>
-                  <w:r>
-                    <w:rPr>
-                      <w:rFonts w:ascii="Segoe UI" w:hAnsi="Segoe UI" w:cs="Segoe UI"/>
-                      <w:sz w:val="21"/>
-                      <w:szCs w:val="21"/>
-                    </w:rPr>
-                    <w:t>cr</w:t>
-                  </w:r>
-                  <w:proofErr w:type="spellEnd"/>
-                  <w:r>
-                    <w:rPr>
-                      <w:rFonts w:ascii="Segoe UI" w:hAnsi="Segoe UI" w:cs="Segoe UI"/>
-                      <w:sz w:val="21"/>
-                      <w:szCs w:val="21"/>
-                    </w:rPr>
-                    <w:t>_{</w:t>
-                  </w:r>
-                  <w:proofErr w:type="spellStart"/>
-                  <w:proofErr w:type="gramStart"/>
-                  <w:r>
-                    <w:rPr>
-                      <w:rFonts w:ascii="Segoe UI" w:hAnsi="Segoe UI" w:cs="Segoe UI"/>
-                      <w:sz w:val="21"/>
-                      <w:szCs w:val="21"/>
-                    </w:rPr>
-                    <w:t>value.toDate</w:t>
-                  </w:r>
-                  <w:proofErr w:type="spellEnd"/>
-                  <w:proofErr w:type="gramEnd"/>
-                  <w:r>
-                    <w:rPr>
-                      <w:rFonts w:ascii="Segoe UI" w:hAnsi="Segoe UI" w:cs="Segoe UI"/>
-                      <w:sz w:val="21"/>
-                      <w:szCs w:val="21"/>
-                    </w:rPr>
-                    <w:t>!=null}&gt;&gt;</w:t>
+                    <w:t>&lt;&lt;cr_{value.toDate!=null}&gt;&gt;</w:t>
                   </w:r>
                 </w:p>
               </w:tc>
@@ -7467,64 +5632,24 @@
                       <w:sz w:val="21"/>
                       <w:szCs w:val="21"/>
                     </w:rPr>
-                    <w:t>&lt;&lt;</w:t>
-                  </w:r>
-                  <w:proofErr w:type="spellStart"/>
-                  <w:proofErr w:type="gramStart"/>
-                  <w:r>
-                    <w:rPr>
-                      <w:rFonts w:ascii="Segoe UI" w:hAnsi="Segoe UI" w:cs="Segoe UI"/>
-                      <w:sz w:val="21"/>
-                      <w:szCs w:val="21"/>
-                    </w:rPr>
-                    <w:t>value.fromDate</w:t>
-                  </w:r>
-                  <w:proofErr w:type="spellEnd"/>
-                  <w:proofErr w:type="gramEnd"/>
-                  <w:r>
-                    <w:rPr>
-                      <w:rFonts w:ascii="Segoe UI" w:hAnsi="Segoe UI" w:cs="Segoe UI"/>
-                      <w:sz w:val="21"/>
-                      <w:szCs w:val="21"/>
-                    </w:rPr>
-                    <w:t>&gt;&gt;</w:t>
-                  </w:r>
-                </w:p>
-                <w:p>
-                  <w:pPr>
-                    <w:rPr>
-                      <w:rFonts w:ascii="Segoe UI" w:hAnsi="Segoe UI" w:cs="Segoe UI"/>
-                      <w:sz w:val="21"/>
-                      <w:szCs w:val="21"/>
-                    </w:rPr>
-                  </w:pPr>
-                  <w:r>
-                    <w:rPr>
-                      <w:rFonts w:ascii="Segoe UI" w:hAnsi="Segoe UI" w:cs="Segoe UI"/>
-                      <w:sz w:val="21"/>
-                      <w:szCs w:val="21"/>
-                    </w:rPr>
-                    <w:t>&lt;&lt;</w:t>
-                  </w:r>
-                  <w:proofErr w:type="spellStart"/>
-                  <w:proofErr w:type="gramStart"/>
-                  <w:r>
-                    <w:rPr>
-                      <w:rFonts w:ascii="Segoe UI" w:hAnsi="Segoe UI" w:cs="Segoe UI"/>
-                      <w:sz w:val="21"/>
-                      <w:szCs w:val="21"/>
-                    </w:rPr>
-                    <w:t>value.toDate</w:t>
-                  </w:r>
-                  <w:proofErr w:type="spellEnd"/>
-                  <w:proofErr w:type="gramEnd"/>
-                  <w:r>
-                    <w:rPr>
-                      <w:rFonts w:ascii="Segoe UI" w:hAnsi="Segoe UI" w:cs="Segoe UI"/>
-                      <w:sz w:val="21"/>
-                      <w:szCs w:val="21"/>
-                    </w:rPr>
-                    <w:t>&gt;&gt;</w:t>
+                    <w:t>&lt;&lt;value.fromDate&gt;&gt;</w:t>
+                  </w:r>
+                </w:p>
+                <w:p>
+                  <w:pPr>
+                    <w:rPr>
+                      <w:rFonts w:ascii="Segoe UI" w:hAnsi="Segoe UI" w:cs="Segoe UI"/>
+                      <w:sz w:val="21"/>
+                      <w:szCs w:val="21"/>
+                    </w:rPr>
+                  </w:pPr>
+                  <w:r>
+                    <w:rPr>
+                      <w:rFonts w:ascii="Segoe UI" w:hAnsi="Segoe UI" w:cs="Segoe UI"/>
+                      <w:sz w:val="21"/>
+                      <w:szCs w:val="21"/>
+                    </w:rPr>
+                    <w:t>&lt;&lt;value.toDate&gt;&gt;</w:t>
                   </w:r>
                 </w:p>
                 <w:p>
@@ -7595,25 +5720,7 @@
                       <w:sz w:val="21"/>
                       <w:szCs w:val="21"/>
                     </w:rPr>
-                    <w:t>&lt;&lt;</w:t>
-                  </w:r>
-                  <w:proofErr w:type="spellStart"/>
-                  <w:r>
-                    <w:rPr>
-                      <w:rFonts w:ascii="Segoe UI" w:hAnsi="Segoe UI" w:cs="Segoe UI"/>
-                      <w:sz w:val="21"/>
-                      <w:szCs w:val="21"/>
-                    </w:rPr>
-                    <w:t>er_mediationUnavailableDatesList</w:t>
-                  </w:r>
-                  <w:proofErr w:type="spellEnd"/>
-                  <w:r>
-                    <w:rPr>
-                      <w:rFonts w:ascii="Segoe UI" w:hAnsi="Segoe UI" w:cs="Segoe UI"/>
-                      <w:sz w:val="21"/>
-                      <w:szCs w:val="21"/>
-                    </w:rPr>
-                    <w:t>&gt;&gt;</w:t>
+                    <w:t>&lt;&lt;er_mediationUnavailableDatesList&gt;&gt;</w:t>
                   </w:r>
                 </w:p>
               </w:tc>
@@ -7960,6 +6067,7 @@
                 <w:color w:val="0A0A0A"/>
                 <w:shd w:val="clear" w:color="auto" w:fill="FFFFFF"/>
               </w:rPr>
+              <w:lastRenderedPageBreak/>
               <w:t xml:space="preserve">Name  </w:t>
             </w:r>
             <w:r>
@@ -7986,23 +6094,7 @@
                 <w:rFonts w:ascii="GDSTransportWebsite" w:hAnsi="GDSTransportWebsite"/>
                 <w:shd w:val="clear" w:color="auto" w:fill="FFFFFF"/>
               </w:rPr>
-              <w:t xml:space="preserve"> &lt;&lt;</w:t>
-            </w:r>
-            <w:proofErr w:type="spellStart"/>
-            <w:r>
-              <w:rPr>
-                <w:rFonts w:ascii="GDSTransportWebsite" w:hAnsi="GDSTransportWebsite"/>
-                <w:shd w:val="clear" w:color="auto" w:fill="FFFFFF"/>
-              </w:rPr>
-              <w:t>statementOfTruth.role</w:t>
-            </w:r>
-            <w:proofErr w:type="spellEnd"/>
-            <w:r>
-              <w:rPr>
-                <w:rFonts w:ascii="GDSTransportWebsite" w:hAnsi="GDSTransportWebsite"/>
-                <w:shd w:val="clear" w:color="auto" w:fill="FFFFFF"/>
-              </w:rPr>
-              <w:t>&gt;&gt;</w:t>
+              <w:t xml:space="preserve"> &lt;&lt;statementOfTruth.role&gt;&gt;</w:t>
             </w:r>
           </w:p>
         </w:tc>
@@ -9758,10 +7850,6 @@
 </file>
 
 <file path=customXml/item1.xml><?xml version="1.0" encoding="utf-8"?>
-<b:Sources xmlns:b="http://schemas.openxmlformats.org/officeDocument/2006/bibliography" xmlns="http://schemas.openxmlformats.org/officeDocument/2006/bibliography" SelectedStyle="\APASixthEditionOfficeOnline.xsl" StyleName="APA" Version="6"/>
-</file>
-
-<file path=customXml/item2.xml><?xml version="1.0" encoding="utf-8"?>
 <p:properties xmlns:p="http://schemas.microsoft.com/office/2006/metadata/properties" xmlns:xsi="http://www.w3.org/2001/XMLSchema-instance" xmlns:pc="http://schemas.microsoft.com/office/infopath/2007/PartnerControls">
   <documentManagement>
     <Stage xmlns="f336f4fe-8719-4ea2-b5d6-29b3a580aeb4">In Approval</Stage>
@@ -9779,16 +7867,11 @@
 </p:properties>
 </file>
 
-<file path=customXml/item3.xml><?xml version="1.0" encoding="utf-8"?>
-<?mso-contentType ?>
-<FormTemplates xmlns="http://schemas.microsoft.com/sharepoint/v3/contenttype/forms">
-  <Display>DocumentLibraryForm</Display>
-  <Edit>DocumentLibraryForm</Edit>
-  <New>DocumentLibraryForm</New>
-</FormTemplates>
+<file path=customXml/item2.xml><?xml version="1.0" encoding="utf-8"?>
+<b:Sources xmlns:b="http://schemas.openxmlformats.org/officeDocument/2006/bibliography" xmlns="http://schemas.openxmlformats.org/officeDocument/2006/bibliography" SelectedStyle="\APASixthEditionOfficeOnline.xsl" StyleName="APA" Version="6"/>
 </file>
 
-<file path=customXml/item4.xml><?xml version="1.0" encoding="utf-8"?>
+<file path=customXml/item3.xml><?xml version="1.0" encoding="utf-8"?>
 <ct:contentTypeSchema xmlns:ct="http://schemas.microsoft.com/office/2006/metadata/contentType" xmlns:ma="http://schemas.microsoft.com/office/2006/metadata/properties/metaAttributes" ct:_="" ma:_="" ma:contentTypeName="_CtTemplate" ma:contentTypeID="0x01010064A5FDCCFB03F540B94405305D7DE14F00A4F8B82F7CEF57469A8FE5CEAB7A0EE0" ma:contentTypeVersion="55" ma:contentTypeDescription="Part of Template Management with Site Columns representing custom attributes." ma:contentTypeScope="" ma:versionID="e48abcd8da7fe05ec90dabdfbb8c2749">
   <xsd:schema xmlns:xsd="http://www.w3.org/2001/XMLSchema" xmlns:xs="http://www.w3.org/2001/XMLSchema" xmlns:p="http://schemas.microsoft.com/office/2006/metadata/properties" xmlns:ns2="f336f4fe-8719-4ea2-b5d6-29b3a580aeb4" xmlns:ns3="b57b892a-dd61-4bba-b372-a8d93da2c7e6" targetNamespace="http://schemas.microsoft.com/office/2006/metadata/properties" ma:root="true" ma:fieldsID="4c733adc908683170864ffc34cec60fa" ns2:_="" ns3:_="">
     <xsd:import namespace="f336f4fe-8719-4ea2-b5d6-29b3a580aeb4"/>
@@ -10110,15 +8193,16 @@
 </ct:contentTypeSchema>
 </file>
 
-<file path=customXml/itemProps1.xml><?xml version="1.0" encoding="utf-8"?>
-<ds:datastoreItem xmlns:ds="http://schemas.openxmlformats.org/officeDocument/2006/customXml" ds:itemID="{5C627932-C981-4CFE-9BA8-667150120D32}">
-  <ds:schemaRefs>
-    <ds:schemaRef ds:uri="http://schemas.openxmlformats.org/officeDocument/2006/bibliography"/>
-  </ds:schemaRefs>
-</ds:datastoreItem>
+<file path=customXml/item4.xml><?xml version="1.0" encoding="utf-8"?>
+<?mso-contentType ?>
+<FormTemplates xmlns="http://schemas.microsoft.com/sharepoint/v3/contenttype/forms">
+  <Display>DocumentLibraryForm</Display>
+  <Edit>DocumentLibraryForm</Edit>
+  <New>DocumentLibraryForm</New>
+</FormTemplates>
 </file>
 
-<file path=customXml/itemProps2.xml><?xml version="1.0" encoding="utf-8"?>
+<file path=customXml/itemProps1.xml><?xml version="1.0" encoding="utf-8"?>
 <ds:datastoreItem xmlns:ds="http://schemas.openxmlformats.org/officeDocument/2006/customXml" ds:itemID="{167D3FB0-0D1A-4A81-8A96-EE2F37F3B125}">
   <ds:schemaRefs>
     <ds:schemaRef ds:uri="http://schemas.microsoft.com/office/2006/metadata/properties"/>
@@ -10128,15 +8212,15 @@
 </ds:datastoreItem>
 </file>
 
-<file path=customXml/itemProps3.xml><?xml version="1.0" encoding="utf-8"?>
-<ds:datastoreItem xmlns:ds="http://schemas.openxmlformats.org/officeDocument/2006/customXml" ds:itemID="{B979ABCF-6006-4211-8C04-D08E1C55C8F9}">
+<file path=customXml/itemProps2.xml><?xml version="1.0" encoding="utf-8"?>
+<ds:datastoreItem xmlns:ds="http://schemas.openxmlformats.org/officeDocument/2006/customXml" ds:itemID="{5C627932-C981-4CFE-9BA8-667150120D32}">
   <ds:schemaRefs>
-    <ds:schemaRef ds:uri="http://schemas.microsoft.com/sharepoint/v3/contenttype/forms"/>
+    <ds:schemaRef ds:uri="http://schemas.openxmlformats.org/officeDocument/2006/bibliography"/>
   </ds:schemaRefs>
 </ds:datastoreItem>
 </file>
 
-<file path=customXml/itemProps4.xml><?xml version="1.0" encoding="utf-8"?>
+<file path=customXml/itemProps3.xml><?xml version="1.0" encoding="utf-8"?>
 <ds:datastoreItem xmlns:ds="http://schemas.openxmlformats.org/officeDocument/2006/customXml" ds:itemID="{392D0FB6-F5F8-4A3B-B59F-074A1EA4A310}">
   <ds:schemaRefs>
     <ds:schemaRef ds:uri="http://schemas.microsoft.com/office/2006/metadata/contentType"/>
@@ -10155,6 +8239,14 @@
 </ds:datastoreItem>
 </file>
 
+<file path=customXml/itemProps4.xml><?xml version="1.0" encoding="utf-8"?>
+<ds:datastoreItem xmlns:ds="http://schemas.openxmlformats.org/officeDocument/2006/customXml" ds:itemID="{B979ABCF-6006-4211-8C04-D08E1C55C8F9}">
+  <ds:schemaRefs>
+    <ds:schemaRef ds:uri="http://schemas.microsoft.com/sharepoint/v3/contenttype/forms"/>
+  </ds:schemaRefs>
+</ds:datastoreItem>
+</file>
+
 <file path=docMetadata/LabelInfo.xml><?xml version="1.0" encoding="utf-8"?>
 <clbl:labelList xmlns:clbl="http://schemas.microsoft.com/office/2020/mipLabelMetadata">
   <clbl:label id="{95c71a0f-75e1-4c8f-90e2-641c9351dd98}" enabled="1" method="Standard" siteId="{3e0088dc-0629-4ae6-aa8c-813e7a296f50}" contentBits="2" removed="0"/>

</xml_diff>

<commit_message>
CIV-17136 - Allow confirmation text toggle + docmosis template update (#6545)
* CIV-17075 - populate field totalClaimAmountPlusInterest

* CIV-17077 changes

* CIV-17077 doc update

* CIV-17077 changes

* CIV-17077 checkstyle fix

* CIV-17077 doc update

* CIV-17136 - Allow confirmation screens to have toggled data.

* CIV-17136 - Change Part admission document templates

* CIV-17136 - remove unused import

* Update PartialAdmitSetDateConfirmationText.java

* Update PartialAdmitSetDateConfirmationText.java

* CIV-17136 - template update

---------

Co-authored-by: kalachandrasekar1 <kala.chandrasekar@HMCTS.NET>
Co-authored-by: kalachandrasekar1 <114995593+kalachandrasekar1@users.noreply.github.com>
Co-authored-by: Azam <106387766+Azam-Hmcts@users.noreply.github.com>
</commit_message>
<xml_diff>
--- a/docker/docmosis/templates/CV-SPC-HRN-ENG-01363.docx
+++ b/docker/docmosis/templates/CV-SPC-HRN-ENG-01363.docx
@@ -4158,7 +4158,65 @@
               <w:rPr>
                 <w:rFonts w:cstheme="minorHAnsi"/>
               </w:rPr>
-              <w:t xml:space="preserve"> == ‘FULL_ADMISSION’}&gt;&gt;</w:t>
+              <w:t xml:space="preserve"> == ‘FULL_ADMISSION’ || (</w:t>
+            </w:r>
+            <w:proofErr w:type="spellStart"/>
+            <w:r>
+              <w:rPr>
+                <w:rFonts w:cstheme="minorHAnsi"/>
+              </w:rPr>
+              <w:t>commonDetails.responseType</w:t>
+            </w:r>
+            <w:proofErr w:type="spellEnd"/>
+            <w:r>
+              <w:rPr>
+                <w:rFonts w:cstheme="minorHAnsi"/>
+              </w:rPr>
+              <w:t xml:space="preserve"> == ‘PART_ADMISSION’ &amp;&amp; </w:t>
+            </w:r>
+            <w:proofErr w:type="spellStart"/>
+            <w:proofErr w:type="gramStart"/>
+            <w:r>
+              <w:rPr>
+                <w:rFonts w:cstheme="minorHAnsi"/>
+              </w:rPr>
+              <w:t>commonDetails.howToPay</w:t>
+            </w:r>
+            <w:proofErr w:type="spellEnd"/>
+            <w:r>
+              <w:rPr>
+                <w:rFonts w:cstheme="minorHAnsi"/>
+              </w:rPr>
+              <w:t xml:space="preserve"> !</w:t>
+            </w:r>
+            <w:proofErr w:type="gramEnd"/>
+            <w:r>
+              <w:rPr>
+                <w:rFonts w:cstheme="minorHAnsi"/>
+              </w:rPr>
+              <w:t xml:space="preserve">= null &amp;&amp; </w:t>
+            </w:r>
+            <w:proofErr w:type="spellStart"/>
+            <w:proofErr w:type="gramStart"/>
+            <w:r>
+              <w:rPr>
+                <w:rFonts w:cstheme="minorHAnsi"/>
+              </w:rPr>
+              <w:t>commonDetails.whyReject</w:t>
+            </w:r>
+            <w:proofErr w:type="spellEnd"/>
+            <w:r>
+              <w:rPr>
+                <w:rFonts w:cstheme="minorHAnsi"/>
+              </w:rPr>
+              <w:t>!=</w:t>
+            </w:r>
+            <w:proofErr w:type="gramEnd"/>
+            <w:r>
+              <w:rPr>
+                <w:rFonts w:cstheme="minorHAnsi"/>
+              </w:rPr>
+              <w:t xml:space="preserve"> ‘ALREADY_PAID’)}&gt;&gt;</w:t>
             </w:r>
           </w:p>
           <w:p>
@@ -4181,7 +4239,25 @@
                 <w:sz w:val="36"/>
                 <w:szCs w:val="36"/>
               </w:rPr>
-              <w:t>How Defendant will pay</w:t>
+              <w:t>How Defendant</w:t>
+            </w:r>
+            <w:r>
+              <w:rPr>
+                <w:rFonts w:ascii="GDSTransportWebsite" w:hAnsi="GDSTransportWebsite"/>
+                <w:color w:val="0A0A0A"/>
+                <w:sz w:val="36"/>
+                <w:szCs w:val="36"/>
+              </w:rPr>
+              <w:t>s</w:t>
+            </w:r>
+            <w:r>
+              <w:rPr>
+                <w:rFonts w:ascii="GDSTransportWebsite" w:hAnsi="GDSTransportWebsite"/>
+                <w:color w:val="0A0A0A"/>
+                <w:sz w:val="36"/>
+                <w:szCs w:val="36"/>
+              </w:rPr>
+              <w:t xml:space="preserve"> will pay</w:t>
             </w:r>
           </w:p>
           <w:tbl>
@@ -4370,11 +4446,65 @@
                 <w:p>
                   <w:pPr>
                     <w:rPr>
-                      <w:rFonts w:ascii="GDSTransportWebsite" w:hAnsi="GDSTransportWebsite"/>
-                      <w:color w:val="0A0A0A"/>
-                      <w:shd w:val="clear" w:color="auto" w:fill="FFFFFF"/>
+                      <w:rFonts w:cstheme="minorHAnsi"/>
+                      <w:sz w:val="20"/>
+                      <w:szCs w:val="20"/>
                     </w:rPr>
                   </w:pPr>
+                  <w:r>
+                    <w:rPr>
+                      <w:rFonts w:cstheme="minorHAnsi"/>
+                      <w:sz w:val="20"/>
+                      <w:szCs w:val="20"/>
+                    </w:rPr>
+                    <w:t>&lt;&lt;cs</w:t>
+                  </w:r>
+                  <w:proofErr w:type="gramStart"/>
+                  <w:r>
+                    <w:rPr>
+                      <w:rFonts w:cstheme="minorHAnsi"/>
+                      <w:sz w:val="20"/>
+                      <w:szCs w:val="20"/>
+                    </w:rPr>
+                    <w:t>_{</w:t>
+                  </w:r>
+                  <w:proofErr w:type="spellStart"/>
+                  <w:proofErr w:type="gramEnd"/>
+                  <w:r>
+                    <w:rPr>
+                      <w:rFonts w:cstheme="minorHAnsi"/>
+                      <w:sz w:val="20"/>
+                      <w:szCs w:val="20"/>
+                    </w:rPr>
+                    <w:t>commonDetails.responseType</w:t>
+                  </w:r>
+                  <w:proofErr w:type="spellEnd"/>
+                  <w:r>
+                    <w:rPr>
+                      <w:rFonts w:cstheme="minorHAnsi"/>
+                      <w:sz w:val="20"/>
+                      <w:szCs w:val="20"/>
+                    </w:rPr>
+                    <w:t xml:space="preserve"> == ‘FULL_ADMISSION</w:t>
+                  </w:r>
+                  <w:proofErr w:type="gramStart"/>
+                  <w:r>
+                    <w:rPr>
+                      <w:rFonts w:cstheme="minorHAnsi"/>
+                      <w:sz w:val="20"/>
+                      <w:szCs w:val="20"/>
+                    </w:rPr>
+                    <w:t>’ }</w:t>
+                  </w:r>
+                  <w:proofErr w:type="gramEnd"/>
+                  <w:r>
+                    <w:rPr>
+                      <w:rFonts w:cstheme="minorHAnsi"/>
+                      <w:sz w:val="20"/>
+                      <w:szCs w:val="20"/>
+                    </w:rPr>
+                    <w:t>&gt;&gt;</w:t>
+                  </w:r>
                   <w:r>
                     <w:rPr>
                       <w:rFonts w:ascii="GDSTransportWebsite" w:hAnsi="GDSTransportWebsite"/>
@@ -4388,36 +4518,134 @@
                   <w:pPr>
                     <w:rPr>
                       <w:rStyle w:val="eop"/>
-                      <w:rFonts w:ascii="Arial" w:hAnsi="Arial" w:cs="Arial"/>
-                      <w:color w:val="000000"/>
-                      <w:shd w:val="clear" w:color="auto" w:fill="FFFFFF"/>
-                    </w:rPr>
-                  </w:pPr>
-                  <w:r>
-                    <w:rPr>
                       <w:rFonts w:ascii="GDSTransportWebsite" w:hAnsi="GDSTransportWebsite"/>
                       <w:color w:val="0A0A0A"/>
                       <w:shd w:val="clear" w:color="auto" w:fill="FFFFFF"/>
                     </w:rPr>
-                    <w:t xml:space="preserve">The above amount does not include the claim </w:t>
-                  </w:r>
-                  <w:proofErr w:type="gramStart"/>
+                  </w:pPr>
                   <w:r>
                     <w:rPr>
                       <w:rFonts w:ascii="GDSTransportWebsite" w:hAnsi="GDSTransportWebsite"/>
                       <w:color w:val="0A0A0A"/>
                       <w:shd w:val="clear" w:color="auto" w:fill="FFFFFF"/>
                     </w:rPr>
-                    <w:t>fee</w:t>
-                  </w:r>
-                  <w:proofErr w:type="gramEnd"/>
+                    <w:t xml:space="preserve">The above amount does not include the claim </w:t>
+                  </w:r>
+                  <w:proofErr w:type="gramStart"/>
                   <w:r>
                     <w:rPr>
                       <w:rFonts w:ascii="GDSTransportWebsite" w:hAnsi="GDSTransportWebsite"/>
                       <w:color w:val="0A0A0A"/>
                       <w:shd w:val="clear" w:color="auto" w:fill="FFFFFF"/>
                     </w:rPr>
+                    <w:t>fee</w:t>
+                  </w:r>
+                  <w:proofErr w:type="gramEnd"/>
+                  <w:r>
+                    <w:rPr>
+                      <w:rFonts w:ascii="GDSTransportWebsite" w:hAnsi="GDSTransportWebsite"/>
+                      <w:color w:val="0A0A0A"/>
+                      <w:shd w:val="clear" w:color="auto" w:fill="FFFFFF"/>
+                    </w:rPr>
                     <w:t xml:space="preserve"> and any fixed costs claimed which are payable in addition and if judgment is entered on an admission will be included in the total judgment sum.</w:t>
+                  </w:r>
+                  <w:r>
+                    <w:rPr>
+                      <w:rFonts w:ascii="GDSTransportWebsite" w:hAnsi="GDSTransportWebsite"/>
+                      <w:color w:val="0A0A0A"/>
+                      <w:shd w:val="clear" w:color="auto" w:fill="FFFFFF"/>
+                    </w:rPr>
+                    <w:t xml:space="preserve"> </w:t>
+                  </w:r>
+                  <w:r>
+                    <w:rPr>
+                      <w:rFonts w:ascii="GDSTransportWebsite" w:hAnsi="GDSTransportWebsite"/>
+                      <w:color w:val="0A0A0A"/>
+                      <w:sz w:val="20"/>
+                      <w:szCs w:val="20"/>
+                      <w:shd w:val="clear" w:color="auto" w:fill="FFFFFF"/>
+                    </w:rPr>
+                    <w:t>&lt;&lt;es_&gt;&gt;</w:t>
+                  </w:r>
+                  <w:r>
+                    <w:rPr>
+                      <w:rFonts w:cstheme="minorHAnsi"/>
+                      <w:sz w:val="20"/>
+                      <w:szCs w:val="20"/>
+                    </w:rPr>
+                    <w:t>&lt;&lt;cs</w:t>
+                  </w:r>
+                  <w:proofErr w:type="gramStart"/>
+                  <w:r>
+                    <w:rPr>
+                      <w:rFonts w:cstheme="minorHAnsi"/>
+                      <w:sz w:val="20"/>
+                      <w:szCs w:val="20"/>
+                    </w:rPr>
+                    <w:t>_{</w:t>
+                  </w:r>
+                  <w:proofErr w:type="spellStart"/>
+                  <w:proofErr w:type="gramEnd"/>
+                  <w:r>
+                    <w:rPr>
+                      <w:rFonts w:cstheme="minorHAnsi"/>
+                      <w:sz w:val="20"/>
+                      <w:szCs w:val="20"/>
+                    </w:rPr>
+                    <w:t>commonDetails.responseType</w:t>
+                  </w:r>
+                  <w:proofErr w:type="spellEnd"/>
+                  <w:r>
+                    <w:rPr>
+                      <w:rFonts w:cstheme="minorHAnsi"/>
+                      <w:sz w:val="20"/>
+                      <w:szCs w:val="20"/>
+                    </w:rPr>
+                    <w:t xml:space="preserve"> == ‘PART_ADMISSION</w:t>
+                  </w:r>
+                  <w:proofErr w:type="gramStart"/>
+                  <w:r>
+                    <w:rPr>
+                      <w:rFonts w:cstheme="minorHAnsi"/>
+                      <w:sz w:val="20"/>
+                      <w:szCs w:val="20"/>
+                    </w:rPr>
+                    <w:t>’ }</w:t>
+                  </w:r>
+                  <w:proofErr w:type="gramEnd"/>
+                  <w:r>
+                    <w:rPr>
+                      <w:rFonts w:cstheme="minorHAnsi"/>
+                      <w:sz w:val="20"/>
+                      <w:szCs w:val="20"/>
+                    </w:rPr>
+                    <w:t>&gt;&gt;</w:t>
+                  </w:r>
+                  <w:r>
+                    <w:rPr>
+                      <w:rFonts w:ascii="GDSTransportWebsite" w:hAnsi="GDSTransportWebsite"/>
+                      <w:color w:val="0A0A0A"/>
+                      <w:shd w:val="clear" w:color="auto" w:fill="FFFFFF"/>
+                    </w:rPr>
+                    <w:t>The amount to be considered is the claim amount and any interest claimed. The claim fee and any fixed costs claimed are not included in this figure but are payable in addition and if judgment is entered on an admission will be included in the total judgment sum.</w:t>
+                  </w:r>
+                  <w:r>
+                    <w:rPr>
+                      <w:rFonts w:ascii="GDSTransportWebsite" w:hAnsi="GDSTransportWebsite"/>
+                      <w:color w:val="0A0A0A"/>
+                      <w:shd w:val="clear" w:color="auto" w:fill="FFFFFF"/>
+                    </w:rPr>
+                    <w:t xml:space="preserve"> </w:t>
+                  </w:r>
+                  <w:r>
+                    <w:rPr>
+                      <w:rFonts w:ascii="GDSTransportWebsite" w:hAnsi="GDSTransportWebsite"/>
+                      <w:color w:val="0A0A0A"/>
+                      <w:sz w:val="20"/>
+                      <w:szCs w:val="20"/>
+                      <w:shd w:val="clear" w:color="auto" w:fill="FFFFFF"/>
+                    </w:rPr>
+                    <w:t>&lt;&lt;es_&gt;&gt;</w:t>
                   </w:r>
                 </w:p>
               </w:tc>
@@ -4472,15 +4700,7 @@
                       <w:b/>
                       <w:bCs/>
                     </w:rPr>
-                    <w:t>A</w:t>
-                  </w:r>
-                  <w:r>
-                    <w:rPr>
-                      <w:rFonts w:ascii="GDSTransportWebsite" w:hAnsi="GDSTransportWebsite" w:cstheme="minorHAnsi"/>
-                      <w:b/>
-                      <w:bCs/>
-                    </w:rPr>
-                    <w:t xml:space="preserve"> payment by</w:t>
+                    <w:t>A payment by</w:t>
                   </w:r>
                 </w:p>
               </w:tc>
@@ -4719,7 +4939,7 @@
             </w:tr>
             <w:tr>
               <w:trPr>
-                <w:trHeight w:val="996"/>
+                <w:trHeight w:val="737"/>
               </w:trPr>
               <w:tc>
                 <w:tcPr>
@@ -4888,11 +5108,65 @@
                 <w:p>
                   <w:pPr>
                     <w:rPr>
-                      <w:rFonts w:ascii="GDSTransportWebsite" w:hAnsi="GDSTransportWebsite"/>
-                      <w:color w:val="0A0A0A"/>
-                      <w:shd w:val="clear" w:color="auto" w:fill="FFFFFF"/>
+                      <w:rFonts w:cstheme="minorHAnsi"/>
+                      <w:sz w:val="20"/>
+                      <w:szCs w:val="20"/>
                     </w:rPr>
                   </w:pPr>
+                  <w:r>
+                    <w:rPr>
+                      <w:rFonts w:cstheme="minorHAnsi"/>
+                      <w:sz w:val="20"/>
+                      <w:szCs w:val="20"/>
+                    </w:rPr>
+                    <w:t>&lt;&lt;cs</w:t>
+                  </w:r>
+                  <w:proofErr w:type="gramStart"/>
+                  <w:r>
+                    <w:rPr>
+                      <w:rFonts w:cstheme="minorHAnsi"/>
+                      <w:sz w:val="20"/>
+                      <w:szCs w:val="20"/>
+                    </w:rPr>
+                    <w:t>_{</w:t>
+                  </w:r>
+                  <w:proofErr w:type="spellStart"/>
+                  <w:proofErr w:type="gramEnd"/>
+                  <w:r>
+                    <w:rPr>
+                      <w:rFonts w:cstheme="minorHAnsi"/>
+                      <w:sz w:val="20"/>
+                      <w:szCs w:val="20"/>
+                    </w:rPr>
+                    <w:t>commonDetails.responseType</w:t>
+                  </w:r>
+                  <w:proofErr w:type="spellEnd"/>
+                  <w:r>
+                    <w:rPr>
+                      <w:rFonts w:cstheme="minorHAnsi"/>
+                      <w:sz w:val="20"/>
+                      <w:szCs w:val="20"/>
+                    </w:rPr>
+                    <w:t xml:space="preserve"> == ‘FULL_ADMISSION</w:t>
+                  </w:r>
+                  <w:proofErr w:type="gramStart"/>
+                  <w:r>
+                    <w:rPr>
+                      <w:rFonts w:cstheme="minorHAnsi"/>
+                      <w:sz w:val="20"/>
+                      <w:szCs w:val="20"/>
+                    </w:rPr>
+                    <w:t>’ }</w:t>
+                  </w:r>
+                  <w:proofErr w:type="gramEnd"/>
+                  <w:r>
+                    <w:rPr>
+                      <w:rFonts w:cstheme="minorHAnsi"/>
+                      <w:sz w:val="20"/>
+                      <w:szCs w:val="20"/>
+                    </w:rPr>
+                    <w:t>&gt;&gt;</w:t>
+                  </w:r>
                   <w:r>
                     <w:rPr>
                       <w:rFonts w:ascii="GDSTransportWebsite" w:hAnsi="GDSTransportWebsite"/>
@@ -4906,36 +5180,143 @@
                   <w:pPr>
                     <w:rPr>
                       <w:rStyle w:val="eop"/>
-                      <w:rFonts w:ascii="Arial" w:hAnsi="Arial" w:cs="Arial"/>
-                      <w:color w:val="000000"/>
-                      <w:shd w:val="clear" w:color="auto" w:fill="FFFFFF"/>
-                    </w:rPr>
-                  </w:pPr>
-                  <w:r>
-                    <w:rPr>
                       <w:rFonts w:ascii="GDSTransportWebsite" w:hAnsi="GDSTransportWebsite"/>
                       <w:color w:val="0A0A0A"/>
                       <w:shd w:val="clear" w:color="auto" w:fill="FFFFFF"/>
                     </w:rPr>
-                    <w:t xml:space="preserve">The above amount does not include the claim </w:t>
-                  </w:r>
-                  <w:proofErr w:type="gramStart"/>
+                  </w:pPr>
                   <w:r>
                     <w:rPr>
                       <w:rFonts w:ascii="GDSTransportWebsite" w:hAnsi="GDSTransportWebsite"/>
                       <w:color w:val="0A0A0A"/>
                       <w:shd w:val="clear" w:color="auto" w:fill="FFFFFF"/>
                     </w:rPr>
-                    <w:t>fee</w:t>
-                  </w:r>
-                  <w:proofErr w:type="gramEnd"/>
+                    <w:t xml:space="preserve">The above amount does not include the claim </w:t>
+                  </w:r>
+                  <w:proofErr w:type="gramStart"/>
                   <w:r>
                     <w:rPr>
                       <w:rFonts w:ascii="GDSTransportWebsite" w:hAnsi="GDSTransportWebsite"/>
                       <w:color w:val="0A0A0A"/>
                       <w:shd w:val="clear" w:color="auto" w:fill="FFFFFF"/>
                     </w:rPr>
-                    <w:t xml:space="preserve"> and any fixed costs claimed which are payable in addition and if judgment is entered on an admission will be included in the total judgment sum.</w:t>
+                    <w:t>fee</w:t>
+                  </w:r>
+                  <w:proofErr w:type="gramEnd"/>
+                  <w:r>
+                    <w:rPr>
+                      <w:rFonts w:ascii="GDSTransportWebsite" w:hAnsi="GDSTransportWebsite"/>
+                      <w:color w:val="0A0A0A"/>
+                      <w:shd w:val="clear" w:color="auto" w:fill="FFFFFF"/>
+                    </w:rPr>
+                    <w:t xml:space="preserve"> and any fixed costs claimed which are payable in addition and if judgment is entered on an admission will be included in </w:t>
+                  </w:r>
+                  <w:r>
+                    <w:rPr>
+                      <w:rFonts w:ascii="GDSTransportWebsite" w:hAnsi="GDSTransportWebsite"/>
+                      <w:color w:val="0A0A0A"/>
+                      <w:shd w:val="clear" w:color="auto" w:fill="FFFFFF"/>
+                    </w:rPr>
+                    <w:lastRenderedPageBreak/>
+                    <w:t>the total judgment sum.</w:t>
+                  </w:r>
+                  <w:r>
+                    <w:rPr>
+                      <w:rFonts w:ascii="GDSTransportWebsite" w:hAnsi="GDSTransportWebsite"/>
+                      <w:color w:val="0A0A0A"/>
+                      <w:shd w:val="clear" w:color="auto" w:fill="FFFFFF"/>
+                    </w:rPr>
+                    <w:t xml:space="preserve"> </w:t>
+                  </w:r>
+                  <w:r>
+                    <w:rPr>
+                      <w:rFonts w:ascii="GDSTransportWebsite" w:hAnsi="GDSTransportWebsite"/>
+                      <w:color w:val="0A0A0A"/>
+                      <w:sz w:val="20"/>
+                      <w:szCs w:val="20"/>
+                      <w:shd w:val="clear" w:color="auto" w:fill="FFFFFF"/>
+                    </w:rPr>
+                    <w:t>&lt;&lt;es_&gt;&gt;</w:t>
+                  </w:r>
+                  <w:r>
+                    <w:rPr>
+                      <w:rFonts w:cstheme="minorHAnsi"/>
+                      <w:sz w:val="20"/>
+                      <w:szCs w:val="20"/>
+                    </w:rPr>
+                    <w:t>&lt;&lt;cs</w:t>
+                  </w:r>
+                  <w:proofErr w:type="gramStart"/>
+                  <w:r>
+                    <w:rPr>
+                      <w:rFonts w:cstheme="minorHAnsi"/>
+                      <w:sz w:val="20"/>
+                      <w:szCs w:val="20"/>
+                    </w:rPr>
+                    <w:t>_{</w:t>
+                  </w:r>
+                  <w:proofErr w:type="spellStart"/>
+                  <w:proofErr w:type="gramEnd"/>
+                  <w:r>
+                    <w:rPr>
+                      <w:rFonts w:cstheme="minorHAnsi"/>
+                      <w:sz w:val="20"/>
+                      <w:szCs w:val="20"/>
+                    </w:rPr>
+                    <w:t>commonDetails.responseType</w:t>
+                  </w:r>
+                  <w:proofErr w:type="spellEnd"/>
+                  <w:r>
+                    <w:rPr>
+                      <w:rFonts w:cstheme="minorHAnsi"/>
+                      <w:sz w:val="20"/>
+                      <w:szCs w:val="20"/>
+                    </w:rPr>
+                    <w:t xml:space="preserve"> == ‘PART_ADMISSION</w:t>
+                  </w:r>
+                  <w:proofErr w:type="gramStart"/>
+                  <w:r>
+                    <w:rPr>
+                      <w:rFonts w:cstheme="minorHAnsi"/>
+                      <w:sz w:val="20"/>
+                      <w:szCs w:val="20"/>
+                    </w:rPr>
+                    <w:t>’ }</w:t>
+                  </w:r>
+                  <w:proofErr w:type="gramEnd"/>
+                  <w:r>
+                    <w:rPr>
+                      <w:rFonts w:cstheme="minorHAnsi"/>
+                      <w:sz w:val="20"/>
+                      <w:szCs w:val="20"/>
+                    </w:rPr>
+                    <w:t>&gt;&gt;</w:t>
+                  </w:r>
+                  <w:r>
+                    <w:rPr>
+                      <w:rFonts w:ascii="GDSTransportWebsite" w:hAnsi="GDSTransportWebsite"/>
+                      <w:color w:val="0A0A0A"/>
+                      <w:shd w:val="clear" w:color="auto" w:fill="FFFFFF"/>
+                    </w:rPr>
+                    <w:t>The amount to be considered is the claim amount and any interest claimed. The claim fee and any fixed costs claimed are not included in this figure but are payable in addition and if judgment is entered on an admission will be included in the total judgment sum.</w:t>
+                  </w:r>
+                  <w:r>
+                    <w:rPr>
+                      <w:rFonts w:ascii="GDSTransportWebsite" w:hAnsi="GDSTransportWebsite"/>
+                      <w:color w:val="0A0A0A"/>
+                      <w:shd w:val="clear" w:color="auto" w:fill="FFFFFF"/>
+                    </w:rPr>
+                    <w:t xml:space="preserve"> </w:t>
+                  </w:r>
+                  <w:r>
+                    <w:rPr>
+                      <w:rFonts w:ascii="GDSTransportWebsite" w:hAnsi="GDSTransportWebsite"/>
+                      <w:color w:val="0A0A0A"/>
+                      <w:sz w:val="20"/>
+                      <w:szCs w:val="20"/>
+                      <w:shd w:val="clear" w:color="auto" w:fill="FFFFFF"/>
+                    </w:rPr>
+                    <w:t>&lt;&lt;es_&gt;&gt;</w:t>
                   </w:r>
                 </w:p>
               </w:tc>
@@ -5135,16 +5516,7 @@
                       <w:sz w:val="20"/>
                       <w:szCs w:val="20"/>
                     </w:rPr>
-                    <w:t xml:space="preserve">== </w:t>
-                  </w:r>
-                  <w:r>
-                    <w:rPr>
-                      <w:rFonts w:cstheme="minorHAnsi"/>
-                      <w:sz w:val="20"/>
-                      <w:szCs w:val="20"/>
-                    </w:rPr>
-                    <w:lastRenderedPageBreak/>
-                    <w:t>‘SUGGESTION_OF_REPAYMENT_PLAN’}&gt;&gt;</w:t>
+                    <w:t>== ‘SUGGESTION_OF_REPAYMENT_PLAN’}&gt;&gt;</w:t>
                   </w:r>
                 </w:p>
               </w:tc>
@@ -6278,6 +6650,7 @@
                       <w:szCs w:val="21"/>
                       <w:shd w:val="clear" w:color="auto" w:fill="FFFFFF"/>
                     </w:rPr>
+                    <w:lastRenderedPageBreak/>
                     <w:t>&lt;&lt;es_&gt;&gt;</w:t>
                   </w:r>
                 </w:p>
@@ -6822,7 +7195,6 @@
                       <w:sz w:val="21"/>
                       <w:szCs w:val="21"/>
                     </w:rPr>
-                    <w:lastRenderedPageBreak/>
                     <w:t>&lt;&lt;</w:t>
                   </w:r>
                   <w:proofErr w:type="spellStart"/>
@@ -7960,6 +8332,7 @@
                 <w:color w:val="0A0A0A"/>
                 <w:shd w:val="clear" w:color="auto" w:fill="FFFFFF"/>
               </w:rPr>
+              <w:lastRenderedPageBreak/>
               <w:t xml:space="preserve">Name  </w:t>
             </w:r>
             <w:r>

</xml_diff>

<commit_message>
CIV-17214  Defendant response doc update (#6580)
Co-authored-by: CourtneySuhr-Solirius <courtney.suhr@solirius.com>
Co-authored-by: Azam <106387766+Azam-Hmcts@users.noreply.github.com>
</commit_message>
<xml_diff>
--- a/docker/docmosis/templates/CV-SPC-HRN-ENG-01363.docx
+++ b/docker/docmosis/templates/CV-SPC-HRN-ENG-01363.docx
@@ -129,27 +129,7 @@
                 <w:sz w:val="28"/>
                 <w:szCs w:val="28"/>
               </w:rPr>
-              <w:t>Claim number: &lt;&lt;</w:t>
-            </w:r>
-            <w:proofErr w:type="spellStart"/>
-            <w:r>
-              <w:rPr>
-                <w:rFonts w:ascii="GDSTransportWebsite" w:hAnsi="GDSTransportWebsite"/>
-                <w:color w:val="60686D"/>
-                <w:sz w:val="28"/>
-                <w:szCs w:val="28"/>
-              </w:rPr>
-              <w:t>referenceNumber</w:t>
-            </w:r>
-            <w:proofErr w:type="spellEnd"/>
-            <w:r>
-              <w:rPr>
-                <w:rFonts w:ascii="GDSTransportWebsite" w:hAnsi="GDSTransportWebsite"/>
-                <w:color w:val="60686D"/>
-                <w:sz w:val="28"/>
-                <w:szCs w:val="28"/>
-              </w:rPr>
-              <w:t>&gt;&gt;</w:t>
+              <w:t>Claim number: &lt;&lt;referenceNumber&gt;&gt;</w:t>
             </w:r>
           </w:p>
         </w:tc>
@@ -260,27 +240,7 @@
                 <w:sz w:val="28"/>
                 <w:szCs w:val="28"/>
               </w:rPr>
-              <w:t>Case name: &lt;&lt;</w:t>
-            </w:r>
-            <w:proofErr w:type="spellStart"/>
-            <w:r>
-              <w:rPr>
-                <w:rFonts w:ascii="GDSTransportWebsite" w:hAnsi="GDSTransportWebsite"/>
-                <w:color w:val="60686D"/>
-                <w:sz w:val="28"/>
-                <w:szCs w:val="28"/>
-              </w:rPr>
-              <w:t>caseName</w:t>
-            </w:r>
-            <w:proofErr w:type="spellEnd"/>
-            <w:r>
-              <w:rPr>
-                <w:rFonts w:ascii="GDSTransportWebsite" w:hAnsi="GDSTransportWebsite"/>
-                <w:color w:val="60686D"/>
-                <w:sz w:val="28"/>
-                <w:szCs w:val="28"/>
-              </w:rPr>
-              <w:t>&gt;&gt;</w:t>
+              <w:t>Case name: &lt;&lt;caseName&gt;&gt;</w:t>
             </w:r>
           </w:p>
         </w:tc>
@@ -444,98 +404,7 @@
                 <w:sz w:val="20"/>
                 <w:szCs w:val="20"/>
               </w:rPr>
-              <w:t>Received: &lt;</w:t>
-            </w:r>
-            <w:proofErr w:type="gramStart"/>
-            <w:r>
-              <w:rPr>
-                <w:rFonts w:ascii="GDSTransportWebsite" w:eastAsia="Times New Roman" w:hAnsi="GDSTransportWebsite" w:cs="Times New Roman"/>
-                <w:color w:val="60686D"/>
-                <w:sz w:val="20"/>
-                <w:szCs w:val="20"/>
-              </w:rPr>
-              <w:t>&lt;{</w:t>
-            </w:r>
-            <w:proofErr w:type="spellStart"/>
-            <w:r>
-              <w:rPr>
-                <w:rFonts w:ascii="GDSTransportWebsite" w:eastAsia="Times New Roman" w:hAnsi="GDSTransportWebsite" w:cs="Times New Roman"/>
-                <w:color w:val="60686D"/>
-                <w:sz w:val="20"/>
-                <w:szCs w:val="20"/>
-              </w:rPr>
-              <w:t>dateFormat</w:t>
-            </w:r>
-            <w:proofErr w:type="spellEnd"/>
-            <w:r>
-              <w:rPr>
-                <w:rFonts w:ascii="GDSTransportWebsite" w:eastAsia="Times New Roman" w:hAnsi="GDSTransportWebsite" w:cs="Times New Roman"/>
-                <w:color w:val="60686D"/>
-                <w:sz w:val="20"/>
-                <w:szCs w:val="20"/>
-              </w:rPr>
-              <w:t>(</w:t>
-            </w:r>
-            <w:proofErr w:type="spellStart"/>
-            <w:proofErr w:type="gramEnd"/>
-            <w:r>
-              <w:rPr>
-                <w:rFonts w:ascii="GDSTransportWebsite" w:eastAsia="Times New Roman" w:hAnsi="GDSTransportWebsite" w:cs="Times New Roman"/>
-                <w:color w:val="60686D"/>
-                <w:sz w:val="20"/>
-                <w:szCs w:val="20"/>
-              </w:rPr>
-              <w:t>submittedOn</w:t>
-            </w:r>
-            <w:proofErr w:type="spellEnd"/>
-            <w:r>
-              <w:rPr>
-                <w:rFonts w:ascii="GDSTransportWebsite" w:eastAsia="Times New Roman" w:hAnsi="GDSTransportWebsite" w:cs="Times New Roman"/>
-                <w:color w:val="60686D"/>
-                <w:sz w:val="20"/>
-                <w:szCs w:val="20"/>
-              </w:rPr>
-              <w:t xml:space="preserve">, ‘d MMMM </w:t>
-            </w:r>
-            <w:proofErr w:type="spellStart"/>
-            <w:r>
-              <w:rPr>
-                <w:rFonts w:ascii="GDSTransportWebsite" w:eastAsia="Times New Roman" w:hAnsi="GDSTransportWebsite" w:cs="Times New Roman"/>
-                <w:color w:val="60686D"/>
-                <w:sz w:val="20"/>
-                <w:szCs w:val="20"/>
-              </w:rPr>
-              <w:t>yyyy</w:t>
-            </w:r>
-            <w:proofErr w:type="spellEnd"/>
-            <w:r>
-              <w:rPr>
-                <w:rFonts w:ascii="GDSTransportWebsite" w:eastAsia="Times New Roman" w:hAnsi="GDSTransportWebsite" w:cs="Times New Roman"/>
-                <w:color w:val="60686D"/>
-                <w:sz w:val="20"/>
-                <w:szCs w:val="20"/>
-              </w:rPr>
-              <w:t>’, ‘dd-MM-</w:t>
-            </w:r>
-            <w:proofErr w:type="spellStart"/>
-            <w:r>
-              <w:rPr>
-                <w:rFonts w:ascii="GDSTransportWebsite" w:eastAsia="Times New Roman" w:hAnsi="GDSTransportWebsite" w:cs="Times New Roman"/>
-                <w:color w:val="60686D"/>
-                <w:sz w:val="20"/>
-                <w:szCs w:val="20"/>
-              </w:rPr>
-              <w:t>yyyy</w:t>
-            </w:r>
-            <w:proofErr w:type="spellEnd"/>
-            <w:r>
-              <w:rPr>
-                <w:rFonts w:ascii="GDSTransportWebsite" w:eastAsia="Times New Roman" w:hAnsi="GDSTransportWebsite" w:cs="Times New Roman"/>
-                <w:color w:val="60686D"/>
-                <w:sz w:val="20"/>
-                <w:szCs w:val="20"/>
-              </w:rPr>
-              <w:t>’)}&gt;&gt;</w:t>
+              <w:t>Received: &lt;&lt;{dateFormat(submittedOn, ‘d MMMM yyyy’, ‘dd-MM-yyyy’)}&gt;&gt;</w:t>
             </w:r>
           </w:p>
         </w:tc>
@@ -873,41 +742,7 @@
                 <w:szCs w:val="21"/>
                 <w:shd w:val="clear" w:color="auto" w:fill="FFFFFF"/>
               </w:rPr>
-              <w:t>&lt;&lt;</w:t>
-            </w:r>
-            <w:proofErr w:type="spellStart"/>
-            <w:r>
-              <w:rPr>
-                <w:rFonts w:ascii="Segoe UI" w:hAnsi="Segoe UI" w:cs="Segoe UI"/>
-                <w:color w:val="000000" w:themeColor="text1"/>
-                <w:sz w:val="21"/>
-                <w:szCs w:val="21"/>
-                <w:shd w:val="clear" w:color="auto" w:fill="FFFFFF"/>
-              </w:rPr>
-              <w:t>cr</w:t>
-            </w:r>
-            <w:proofErr w:type="spellEnd"/>
-            <w:proofErr w:type="gramStart"/>
-            <w:r>
-              <w:rPr>
-                <w:rFonts w:ascii="Segoe UI" w:hAnsi="Segoe UI" w:cs="Segoe UI"/>
-                <w:color w:val="000000" w:themeColor="text1"/>
-                <w:sz w:val="21"/>
-                <w:szCs w:val="21"/>
-                <w:shd w:val="clear" w:color="auto" w:fill="FFFFFF"/>
-              </w:rPr>
-              <w:t>_{ respondent1.individualDateOfBirth</w:t>
-            </w:r>
-            <w:proofErr w:type="gramEnd"/>
-            <w:r>
-              <w:rPr>
-                <w:rFonts w:ascii="Segoe UI" w:hAnsi="Segoe UI" w:cs="Segoe UI"/>
-                <w:color w:val="000000" w:themeColor="text1"/>
-                <w:sz w:val="21"/>
-                <w:szCs w:val="21"/>
-                <w:shd w:val="clear" w:color="auto" w:fill="FFFFFF"/>
-              </w:rPr>
-              <w:t>!=null}&gt;&gt;</w:t>
+              <w:t>&lt;&lt;cr_{ respondent1.individualDateOfBirth!=null}&gt;&gt;</w:t>
             </w:r>
           </w:p>
         </w:tc>
@@ -1051,9 +886,8 @@
                 <w:szCs w:val="21"/>
                 <w:shd w:val="clear" w:color="auto" w:fill="FFFFFF"/>
               </w:rPr>
-              <w:t>&lt;&lt;</w:t>
-            </w:r>
-            <w:proofErr w:type="spellStart"/>
+              <w:t>&lt;&lt;cr_{ respondent1.representative.phone</w:t>
+            </w:r>
             <w:r>
               <w:rPr>
                 <w:rFonts w:ascii="Segoe UI" w:hAnsi="Segoe UI" w:cs="Segoe UI"/>
@@ -1062,63 +896,8 @@
                 <w:szCs w:val="21"/>
                 <w:shd w:val="clear" w:color="auto" w:fill="FFFFFF"/>
               </w:rPr>
-              <w:t>cr</w:t>
-            </w:r>
-            <w:proofErr w:type="spellEnd"/>
-            <w:proofErr w:type="gramStart"/>
-            <w:r>
-              <w:rPr>
-                <w:rFonts w:ascii="Segoe UI" w:hAnsi="Segoe UI" w:cs="Segoe UI"/>
-                <w:color w:val="000000" w:themeColor="text1"/>
-                <w:sz w:val="21"/>
-                <w:szCs w:val="21"/>
-                <w:shd w:val="clear" w:color="auto" w:fill="FFFFFF"/>
-              </w:rPr>
-              <w:t>_{ respondent1.representative</w:t>
-            </w:r>
-            <w:proofErr w:type="gramEnd"/>
-            <w:r>
-              <w:rPr>
-                <w:rFonts w:ascii="Segoe UI" w:hAnsi="Segoe UI" w:cs="Segoe UI"/>
-                <w:color w:val="000000" w:themeColor="text1"/>
-                <w:sz w:val="21"/>
-                <w:szCs w:val="21"/>
-                <w:shd w:val="clear" w:color="auto" w:fill="FFFFFF"/>
-              </w:rPr>
-              <w:t>.</w:t>
-            </w:r>
-            <w:proofErr w:type="gramStart"/>
-            <w:r>
-              <w:rPr>
-                <w:rFonts w:ascii="Segoe UI" w:hAnsi="Segoe UI" w:cs="Segoe UI"/>
-                <w:color w:val="000000" w:themeColor="text1"/>
-                <w:sz w:val="21"/>
-                <w:szCs w:val="21"/>
-                <w:shd w:val="clear" w:color="auto" w:fill="FFFFFF"/>
-              </w:rPr>
-              <w:t>phone</w:t>
-            </w:r>
-            <w:r>
-              <w:rPr>
-                <w:rFonts w:ascii="Segoe UI" w:hAnsi="Segoe UI" w:cs="Segoe UI"/>
-                <w:color w:val="000000" w:themeColor="text1"/>
-                <w:sz w:val="21"/>
-                <w:szCs w:val="21"/>
-                <w:shd w:val="clear" w:color="auto" w:fill="FFFFFF"/>
-              </w:rPr>
               <w:lastRenderedPageBreak/>
-              <w:t>Number!=</w:t>
-            </w:r>
-            <w:proofErr w:type="gramEnd"/>
-            <w:r>
-              <w:rPr>
-                <w:rFonts w:ascii="Segoe UI" w:hAnsi="Segoe UI" w:cs="Segoe UI"/>
-                <w:color w:val="000000" w:themeColor="text1"/>
-                <w:sz w:val="21"/>
-                <w:szCs w:val="21"/>
-                <w:shd w:val="clear" w:color="auto" w:fill="FFFFFF"/>
-              </w:rPr>
-              <w:t>null}&gt;&gt;</w:t>
+              <w:t>Number!=null}&gt;&gt;</w:t>
             </w:r>
           </w:p>
         </w:tc>
@@ -1174,7 +953,6 @@
                 <w:color w:val="000000" w:themeColor="text1"/>
               </w:rPr>
             </w:pPr>
-            <w:proofErr w:type="gramStart"/>
             <w:r>
               <w:rPr>
                 <w:rFonts w:ascii="Segoe UI" w:hAnsi="Segoe UI" w:cs="Segoe UI"/>
@@ -1183,18 +961,7 @@
                 <w:szCs w:val="21"/>
                 <w:shd w:val="clear" w:color="auto" w:fill="FFFFFF"/>
               </w:rPr>
-              <w:t>&lt;&lt;respondent1.representative.phoneNumber</w:t>
-            </w:r>
-            <w:proofErr w:type="gramEnd"/>
-            <w:r>
-              <w:rPr>
-                <w:rFonts w:ascii="Segoe UI" w:hAnsi="Segoe UI" w:cs="Segoe UI"/>
-                <w:color w:val="000000" w:themeColor="text1"/>
-                <w:sz w:val="21"/>
-                <w:szCs w:val="21"/>
-                <w:shd w:val="clear" w:color="auto" w:fill="FFFFFF"/>
-              </w:rPr>
-              <w:t>&gt;&gt;</w:t>
+              <w:t>&lt;&lt;respondent1.representative.phoneNumber&gt;&gt;</w:t>
             </w:r>
           </w:p>
         </w:tc>
@@ -1270,63 +1037,7 @@
                 <w:szCs w:val="21"/>
                 <w:shd w:val="clear" w:color="auto" w:fill="FFFFFF"/>
               </w:rPr>
-              <w:t>&lt;&lt;</w:t>
-            </w:r>
-            <w:proofErr w:type="spellStart"/>
-            <w:r>
-              <w:rPr>
-                <w:rFonts w:ascii="Segoe UI" w:hAnsi="Segoe UI" w:cs="Segoe UI"/>
-                <w:color w:val="000000" w:themeColor="text1"/>
-                <w:sz w:val="21"/>
-                <w:szCs w:val="21"/>
-                <w:shd w:val="clear" w:color="auto" w:fill="FFFFFF"/>
-              </w:rPr>
-              <w:t>cr</w:t>
-            </w:r>
-            <w:proofErr w:type="spellEnd"/>
-            <w:proofErr w:type="gramStart"/>
-            <w:r>
-              <w:rPr>
-                <w:rFonts w:ascii="Segoe UI" w:hAnsi="Segoe UI" w:cs="Segoe UI"/>
-                <w:color w:val="000000" w:themeColor="text1"/>
-                <w:sz w:val="21"/>
-                <w:szCs w:val="21"/>
-                <w:shd w:val="clear" w:color="auto" w:fill="FFFFFF"/>
-              </w:rPr>
-              <w:t>_{ respondent1.representative</w:t>
-            </w:r>
-            <w:proofErr w:type="gramEnd"/>
-            <w:r>
-              <w:rPr>
-                <w:rFonts w:ascii="Segoe UI" w:hAnsi="Segoe UI" w:cs="Segoe UI"/>
-                <w:color w:val="000000" w:themeColor="text1"/>
-                <w:sz w:val="21"/>
-                <w:szCs w:val="21"/>
-                <w:shd w:val="clear" w:color="auto" w:fill="FFFFFF"/>
-              </w:rPr>
-              <w:t>.</w:t>
-            </w:r>
-            <w:proofErr w:type="gramStart"/>
-            <w:r>
-              <w:rPr>
-                <w:rFonts w:ascii="Segoe UI" w:hAnsi="Segoe UI" w:cs="Segoe UI"/>
-                <w:color w:val="000000" w:themeColor="text1"/>
-                <w:sz w:val="21"/>
-                <w:szCs w:val="21"/>
-                <w:shd w:val="clear" w:color="auto" w:fill="FFFFFF"/>
-              </w:rPr>
-              <w:t>emailAddress!=</w:t>
-            </w:r>
-            <w:proofErr w:type="gramEnd"/>
-            <w:r>
-              <w:rPr>
-                <w:rFonts w:ascii="Segoe UI" w:hAnsi="Segoe UI" w:cs="Segoe UI"/>
-                <w:color w:val="000000" w:themeColor="text1"/>
-                <w:sz w:val="21"/>
-                <w:szCs w:val="21"/>
-                <w:shd w:val="clear" w:color="auto" w:fill="FFFFFF"/>
-              </w:rPr>
-              <w:t>null}&gt;&gt;</w:t>
+              <w:t>&lt;&lt;cr_{ respondent1.representative.emailAddress!=null}&gt;&gt;</w:t>
             </w:r>
           </w:p>
         </w:tc>
@@ -1384,7 +1095,6 @@
                 <w:color w:val="000000" w:themeColor="text1"/>
               </w:rPr>
             </w:pPr>
-            <w:proofErr w:type="gramStart"/>
             <w:r>
               <w:rPr>
                 <w:rFonts w:ascii="Segoe UI" w:hAnsi="Segoe UI" w:cs="Segoe UI"/>
@@ -1393,18 +1103,7 @@
                 <w:szCs w:val="21"/>
                 <w:shd w:val="clear" w:color="auto" w:fill="FFFFFF"/>
               </w:rPr>
-              <w:t>&lt;&lt;respondent1.representative.emailAddress</w:t>
-            </w:r>
-            <w:proofErr w:type="gramEnd"/>
-            <w:r>
-              <w:rPr>
-                <w:rFonts w:ascii="Segoe UI" w:hAnsi="Segoe UI" w:cs="Segoe UI"/>
-                <w:color w:val="000000" w:themeColor="text1"/>
-                <w:sz w:val="21"/>
-                <w:szCs w:val="21"/>
-                <w:shd w:val="clear" w:color="auto" w:fill="FFFFFF"/>
-              </w:rPr>
-              <w:t>&gt;&gt;</w:t>
+              <w:t>&lt;&lt;respondent1.representative.emailAddress&gt;&gt;</w:t>
             </w:r>
           </w:p>
         </w:tc>
@@ -1834,41 +1533,7 @@
                 <w:szCs w:val="21"/>
                 <w:shd w:val="clear" w:color="auto" w:fill="FFFFFF"/>
               </w:rPr>
-              <w:t>&lt;&lt;</w:t>
-            </w:r>
-            <w:proofErr w:type="spellStart"/>
-            <w:r>
-              <w:rPr>
-                <w:rFonts w:ascii="Segoe UI" w:hAnsi="Segoe UI" w:cs="Segoe UI"/>
-                <w:color w:val="000000" w:themeColor="text1"/>
-                <w:sz w:val="21"/>
-                <w:szCs w:val="21"/>
-                <w:shd w:val="clear" w:color="auto" w:fill="FFFFFF"/>
-              </w:rPr>
-              <w:t>cr</w:t>
-            </w:r>
-            <w:proofErr w:type="spellEnd"/>
-            <w:proofErr w:type="gramStart"/>
-            <w:r>
-              <w:rPr>
-                <w:rFonts w:ascii="Segoe UI" w:hAnsi="Segoe UI" w:cs="Segoe UI"/>
-                <w:color w:val="000000" w:themeColor="text1"/>
-                <w:sz w:val="21"/>
-                <w:szCs w:val="21"/>
-                <w:shd w:val="clear" w:color="auto" w:fill="FFFFFF"/>
-              </w:rPr>
-              <w:t>_{ respondent2.individualDateOfBirth</w:t>
-            </w:r>
-            <w:proofErr w:type="gramEnd"/>
-            <w:r>
-              <w:rPr>
-                <w:rFonts w:ascii="Segoe UI" w:hAnsi="Segoe UI" w:cs="Segoe UI"/>
-                <w:color w:val="000000" w:themeColor="text1"/>
-                <w:sz w:val="21"/>
-                <w:szCs w:val="21"/>
-                <w:shd w:val="clear" w:color="auto" w:fill="FFFFFF"/>
-              </w:rPr>
-              <w:t>!=null}&gt;&gt;</w:t>
+              <w:t>&lt;&lt;cr_{ respondent2.individualDateOfBirth!=null}&gt;&gt;</w:t>
             </w:r>
           </w:p>
         </w:tc>
@@ -2011,63 +1676,7 @@
                 <w:szCs w:val="21"/>
                 <w:shd w:val="clear" w:color="auto" w:fill="FFFFFF"/>
               </w:rPr>
-              <w:t>&lt;&lt;</w:t>
-            </w:r>
-            <w:proofErr w:type="spellStart"/>
-            <w:r>
-              <w:rPr>
-                <w:rFonts w:ascii="Segoe UI" w:hAnsi="Segoe UI" w:cs="Segoe UI"/>
-                <w:color w:val="000000" w:themeColor="text1"/>
-                <w:sz w:val="21"/>
-                <w:szCs w:val="21"/>
-                <w:shd w:val="clear" w:color="auto" w:fill="FFFFFF"/>
-              </w:rPr>
-              <w:t>cr</w:t>
-            </w:r>
-            <w:proofErr w:type="spellEnd"/>
-            <w:proofErr w:type="gramStart"/>
-            <w:r>
-              <w:rPr>
-                <w:rFonts w:ascii="Segoe UI" w:hAnsi="Segoe UI" w:cs="Segoe UI"/>
-                <w:color w:val="000000" w:themeColor="text1"/>
-                <w:sz w:val="21"/>
-                <w:szCs w:val="21"/>
-                <w:shd w:val="clear" w:color="auto" w:fill="FFFFFF"/>
-              </w:rPr>
-              <w:t>_{ respondent2.representative</w:t>
-            </w:r>
-            <w:proofErr w:type="gramEnd"/>
-            <w:r>
-              <w:rPr>
-                <w:rFonts w:ascii="Segoe UI" w:hAnsi="Segoe UI" w:cs="Segoe UI"/>
-                <w:color w:val="000000" w:themeColor="text1"/>
-                <w:sz w:val="21"/>
-                <w:szCs w:val="21"/>
-                <w:shd w:val="clear" w:color="auto" w:fill="FFFFFF"/>
-              </w:rPr>
-              <w:t>.</w:t>
-            </w:r>
-            <w:proofErr w:type="gramStart"/>
-            <w:r>
-              <w:rPr>
-                <w:rFonts w:ascii="Segoe UI" w:hAnsi="Segoe UI" w:cs="Segoe UI"/>
-                <w:color w:val="000000" w:themeColor="text1"/>
-                <w:sz w:val="21"/>
-                <w:szCs w:val="21"/>
-                <w:shd w:val="clear" w:color="auto" w:fill="FFFFFF"/>
-              </w:rPr>
-              <w:t>phoneNumber!=</w:t>
-            </w:r>
-            <w:proofErr w:type="gramEnd"/>
-            <w:r>
-              <w:rPr>
-                <w:rFonts w:ascii="Segoe UI" w:hAnsi="Segoe UI" w:cs="Segoe UI"/>
-                <w:color w:val="000000" w:themeColor="text1"/>
-                <w:sz w:val="21"/>
-                <w:szCs w:val="21"/>
-                <w:shd w:val="clear" w:color="auto" w:fill="FFFFFF"/>
-              </w:rPr>
-              <w:t>null}&gt;&gt;</w:t>
+              <w:t>&lt;&lt;cr_{ respondent2.representative.phoneNumber!=null}&gt;&gt;</w:t>
             </w:r>
           </w:p>
         </w:tc>
@@ -2126,7 +1735,6 @@
                 <w:color w:val="000000" w:themeColor="text1"/>
               </w:rPr>
             </w:pPr>
-            <w:proofErr w:type="gramStart"/>
             <w:r>
               <w:rPr>
                 <w:rFonts w:ascii="Segoe UI" w:hAnsi="Segoe UI" w:cs="Segoe UI"/>
@@ -2135,18 +1743,7 @@
                 <w:szCs w:val="21"/>
                 <w:shd w:val="clear" w:color="auto" w:fill="FFFFFF"/>
               </w:rPr>
-              <w:t>&lt;&lt;respondent2.representative.phoneNumber</w:t>
-            </w:r>
-            <w:proofErr w:type="gramEnd"/>
-            <w:r>
-              <w:rPr>
-                <w:rFonts w:ascii="Segoe UI" w:hAnsi="Segoe UI" w:cs="Segoe UI"/>
-                <w:color w:val="000000" w:themeColor="text1"/>
-                <w:sz w:val="21"/>
-                <w:szCs w:val="21"/>
-                <w:shd w:val="clear" w:color="auto" w:fill="FFFFFF"/>
-              </w:rPr>
-              <w:t>&gt;&gt;</w:t>
+              <w:t>&lt;&lt;respondent2.representative.phoneNumber&gt;&gt;</w:t>
             </w:r>
           </w:p>
         </w:tc>
@@ -2216,63 +1813,7 @@
                 <w:szCs w:val="21"/>
                 <w:shd w:val="clear" w:color="auto" w:fill="FFFFFF"/>
               </w:rPr>
-              <w:t>&lt;&lt;</w:t>
-            </w:r>
-            <w:proofErr w:type="spellStart"/>
-            <w:r>
-              <w:rPr>
-                <w:rFonts w:ascii="Segoe UI" w:hAnsi="Segoe UI" w:cs="Segoe UI"/>
-                <w:color w:val="000000" w:themeColor="text1"/>
-                <w:sz w:val="21"/>
-                <w:szCs w:val="21"/>
-                <w:shd w:val="clear" w:color="auto" w:fill="FFFFFF"/>
-              </w:rPr>
-              <w:t>cr</w:t>
-            </w:r>
-            <w:proofErr w:type="spellEnd"/>
-            <w:proofErr w:type="gramStart"/>
-            <w:r>
-              <w:rPr>
-                <w:rFonts w:ascii="Segoe UI" w:hAnsi="Segoe UI" w:cs="Segoe UI"/>
-                <w:color w:val="000000" w:themeColor="text1"/>
-                <w:sz w:val="21"/>
-                <w:szCs w:val="21"/>
-                <w:shd w:val="clear" w:color="auto" w:fill="FFFFFF"/>
-              </w:rPr>
-              <w:t>_{ respondent2.representative</w:t>
-            </w:r>
-            <w:proofErr w:type="gramEnd"/>
-            <w:r>
-              <w:rPr>
-                <w:rFonts w:ascii="Segoe UI" w:hAnsi="Segoe UI" w:cs="Segoe UI"/>
-                <w:color w:val="000000" w:themeColor="text1"/>
-                <w:sz w:val="21"/>
-                <w:szCs w:val="21"/>
-                <w:shd w:val="clear" w:color="auto" w:fill="FFFFFF"/>
-              </w:rPr>
-              <w:t>.</w:t>
-            </w:r>
-            <w:proofErr w:type="gramStart"/>
-            <w:r>
-              <w:rPr>
-                <w:rFonts w:ascii="Segoe UI" w:hAnsi="Segoe UI" w:cs="Segoe UI"/>
-                <w:color w:val="000000" w:themeColor="text1"/>
-                <w:sz w:val="21"/>
-                <w:szCs w:val="21"/>
-                <w:shd w:val="clear" w:color="auto" w:fill="FFFFFF"/>
-              </w:rPr>
-              <w:t>emailAddress!=</w:t>
-            </w:r>
-            <w:proofErr w:type="gramEnd"/>
-            <w:r>
-              <w:rPr>
-                <w:rFonts w:ascii="Segoe UI" w:hAnsi="Segoe UI" w:cs="Segoe UI"/>
-                <w:color w:val="000000" w:themeColor="text1"/>
-                <w:sz w:val="21"/>
-                <w:szCs w:val="21"/>
-                <w:shd w:val="clear" w:color="auto" w:fill="FFFFFF"/>
-              </w:rPr>
-              <w:t>null}&gt;&gt;</w:t>
+              <w:t>&lt;&lt;cr_{ respondent2.representative.emailAddress!=null}&gt;&gt;</w:t>
             </w:r>
           </w:p>
         </w:tc>
@@ -2330,7 +1871,6 @@
                 <w:color w:val="000000" w:themeColor="text1"/>
               </w:rPr>
             </w:pPr>
-            <w:proofErr w:type="gramStart"/>
             <w:r>
               <w:rPr>
                 <w:rFonts w:ascii="Segoe UI" w:hAnsi="Segoe UI" w:cs="Segoe UI"/>
@@ -2339,18 +1879,7 @@
                 <w:szCs w:val="21"/>
                 <w:shd w:val="clear" w:color="auto" w:fill="FFFFFF"/>
               </w:rPr>
-              <w:t>&lt;&lt;respondent2.representative.emailAddress</w:t>
-            </w:r>
-            <w:proofErr w:type="gramEnd"/>
-            <w:r>
-              <w:rPr>
-                <w:rFonts w:ascii="Segoe UI" w:hAnsi="Segoe UI" w:cs="Segoe UI"/>
-                <w:color w:val="000000" w:themeColor="text1"/>
-                <w:sz w:val="21"/>
-                <w:szCs w:val="21"/>
-                <w:shd w:val="clear" w:color="auto" w:fill="FFFFFF"/>
-              </w:rPr>
-              <w:t>&gt;&gt;</w:t>
+              <w:t>&lt;&lt;respondent2.representative.emailAddress&gt;&gt;</w:t>
             </w:r>
           </w:p>
         </w:tc>
@@ -2538,7 +2067,6 @@
               </w:rPr>
               <w:t>&lt;&lt;</w:t>
             </w:r>
-            <w:proofErr w:type="spellStart"/>
             <w:r>
               <w:rPr>
                 <w:rFonts w:ascii="GDS Transport Website Light" w:hAnsi="GDS Transport Website Light"/>
@@ -2549,7 +2077,6 @@
               </w:rPr>
               <w:t>hearingCourtLocation</w:t>
             </w:r>
-            <w:proofErr w:type="spellEnd"/>
             <w:r>
               <w:rPr>
                 <w:rFonts w:ascii="GDS Transport Website Light" w:hAnsi="GDS Transport Website Light" w:cs="Segoe UI"/>
@@ -2650,27 +2177,7 @@
                 <w:sz w:val="21"/>
                 <w:szCs w:val="21"/>
               </w:rPr>
-              <w:t>&lt;&lt;</w:t>
-            </w:r>
-            <w:proofErr w:type="spellStart"/>
-            <w:r>
-              <w:rPr>
-                <w:rFonts w:ascii="GDS Transport Website Light" w:hAnsi="GDS Transport Website Light" w:cs="Segoe UI"/>
-                <w:color w:val="000000" w:themeColor="text1"/>
-                <w:sz w:val="21"/>
-                <w:szCs w:val="21"/>
-              </w:rPr>
-              <w:t>defendantResponse</w:t>
-            </w:r>
-            <w:proofErr w:type="spellEnd"/>
-            <w:r>
-              <w:rPr>
-                <w:rFonts w:ascii="GDS Transport Website Light" w:hAnsi="GDS Transport Website Light" w:cs="Segoe UI"/>
-                <w:color w:val="000000" w:themeColor="text1"/>
-                <w:sz w:val="21"/>
-                <w:szCs w:val="21"/>
-              </w:rPr>
-              <w:t>&gt;&gt;</w:t>
+              <w:t>&lt;&lt;defendantResponse&gt;&gt;</w:t>
             </w:r>
           </w:p>
         </w:tc>
@@ -2701,51 +2208,7 @@
               <w:rPr>
                 <w:rFonts w:ascii="GDSTransportWebsite" w:hAnsi="GDSTransportWebsite" w:cs="Calibri"/>
               </w:rPr>
-              <w:t>&lt;&lt;</w:t>
-            </w:r>
-            <w:proofErr w:type="spellStart"/>
-            <w:r>
-              <w:rPr>
-                <w:rFonts w:ascii="GDSTransportWebsite" w:hAnsi="GDSTransportWebsite" w:cs="Calibri"/>
-              </w:rPr>
-              <w:t>cr</w:t>
-            </w:r>
-            <w:proofErr w:type="spellEnd"/>
-            <w:proofErr w:type="gramStart"/>
-            <w:r>
-              <w:rPr>
-                <w:rFonts w:ascii="GDSTransportWebsite" w:hAnsi="GDSTransportWebsite" w:cs="Calibri"/>
-              </w:rPr>
-              <w:t>_{</w:t>
-            </w:r>
-            <w:proofErr w:type="spellStart"/>
-            <w:proofErr w:type="gramEnd"/>
-            <w:r>
-              <w:rPr>
-                <w:rFonts w:ascii="GDSTransportWebsite" w:hAnsi="GDSTransportWebsite" w:cs="Calibri"/>
-              </w:rPr>
-              <w:t>commonDetails.responseType</w:t>
-            </w:r>
-            <w:proofErr w:type="spellEnd"/>
-            <w:r>
-              <w:rPr>
-                <w:rFonts w:ascii="GDSTransportWebsite" w:hAnsi="GDSTransportWebsite" w:cs="Calibri"/>
-              </w:rPr>
-              <w:t xml:space="preserve"> == ‘PART_ADMISSION’ &amp;&amp; </w:t>
-            </w:r>
-            <w:proofErr w:type="spellStart"/>
-            <w:r>
-              <w:rPr>
-                <w:rFonts w:ascii="GDSTransportWebsite" w:hAnsi="GDSTransportWebsite" w:cs="Calibri"/>
-              </w:rPr>
-              <w:t>poundsPaid</w:t>
-            </w:r>
-            <w:proofErr w:type="spellEnd"/>
-            <w:r>
-              <w:rPr>
-                <w:rFonts w:ascii="GDSTransportWebsite" w:hAnsi="GDSTransportWebsite" w:cs="Calibri"/>
-              </w:rPr>
-              <w:t>==null}&gt;&gt;</w:t>
+              <w:t>&lt;&lt;cr_{commonDetails.responseType == ‘PART_ADMISSION’ &amp;&amp; poundsPaid==null}&gt;&gt;</w:t>
             </w:r>
           </w:p>
         </w:tc>
@@ -2844,27 +2307,7 @@
                 <w:sz w:val="21"/>
                 <w:szCs w:val="21"/>
               </w:rPr>
-              <w:t>&lt;&lt;</w:t>
-            </w:r>
-            <w:proofErr w:type="spellStart"/>
-            <w:r>
-              <w:rPr>
-                <w:rFonts w:ascii="GDS Transport Website Light" w:hAnsi="GDS Transport Website Light" w:cs="Segoe UI"/>
-                <w:color w:val="000000" w:themeColor="text1"/>
-                <w:sz w:val="21"/>
-                <w:szCs w:val="21"/>
-              </w:rPr>
-              <w:t>commonDetails.amountToPay</w:t>
-            </w:r>
-            <w:proofErr w:type="spellEnd"/>
-            <w:r>
-              <w:rPr>
-                <w:rFonts w:ascii="GDS Transport Website Light" w:hAnsi="GDS Transport Website Light" w:cs="Segoe UI"/>
-                <w:color w:val="000000" w:themeColor="text1"/>
-                <w:sz w:val="21"/>
-                <w:szCs w:val="21"/>
-              </w:rPr>
-              <w:t>&gt;&gt;</w:t>
+              <w:t>&lt;&lt;commonDetails.amountToPay&gt;&gt;</w:t>
             </w:r>
           </w:p>
         </w:tc>
@@ -2994,27 +2437,7 @@
                 <w:sz w:val="21"/>
                 <w:szCs w:val="21"/>
               </w:rPr>
-              <w:t>&lt;&lt;</w:t>
-            </w:r>
-            <w:proofErr w:type="spellStart"/>
-            <w:r>
-              <w:rPr>
-                <w:rFonts w:ascii="GDS Transport Website Light" w:hAnsi="GDS Transport Website Light" w:cs="Segoe UI"/>
-                <w:color w:val="000000" w:themeColor="text1"/>
-                <w:sz w:val="21"/>
-                <w:szCs w:val="21"/>
-              </w:rPr>
-              <w:t>whyDisputeTheClaim</w:t>
-            </w:r>
-            <w:proofErr w:type="spellEnd"/>
-            <w:r>
-              <w:rPr>
-                <w:rFonts w:ascii="GDS Transport Website Light" w:hAnsi="GDS Transport Website Light" w:cs="Segoe UI"/>
-                <w:color w:val="000000" w:themeColor="text1"/>
-                <w:sz w:val="21"/>
-                <w:szCs w:val="21"/>
-              </w:rPr>
-              <w:t>&gt;&gt;</w:t>
+              <w:t>&lt;&lt;whyDisputeTheClaim&gt;&gt;</w:t>
             </w:r>
           </w:p>
         </w:tc>
@@ -3100,161 +2523,44 @@
                 <w:rFonts w:ascii="GDS Transport Website Light" w:hAnsi="GDS Transport Website Light"/>
                 <w:color w:val="000000" w:themeColor="text1"/>
               </w:rPr>
-              <w:t>&lt;&lt;cs_{</w:t>
-            </w:r>
-            <w:proofErr w:type="spellStart"/>
-            <w:r>
+              <w:t>&lt;&lt;cs_{timelineUploaded}&gt;&gt;&lt;&lt; specResponseTimelineDocumentFiles &gt;&gt;&lt;&lt;es_&gt;&gt;</w:t>
+            </w:r>
+          </w:p>
+          <w:p>
+            <w:pPr>
+              <w:spacing w:before="40" w:after="40"/>
               <w:rPr>
                 <w:rFonts w:ascii="GDS Transport Website Light" w:hAnsi="GDS Transport Website Light"/>
                 <w:color w:val="000000" w:themeColor="text1"/>
               </w:rPr>
-              <w:t>timelineUploaded</w:t>
-            </w:r>
-            <w:proofErr w:type="spellEnd"/>
+            </w:pPr>
             <w:r>
               <w:rPr>
                 <w:rFonts w:ascii="GDS Transport Website Light" w:hAnsi="GDS Transport Website Light"/>
                 <w:color w:val="000000" w:themeColor="text1"/>
               </w:rPr>
-              <w:t xml:space="preserve">}&gt;&gt;&lt;&lt; </w:t>
-            </w:r>
-            <w:proofErr w:type="spellStart"/>
-            <w:r>
+              <w:t>&lt;&lt;rs_timeline&gt;&gt;</w:t>
+            </w:r>
+          </w:p>
+          <w:p>
+            <w:r>
+              <w:t>&lt;&lt;{dateFormat(timelineDate,‘d MMMM yyyy’,‘dd-MM-yyyy’)}&gt;&gt;: &lt;&lt;timelineDescription&gt;&gt;</w:t>
+            </w:r>
+          </w:p>
+          <w:p>
+            <w:pPr>
+              <w:spacing w:before="40" w:after="40"/>
               <w:rPr>
                 <w:rFonts w:ascii="GDS Transport Website Light" w:hAnsi="GDS Transport Website Light"/>
                 <w:color w:val="000000" w:themeColor="text1"/>
               </w:rPr>
-              <w:t>specResponseTimelineDocumentFiles</w:t>
-            </w:r>
-            <w:proofErr w:type="spellEnd"/>
+            </w:pPr>
             <w:r>
               <w:rPr>
                 <w:rFonts w:ascii="GDS Transport Website Light" w:hAnsi="GDS Transport Website Light"/>
                 <w:color w:val="000000" w:themeColor="text1"/>
               </w:rPr>
-              <w:t xml:space="preserve"> &gt;&gt;&lt;&lt;es_&gt;&gt;</w:t>
-            </w:r>
-          </w:p>
-          <w:p>
-            <w:pPr>
-              <w:spacing w:before="40" w:after="40"/>
-              <w:rPr>
-                <w:rFonts w:ascii="GDS Transport Website Light" w:hAnsi="GDS Transport Website Light"/>
-                <w:color w:val="000000" w:themeColor="text1"/>
-              </w:rPr>
-            </w:pPr>
-            <w:r>
-              <w:rPr>
-                <w:rFonts w:ascii="GDS Transport Website Light" w:hAnsi="GDS Transport Website Light"/>
-                <w:color w:val="000000" w:themeColor="text1"/>
-              </w:rPr>
-              <w:t>&lt;&lt;</w:t>
-            </w:r>
-            <w:proofErr w:type="spellStart"/>
-            <w:r>
-              <w:rPr>
-                <w:rFonts w:ascii="GDS Transport Website Light" w:hAnsi="GDS Transport Website Light"/>
-                <w:color w:val="000000" w:themeColor="text1"/>
-              </w:rPr>
-              <w:t>rs_timeline</w:t>
-            </w:r>
-            <w:proofErr w:type="spellEnd"/>
-            <w:r>
-              <w:rPr>
-                <w:rFonts w:ascii="GDS Transport Website Light" w:hAnsi="GDS Transport Website Light"/>
-                <w:color w:val="000000" w:themeColor="text1"/>
-              </w:rPr>
-              <w:t>&gt;&gt;</w:t>
-            </w:r>
-          </w:p>
-          <w:p>
-            <w:r>
-              <w:t>&lt;</w:t>
-            </w:r>
-            <w:proofErr w:type="gramStart"/>
-            <w:r>
-              <w:t>&lt;{</w:t>
-            </w:r>
-            <w:proofErr w:type="spellStart"/>
-            <w:r>
-              <w:t>dateFormat</w:t>
-            </w:r>
-            <w:proofErr w:type="spellEnd"/>
-            <w:r>
-              <w:t>(</w:t>
-            </w:r>
-            <w:proofErr w:type="spellStart"/>
-            <w:r>
-              <w:t>timelineDate</w:t>
-            </w:r>
-            <w:proofErr w:type="spellEnd"/>
-            <w:r>
-              <w:t>,‘</w:t>
-            </w:r>
-            <w:proofErr w:type="gramEnd"/>
-            <w:r>
-              <w:t xml:space="preserve">d MMMM </w:t>
-            </w:r>
-            <w:proofErr w:type="spellStart"/>
-            <w:r>
-              <w:t>yyyy</w:t>
-            </w:r>
-            <w:proofErr w:type="spellEnd"/>
-            <w:proofErr w:type="gramStart"/>
-            <w:r>
-              <w:t>’,‘</w:t>
-            </w:r>
-            <w:proofErr w:type="gramEnd"/>
-            <w:r>
-              <w:t>dd-MM-</w:t>
-            </w:r>
-            <w:proofErr w:type="spellStart"/>
-            <w:r>
-              <w:t>yyyy</w:t>
-            </w:r>
-            <w:proofErr w:type="spellEnd"/>
-            <w:r>
-              <w:t>’)}&gt;&gt;: &lt;&lt;</w:t>
-            </w:r>
-            <w:proofErr w:type="spellStart"/>
-            <w:r>
-              <w:t>timelineDescription</w:t>
-            </w:r>
-            <w:proofErr w:type="spellEnd"/>
-            <w:r>
-              <w:t>&gt;&gt;</w:t>
-            </w:r>
-          </w:p>
-          <w:p>
-            <w:pPr>
-              <w:spacing w:before="40" w:after="40"/>
-              <w:rPr>
-                <w:rFonts w:ascii="GDS Transport Website Light" w:hAnsi="GDS Transport Website Light"/>
-                <w:color w:val="000000" w:themeColor="text1"/>
-              </w:rPr>
-            </w:pPr>
-            <w:r>
-              <w:rPr>
-                <w:rFonts w:ascii="GDS Transport Website Light" w:hAnsi="GDS Transport Website Light"/>
-                <w:color w:val="000000" w:themeColor="text1"/>
-              </w:rPr>
-              <w:t>&lt;&lt;</w:t>
-            </w:r>
-            <w:proofErr w:type="spellStart"/>
-            <w:r>
-              <w:rPr>
-                <w:rFonts w:ascii="GDS Transport Website Light" w:hAnsi="GDS Transport Website Light"/>
-                <w:color w:val="000000" w:themeColor="text1"/>
-              </w:rPr>
-              <w:t>es_timeline</w:t>
-            </w:r>
-            <w:proofErr w:type="spellEnd"/>
-            <w:r>
-              <w:rPr>
-                <w:rFonts w:ascii="GDS Transport Website Light" w:hAnsi="GDS Transport Website Light"/>
-                <w:color w:val="000000" w:themeColor="text1"/>
-              </w:rPr>
-              <w:t>&gt;&gt;</w:t>
+              <w:t>&lt;&lt;es_timeline&gt;&gt;</w:t>
             </w:r>
           </w:p>
         </w:tc>
@@ -3286,48 +2592,7 @@
                 <w:rFonts w:ascii="GDS Transport Website Light" w:hAnsi="GDS Transport Website Light"/>
                 <w:color w:val="000000" w:themeColor="text1"/>
               </w:rPr>
-              <w:t>&lt;&lt;</w:t>
-            </w:r>
-            <w:proofErr w:type="spellStart"/>
-            <w:r>
-              <w:rPr>
-                <w:rFonts w:ascii="GDS Transport Website Light" w:hAnsi="GDS Transport Website Light"/>
-                <w:color w:val="000000" w:themeColor="text1"/>
-              </w:rPr>
-              <w:t>cr</w:t>
-            </w:r>
-            <w:proofErr w:type="spellEnd"/>
-            <w:proofErr w:type="gramStart"/>
-            <w:r>
-              <w:rPr>
-                <w:rFonts w:ascii="GDS Transport Website Light" w:hAnsi="GDS Transport Website Light"/>
-                <w:color w:val="000000" w:themeColor="text1"/>
-              </w:rPr>
-              <w:t>_{ respondent</w:t>
-            </w:r>
-            <w:proofErr w:type="gramEnd"/>
-            <w:r>
-              <w:rPr>
-                <w:rFonts w:ascii="GDS Transport Website Light" w:hAnsi="GDS Transport Website Light"/>
-                <w:color w:val="000000" w:themeColor="text1"/>
-              </w:rPr>
-              <w:t>1</w:t>
-            </w:r>
-            <w:proofErr w:type="gramStart"/>
-            <w:r>
-              <w:rPr>
-                <w:rFonts w:ascii="GDS Transport Website Light" w:hAnsi="GDS Transport Website Light"/>
-                <w:color w:val="000000" w:themeColor="text1"/>
-              </w:rPr>
-              <w:t>SpecDefenceResponseDocument !</w:t>
-            </w:r>
-            <w:proofErr w:type="gramEnd"/>
-            <w:r>
-              <w:rPr>
-                <w:rFonts w:ascii="GDS Transport Website Light" w:hAnsi="GDS Transport Website Light"/>
-                <w:color w:val="000000" w:themeColor="text1"/>
-              </w:rPr>
-              <w:t>=null}&gt;&gt;</w:t>
+              <w:t>&lt;&lt;cr_{ respondent1SpecDefenceResponseDocument !=null}&gt;&gt;</w:t>
             </w:r>
           </w:p>
         </w:tc>
@@ -3537,63 +2802,7 @@
                 <w:szCs w:val="21"/>
                 <w:shd w:val="clear" w:color="auto" w:fill="FFFFFF"/>
               </w:rPr>
-              <w:t>&lt;&lt;</w:t>
-            </w:r>
-            <w:proofErr w:type="spellStart"/>
-            <w:r>
-              <w:rPr>
-                <w:rFonts w:ascii="Segoe UI" w:hAnsi="Segoe UI" w:cs="Segoe UI"/>
-                <w:color w:val="000000" w:themeColor="text1"/>
-                <w:sz w:val="21"/>
-                <w:szCs w:val="21"/>
-                <w:shd w:val="clear" w:color="auto" w:fill="FFFFFF"/>
-              </w:rPr>
-              <w:t>cr</w:t>
-            </w:r>
-            <w:proofErr w:type="spellEnd"/>
-            <w:r>
-              <w:rPr>
-                <w:rFonts w:ascii="Segoe UI" w:hAnsi="Segoe UI" w:cs="Segoe UI"/>
-                <w:color w:val="000000" w:themeColor="text1"/>
-                <w:sz w:val="21"/>
-                <w:szCs w:val="21"/>
-                <w:shd w:val="clear" w:color="auto" w:fill="FFFFFF"/>
-              </w:rPr>
-              <w:t>_{</w:t>
-            </w:r>
-            <w:proofErr w:type="spellStart"/>
-            <w:proofErr w:type="gramStart"/>
-            <w:r>
-              <w:rPr>
-                <w:rFonts w:ascii="Segoe UI" w:hAnsi="Segoe UI" w:cs="Segoe UI"/>
-                <w:color w:val="000000" w:themeColor="text1"/>
-                <w:sz w:val="21"/>
-                <w:szCs w:val="21"/>
-                <w:shd w:val="clear" w:color="auto" w:fill="FFFFFF"/>
-              </w:rPr>
-              <w:t>poundsPaid</w:t>
-            </w:r>
-            <w:proofErr w:type="spellEnd"/>
-            <w:r>
-              <w:rPr>
-                <w:rFonts w:ascii="Segoe UI" w:hAnsi="Segoe UI" w:cs="Segoe UI"/>
-                <w:color w:val="000000" w:themeColor="text1"/>
-                <w:sz w:val="21"/>
-                <w:szCs w:val="21"/>
-                <w:shd w:val="clear" w:color="auto" w:fill="FFFFFF"/>
-              </w:rPr>
-              <w:t>!=</w:t>
-            </w:r>
-            <w:proofErr w:type="gramEnd"/>
-            <w:r>
-              <w:rPr>
-                <w:rFonts w:ascii="Segoe UI" w:hAnsi="Segoe UI" w:cs="Segoe UI"/>
-                <w:color w:val="000000" w:themeColor="text1"/>
-                <w:sz w:val="21"/>
-                <w:szCs w:val="21"/>
-                <w:shd w:val="clear" w:color="auto" w:fill="FFFFFF"/>
-              </w:rPr>
-              <w:t>null}&gt;&gt;</w:t>
+              <w:t>&lt;&lt;cr_{poundsPaid!=null}&gt;&gt;</w:t>
             </w:r>
           </w:p>
         </w:tc>
@@ -3723,29 +2932,7 @@
                 <w:szCs w:val="21"/>
                 <w:shd w:val="clear" w:color="auto" w:fill="FFFFFF"/>
               </w:rPr>
-              <w:t>&lt;&lt;</w:t>
-            </w:r>
-            <w:proofErr w:type="spellStart"/>
-            <w:r>
-              <w:rPr>
-                <w:rFonts w:ascii="Segoe UI" w:hAnsi="Segoe UI" w:cs="Segoe UI"/>
-                <w:color w:val="000000" w:themeColor="text1"/>
-                <w:sz w:val="21"/>
-                <w:szCs w:val="21"/>
-                <w:shd w:val="clear" w:color="auto" w:fill="FFFFFF"/>
-              </w:rPr>
-              <w:t>poundsPaid</w:t>
-            </w:r>
-            <w:proofErr w:type="spellEnd"/>
-            <w:r>
-              <w:rPr>
-                <w:rFonts w:ascii="Segoe UI" w:hAnsi="Segoe UI" w:cs="Segoe UI"/>
-                <w:color w:val="000000" w:themeColor="text1"/>
-                <w:sz w:val="21"/>
-                <w:szCs w:val="21"/>
-                <w:shd w:val="clear" w:color="auto" w:fill="FFFFFF"/>
-              </w:rPr>
-              <w:t>&gt;&gt;</w:t>
+              <w:t>&lt;&lt;poundsPaid&gt;&gt;</w:t>
             </w:r>
           </w:p>
           <w:p>
@@ -3851,11 +3038,11 @@
                 <w:szCs w:val="21"/>
                 <w:shd w:val="clear" w:color="auto" w:fill="FFFFFF"/>
               </w:rPr>
-              <w:t>&lt;&lt;cs_{</w:t>
-            </w:r>
-            <w:proofErr w:type="spellStart"/>
-            <w:proofErr w:type="gramStart"/>
-            <w:r>
+              <w:t>&lt;&lt;cs_{paymentDate!=null}&gt;&gt;&lt;&lt;paymentDate&gt;&gt;&lt;&lt;es_&gt;&gt;</w:t>
+            </w:r>
+          </w:p>
+          <w:p>
+            <w:pPr>
               <w:rPr>
                 <w:rFonts w:ascii="Segoe UI" w:hAnsi="Segoe UI" w:cs="Segoe UI"/>
                 <w:color w:val="000000" w:themeColor="text1"/>
@@ -3863,10 +3050,10 @@
                 <w:szCs w:val="21"/>
                 <w:shd w:val="clear" w:color="auto" w:fill="FFFFFF"/>
               </w:rPr>
-              <w:t>paymentDate</w:t>
-            </w:r>
-            <w:proofErr w:type="spellEnd"/>
-            <w:r>
+            </w:pPr>
+          </w:p>
+          <w:p>
+            <w:pPr>
               <w:rPr>
                 <w:rFonts w:ascii="Segoe UI" w:hAnsi="Segoe UI" w:cs="Segoe UI"/>
                 <w:color w:val="000000" w:themeColor="text1"/>
@@ -3874,10 +3061,10 @@
                 <w:szCs w:val="21"/>
                 <w:shd w:val="clear" w:color="auto" w:fill="FFFFFF"/>
               </w:rPr>
-              <w:t>!=</w:t>
-            </w:r>
-            <w:proofErr w:type="gramEnd"/>
-            <w:r>
+            </w:pPr>
+          </w:p>
+          <w:p>
+            <w:pPr>
               <w:rPr>
                 <w:rFonts w:ascii="Segoe UI" w:hAnsi="Segoe UI" w:cs="Segoe UI"/>
                 <w:color w:val="000000" w:themeColor="text1"/>
@@ -3885,9 +3072,14 @@
                 <w:szCs w:val="21"/>
                 <w:shd w:val="clear" w:color="auto" w:fill="FFFFFF"/>
               </w:rPr>
-              <w:t>null}&gt;&gt;&lt;&lt;</w:t>
-            </w:r>
-            <w:proofErr w:type="spellStart"/>
+            </w:pPr>
+          </w:p>
+          <w:p>
+            <w:pPr>
+              <w:rPr>
+                <w:color w:val="000000" w:themeColor="text1"/>
+              </w:rPr>
+            </w:pPr>
             <w:r>
               <w:rPr>
                 <w:rFonts w:ascii="Segoe UI" w:hAnsi="Segoe UI" w:cs="Segoe UI"/>
@@ -3896,124 +3088,7 @@
                 <w:szCs w:val="21"/>
                 <w:shd w:val="clear" w:color="auto" w:fill="FFFFFF"/>
               </w:rPr>
-              <w:t>paymentDate</w:t>
-            </w:r>
-            <w:proofErr w:type="spellEnd"/>
-            <w:r>
-              <w:rPr>
-                <w:rFonts w:ascii="Segoe UI" w:hAnsi="Segoe UI" w:cs="Segoe UI"/>
-                <w:color w:val="000000" w:themeColor="text1"/>
-                <w:sz w:val="21"/>
-                <w:szCs w:val="21"/>
-                <w:shd w:val="clear" w:color="auto" w:fill="FFFFFF"/>
-              </w:rPr>
-              <w:t>&gt;&gt;&lt;&lt;es_&gt;&gt;</w:t>
-            </w:r>
-          </w:p>
-          <w:p>
-            <w:pPr>
-              <w:rPr>
-                <w:rFonts w:ascii="Segoe UI" w:hAnsi="Segoe UI" w:cs="Segoe UI"/>
-                <w:color w:val="000000" w:themeColor="text1"/>
-                <w:sz w:val="21"/>
-                <w:szCs w:val="21"/>
-                <w:shd w:val="clear" w:color="auto" w:fill="FFFFFF"/>
-              </w:rPr>
-            </w:pPr>
-          </w:p>
-          <w:p>
-            <w:pPr>
-              <w:rPr>
-                <w:rFonts w:ascii="Segoe UI" w:hAnsi="Segoe UI" w:cs="Segoe UI"/>
-                <w:color w:val="000000" w:themeColor="text1"/>
-                <w:sz w:val="21"/>
-                <w:szCs w:val="21"/>
-                <w:shd w:val="clear" w:color="auto" w:fill="FFFFFF"/>
-              </w:rPr>
-            </w:pPr>
-          </w:p>
-          <w:p>
-            <w:pPr>
-              <w:rPr>
-                <w:rFonts w:ascii="Segoe UI" w:hAnsi="Segoe UI" w:cs="Segoe UI"/>
-                <w:color w:val="000000" w:themeColor="text1"/>
-                <w:sz w:val="21"/>
-                <w:szCs w:val="21"/>
-                <w:shd w:val="clear" w:color="auto" w:fill="FFFFFF"/>
-              </w:rPr>
-            </w:pPr>
-          </w:p>
-          <w:p>
-            <w:pPr>
-              <w:rPr>
-                <w:color w:val="000000" w:themeColor="text1"/>
-              </w:rPr>
-            </w:pPr>
-            <w:r>
-              <w:rPr>
-                <w:rFonts w:ascii="Segoe UI" w:hAnsi="Segoe UI" w:cs="Segoe UI"/>
-                <w:color w:val="000000" w:themeColor="text1"/>
-                <w:sz w:val="21"/>
-                <w:szCs w:val="21"/>
-                <w:shd w:val="clear" w:color="auto" w:fill="FFFFFF"/>
-              </w:rPr>
-              <w:t>&lt;&lt;cs_{</w:t>
-            </w:r>
-            <w:proofErr w:type="spellStart"/>
-            <w:proofErr w:type="gramStart"/>
-            <w:r>
-              <w:rPr>
-                <w:rFonts w:ascii="Segoe UI" w:hAnsi="Segoe UI" w:cs="Segoe UI"/>
-                <w:color w:val="000000" w:themeColor="text1"/>
-                <w:sz w:val="21"/>
-                <w:szCs w:val="21"/>
-                <w:shd w:val="clear" w:color="auto" w:fill="FFFFFF"/>
-              </w:rPr>
-              <w:t>paymentMethod</w:t>
-            </w:r>
-            <w:proofErr w:type="spellEnd"/>
-            <w:r>
-              <w:rPr>
-                <w:rFonts w:ascii="Segoe UI" w:hAnsi="Segoe UI" w:cs="Segoe UI"/>
-                <w:color w:val="000000" w:themeColor="text1"/>
-                <w:sz w:val="21"/>
-                <w:szCs w:val="21"/>
-                <w:shd w:val="clear" w:color="auto" w:fill="FFFFFF"/>
-              </w:rPr>
-              <w:t>!=</w:t>
-            </w:r>
-            <w:proofErr w:type="gramEnd"/>
-            <w:r>
-              <w:rPr>
-                <w:rFonts w:ascii="Segoe UI" w:hAnsi="Segoe UI" w:cs="Segoe UI"/>
-                <w:color w:val="000000" w:themeColor="text1"/>
-                <w:sz w:val="21"/>
-                <w:szCs w:val="21"/>
-                <w:shd w:val="clear" w:color="auto" w:fill="FFFFFF"/>
-              </w:rPr>
-              <w:t>null}&gt;&gt;&lt;&lt;</w:t>
-            </w:r>
-            <w:proofErr w:type="spellStart"/>
-            <w:r>
-              <w:rPr>
-                <w:rFonts w:ascii="Segoe UI" w:hAnsi="Segoe UI" w:cs="Segoe UI"/>
-                <w:color w:val="000000" w:themeColor="text1"/>
-                <w:sz w:val="21"/>
-                <w:szCs w:val="21"/>
-                <w:shd w:val="clear" w:color="auto" w:fill="FFFFFF"/>
-              </w:rPr>
-              <w:t>paymentMethod</w:t>
-            </w:r>
-            <w:proofErr w:type="spellEnd"/>
-            <w:r>
-              <w:rPr>
-                <w:rFonts w:ascii="Segoe UI" w:hAnsi="Segoe UI" w:cs="Segoe UI"/>
-                <w:color w:val="000000" w:themeColor="text1"/>
-                <w:sz w:val="21"/>
-                <w:szCs w:val="21"/>
-                <w:shd w:val="clear" w:color="auto" w:fill="FFFFFF"/>
-              </w:rPr>
-              <w:t>&gt;&gt;&lt;&lt;es_&gt;&gt;</w:t>
+              <w:t>&lt;&lt;cs_{paymentMethod!=null}&gt;&gt;&lt;&lt;paymentMethod&gt;&gt;&lt;&lt;es_&gt;&gt;</w:t>
             </w:r>
           </w:p>
           <w:p>
@@ -4136,87 +3211,7 @@
               <w:rPr>
                 <w:rFonts w:cstheme="minorHAnsi"/>
               </w:rPr>
-              <w:t>&lt;&lt;cs</w:t>
-            </w:r>
-            <w:proofErr w:type="gramStart"/>
-            <w:r>
-              <w:rPr>
-                <w:rFonts w:cstheme="minorHAnsi"/>
-              </w:rPr>
-              <w:t>_{</w:t>
-            </w:r>
-            <w:proofErr w:type="spellStart"/>
-            <w:proofErr w:type="gramEnd"/>
-            <w:r>
-              <w:rPr>
-                <w:rFonts w:cstheme="minorHAnsi"/>
-              </w:rPr>
-              <w:t>commonDetails.responseType</w:t>
-            </w:r>
-            <w:proofErr w:type="spellEnd"/>
-            <w:r>
-              <w:rPr>
-                <w:rFonts w:cstheme="minorHAnsi"/>
-              </w:rPr>
-              <w:t xml:space="preserve"> == ‘FULL_ADMISSION’ || (</w:t>
-            </w:r>
-            <w:proofErr w:type="spellStart"/>
-            <w:r>
-              <w:rPr>
-                <w:rFonts w:cstheme="minorHAnsi"/>
-              </w:rPr>
-              <w:t>commonDetails.responseType</w:t>
-            </w:r>
-            <w:proofErr w:type="spellEnd"/>
-            <w:r>
-              <w:rPr>
-                <w:rFonts w:cstheme="minorHAnsi"/>
-              </w:rPr>
-              <w:t xml:space="preserve"> == ‘PART_ADMISSION’ &amp;&amp; </w:t>
-            </w:r>
-            <w:proofErr w:type="spellStart"/>
-            <w:proofErr w:type="gramStart"/>
-            <w:r>
-              <w:rPr>
-                <w:rFonts w:cstheme="minorHAnsi"/>
-              </w:rPr>
-              <w:t>commonDetails.howToPay</w:t>
-            </w:r>
-            <w:proofErr w:type="spellEnd"/>
-            <w:r>
-              <w:rPr>
-                <w:rFonts w:cstheme="minorHAnsi"/>
-              </w:rPr>
-              <w:t xml:space="preserve"> !</w:t>
-            </w:r>
-            <w:proofErr w:type="gramEnd"/>
-            <w:r>
-              <w:rPr>
-                <w:rFonts w:cstheme="minorHAnsi"/>
-              </w:rPr>
-              <w:t xml:space="preserve">= null &amp;&amp; </w:t>
-            </w:r>
-            <w:proofErr w:type="spellStart"/>
-            <w:proofErr w:type="gramStart"/>
-            <w:r>
-              <w:rPr>
-                <w:rFonts w:cstheme="minorHAnsi"/>
-              </w:rPr>
-              <w:t>commonDetails.whyReject</w:t>
-            </w:r>
-            <w:proofErr w:type="spellEnd"/>
-            <w:r>
-              <w:rPr>
-                <w:rFonts w:cstheme="minorHAnsi"/>
-              </w:rPr>
-              <w:t>!=</w:t>
-            </w:r>
-            <w:proofErr w:type="gramEnd"/>
-            <w:r>
-              <w:rPr>
-                <w:rFonts w:cstheme="minorHAnsi"/>
-              </w:rPr>
-              <w:t xml:space="preserve"> ‘ALREADY_PAID’)}&gt;&gt;</w:t>
+              <w:t>&lt;&lt;cs_{commonDetails.responseType == ‘FULL_ADMISSION’ || (commonDetails.responseType == ‘PART_ADMISSION’ &amp;&amp; commonDetails.howToPay != null &amp;&amp; commonDetails.whyReject!= ‘ALREADY_PAID’)}&gt;&gt;</w:t>
             </w:r>
           </w:p>
           <w:p>
@@ -4298,45 +3293,7 @@
                       <w:sz w:val="20"/>
                       <w:szCs w:val="20"/>
                     </w:rPr>
-                    <w:t>&lt;&lt;</w:t>
-                  </w:r>
-                  <w:proofErr w:type="spellStart"/>
-                  <w:r>
-                    <w:rPr>
-                      <w:rFonts w:cstheme="minorHAnsi"/>
-                      <w:sz w:val="20"/>
-                      <w:szCs w:val="20"/>
-                    </w:rPr>
-                    <w:t>cr</w:t>
-                  </w:r>
-                  <w:proofErr w:type="spellEnd"/>
-                  <w:proofErr w:type="gramStart"/>
-                  <w:r>
-                    <w:rPr>
-                      <w:rFonts w:cstheme="minorHAnsi"/>
-                      <w:sz w:val="20"/>
-                      <w:szCs w:val="20"/>
-                    </w:rPr>
-                    <w:t>_{</w:t>
-                  </w:r>
-                  <w:proofErr w:type="spellStart"/>
-                  <w:proofErr w:type="gramEnd"/>
-                  <w:r>
-                    <w:rPr>
-                      <w:rFonts w:cstheme="minorHAnsi"/>
-                      <w:sz w:val="20"/>
-                      <w:szCs w:val="20"/>
-                    </w:rPr>
-                    <w:t>commonDetails.howToPay</w:t>
-                  </w:r>
-                  <w:proofErr w:type="spellEnd"/>
-                  <w:r>
-                    <w:rPr>
-                      <w:rFonts w:cstheme="minorHAnsi"/>
-                      <w:sz w:val="20"/>
-                      <w:szCs w:val="20"/>
-                    </w:rPr>
-                    <w:t>== ‘IMMEDIATELY’}&gt;&gt;</w:t>
+                    <w:t>&lt;&lt;cr_{commonDetails.howToPay== ‘IMMEDIATELY’}&gt;&gt;</w:t>
                   </w:r>
                 </w:p>
               </w:tc>
@@ -4412,27 +3369,7 @@
                       <w:color w:val="000000"/>
                       <w:shd w:val="clear" w:color="auto" w:fill="FFFFFF"/>
                     </w:rPr>
-                    <w:t>£&lt;&lt;</w:t>
-                  </w:r>
-                  <w:proofErr w:type="spellStart"/>
-                  <w:r>
-                    <w:rPr>
-                      <w:rStyle w:val="eop"/>
-                      <w:rFonts w:ascii="Arial" w:hAnsi="Arial" w:cs="Arial"/>
-                      <w:color w:val="000000"/>
-                      <w:shd w:val="clear" w:color="auto" w:fill="FFFFFF"/>
-                    </w:rPr>
-                    <w:t>commonDetails.amountToPay</w:t>
-                  </w:r>
-                  <w:proofErr w:type="spellEnd"/>
-                  <w:r>
-                    <w:rPr>
-                      <w:rStyle w:val="eop"/>
-                      <w:rFonts w:ascii="Arial" w:hAnsi="Arial" w:cs="Arial"/>
-                      <w:color w:val="000000"/>
-                      <w:shd w:val="clear" w:color="auto" w:fill="FFFFFF"/>
-                    </w:rPr>
-                    <w:t>&gt;&gt;</w:t>
+                    <w:t>£&lt;&lt;commonDetails.amountToPay&gt;&gt;</w:t>
                   </w:r>
                 </w:p>
               </w:tc>
@@ -4457,53 +3394,7 @@
                       <w:sz w:val="20"/>
                       <w:szCs w:val="20"/>
                     </w:rPr>
-                    <w:t>&lt;&lt;cs</w:t>
-                  </w:r>
-                  <w:proofErr w:type="gramStart"/>
-                  <w:r>
-                    <w:rPr>
-                      <w:rFonts w:cstheme="minorHAnsi"/>
-                      <w:sz w:val="20"/>
-                      <w:szCs w:val="20"/>
-                    </w:rPr>
-                    <w:t>_{</w:t>
-                  </w:r>
-                  <w:proofErr w:type="spellStart"/>
-                  <w:proofErr w:type="gramEnd"/>
-                  <w:r>
-                    <w:rPr>
-                      <w:rFonts w:cstheme="minorHAnsi"/>
-                      <w:sz w:val="20"/>
-                      <w:szCs w:val="20"/>
-                    </w:rPr>
-                    <w:t>commonDetails.responseType</w:t>
-                  </w:r>
-                  <w:proofErr w:type="spellEnd"/>
-                  <w:r>
-                    <w:rPr>
-                      <w:rFonts w:cstheme="minorHAnsi"/>
-                      <w:sz w:val="20"/>
-                      <w:szCs w:val="20"/>
-                    </w:rPr>
-                    <w:t xml:space="preserve"> == ‘FULL_ADMISSION</w:t>
-                  </w:r>
-                  <w:proofErr w:type="gramStart"/>
-                  <w:r>
-                    <w:rPr>
-                      <w:rFonts w:cstheme="minorHAnsi"/>
-                      <w:sz w:val="20"/>
-                      <w:szCs w:val="20"/>
-                    </w:rPr>
-                    <w:t>’ }</w:t>
-                  </w:r>
-                  <w:proofErr w:type="gramEnd"/>
-                  <w:r>
-                    <w:rPr>
-                      <w:rFonts w:cstheme="minorHAnsi"/>
-                      <w:sz w:val="20"/>
-                      <w:szCs w:val="20"/>
-                    </w:rPr>
-                    <w:t>&gt;&gt;</w:t>
+                    <w:t>&lt;&lt;cs_{commonDetails.responseType == ‘FULL_ADMISSION’ }&gt;&gt;</w:t>
                   </w:r>
                   <w:r>
                     <w:rPr>
@@ -4511,7 +3402,23 @@
                       <w:color w:val="0A0A0A"/>
                       <w:shd w:val="clear" w:color="auto" w:fill="FFFFFF"/>
                     </w:rPr>
-                    <w:t>This amount includes interest if it has been claimed which will continue to accrue on the amount outstanding up to the date of judgment or earlier payment.</w:t>
+                    <w:t xml:space="preserve">This amount includes interest if it has been claimed which </w:t>
+                  </w:r>
+                  <w:r>
+                    <w:rPr>
+                      <w:rFonts w:ascii="GDSTransportWebsite" w:hAnsi="GDSTransportWebsite"/>
+                      <w:color w:val="0A0A0A"/>
+                      <w:shd w:val="clear" w:color="auto" w:fill="FFFFFF"/>
+                    </w:rPr>
+                    <w:t>may</w:t>
+                  </w:r>
+                  <w:r>
+                    <w:rPr>
+                      <w:rFonts w:ascii="GDSTransportWebsite" w:hAnsi="GDSTransportWebsite"/>
+                      <w:color w:val="0A0A0A"/>
+                      <w:shd w:val="clear" w:color="auto" w:fill="FFFFFF"/>
+                    </w:rPr>
+                    <w:t xml:space="preserve"> continue to accrue on the amount outstanding up to the date of judgment or earlier payment.</w:t>
                   </w:r>
                 </w:p>
                 <w:p>
@@ -4529,25 +3436,7 @@
                       <w:color w:val="0A0A0A"/>
                       <w:shd w:val="clear" w:color="auto" w:fill="FFFFFF"/>
                     </w:rPr>
-                    <w:t xml:space="preserve">The above amount does not include the claim </w:t>
-                  </w:r>
-                  <w:proofErr w:type="gramStart"/>
-                  <w:r>
-                    <w:rPr>
-                      <w:rFonts w:ascii="GDSTransportWebsite" w:hAnsi="GDSTransportWebsite"/>
-                      <w:color w:val="0A0A0A"/>
-                      <w:shd w:val="clear" w:color="auto" w:fill="FFFFFF"/>
-                    </w:rPr>
-                    <w:t>fee</w:t>
-                  </w:r>
-                  <w:proofErr w:type="gramEnd"/>
-                  <w:r>
-                    <w:rPr>
-                      <w:rFonts w:ascii="GDSTransportWebsite" w:hAnsi="GDSTransportWebsite"/>
-                      <w:color w:val="0A0A0A"/>
-                      <w:shd w:val="clear" w:color="auto" w:fill="FFFFFF"/>
-                    </w:rPr>
-                    <w:t xml:space="preserve"> and any fixed costs claimed which are payable in addition and if judgment is entered on an admission will be included in the total judgment sum.</w:t>
+                    <w:t>The above amount does not include the claim fee and any fixed costs claimed which are payable in addition and if judgment is entered on an admission will be included in the total judgment sum.</w:t>
                   </w:r>
                   <w:r>
                     <w:rPr>
@@ -4573,53 +3462,7 @@
                       <w:sz w:val="20"/>
                       <w:szCs w:val="20"/>
                     </w:rPr>
-                    <w:t>&lt;&lt;cs</w:t>
-                  </w:r>
-                  <w:proofErr w:type="gramStart"/>
-                  <w:r>
-                    <w:rPr>
-                      <w:rFonts w:cstheme="minorHAnsi"/>
-                      <w:sz w:val="20"/>
-                      <w:szCs w:val="20"/>
-                    </w:rPr>
-                    <w:t>_{</w:t>
-                  </w:r>
-                  <w:proofErr w:type="spellStart"/>
-                  <w:proofErr w:type="gramEnd"/>
-                  <w:r>
-                    <w:rPr>
-                      <w:rFonts w:cstheme="minorHAnsi"/>
-                      <w:sz w:val="20"/>
-                      <w:szCs w:val="20"/>
-                    </w:rPr>
-                    <w:t>commonDetails.responseType</w:t>
-                  </w:r>
-                  <w:proofErr w:type="spellEnd"/>
-                  <w:r>
-                    <w:rPr>
-                      <w:rFonts w:cstheme="minorHAnsi"/>
-                      <w:sz w:val="20"/>
-                      <w:szCs w:val="20"/>
-                    </w:rPr>
-                    <w:t xml:space="preserve"> == ‘PART_ADMISSION</w:t>
-                  </w:r>
-                  <w:proofErr w:type="gramStart"/>
-                  <w:r>
-                    <w:rPr>
-                      <w:rFonts w:cstheme="minorHAnsi"/>
-                      <w:sz w:val="20"/>
-                      <w:szCs w:val="20"/>
-                    </w:rPr>
-                    <w:t>’ }</w:t>
-                  </w:r>
-                  <w:proofErr w:type="gramEnd"/>
-                  <w:r>
-                    <w:rPr>
-                      <w:rFonts w:cstheme="minorHAnsi"/>
-                      <w:sz w:val="20"/>
-                      <w:szCs w:val="20"/>
-                    </w:rPr>
-                    <w:t>&gt;&gt;</w:t>
+                    <w:t>&lt;&lt;cs_{commonDetails.responseType == ‘PART_ADMISSION’ }&gt;&gt;</w:t>
                   </w:r>
                   <w:r>
                     <w:rPr>
@@ -4725,98 +3568,7 @@
                       <w:color w:val="000000"/>
                       <w:shd w:val="clear" w:color="auto" w:fill="FFFFFF"/>
                     </w:rPr>
-                    <w:t>&lt;</w:t>
-                  </w:r>
-                  <w:proofErr w:type="gramStart"/>
-                  <w:r>
-                    <w:rPr>
-                      <w:rStyle w:val="eop"/>
-                      <w:rFonts w:ascii="Arial" w:hAnsi="Arial" w:cs="Arial"/>
-                      <w:color w:val="000000"/>
-                      <w:shd w:val="clear" w:color="auto" w:fill="FFFFFF"/>
-                    </w:rPr>
-                    <w:t>&lt;{</w:t>
-                  </w:r>
-                  <w:proofErr w:type="spellStart"/>
-                  <w:r>
-                    <w:rPr>
-                      <w:rStyle w:val="eop"/>
-                      <w:rFonts w:ascii="Arial" w:hAnsi="Arial" w:cs="Arial"/>
-                      <w:color w:val="000000"/>
-                      <w:shd w:val="clear" w:color="auto" w:fill="FFFFFF"/>
-                    </w:rPr>
-                    <w:t>dateFormat</w:t>
-                  </w:r>
-                  <w:proofErr w:type="spellEnd"/>
-                  <w:r>
-                    <w:rPr>
-                      <w:rStyle w:val="eop"/>
-                      <w:rFonts w:ascii="Arial" w:hAnsi="Arial" w:cs="Arial"/>
-                      <w:color w:val="000000"/>
-                      <w:shd w:val="clear" w:color="auto" w:fill="FFFFFF"/>
-                    </w:rPr>
-                    <w:t>(</w:t>
-                  </w:r>
-                  <w:proofErr w:type="spellStart"/>
-                  <w:proofErr w:type="gramEnd"/>
-                  <w:r>
-                    <w:rPr>
-                      <w:rStyle w:val="eop"/>
-                      <w:rFonts w:ascii="Arial" w:hAnsi="Arial" w:cs="Arial"/>
-                      <w:color w:val="000000"/>
-                      <w:shd w:val="clear" w:color="auto" w:fill="FFFFFF"/>
-                    </w:rPr>
-                    <w:t>commonDetails.payBy</w:t>
-                  </w:r>
-                  <w:proofErr w:type="spellEnd"/>
-                  <w:r>
-                    <w:rPr>
-                      <w:rStyle w:val="eop"/>
-                      <w:rFonts w:ascii="Arial" w:hAnsi="Arial" w:cs="Arial"/>
-                      <w:color w:val="000000"/>
-                      <w:shd w:val="clear" w:color="auto" w:fill="FFFFFF"/>
-                    </w:rPr>
-                    <w:t xml:space="preserve">, ‘dd MMMM </w:t>
-                  </w:r>
-                  <w:proofErr w:type="spellStart"/>
-                  <w:r>
-                    <w:rPr>
-                      <w:rStyle w:val="eop"/>
-                      <w:rFonts w:ascii="Arial" w:hAnsi="Arial" w:cs="Arial"/>
-                      <w:color w:val="000000"/>
-                      <w:shd w:val="clear" w:color="auto" w:fill="FFFFFF"/>
-                    </w:rPr>
-                    <w:t>yyyy</w:t>
-                  </w:r>
-                  <w:proofErr w:type="spellEnd"/>
-                  <w:r>
-                    <w:rPr>
-                      <w:rStyle w:val="eop"/>
-                      <w:rFonts w:ascii="Arial" w:hAnsi="Arial" w:cs="Arial"/>
-                      <w:color w:val="000000"/>
-                      <w:shd w:val="clear" w:color="auto" w:fill="FFFFFF"/>
-                    </w:rPr>
-                    <w:t>’, 'dd-MM-</w:t>
-                  </w:r>
-                  <w:proofErr w:type="spellStart"/>
-                  <w:r>
-                    <w:rPr>
-                      <w:rStyle w:val="eop"/>
-                      <w:rFonts w:ascii="Arial" w:hAnsi="Arial" w:cs="Arial"/>
-                      <w:color w:val="000000"/>
-                      <w:shd w:val="clear" w:color="auto" w:fill="FFFFFF"/>
-                    </w:rPr>
-                    <w:t>yyyy</w:t>
-                  </w:r>
-                  <w:proofErr w:type="spellEnd"/>
-                  <w:r>
-                    <w:rPr>
-                      <w:rStyle w:val="eop"/>
-                      <w:rFonts w:ascii="Arial" w:hAnsi="Arial" w:cs="Arial"/>
-                      <w:color w:val="000000"/>
-                      <w:shd w:val="clear" w:color="auto" w:fill="FFFFFF"/>
-                    </w:rPr>
-                    <w:t>')}&gt;&gt;</w:t>
+                    <w:t>&lt;&lt;{dateFormat(commonDetails.payBy, ‘dd MMMM yyyy’, 'dd-MM-yyyy')}&gt;&gt;</w:t>
                   </w:r>
                 </w:p>
               </w:tc>
@@ -4879,45 +3631,7 @@
                       <w:sz w:val="20"/>
                       <w:szCs w:val="20"/>
                     </w:rPr>
-                    <w:t>&lt;&lt;</w:t>
-                  </w:r>
-                  <w:proofErr w:type="spellStart"/>
-                  <w:r>
-                    <w:rPr>
-                      <w:rFonts w:cstheme="minorHAnsi"/>
-                      <w:sz w:val="20"/>
-                      <w:szCs w:val="20"/>
-                    </w:rPr>
-                    <w:t>cr</w:t>
-                  </w:r>
-                  <w:proofErr w:type="spellEnd"/>
-                  <w:proofErr w:type="gramStart"/>
-                  <w:r>
-                    <w:rPr>
-                      <w:rFonts w:cstheme="minorHAnsi"/>
-                      <w:sz w:val="20"/>
-                      <w:szCs w:val="20"/>
-                    </w:rPr>
-                    <w:t>_{</w:t>
-                  </w:r>
-                  <w:proofErr w:type="spellStart"/>
-                  <w:proofErr w:type="gramEnd"/>
-                  <w:r>
-                    <w:rPr>
-                      <w:rFonts w:cstheme="minorHAnsi"/>
-                      <w:sz w:val="20"/>
-                      <w:szCs w:val="20"/>
-                    </w:rPr>
-                    <w:t>commonDetails.howToPay</w:t>
-                  </w:r>
-                  <w:proofErr w:type="spellEnd"/>
-                  <w:r>
-                    <w:rPr>
-                      <w:rFonts w:cstheme="minorHAnsi"/>
-                      <w:sz w:val="20"/>
-                      <w:szCs w:val="20"/>
-                    </w:rPr>
-                    <w:t>== ‘BY_SET_DATE’}&gt;&gt;</w:t>
+                    <w:t>&lt;&lt;cr_{commonDetails.howToPay== ‘BY_SET_DATE’}&gt;&gt;</w:t>
                   </w:r>
                 </w:p>
               </w:tc>
@@ -4983,118 +3697,7 @@
                       <w:color w:val="000000"/>
                       <w:shd w:val="clear" w:color="auto" w:fill="FFFFFF"/>
                     </w:rPr>
-                    <w:t>£&lt;&lt;</w:t>
-                  </w:r>
-                  <w:proofErr w:type="spellStart"/>
-                  <w:r>
-                    <w:rPr>
-                      <w:rStyle w:val="eop"/>
-                      <w:rFonts w:ascii="Arial" w:hAnsi="Arial" w:cs="Arial"/>
-                      <w:color w:val="000000"/>
-                      <w:shd w:val="clear" w:color="auto" w:fill="FFFFFF"/>
-                    </w:rPr>
-                    <w:t>commonDetails.amountToPay</w:t>
-                  </w:r>
-                  <w:proofErr w:type="spellEnd"/>
-                  <w:r>
-                    <w:rPr>
-                      <w:rStyle w:val="eop"/>
-                      <w:rFonts w:ascii="Arial" w:hAnsi="Arial" w:cs="Arial"/>
-                      <w:color w:val="000000"/>
-                      <w:shd w:val="clear" w:color="auto" w:fill="FFFFFF"/>
-                    </w:rPr>
-                    <w:t>&gt;&gt; no later than &lt;</w:t>
-                  </w:r>
-                  <w:proofErr w:type="gramStart"/>
-                  <w:r>
-                    <w:rPr>
-                      <w:rStyle w:val="eop"/>
-                      <w:rFonts w:ascii="Arial" w:hAnsi="Arial" w:cs="Arial"/>
-                      <w:color w:val="000000"/>
-                      <w:shd w:val="clear" w:color="auto" w:fill="FFFFFF"/>
-                    </w:rPr>
-                    <w:t>&lt;{</w:t>
-                  </w:r>
-                  <w:proofErr w:type="spellStart"/>
-                  <w:r>
-                    <w:rPr>
-                      <w:rStyle w:val="eop"/>
-                      <w:rFonts w:ascii="Arial" w:hAnsi="Arial" w:cs="Arial"/>
-                      <w:color w:val="000000"/>
-                      <w:shd w:val="clear" w:color="auto" w:fill="FFFFFF"/>
-                    </w:rPr>
-                    <w:t>dateFormat</w:t>
-                  </w:r>
-                  <w:proofErr w:type="spellEnd"/>
-                  <w:r>
-                    <w:rPr>
-                      <w:rStyle w:val="eop"/>
-                      <w:rFonts w:ascii="Arial" w:hAnsi="Arial" w:cs="Arial"/>
-                      <w:color w:val="000000"/>
-                      <w:shd w:val="clear" w:color="auto" w:fill="FFFFFF"/>
-                    </w:rPr>
-                    <w:t>(</w:t>
-                  </w:r>
-                  <w:proofErr w:type="spellStart"/>
-                  <w:proofErr w:type="gramEnd"/>
-                  <w:r>
-                    <w:rPr>
-                      <w:rStyle w:val="eop"/>
-                      <w:rFonts w:ascii="Arial" w:hAnsi="Arial" w:cs="Arial"/>
-                      <w:color w:val="000000"/>
-                      <w:shd w:val="clear" w:color="auto" w:fill="FFFFFF"/>
-                    </w:rPr>
-                    <w:t>commonDetails.payBy</w:t>
-                  </w:r>
-                  <w:proofErr w:type="spellEnd"/>
-                  <w:r>
-                    <w:rPr>
-                      <w:rStyle w:val="eop"/>
-                      <w:rFonts w:ascii="Arial" w:hAnsi="Arial" w:cs="Arial"/>
-                      <w:color w:val="000000"/>
-                      <w:shd w:val="clear" w:color="auto" w:fill="FFFFFF"/>
-                    </w:rPr>
-                    <w:t xml:space="preserve">, ‘dd MMMM </w:t>
-                  </w:r>
-                  <w:proofErr w:type="spellStart"/>
-                  <w:r>
-                    <w:rPr>
-                      <w:rStyle w:val="eop"/>
-                      <w:rFonts w:ascii="Arial" w:hAnsi="Arial" w:cs="Arial"/>
-                      <w:color w:val="000000"/>
-                      <w:shd w:val="clear" w:color="auto" w:fill="FFFFFF"/>
-                    </w:rPr>
-                    <w:t>yyyy</w:t>
-                  </w:r>
-                  <w:proofErr w:type="spellEnd"/>
-                  <w:r>
-                    <w:rPr>
-                      <w:rStyle w:val="eop"/>
-                      <w:rFonts w:ascii="Arial" w:hAnsi="Arial" w:cs="Arial"/>
-                      <w:color w:val="000000"/>
-                      <w:shd w:val="clear" w:color="auto" w:fill="FFFFFF"/>
-                    </w:rPr>
-                    <w:t>’, 'dd-MM-</w:t>
-                  </w:r>
-                  <w:proofErr w:type="spellStart"/>
-                  <w:r>
-                    <w:rPr>
-                      <w:rStyle w:val="eop"/>
-                      <w:rFonts w:ascii="Arial" w:hAnsi="Arial" w:cs="Arial"/>
-                      <w:color w:val="000000"/>
-                      <w:shd w:val="clear" w:color="auto" w:fill="FFFFFF"/>
-                    </w:rPr>
-                    <w:t>yyyy</w:t>
-                  </w:r>
-                  <w:proofErr w:type="spellEnd"/>
-                  <w:r>
-                    <w:rPr>
-                      <w:rStyle w:val="eop"/>
-                      <w:rFonts w:ascii="Arial" w:hAnsi="Arial" w:cs="Arial"/>
-                      <w:color w:val="000000"/>
-                      <w:shd w:val="clear" w:color="auto" w:fill="FFFFFF"/>
-                    </w:rPr>
-                    <w:t>')}&gt;&gt;</w:t>
+                    <w:t>£&lt;&lt;commonDetails.amountToPay&gt;&gt; no later than &lt;&lt;{dateFormat(commonDetails.payBy, ‘dd MMMM yyyy’, 'dd-MM-yyyy')}&gt;&gt;</w:t>
                   </w:r>
                 </w:p>
               </w:tc>
@@ -5119,53 +3722,7 @@
                       <w:sz w:val="20"/>
                       <w:szCs w:val="20"/>
                     </w:rPr>
-                    <w:t>&lt;&lt;cs</w:t>
-                  </w:r>
-                  <w:proofErr w:type="gramStart"/>
-                  <w:r>
-                    <w:rPr>
-                      <w:rFonts w:cstheme="minorHAnsi"/>
-                      <w:sz w:val="20"/>
-                      <w:szCs w:val="20"/>
-                    </w:rPr>
-                    <w:t>_{</w:t>
-                  </w:r>
-                  <w:proofErr w:type="spellStart"/>
-                  <w:proofErr w:type="gramEnd"/>
-                  <w:r>
-                    <w:rPr>
-                      <w:rFonts w:cstheme="minorHAnsi"/>
-                      <w:sz w:val="20"/>
-                      <w:szCs w:val="20"/>
-                    </w:rPr>
-                    <w:t>commonDetails.responseType</w:t>
-                  </w:r>
-                  <w:proofErr w:type="spellEnd"/>
-                  <w:r>
-                    <w:rPr>
-                      <w:rFonts w:cstheme="minorHAnsi"/>
-                      <w:sz w:val="20"/>
-                      <w:szCs w:val="20"/>
-                    </w:rPr>
-                    <w:t xml:space="preserve"> == ‘FULL_ADMISSION</w:t>
-                  </w:r>
-                  <w:proofErr w:type="gramStart"/>
-                  <w:r>
-                    <w:rPr>
-                      <w:rFonts w:cstheme="minorHAnsi"/>
-                      <w:sz w:val="20"/>
-                      <w:szCs w:val="20"/>
-                    </w:rPr>
-                    <w:t>’ }</w:t>
-                  </w:r>
-                  <w:proofErr w:type="gramEnd"/>
-                  <w:r>
-                    <w:rPr>
-                      <w:rFonts w:cstheme="minorHAnsi"/>
-                      <w:sz w:val="20"/>
-                      <w:szCs w:val="20"/>
-                    </w:rPr>
-                    <w:t>&gt;&gt;</w:t>
+                    <w:t>&lt;&lt;cs_{commonDetails.responseType == ‘FULL_ADMISSION’ }&gt;&gt;</w:t>
                   </w:r>
                   <w:r>
                     <w:rPr>
@@ -5173,7 +3730,23 @@
                       <w:color w:val="0A0A0A"/>
                       <w:shd w:val="clear" w:color="auto" w:fill="FFFFFF"/>
                     </w:rPr>
-                    <w:t>This amount includes interest if it has been claimed which will continue to accrue on the amount outstanding up to the date of judgment or earlier payment.</w:t>
+                    <w:t xml:space="preserve">This amount includes interest if it has been claimed which </w:t>
+                  </w:r>
+                  <w:r>
+                    <w:rPr>
+                      <w:rFonts w:ascii="GDSTransportWebsite" w:hAnsi="GDSTransportWebsite"/>
+                      <w:color w:val="0A0A0A"/>
+                      <w:shd w:val="clear" w:color="auto" w:fill="FFFFFF"/>
+                    </w:rPr>
+                    <w:t>may</w:t>
+                  </w:r>
+                  <w:r>
+                    <w:rPr>
+                      <w:rFonts w:ascii="GDSTransportWebsite" w:hAnsi="GDSTransportWebsite"/>
+                      <w:color w:val="0A0A0A"/>
+                      <w:shd w:val="clear" w:color="auto" w:fill="FFFFFF"/>
+                    </w:rPr>
+                    <w:t xml:space="preserve"> continue to accrue on the amount outstanding up to the date of judgment or earlier payment.</w:t>
                   </w:r>
                 </w:p>
                 <w:p>
@@ -5191,25 +3764,7 @@
                       <w:color w:val="0A0A0A"/>
                       <w:shd w:val="clear" w:color="auto" w:fill="FFFFFF"/>
                     </w:rPr>
-                    <w:t xml:space="preserve">The above amount does not include the claim </w:t>
-                  </w:r>
-                  <w:proofErr w:type="gramStart"/>
-                  <w:r>
-                    <w:rPr>
-                      <w:rFonts w:ascii="GDSTransportWebsite" w:hAnsi="GDSTransportWebsite"/>
-                      <w:color w:val="0A0A0A"/>
-                      <w:shd w:val="clear" w:color="auto" w:fill="FFFFFF"/>
-                    </w:rPr>
-                    <w:t>fee</w:t>
-                  </w:r>
-                  <w:proofErr w:type="gramEnd"/>
-                  <w:r>
-                    <w:rPr>
-                      <w:rFonts w:ascii="GDSTransportWebsite" w:hAnsi="GDSTransportWebsite"/>
-                      <w:color w:val="0A0A0A"/>
-                      <w:shd w:val="clear" w:color="auto" w:fill="FFFFFF"/>
-                    </w:rPr>
-                    <w:t xml:space="preserve"> and any fixed costs claimed which are payable in addition and if judgment is entered on an admission will be included in </w:t>
+                    <w:t xml:space="preserve">The above amount does not include the claim fee and any fixed costs claimed which are payable in addition and if judgment is entered on an admission will be included in </w:t>
                   </w:r>
                   <w:r>
                     <w:rPr>
@@ -5244,53 +3799,7 @@
                       <w:sz w:val="20"/>
                       <w:szCs w:val="20"/>
                     </w:rPr>
-                    <w:t>&lt;&lt;cs</w:t>
-                  </w:r>
-                  <w:proofErr w:type="gramStart"/>
-                  <w:r>
-                    <w:rPr>
-                      <w:rFonts w:cstheme="minorHAnsi"/>
-                      <w:sz w:val="20"/>
-                      <w:szCs w:val="20"/>
-                    </w:rPr>
-                    <w:t>_{</w:t>
-                  </w:r>
-                  <w:proofErr w:type="spellStart"/>
-                  <w:proofErr w:type="gramEnd"/>
-                  <w:r>
-                    <w:rPr>
-                      <w:rFonts w:cstheme="minorHAnsi"/>
-                      <w:sz w:val="20"/>
-                      <w:szCs w:val="20"/>
-                    </w:rPr>
-                    <w:t>commonDetails.responseType</w:t>
-                  </w:r>
-                  <w:proofErr w:type="spellEnd"/>
-                  <w:r>
-                    <w:rPr>
-                      <w:rFonts w:cstheme="minorHAnsi"/>
-                      <w:sz w:val="20"/>
-                      <w:szCs w:val="20"/>
-                    </w:rPr>
-                    <w:t xml:space="preserve"> == ‘PART_ADMISSION</w:t>
-                  </w:r>
-                  <w:proofErr w:type="gramStart"/>
-                  <w:r>
-                    <w:rPr>
-                      <w:rFonts w:cstheme="minorHAnsi"/>
-                      <w:sz w:val="20"/>
-                      <w:szCs w:val="20"/>
-                    </w:rPr>
-                    <w:t>’ }</w:t>
-                  </w:r>
-                  <w:proofErr w:type="gramEnd"/>
-                  <w:r>
-                    <w:rPr>
-                      <w:rFonts w:cstheme="minorHAnsi"/>
-                      <w:sz w:val="20"/>
-                      <w:szCs w:val="20"/>
-                    </w:rPr>
-                    <w:t>&gt;&gt;</w:t>
+                    <w:t>&lt;&lt;cs_{commonDetails.responseType == ‘PART_ADMISSION’ }&gt;&gt;</w:t>
                   </w:r>
                   <w:r>
                     <w:rPr>
@@ -5395,27 +3904,7 @@
                       <w:color w:val="000000"/>
                       <w:shd w:val="clear" w:color="auto" w:fill="FFFFFF"/>
                     </w:rPr>
-                    <w:t>&lt;&lt;</w:t>
-                  </w:r>
-                  <w:proofErr w:type="spellStart"/>
-                  <w:r>
-                    <w:rPr>
-                      <w:rStyle w:val="eop"/>
-                      <w:rFonts w:ascii="Arial" w:hAnsi="Arial" w:cs="Arial"/>
-                      <w:color w:val="000000"/>
-                      <w:shd w:val="clear" w:color="auto" w:fill="FFFFFF"/>
-                    </w:rPr>
-                    <w:t>commonDetails.whyNotPayImmediately</w:t>
-                  </w:r>
-                  <w:proofErr w:type="spellEnd"/>
-                  <w:r>
-                    <w:rPr>
-                      <w:rStyle w:val="eop"/>
-                      <w:rFonts w:ascii="Arial" w:hAnsi="Arial" w:cs="Arial"/>
-                      <w:color w:val="000000"/>
-                      <w:shd w:val="clear" w:color="auto" w:fill="FFFFFF"/>
-                    </w:rPr>
-                    <w:t>&gt;&gt;</w:t>
+                    <w:t>&lt;&lt;commonDetails.whyNotPayImmediately&gt;&gt;</w:t>
                   </w:r>
                 </w:p>
               </w:tc>
@@ -5478,45 +3967,7 @@
                       <w:sz w:val="20"/>
                       <w:szCs w:val="20"/>
                     </w:rPr>
-                    <w:t>&lt;&lt;</w:t>
-                  </w:r>
-                  <w:proofErr w:type="spellStart"/>
-                  <w:r>
-                    <w:rPr>
-                      <w:rFonts w:cstheme="minorHAnsi"/>
-                      <w:sz w:val="20"/>
-                      <w:szCs w:val="20"/>
-                    </w:rPr>
-                    <w:t>cr</w:t>
-                  </w:r>
-                  <w:proofErr w:type="spellEnd"/>
-                  <w:proofErr w:type="gramStart"/>
-                  <w:r>
-                    <w:rPr>
-                      <w:rFonts w:cstheme="minorHAnsi"/>
-                      <w:sz w:val="20"/>
-                      <w:szCs w:val="20"/>
-                    </w:rPr>
-                    <w:t>_{</w:t>
-                  </w:r>
-                  <w:proofErr w:type="spellStart"/>
-                  <w:proofErr w:type="gramEnd"/>
-                  <w:r>
-                    <w:rPr>
-                      <w:rFonts w:cstheme="minorHAnsi"/>
-                      <w:sz w:val="20"/>
-                      <w:szCs w:val="20"/>
-                    </w:rPr>
-                    <w:t>commonDetails.howToPay</w:t>
-                  </w:r>
-                  <w:proofErr w:type="spellEnd"/>
-                  <w:r>
-                    <w:rPr>
-                      <w:rFonts w:cstheme="minorHAnsi"/>
-                      <w:sz w:val="20"/>
-                      <w:szCs w:val="20"/>
-                    </w:rPr>
-                    <w:t>== ‘SUGGESTION_OF_REPAYMENT_PLAN’}&gt;&gt;</w:t>
+                    <w:t>&lt;&lt;cr_{commonDetails.howToPay== ‘SUGGESTION_OF_REPAYMENT_PLAN’}&gt;&gt;</w:t>
                   </w:r>
                 </w:p>
               </w:tc>
@@ -5610,98 +4061,7 @@
                       <w:color w:val="000000"/>
                       <w:shd w:val="clear" w:color="auto" w:fill="FFFFFF"/>
                     </w:rPr>
-                    <w:t>&lt;</w:t>
-                  </w:r>
-                  <w:proofErr w:type="gramStart"/>
-                  <w:r>
-                    <w:rPr>
-                      <w:rStyle w:val="eop"/>
-                      <w:rFonts w:ascii="Arial" w:hAnsi="Arial" w:cs="Arial"/>
-                      <w:color w:val="000000"/>
-                      <w:shd w:val="clear" w:color="auto" w:fill="FFFFFF"/>
-                    </w:rPr>
-                    <w:t>&lt;{</w:t>
-                  </w:r>
-                  <w:proofErr w:type="spellStart"/>
-                  <w:r>
-                    <w:rPr>
-                      <w:rStyle w:val="eop"/>
-                      <w:rFonts w:ascii="Arial" w:hAnsi="Arial" w:cs="Arial"/>
-                      <w:color w:val="000000"/>
-                      <w:shd w:val="clear" w:color="auto" w:fill="FFFFFF"/>
-                    </w:rPr>
-                    <w:t>dateFormat</w:t>
-                  </w:r>
-                  <w:proofErr w:type="spellEnd"/>
-                  <w:r>
-                    <w:rPr>
-                      <w:rStyle w:val="eop"/>
-                      <w:rFonts w:ascii="Arial" w:hAnsi="Arial" w:cs="Arial"/>
-                      <w:color w:val="000000"/>
-                      <w:shd w:val="clear" w:color="auto" w:fill="FFFFFF"/>
-                    </w:rPr>
-                    <w:t>(</w:t>
-                  </w:r>
-                  <w:proofErr w:type="spellStart"/>
-                  <w:r>
-                    <w:rPr>
-                      <w:rStyle w:val="eop"/>
-                      <w:rFonts w:ascii="Arial" w:hAnsi="Arial" w:cs="Arial"/>
-                      <w:color w:val="000000"/>
-                      <w:shd w:val="clear" w:color="auto" w:fill="FFFFFF"/>
-                    </w:rPr>
-                    <w:t>commonDetails.repaymentPlan.firstRepaymentDate</w:t>
-                  </w:r>
-                  <w:proofErr w:type="spellEnd"/>
-                  <w:proofErr w:type="gramEnd"/>
-                  <w:r>
-                    <w:rPr>
-                      <w:rStyle w:val="eop"/>
-                      <w:rFonts w:ascii="Arial" w:hAnsi="Arial" w:cs="Arial"/>
-                      <w:color w:val="000000"/>
-                      <w:shd w:val="clear" w:color="auto" w:fill="FFFFFF"/>
-                    </w:rPr>
-                    <w:t xml:space="preserve">, ‘dd MMMM </w:t>
-                  </w:r>
-                  <w:proofErr w:type="spellStart"/>
-                  <w:r>
-                    <w:rPr>
-                      <w:rStyle w:val="eop"/>
-                      <w:rFonts w:ascii="Arial" w:hAnsi="Arial" w:cs="Arial"/>
-                      <w:color w:val="000000"/>
-                      <w:shd w:val="clear" w:color="auto" w:fill="FFFFFF"/>
-                    </w:rPr>
-                    <w:t>yyyy</w:t>
-                  </w:r>
-                  <w:proofErr w:type="spellEnd"/>
-                  <w:r>
-                    <w:rPr>
-                      <w:rStyle w:val="eop"/>
-                      <w:rFonts w:ascii="Arial" w:hAnsi="Arial" w:cs="Arial"/>
-                      <w:color w:val="000000"/>
-                      <w:shd w:val="clear" w:color="auto" w:fill="FFFFFF"/>
-                    </w:rPr>
-                    <w:t>’, '</w:t>
-                  </w:r>
-                  <w:proofErr w:type="spellStart"/>
-                  <w:r>
-                    <w:rPr>
-                      <w:rStyle w:val="eop"/>
-                      <w:rFonts w:ascii="Arial" w:hAnsi="Arial" w:cs="Arial"/>
-                      <w:color w:val="000000"/>
-                      <w:shd w:val="clear" w:color="auto" w:fill="FFFFFF"/>
-                    </w:rPr>
-                    <w:t>yyyy</w:t>
-                  </w:r>
-                  <w:proofErr w:type="spellEnd"/>
-                  <w:r>
-                    <w:rPr>
-                      <w:rStyle w:val="eop"/>
-                      <w:rFonts w:ascii="Arial" w:hAnsi="Arial" w:cs="Arial"/>
-                      <w:color w:val="000000"/>
-                      <w:shd w:val="clear" w:color="auto" w:fill="FFFFFF"/>
-                    </w:rPr>
-                    <w:t>-MM-dd')}&gt;&gt;</w:t>
+                    <w:t>&lt;&lt;{dateFormat(commonDetails.repaymentPlan.firstRepaymentDate, ‘dd MMMM yyyy’, 'yyyy-MM-dd')}&gt;&gt;</w:t>
                   </w:r>
                 </w:p>
               </w:tc>
@@ -5773,7 +4133,6 @@
                       <w:shd w:val="clear" w:color="auto" w:fill="FFFFFF"/>
                     </w:rPr>
                   </w:pPr>
-                  <w:proofErr w:type="gramStart"/>
                   <w:r>
                     <w:rPr>
                       <w:rStyle w:val="eop"/>
@@ -5781,28 +4140,7 @@
                       <w:color w:val="000000"/>
                       <w:shd w:val="clear" w:color="auto" w:fill="FFFFFF"/>
                     </w:rPr>
-                    <w:t>£&lt;&lt;</w:t>
-                  </w:r>
-                  <w:proofErr w:type="spellStart"/>
-                  <w:r>
-                    <w:rPr>
-                      <w:rStyle w:val="eop"/>
-                      <w:rFonts w:ascii="Arial" w:hAnsi="Arial" w:cs="Arial"/>
-                      <w:color w:val="000000"/>
-                      <w:shd w:val="clear" w:color="auto" w:fill="FFFFFF"/>
-                    </w:rPr>
-                    <w:t>commonDetails.repaymentPlan.paymentAmount</w:t>
-                  </w:r>
-                  <w:proofErr w:type="spellEnd"/>
-                  <w:proofErr w:type="gramEnd"/>
-                  <w:r>
-                    <w:rPr>
-                      <w:rStyle w:val="eop"/>
-                      <w:rFonts w:ascii="Arial" w:hAnsi="Arial" w:cs="Arial"/>
-                      <w:color w:val="000000"/>
-                      <w:shd w:val="clear" w:color="auto" w:fill="FFFFFF"/>
-                    </w:rPr>
-                    <w:t>&gt;&gt;</w:t>
+                    <w:t>£&lt;&lt;commonDetails.repaymentPlan.paymentAmount&gt;&gt;</w:t>
                   </w:r>
                 </w:p>
               </w:tc>
@@ -5874,7 +4212,6 @@
                       <w:shd w:val="clear" w:color="auto" w:fill="FFFFFF"/>
                     </w:rPr>
                   </w:pPr>
-                  <w:proofErr w:type="gramStart"/>
                   <w:r>
                     <w:rPr>
                       <w:rStyle w:val="eop"/>
@@ -5882,28 +4219,7 @@
                       <w:color w:val="000000"/>
                       <w:shd w:val="clear" w:color="auto" w:fill="FFFFFF"/>
                     </w:rPr>
-                    <w:t>&lt;&lt;</w:t>
-                  </w:r>
-                  <w:proofErr w:type="spellStart"/>
-                  <w:r>
-                    <w:rPr>
-                      <w:rStyle w:val="eop"/>
-                      <w:rFonts w:ascii="Arial" w:hAnsi="Arial" w:cs="Arial"/>
-                      <w:color w:val="000000"/>
-                      <w:shd w:val="clear" w:color="auto" w:fill="FFFFFF"/>
-                    </w:rPr>
-                    <w:t>commonDetails.repaymentPlan.paymentFrequencyDisplay</w:t>
-                  </w:r>
-                  <w:proofErr w:type="spellEnd"/>
-                  <w:proofErr w:type="gramEnd"/>
-                  <w:r>
-                    <w:rPr>
-                      <w:rStyle w:val="eop"/>
-                      <w:rFonts w:ascii="Arial" w:hAnsi="Arial" w:cs="Arial"/>
-                      <w:color w:val="000000"/>
-                      <w:shd w:val="clear" w:color="auto" w:fill="FFFFFF"/>
-                    </w:rPr>
-                    <w:t>&gt;&gt;</w:t>
+                    <w:t>&lt;&lt;commonDetails.repaymentPlan.paymentFrequencyDisplay&gt;&gt;</w:t>
                   </w:r>
                 </w:p>
               </w:tc>
@@ -5982,98 +4298,7 @@
                       <w:color w:val="000000"/>
                       <w:shd w:val="clear" w:color="auto" w:fill="FFFFFF"/>
                     </w:rPr>
-                    <w:t>&lt;</w:t>
-                  </w:r>
-                  <w:proofErr w:type="gramStart"/>
-                  <w:r>
-                    <w:rPr>
-                      <w:rStyle w:val="eop"/>
-                      <w:rFonts w:ascii="Arial" w:hAnsi="Arial" w:cs="Arial"/>
-                      <w:color w:val="000000"/>
-                      <w:shd w:val="clear" w:color="auto" w:fill="FFFFFF"/>
-                    </w:rPr>
-                    <w:t>&lt;{</w:t>
-                  </w:r>
-                  <w:proofErr w:type="spellStart"/>
-                  <w:r>
-                    <w:rPr>
-                      <w:rStyle w:val="eop"/>
-                      <w:rFonts w:ascii="Arial" w:hAnsi="Arial" w:cs="Arial"/>
-                      <w:color w:val="000000"/>
-                      <w:shd w:val="clear" w:color="auto" w:fill="FFFFFF"/>
-                    </w:rPr>
-                    <w:t>dateFormat</w:t>
-                  </w:r>
-                  <w:proofErr w:type="spellEnd"/>
-                  <w:r>
-                    <w:rPr>
-                      <w:rStyle w:val="eop"/>
-                      <w:rFonts w:ascii="Arial" w:hAnsi="Arial" w:cs="Arial"/>
-                      <w:color w:val="000000"/>
-                      <w:shd w:val="clear" w:color="auto" w:fill="FFFFFF"/>
-                    </w:rPr>
-                    <w:t>(</w:t>
-                  </w:r>
-                  <w:proofErr w:type="spellStart"/>
-                  <w:proofErr w:type="gramEnd"/>
-                  <w:r>
-                    <w:rPr>
-                      <w:rStyle w:val="eop"/>
-                      <w:rFonts w:ascii="Arial" w:hAnsi="Arial" w:cs="Arial"/>
-                      <w:color w:val="000000"/>
-                      <w:shd w:val="clear" w:color="auto" w:fill="FFFFFF"/>
-                    </w:rPr>
-                    <w:t>commonDetails.payBy</w:t>
-                  </w:r>
-                  <w:proofErr w:type="spellEnd"/>
-                  <w:r>
-                    <w:rPr>
-                      <w:rStyle w:val="eop"/>
-                      <w:rFonts w:ascii="Arial" w:hAnsi="Arial" w:cs="Arial"/>
-                      <w:color w:val="000000"/>
-                      <w:shd w:val="clear" w:color="auto" w:fill="FFFFFF"/>
-                    </w:rPr>
-                    <w:t xml:space="preserve">, ‘dd MMMM </w:t>
-                  </w:r>
-                  <w:proofErr w:type="spellStart"/>
-                  <w:r>
-                    <w:rPr>
-                      <w:rStyle w:val="eop"/>
-                      <w:rFonts w:ascii="Arial" w:hAnsi="Arial" w:cs="Arial"/>
-                      <w:color w:val="000000"/>
-                      <w:shd w:val="clear" w:color="auto" w:fill="FFFFFF"/>
-                    </w:rPr>
-                    <w:t>yyyy</w:t>
-                  </w:r>
-                  <w:proofErr w:type="spellEnd"/>
-                  <w:r>
-                    <w:rPr>
-                      <w:rStyle w:val="eop"/>
-                      <w:rFonts w:ascii="Arial" w:hAnsi="Arial" w:cs="Arial"/>
-                      <w:color w:val="000000"/>
-                      <w:shd w:val="clear" w:color="auto" w:fill="FFFFFF"/>
-                    </w:rPr>
-                    <w:t>’, 'dd-MM-</w:t>
-                  </w:r>
-                  <w:proofErr w:type="spellStart"/>
-                  <w:r>
-                    <w:rPr>
-                      <w:rStyle w:val="eop"/>
-                      <w:rFonts w:ascii="Arial" w:hAnsi="Arial" w:cs="Arial"/>
-                      <w:color w:val="000000"/>
-                      <w:shd w:val="clear" w:color="auto" w:fill="FFFFFF"/>
-                    </w:rPr>
-                    <w:t>yyyy</w:t>
-                  </w:r>
-                  <w:proofErr w:type="spellEnd"/>
-                  <w:r>
-                    <w:rPr>
-                      <w:rStyle w:val="eop"/>
-                      <w:rFonts w:ascii="Arial" w:hAnsi="Arial" w:cs="Arial"/>
-                      <w:color w:val="000000"/>
-                      <w:shd w:val="clear" w:color="auto" w:fill="FFFFFF"/>
-                    </w:rPr>
-                    <w:t>')}&gt;&gt;</w:t>
+                    <w:t>&lt;&lt;{dateFormat(commonDetails.payBy, ‘dd MMMM yyyy’, 'dd-MM-yyyy')}&gt;&gt;</w:t>
                   </w:r>
                 </w:p>
               </w:tc>
@@ -6163,27 +4388,7 @@
                       <w:color w:val="000000"/>
                       <w:shd w:val="clear" w:color="auto" w:fill="FFFFFF"/>
                     </w:rPr>
-                    <w:t>&lt;&lt;</w:t>
-                  </w:r>
-                  <w:proofErr w:type="spellStart"/>
-                  <w:r>
-                    <w:rPr>
-                      <w:rStyle w:val="eop"/>
-                      <w:rFonts w:ascii="Arial" w:hAnsi="Arial" w:cs="Arial"/>
-                      <w:color w:val="000000"/>
-                      <w:shd w:val="clear" w:color="auto" w:fill="FFFFFF"/>
-                    </w:rPr>
-                    <w:t>commonDetails.whyNotPayImmediately</w:t>
-                  </w:r>
-                  <w:proofErr w:type="spellEnd"/>
-                  <w:r>
-                    <w:rPr>
-                      <w:rStyle w:val="eop"/>
-                      <w:rFonts w:ascii="Arial" w:hAnsi="Arial" w:cs="Arial"/>
-                      <w:color w:val="000000"/>
-                      <w:shd w:val="clear" w:color="auto" w:fill="FFFFFF"/>
-                    </w:rPr>
-                    <w:t>&gt;&gt;</w:t>
+                    <w:t>&lt;&lt;commonDetails.whyNotPayImmediately&gt;&gt;</w:t>
                   </w:r>
                 </w:p>
               </w:tc>
@@ -6255,88 +4460,24 @@
                 <w:sz w:val="21"/>
                 <w:szCs w:val="21"/>
               </w:rPr>
-              <w:t>&lt;&lt;cs_{</w:t>
-            </w:r>
-            <w:proofErr w:type="spellStart"/>
-            <w:r>
+              <w:t>&lt;&lt;cs_{allocatedTrack=='SMALL_CLAIM'}&gt;&gt;</w:t>
+            </w:r>
+          </w:p>
+          <w:p>
+            <w:pPr>
               <w:rPr>
                 <w:rFonts w:ascii="Segoe UI" w:hAnsi="Segoe UI" w:cs="Segoe UI"/>
                 <w:sz w:val="21"/>
                 <w:szCs w:val="21"/>
               </w:rPr>
-              <w:t>allocatedTrack</w:t>
-            </w:r>
-            <w:proofErr w:type="spellEnd"/>
+            </w:pPr>
             <w:r>
               <w:rPr>
                 <w:rFonts w:ascii="Segoe UI" w:hAnsi="Segoe UI" w:cs="Segoe UI"/>
                 <w:sz w:val="21"/>
                 <w:szCs w:val="21"/>
               </w:rPr>
-              <w:t>=='SMALL_CLAIM'}&gt;&gt;</w:t>
-            </w:r>
-          </w:p>
-          <w:p>
-            <w:pPr>
-              <w:rPr>
-                <w:rFonts w:ascii="Segoe UI" w:hAnsi="Segoe UI" w:cs="Segoe UI"/>
-                <w:sz w:val="21"/>
-                <w:szCs w:val="21"/>
-              </w:rPr>
-            </w:pPr>
-            <w:r>
-              <w:rPr>
-                <w:rFonts w:ascii="Segoe UI" w:hAnsi="Segoe UI" w:cs="Segoe UI"/>
-                <w:sz w:val="21"/>
-                <w:szCs w:val="21"/>
-              </w:rPr>
-              <w:t>&lt;&lt;cs</w:t>
-            </w:r>
-            <w:proofErr w:type="gramStart"/>
-            <w:r>
-              <w:rPr>
-                <w:rFonts w:ascii="Segoe UI" w:hAnsi="Segoe UI" w:cs="Segoe UI"/>
-                <w:sz w:val="21"/>
-                <w:szCs w:val="21"/>
-              </w:rPr>
-              <w:t>_{</w:t>
-            </w:r>
-            <w:proofErr w:type="spellStart"/>
-            <w:proofErr w:type="gramEnd"/>
-            <w:r>
-              <w:rPr>
-                <w:rFonts w:ascii="Segoe UI" w:hAnsi="Segoe UI" w:cs="Segoe UI"/>
-                <w:sz w:val="21"/>
-                <w:szCs w:val="21"/>
-              </w:rPr>
-              <w:t>responseType</w:t>
-            </w:r>
-            <w:proofErr w:type="spellEnd"/>
-            <w:r>
-              <w:rPr>
-                <w:rFonts w:ascii="Segoe UI" w:hAnsi="Segoe UI" w:cs="Segoe UI"/>
-                <w:sz w:val="21"/>
-                <w:szCs w:val="21"/>
-              </w:rPr>
-              <w:t xml:space="preserve"> == ‘FULL_DEFENCE’|| </w:t>
-            </w:r>
-            <w:proofErr w:type="spellStart"/>
-            <w:r>
-              <w:rPr>
-                <w:rFonts w:ascii="Segoe UI" w:hAnsi="Segoe UI" w:cs="Segoe UI"/>
-                <w:sz w:val="21"/>
-                <w:szCs w:val="21"/>
-              </w:rPr>
-              <w:t>responseType</w:t>
-            </w:r>
-            <w:proofErr w:type="spellEnd"/>
-            <w:r>
-              <w:rPr>
-                <w:rFonts w:ascii="Segoe UI" w:hAnsi="Segoe UI" w:cs="Segoe UI"/>
-                <w:sz w:val="21"/>
-                <w:szCs w:val="21"/>
-              </w:rPr>
-              <w:t xml:space="preserve"> == ‘PART_ADMISSION’}&gt;&gt;</w:t>
+              <w:t>&lt;&lt;cs_{responseType == ‘FULL_DEFENCE’|| responseType == ‘PART_ADMISSION’}&gt;&gt;</w:t>
             </w:r>
           </w:p>
           <w:p>
@@ -6405,51 +4546,7 @@
                       <w:szCs w:val="21"/>
                       <w:shd w:val="clear" w:color="auto" w:fill="FFFFFF"/>
                     </w:rPr>
-                    <w:t>&lt;&lt;</w:t>
-                  </w:r>
-                  <w:proofErr w:type="spellStart"/>
-                  <w:r>
-                    <w:rPr>
-                      <w:rFonts w:ascii="Segoe UI" w:hAnsi="Segoe UI" w:cs="Segoe UI"/>
-                      <w:color w:val="000000"/>
-                      <w:sz w:val="21"/>
-                      <w:szCs w:val="21"/>
-                      <w:shd w:val="clear" w:color="auto" w:fill="FFFFFF"/>
-                    </w:rPr>
-                    <w:t>cr</w:t>
-                  </w:r>
-                  <w:proofErr w:type="spellEnd"/>
-                  <w:r>
-                    <w:rPr>
-                      <w:rFonts w:ascii="Segoe UI" w:hAnsi="Segoe UI" w:cs="Segoe UI"/>
-                      <w:color w:val="000000"/>
-                      <w:sz w:val="21"/>
-                      <w:szCs w:val="21"/>
-                      <w:shd w:val="clear" w:color="auto" w:fill="FFFFFF"/>
-                    </w:rPr>
-                    <w:t>_{</w:t>
-                  </w:r>
-                  <w:proofErr w:type="spellStart"/>
-                  <w:r>
-                    <w:rPr>
-                      <w:rFonts w:ascii="Segoe UI" w:hAnsi="Segoe UI" w:cs="Segoe UI"/>
-                      <w:color w:val="000000"/>
-                      <w:sz w:val="21"/>
-                      <w:szCs w:val="21"/>
-                      <w:shd w:val="clear" w:color="auto" w:fill="FFFFFF"/>
-                    </w:rPr>
-                    <w:t>checkCarmToggle</w:t>
-                  </w:r>
-                  <w:proofErr w:type="spellEnd"/>
-                  <w:r>
-                    <w:rPr>
-                      <w:rFonts w:ascii="Segoe UI" w:hAnsi="Segoe UI" w:cs="Segoe UI"/>
-                      <w:color w:val="000000"/>
-                      <w:sz w:val="21"/>
-                      <w:szCs w:val="21"/>
-                      <w:shd w:val="clear" w:color="auto" w:fill="FFFFFF"/>
-                    </w:rPr>
-                    <w:t>==false}&gt;&gt;</w:t>
+                    <w:t>&lt;&lt;cr_{checkCarmToggle==false}&gt;&gt;</w:t>
                   </w:r>
                 </w:p>
               </w:tc>
@@ -6747,51 +4844,7 @@
                       <w:szCs w:val="21"/>
                       <w:shd w:val="clear" w:color="auto" w:fill="FFFFFF"/>
                     </w:rPr>
-                    <w:t>&lt;&lt;</w:t>
-                  </w:r>
-                  <w:proofErr w:type="spellStart"/>
-                  <w:r>
-                    <w:rPr>
-                      <w:rFonts w:ascii="Segoe UI" w:hAnsi="Segoe UI" w:cs="Segoe UI"/>
-                      <w:color w:val="000000"/>
-                      <w:sz w:val="21"/>
-                      <w:szCs w:val="21"/>
-                      <w:shd w:val="clear" w:color="auto" w:fill="FFFFFF"/>
-                    </w:rPr>
-                    <w:t>cr</w:t>
-                  </w:r>
-                  <w:proofErr w:type="spellEnd"/>
-                  <w:r>
-                    <w:rPr>
-                      <w:rFonts w:ascii="Segoe UI" w:hAnsi="Segoe UI" w:cs="Segoe UI"/>
-                      <w:color w:val="000000"/>
-                      <w:sz w:val="21"/>
-                      <w:szCs w:val="21"/>
-                      <w:shd w:val="clear" w:color="auto" w:fill="FFFFFF"/>
-                    </w:rPr>
-                    <w:t>_{</w:t>
-                  </w:r>
-                  <w:proofErr w:type="spellStart"/>
-                  <w:r>
-                    <w:rPr>
-                      <w:rFonts w:ascii="Segoe UI" w:hAnsi="Segoe UI" w:cs="Segoe UI"/>
-                      <w:color w:val="000000"/>
-                      <w:sz w:val="21"/>
-                      <w:szCs w:val="21"/>
-                      <w:shd w:val="clear" w:color="auto" w:fill="FFFFFF"/>
-                    </w:rPr>
-                    <w:t>checkCarmToggle</w:t>
-                  </w:r>
-                  <w:proofErr w:type="spellEnd"/>
-                  <w:r>
-                    <w:rPr>
-                      <w:rFonts w:ascii="Segoe UI" w:hAnsi="Segoe UI" w:cs="Segoe UI"/>
-                      <w:color w:val="000000"/>
-                      <w:sz w:val="21"/>
-                      <w:szCs w:val="21"/>
-                      <w:shd w:val="clear" w:color="auto" w:fill="FFFFFF"/>
-                    </w:rPr>
-                    <w:t>==true}&gt;&gt;</w:t>
+                    <w:t>&lt;&lt;cr_{checkCarmToggle==true}&gt;&gt;</w:t>
                   </w:r>
                 </w:p>
               </w:tc>
@@ -6864,25 +4917,7 @@
                       <w:sz w:val="21"/>
                       <w:szCs w:val="21"/>
                     </w:rPr>
-                    <w:t>&lt;&lt;</w:t>
-                  </w:r>
-                  <w:proofErr w:type="spellStart"/>
-                  <w:r>
-                    <w:rPr>
-                      <w:rFonts w:ascii="Segoe UI" w:hAnsi="Segoe UI" w:cs="Segoe UI"/>
-                      <w:sz w:val="21"/>
-                      <w:szCs w:val="21"/>
-                    </w:rPr>
-                    <w:t>mediationFirstName</w:t>
-                  </w:r>
-                  <w:proofErr w:type="spellEnd"/>
-                  <w:r>
-                    <w:rPr>
-                      <w:rFonts w:ascii="Segoe UI" w:hAnsi="Segoe UI" w:cs="Segoe UI"/>
-                      <w:sz w:val="21"/>
-                      <w:szCs w:val="21"/>
-                    </w:rPr>
-                    <w:t>&gt;&gt;</w:t>
+                    <w:t>&lt;&lt;mediationFirstName&gt;&gt;</w:t>
                   </w:r>
                 </w:p>
                 <w:p>
@@ -6957,25 +4992,7 @@
                       <w:sz w:val="21"/>
                       <w:szCs w:val="21"/>
                     </w:rPr>
-                    <w:t>&lt;&lt;</w:t>
-                  </w:r>
-                  <w:proofErr w:type="spellStart"/>
-                  <w:r>
-                    <w:rPr>
-                      <w:rFonts w:ascii="Segoe UI" w:hAnsi="Segoe UI" w:cs="Segoe UI"/>
-                      <w:sz w:val="21"/>
-                      <w:szCs w:val="21"/>
-                    </w:rPr>
-                    <w:t>mediationLastName</w:t>
-                  </w:r>
-                  <w:proofErr w:type="spellEnd"/>
-                  <w:r>
-                    <w:rPr>
-                      <w:rFonts w:ascii="Segoe UI" w:hAnsi="Segoe UI" w:cs="Segoe UI"/>
-                      <w:sz w:val="21"/>
-                      <w:szCs w:val="21"/>
-                    </w:rPr>
-                    <w:t>&gt;&gt;</w:t>
+                    <w:t>&lt;&lt;mediationLastName&gt;&gt;</w:t>
                   </w:r>
                 </w:p>
                 <w:p>
@@ -7056,25 +5073,7 @@
                       <w:sz w:val="21"/>
                       <w:szCs w:val="21"/>
                     </w:rPr>
-                    <w:t>&lt;&lt;</w:t>
-                  </w:r>
-                  <w:proofErr w:type="spellStart"/>
-                  <w:r>
-                    <w:rPr>
-                      <w:rFonts w:ascii="Segoe UI" w:hAnsi="Segoe UI" w:cs="Segoe UI"/>
-                      <w:sz w:val="21"/>
-                      <w:szCs w:val="21"/>
-                    </w:rPr>
-                    <w:t>mediationContactNumber</w:t>
-                  </w:r>
-                  <w:proofErr w:type="spellEnd"/>
-                  <w:r>
-                    <w:rPr>
-                      <w:rFonts w:ascii="Segoe UI" w:hAnsi="Segoe UI" w:cs="Segoe UI"/>
-                      <w:sz w:val="21"/>
-                      <w:szCs w:val="21"/>
-                    </w:rPr>
-                    <w:t>&gt;&gt;</w:t>
+                    <w:t>&lt;&lt;mediationContactNumber&gt;&gt;</w:t>
                   </w:r>
                 </w:p>
               </w:tc>
@@ -7137,25 +5136,7 @@
                       <w:sz w:val="21"/>
                       <w:szCs w:val="21"/>
                     </w:rPr>
-                    <w:t>&lt;&lt;</w:t>
-                  </w:r>
-                  <w:proofErr w:type="spellStart"/>
-                  <w:r>
-                    <w:rPr>
-                      <w:rFonts w:ascii="Segoe UI" w:hAnsi="Segoe UI" w:cs="Segoe UI"/>
-                      <w:sz w:val="21"/>
-                      <w:szCs w:val="21"/>
-                    </w:rPr>
-                    <w:t>mediationEmail</w:t>
-                  </w:r>
-                  <w:proofErr w:type="spellEnd"/>
-                  <w:r>
-                    <w:rPr>
-                      <w:rFonts w:ascii="Segoe UI" w:hAnsi="Segoe UI" w:cs="Segoe UI"/>
-                      <w:sz w:val="21"/>
-                      <w:szCs w:val="21"/>
-                    </w:rPr>
-                    <w:t>&gt;&gt;</w:t>
+                    <w:t>&lt;&lt;mediationEmail&gt;&gt;</w:t>
                   </w:r>
                 </w:p>
                 <w:p>
@@ -7195,43 +5176,7 @@
                       <w:sz w:val="21"/>
                       <w:szCs w:val="21"/>
                     </w:rPr>
-                    <w:t>&lt;&lt;</w:t>
-                  </w:r>
-                  <w:proofErr w:type="spellStart"/>
-                  <w:r>
-                    <w:rPr>
-                      <w:rFonts w:ascii="Segoe UI" w:hAnsi="Segoe UI" w:cs="Segoe UI"/>
-                      <w:sz w:val="21"/>
-                      <w:szCs w:val="21"/>
-                    </w:rPr>
-                    <w:t>cr</w:t>
-                  </w:r>
-                  <w:proofErr w:type="spellEnd"/>
-                  <w:r>
-                    <w:rPr>
-                      <w:rFonts w:ascii="Segoe UI" w:hAnsi="Segoe UI" w:cs="Segoe UI"/>
-                      <w:sz w:val="21"/>
-                      <w:szCs w:val="21"/>
-                    </w:rPr>
-                    <w:t>_{</w:t>
-                  </w:r>
-                  <w:proofErr w:type="spellStart"/>
-                  <w:r>
-                    <w:rPr>
-                      <w:rFonts w:ascii="Segoe UI" w:hAnsi="Segoe UI" w:cs="Segoe UI"/>
-                      <w:sz w:val="21"/>
-                      <w:szCs w:val="21"/>
-                    </w:rPr>
-                    <w:t>mediationUnavailableDatesExists</w:t>
-                  </w:r>
-                  <w:proofErr w:type="spellEnd"/>
-                  <w:r>
-                    <w:rPr>
-                      <w:rFonts w:ascii="Segoe UI" w:hAnsi="Segoe UI" w:cs="Segoe UI"/>
-                      <w:sz w:val="21"/>
-                      <w:szCs w:val="21"/>
-                    </w:rPr>
-                    <w:t>==false}&gt;&gt;</w:t>
+                    <w:t>&lt;&lt;cr_{mediationUnavailableDatesExists==false}&gt;&gt;</w:t>
                   </w:r>
                 </w:p>
               </w:tc>
@@ -7367,43 +5312,7 @@
                       <w:sz w:val="21"/>
                       <w:szCs w:val="21"/>
                     </w:rPr>
-                    <w:t>&lt;&lt;</w:t>
-                  </w:r>
-                  <w:proofErr w:type="spellStart"/>
-                  <w:r>
-                    <w:rPr>
-                      <w:rFonts w:ascii="Segoe UI" w:hAnsi="Segoe UI" w:cs="Segoe UI"/>
-                      <w:sz w:val="21"/>
-                      <w:szCs w:val="21"/>
-                    </w:rPr>
-                    <w:t>cr</w:t>
-                  </w:r>
-                  <w:proofErr w:type="spellEnd"/>
-                  <w:r>
-                    <w:rPr>
-                      <w:rFonts w:ascii="Segoe UI" w:hAnsi="Segoe UI" w:cs="Segoe UI"/>
-                      <w:sz w:val="21"/>
-                      <w:szCs w:val="21"/>
-                    </w:rPr>
-                    <w:t>_{</w:t>
-                  </w:r>
-                  <w:proofErr w:type="spellStart"/>
-                  <w:r>
-                    <w:rPr>
-                      <w:rFonts w:ascii="Segoe UI" w:hAnsi="Segoe UI" w:cs="Segoe UI"/>
-                      <w:sz w:val="21"/>
-                      <w:szCs w:val="21"/>
-                    </w:rPr>
-                    <w:t>mediationUnavailableDatesExists</w:t>
-                  </w:r>
-                  <w:proofErr w:type="spellEnd"/>
-                  <w:r>
-                    <w:rPr>
-                      <w:rFonts w:ascii="Segoe UI" w:hAnsi="Segoe UI" w:cs="Segoe UI"/>
-                      <w:sz w:val="21"/>
-                      <w:szCs w:val="21"/>
-                    </w:rPr>
-                    <w:t>==true}&gt;&gt;</w:t>
+                    <w:t>&lt;&lt;cr_{mediationUnavailableDatesExists==true}&gt;&gt;</w:t>
                   </w:r>
                 </w:p>
               </w:tc>
@@ -7436,35 +5345,15 @@
                       <w:sz w:val="21"/>
                       <w:szCs w:val="21"/>
                     </w:rPr>
-                    <w:t>&lt;&lt;</w:t>
-                  </w:r>
-                  <w:proofErr w:type="spellStart"/>
-                  <w:r>
-                    <w:rPr>
-                      <w:rFonts w:ascii="Segoe UI" w:hAnsi="Segoe UI" w:cs="Segoe UI"/>
-                      <w:i/>
-                      <w:iCs/>
-                      <w:sz w:val="21"/>
-                      <w:szCs w:val="21"/>
-                    </w:rPr>
-                    <w:t>rr_</w:t>
-                  </w:r>
-                  <w:r>
-                    <w:rPr>
-                      <w:rFonts w:ascii="Segoe UI" w:hAnsi="Segoe UI" w:cs="Segoe UI"/>
-                      <w:sz w:val="21"/>
-                      <w:szCs w:val="21"/>
-                    </w:rPr>
-                    <w:t>mediationUnavailableDatesList</w:t>
-                  </w:r>
-                  <w:proofErr w:type="spellEnd"/>
-                  <w:r>
-                    <w:rPr>
-                      <w:rFonts w:ascii="Segoe UI" w:hAnsi="Segoe UI" w:cs="Segoe UI"/>
-                      <w:sz w:val="21"/>
-                      <w:szCs w:val="21"/>
-                    </w:rPr>
-                    <w:t>&gt;&gt;</w:t>
+                    <w:t>&lt;&lt;rr_</w:t>
+                  </w:r>
+                  <w:r>
+                    <w:rPr>
+                      <w:rFonts w:ascii="Segoe UI" w:hAnsi="Segoe UI" w:cs="Segoe UI"/>
+                      <w:sz w:val="21"/>
+                      <w:szCs w:val="21"/>
+                    </w:rPr>
+                    <w:t>mediationUnavailableDatesList&gt;&gt;</w:t>
                   </w:r>
                 </w:p>
               </w:tc>
@@ -7495,45 +5384,7 @@
                       <w:sz w:val="21"/>
                       <w:szCs w:val="21"/>
                     </w:rPr>
-                    <w:t>&lt;&lt;</w:t>
-                  </w:r>
-                  <w:proofErr w:type="spellStart"/>
-                  <w:r>
-                    <w:rPr>
-                      <w:rFonts w:ascii="Segoe UI" w:hAnsi="Segoe UI" w:cs="Segoe UI"/>
-                      <w:sz w:val="21"/>
-                      <w:szCs w:val="21"/>
-                    </w:rPr>
-                    <w:t>cr</w:t>
-                  </w:r>
-                  <w:proofErr w:type="spellEnd"/>
-                  <w:r>
-                    <w:rPr>
-                      <w:rFonts w:ascii="Segoe UI" w:hAnsi="Segoe UI" w:cs="Segoe UI"/>
-                      <w:sz w:val="21"/>
-                      <w:szCs w:val="21"/>
-                    </w:rPr>
-                    <w:t>_{</w:t>
-                  </w:r>
-                  <w:proofErr w:type="spellStart"/>
-                  <w:proofErr w:type="gramStart"/>
-                  <w:r>
-                    <w:rPr>
-                      <w:rFonts w:ascii="Segoe UI" w:hAnsi="Segoe UI" w:cs="Segoe UI"/>
-                      <w:sz w:val="21"/>
-                      <w:szCs w:val="21"/>
-                    </w:rPr>
-                    <w:t>value.toDate</w:t>
-                  </w:r>
-                  <w:proofErr w:type="spellEnd"/>
-                  <w:proofErr w:type="gramEnd"/>
-                  <w:r>
-                    <w:rPr>
-                      <w:rFonts w:ascii="Segoe UI" w:hAnsi="Segoe UI" w:cs="Segoe UI"/>
-                      <w:sz w:val="21"/>
-                      <w:szCs w:val="21"/>
-                    </w:rPr>
-                    <w:t>==null}&gt;&gt;</w:t>
+                    <w:t>&lt;&lt;cr_{value.toDate==null}&gt;&gt;</w:t>
                   </w:r>
                 </w:p>
               </w:tc>
@@ -7596,27 +5447,7 @@
                       <w:sz w:val="21"/>
                       <w:szCs w:val="21"/>
                     </w:rPr>
-                    <w:t>&lt;&lt;</w:t>
-                  </w:r>
-                  <w:proofErr w:type="spellStart"/>
-                  <w:proofErr w:type="gramStart"/>
-                  <w:r>
-                    <w:rPr>
-                      <w:rFonts w:ascii="Segoe UI" w:hAnsi="Segoe UI" w:cs="Segoe UI"/>
-                      <w:sz w:val="21"/>
-                      <w:szCs w:val="21"/>
-                    </w:rPr>
-                    <w:t>value.date</w:t>
-                  </w:r>
-                  <w:proofErr w:type="spellEnd"/>
-                  <w:proofErr w:type="gramEnd"/>
-                  <w:r>
-                    <w:rPr>
-                      <w:rFonts w:ascii="Segoe UI" w:hAnsi="Segoe UI" w:cs="Segoe UI"/>
-                      <w:sz w:val="21"/>
-                      <w:szCs w:val="21"/>
-                    </w:rPr>
-                    <w:t>&gt;&gt;</w:t>
+                    <w:t>&lt;&lt;value.date&gt;&gt;</w:t>
                   </w:r>
                 </w:p>
                 <w:p>
@@ -7687,45 +5518,7 @@
                       <w:sz w:val="21"/>
                       <w:szCs w:val="21"/>
                     </w:rPr>
-                    <w:t>&lt;&lt;</w:t>
-                  </w:r>
-                  <w:proofErr w:type="spellStart"/>
-                  <w:r>
-                    <w:rPr>
-                      <w:rFonts w:ascii="Segoe UI" w:hAnsi="Segoe UI" w:cs="Segoe UI"/>
-                      <w:sz w:val="21"/>
-                      <w:szCs w:val="21"/>
-                    </w:rPr>
-                    <w:t>cr</w:t>
-                  </w:r>
-                  <w:proofErr w:type="spellEnd"/>
-                  <w:r>
-                    <w:rPr>
-                      <w:rFonts w:ascii="Segoe UI" w:hAnsi="Segoe UI" w:cs="Segoe UI"/>
-                      <w:sz w:val="21"/>
-                      <w:szCs w:val="21"/>
-                    </w:rPr>
-                    <w:t>_{</w:t>
-                  </w:r>
-                  <w:proofErr w:type="spellStart"/>
-                  <w:proofErr w:type="gramStart"/>
-                  <w:r>
-                    <w:rPr>
-                      <w:rFonts w:ascii="Segoe UI" w:hAnsi="Segoe UI" w:cs="Segoe UI"/>
-                      <w:sz w:val="21"/>
-                      <w:szCs w:val="21"/>
-                    </w:rPr>
-                    <w:t>value.toDate</w:t>
-                  </w:r>
-                  <w:proofErr w:type="spellEnd"/>
-                  <w:proofErr w:type="gramEnd"/>
-                  <w:r>
-                    <w:rPr>
-                      <w:rFonts w:ascii="Segoe UI" w:hAnsi="Segoe UI" w:cs="Segoe UI"/>
-                      <w:sz w:val="21"/>
-                      <w:szCs w:val="21"/>
-                    </w:rPr>
-                    <w:t>!=null}&gt;&gt;</w:t>
+                    <w:t>&lt;&lt;cr_{value.toDate!=null}&gt;&gt;</w:t>
                   </w:r>
                 </w:p>
               </w:tc>
@@ -7839,64 +5632,24 @@
                       <w:sz w:val="21"/>
                       <w:szCs w:val="21"/>
                     </w:rPr>
-                    <w:t>&lt;&lt;</w:t>
-                  </w:r>
-                  <w:proofErr w:type="spellStart"/>
-                  <w:proofErr w:type="gramStart"/>
-                  <w:r>
-                    <w:rPr>
-                      <w:rFonts w:ascii="Segoe UI" w:hAnsi="Segoe UI" w:cs="Segoe UI"/>
-                      <w:sz w:val="21"/>
-                      <w:szCs w:val="21"/>
-                    </w:rPr>
-                    <w:t>value.fromDate</w:t>
-                  </w:r>
-                  <w:proofErr w:type="spellEnd"/>
-                  <w:proofErr w:type="gramEnd"/>
-                  <w:r>
-                    <w:rPr>
-                      <w:rFonts w:ascii="Segoe UI" w:hAnsi="Segoe UI" w:cs="Segoe UI"/>
-                      <w:sz w:val="21"/>
-                      <w:szCs w:val="21"/>
-                    </w:rPr>
-                    <w:t>&gt;&gt;</w:t>
-                  </w:r>
-                </w:p>
-                <w:p>
-                  <w:pPr>
-                    <w:rPr>
-                      <w:rFonts w:ascii="Segoe UI" w:hAnsi="Segoe UI" w:cs="Segoe UI"/>
-                      <w:sz w:val="21"/>
-                      <w:szCs w:val="21"/>
-                    </w:rPr>
-                  </w:pPr>
-                  <w:r>
-                    <w:rPr>
-                      <w:rFonts w:ascii="Segoe UI" w:hAnsi="Segoe UI" w:cs="Segoe UI"/>
-                      <w:sz w:val="21"/>
-                      <w:szCs w:val="21"/>
-                    </w:rPr>
-                    <w:t>&lt;&lt;</w:t>
-                  </w:r>
-                  <w:proofErr w:type="spellStart"/>
-                  <w:proofErr w:type="gramStart"/>
-                  <w:r>
-                    <w:rPr>
-                      <w:rFonts w:ascii="Segoe UI" w:hAnsi="Segoe UI" w:cs="Segoe UI"/>
-                      <w:sz w:val="21"/>
-                      <w:szCs w:val="21"/>
-                    </w:rPr>
-                    <w:t>value.toDate</w:t>
-                  </w:r>
-                  <w:proofErr w:type="spellEnd"/>
-                  <w:proofErr w:type="gramEnd"/>
-                  <w:r>
-                    <w:rPr>
-                      <w:rFonts w:ascii="Segoe UI" w:hAnsi="Segoe UI" w:cs="Segoe UI"/>
-                      <w:sz w:val="21"/>
-                      <w:szCs w:val="21"/>
-                    </w:rPr>
-                    <w:t>&gt;&gt;</w:t>
+                    <w:t>&lt;&lt;value.fromDate&gt;&gt;</w:t>
+                  </w:r>
+                </w:p>
+                <w:p>
+                  <w:pPr>
+                    <w:rPr>
+                      <w:rFonts w:ascii="Segoe UI" w:hAnsi="Segoe UI" w:cs="Segoe UI"/>
+                      <w:sz w:val="21"/>
+                      <w:szCs w:val="21"/>
+                    </w:rPr>
+                  </w:pPr>
+                  <w:r>
+                    <w:rPr>
+                      <w:rFonts w:ascii="Segoe UI" w:hAnsi="Segoe UI" w:cs="Segoe UI"/>
+                      <w:sz w:val="21"/>
+                      <w:szCs w:val="21"/>
+                    </w:rPr>
+                    <w:t>&lt;&lt;value.toDate&gt;&gt;</w:t>
                   </w:r>
                 </w:p>
                 <w:p>
@@ -7967,25 +5720,7 @@
                       <w:sz w:val="21"/>
                       <w:szCs w:val="21"/>
                     </w:rPr>
-                    <w:t>&lt;&lt;</w:t>
-                  </w:r>
-                  <w:proofErr w:type="spellStart"/>
-                  <w:r>
-                    <w:rPr>
-                      <w:rFonts w:ascii="Segoe UI" w:hAnsi="Segoe UI" w:cs="Segoe UI"/>
-                      <w:sz w:val="21"/>
-                      <w:szCs w:val="21"/>
-                    </w:rPr>
-                    <w:t>er_mediationUnavailableDatesList</w:t>
-                  </w:r>
-                  <w:proofErr w:type="spellEnd"/>
-                  <w:r>
-                    <w:rPr>
-                      <w:rFonts w:ascii="Segoe UI" w:hAnsi="Segoe UI" w:cs="Segoe UI"/>
-                      <w:sz w:val="21"/>
-                      <w:szCs w:val="21"/>
-                    </w:rPr>
-                    <w:t>&gt;&gt;</w:t>
+                    <w:t>&lt;&lt;er_mediationUnavailableDatesList&gt;&gt;</w:t>
                   </w:r>
                 </w:p>
               </w:tc>
@@ -8359,23 +6094,7 @@
                 <w:rFonts w:ascii="GDSTransportWebsite" w:hAnsi="GDSTransportWebsite"/>
                 <w:shd w:val="clear" w:color="auto" w:fill="FFFFFF"/>
               </w:rPr>
-              <w:t xml:space="preserve"> &lt;&lt;</w:t>
-            </w:r>
-            <w:proofErr w:type="spellStart"/>
-            <w:r>
-              <w:rPr>
-                <w:rFonts w:ascii="GDSTransportWebsite" w:hAnsi="GDSTransportWebsite"/>
-                <w:shd w:val="clear" w:color="auto" w:fill="FFFFFF"/>
-              </w:rPr>
-              <w:t>statementOfTruth.role</w:t>
-            </w:r>
-            <w:proofErr w:type="spellEnd"/>
-            <w:r>
-              <w:rPr>
-                <w:rFonts w:ascii="GDSTransportWebsite" w:hAnsi="GDSTransportWebsite"/>
-                <w:shd w:val="clear" w:color="auto" w:fill="FFFFFF"/>
-              </w:rPr>
-              <w:t>&gt;&gt;</w:t>
+              <w:t xml:space="preserve"> &lt;&lt;statementOfTruth.role&gt;&gt;</w:t>
             </w:r>
           </w:p>
         </w:tc>
@@ -10131,10 +7850,6 @@
 </file>
 
 <file path=customXml/item1.xml><?xml version="1.0" encoding="utf-8"?>
-<b:Sources xmlns:b="http://schemas.openxmlformats.org/officeDocument/2006/bibliography" xmlns="http://schemas.openxmlformats.org/officeDocument/2006/bibliography" SelectedStyle="\APASixthEditionOfficeOnline.xsl" StyleName="APA" Version="6"/>
-</file>
-
-<file path=customXml/item2.xml><?xml version="1.0" encoding="utf-8"?>
 <p:properties xmlns:p="http://schemas.microsoft.com/office/2006/metadata/properties" xmlns:xsi="http://www.w3.org/2001/XMLSchema-instance" xmlns:pc="http://schemas.microsoft.com/office/infopath/2007/PartnerControls">
   <documentManagement>
     <Stage xmlns="f336f4fe-8719-4ea2-b5d6-29b3a580aeb4">In Approval</Stage>
@@ -10152,16 +7867,11 @@
 </p:properties>
 </file>
 
-<file path=customXml/item3.xml><?xml version="1.0" encoding="utf-8"?>
-<?mso-contentType ?>
-<FormTemplates xmlns="http://schemas.microsoft.com/sharepoint/v3/contenttype/forms">
-  <Display>DocumentLibraryForm</Display>
-  <Edit>DocumentLibraryForm</Edit>
-  <New>DocumentLibraryForm</New>
-</FormTemplates>
+<file path=customXml/item2.xml><?xml version="1.0" encoding="utf-8"?>
+<b:Sources xmlns:b="http://schemas.openxmlformats.org/officeDocument/2006/bibliography" xmlns="http://schemas.openxmlformats.org/officeDocument/2006/bibliography" SelectedStyle="\APASixthEditionOfficeOnline.xsl" StyleName="APA" Version="6"/>
 </file>
 
-<file path=customXml/item4.xml><?xml version="1.0" encoding="utf-8"?>
+<file path=customXml/item3.xml><?xml version="1.0" encoding="utf-8"?>
 <ct:contentTypeSchema xmlns:ct="http://schemas.microsoft.com/office/2006/metadata/contentType" xmlns:ma="http://schemas.microsoft.com/office/2006/metadata/properties/metaAttributes" ct:_="" ma:_="" ma:contentTypeName="_CtTemplate" ma:contentTypeID="0x01010064A5FDCCFB03F540B94405305D7DE14F00A4F8B82F7CEF57469A8FE5CEAB7A0EE0" ma:contentTypeVersion="55" ma:contentTypeDescription="Part of Template Management with Site Columns representing custom attributes." ma:contentTypeScope="" ma:versionID="e48abcd8da7fe05ec90dabdfbb8c2749">
   <xsd:schema xmlns:xsd="http://www.w3.org/2001/XMLSchema" xmlns:xs="http://www.w3.org/2001/XMLSchema" xmlns:p="http://schemas.microsoft.com/office/2006/metadata/properties" xmlns:ns2="f336f4fe-8719-4ea2-b5d6-29b3a580aeb4" xmlns:ns3="b57b892a-dd61-4bba-b372-a8d93da2c7e6" targetNamespace="http://schemas.microsoft.com/office/2006/metadata/properties" ma:root="true" ma:fieldsID="4c733adc908683170864ffc34cec60fa" ns2:_="" ns3:_="">
     <xsd:import namespace="f336f4fe-8719-4ea2-b5d6-29b3a580aeb4"/>
@@ -10483,15 +8193,16 @@
 </ct:contentTypeSchema>
 </file>
 
-<file path=customXml/itemProps1.xml><?xml version="1.0" encoding="utf-8"?>
-<ds:datastoreItem xmlns:ds="http://schemas.openxmlformats.org/officeDocument/2006/customXml" ds:itemID="{5C627932-C981-4CFE-9BA8-667150120D32}">
-  <ds:schemaRefs>
-    <ds:schemaRef ds:uri="http://schemas.openxmlformats.org/officeDocument/2006/bibliography"/>
-  </ds:schemaRefs>
-</ds:datastoreItem>
+<file path=customXml/item4.xml><?xml version="1.0" encoding="utf-8"?>
+<?mso-contentType ?>
+<FormTemplates xmlns="http://schemas.microsoft.com/sharepoint/v3/contenttype/forms">
+  <Display>DocumentLibraryForm</Display>
+  <Edit>DocumentLibraryForm</Edit>
+  <New>DocumentLibraryForm</New>
+</FormTemplates>
 </file>
 
-<file path=customXml/itemProps2.xml><?xml version="1.0" encoding="utf-8"?>
+<file path=customXml/itemProps1.xml><?xml version="1.0" encoding="utf-8"?>
 <ds:datastoreItem xmlns:ds="http://schemas.openxmlformats.org/officeDocument/2006/customXml" ds:itemID="{167D3FB0-0D1A-4A81-8A96-EE2F37F3B125}">
   <ds:schemaRefs>
     <ds:schemaRef ds:uri="http://schemas.microsoft.com/office/2006/metadata/properties"/>
@@ -10501,15 +8212,15 @@
 </ds:datastoreItem>
 </file>
 
-<file path=customXml/itemProps3.xml><?xml version="1.0" encoding="utf-8"?>
-<ds:datastoreItem xmlns:ds="http://schemas.openxmlformats.org/officeDocument/2006/customXml" ds:itemID="{B979ABCF-6006-4211-8C04-D08E1C55C8F9}">
+<file path=customXml/itemProps2.xml><?xml version="1.0" encoding="utf-8"?>
+<ds:datastoreItem xmlns:ds="http://schemas.openxmlformats.org/officeDocument/2006/customXml" ds:itemID="{5C627932-C981-4CFE-9BA8-667150120D32}">
   <ds:schemaRefs>
-    <ds:schemaRef ds:uri="http://schemas.microsoft.com/sharepoint/v3/contenttype/forms"/>
+    <ds:schemaRef ds:uri="http://schemas.openxmlformats.org/officeDocument/2006/bibliography"/>
   </ds:schemaRefs>
 </ds:datastoreItem>
 </file>
 
-<file path=customXml/itemProps4.xml><?xml version="1.0" encoding="utf-8"?>
+<file path=customXml/itemProps3.xml><?xml version="1.0" encoding="utf-8"?>
 <ds:datastoreItem xmlns:ds="http://schemas.openxmlformats.org/officeDocument/2006/customXml" ds:itemID="{392D0FB6-F5F8-4A3B-B59F-074A1EA4A310}">
   <ds:schemaRefs>
     <ds:schemaRef ds:uri="http://schemas.microsoft.com/office/2006/metadata/contentType"/>
@@ -10528,6 +8239,14 @@
 </ds:datastoreItem>
 </file>
 
+<file path=customXml/itemProps4.xml><?xml version="1.0" encoding="utf-8"?>
+<ds:datastoreItem xmlns:ds="http://schemas.openxmlformats.org/officeDocument/2006/customXml" ds:itemID="{B979ABCF-6006-4211-8C04-D08E1C55C8F9}">
+  <ds:schemaRefs>
+    <ds:schemaRef ds:uri="http://schemas.microsoft.com/sharepoint/v3/contenttype/forms"/>
+  </ds:schemaRefs>
+</ds:datastoreItem>
+</file>
+
 <file path=docMetadata/LabelInfo.xml><?xml version="1.0" encoding="utf-8"?>
 <clbl:labelList xmlns:clbl="http://schemas.microsoft.com/office/2020/mipLabelMetadata">
   <clbl:label id="{95c71a0f-75e1-4c8f-90e2-641c9351dd98}" enabled="1" method="Standard" siteId="{3e0088dc-0629-4ae6-aa8c-813e7a296f50}" contentBits="2" removed="0"/>

</xml_diff>

<commit_message>
CIV-17319 - Change defence text for final payment
</commit_message>
<xml_diff>
--- a/docker/docmosis/templates/CV-SPC-HRN-ENG-01363.docx
+++ b/docker/docmosis/templates/CV-SPC-HRN-ENG-01363.docx
@@ -4318,7 +4318,7 @@
                     <w:rPr>
                       <w:rFonts w:ascii="GDSTransportWebsite" w:hAnsi="GDSTransportWebsite" w:cstheme="minorHAnsi"/>
                     </w:rPr>
-                    <w:t>(The final payment date may be later to reflect additional amounts claimed for interest, claim fee and fixed costs)</w:t>
+                    <w:t>(The final payment date may be later to reflect additional amounts claimed for claim fee and fixed costs)</w:t>
                   </w:r>
                 </w:p>
                 <w:p>
@@ -7850,28 +7850,15 @@
 </file>
 
 <file path=customXml/item1.xml><?xml version="1.0" encoding="utf-8"?>
-<p:properties xmlns:p="http://schemas.microsoft.com/office/2006/metadata/properties" xmlns:xsi="http://www.w3.org/2001/XMLSchema-instance" xmlns:pc="http://schemas.microsoft.com/office/infopath/2007/PartnerControls">
-  <documentManagement>
-    <Stage xmlns="f336f4fe-8719-4ea2-b5d6-29b3a580aeb4">In Approval</Stage>
-    <Next_x0020_Stage xmlns="f336f4fe-8719-4ea2-b5d6-29b3a580aeb4">SendApproval</Next_x0020_Stage>
-    <Admin_x0020_Action xmlns="f336f4fe-8719-4ea2-b5d6-29b3a580aeb4" xsi:nil="true"/>
-    <Template_x0020_Category xmlns="f336f4fe-8719-4ea2-b5d6-29b3a580aeb4">Hearing Requirements Notice - HRN</Template_x0020_Category>
-    <Action xmlns="f336f4fe-8719-4ea2-b5d6-29b3a580aeb4" xsi:nil="true"/>
-    <Purpose1 xmlns="f336f4fe-8719-4ea2-b5d6-29b3a580aeb4">Directions Questionnaire</Purpose1>
-    <Template_x0020_Language xmlns="f336f4fe-8719-4ea2-b5d6-29b3a580aeb4">English - ENG</Template_x0020_Language>
-    <Rename xmlns="f336f4fe-8719-4ea2-b5d6-29b3a580aeb4">true</Rename>
-    <Tornado_x0020_Filename xmlns="f336f4fe-8719-4ea2-b5d6-29b3a580aeb4" xsi:nil="true"/>
-    <Approval_x0020_Request_x0020_Comment xmlns="f336f4fe-8719-4ea2-b5d6-29b3a580aeb4">Hi , We need approval for these document changed under https://tools.hmcts.net/jira/browse/CIV-8879</Approval_x0020_Request_x0020_Comment>
-    <Publication_x0020_Date xmlns="f336f4fe-8719-4ea2-b5d6-29b3a580aeb4">2020-12-09T00:00:00+00:00</Publication_x0020_Date>
-  </documentManagement>
-</p:properties>
+<?mso-contentType ?>
+<FormTemplates xmlns="http://schemas.microsoft.com/sharepoint/v3/contenttype/forms">
+  <Display>DocumentLibraryForm</Display>
+  <Edit>DocumentLibraryForm</Edit>
+  <New>DocumentLibraryForm</New>
+</FormTemplates>
 </file>
 
 <file path=customXml/item2.xml><?xml version="1.0" encoding="utf-8"?>
-<b:Sources xmlns:b="http://schemas.openxmlformats.org/officeDocument/2006/bibliography" xmlns="http://schemas.openxmlformats.org/officeDocument/2006/bibliography" SelectedStyle="\APASixthEditionOfficeOnline.xsl" StyleName="APA" Version="6"/>
-</file>
-
-<file path=customXml/item3.xml><?xml version="1.0" encoding="utf-8"?>
 <ct:contentTypeSchema xmlns:ct="http://schemas.microsoft.com/office/2006/metadata/contentType" xmlns:ma="http://schemas.microsoft.com/office/2006/metadata/properties/metaAttributes" ct:_="" ma:_="" ma:contentTypeName="_CtTemplate" ma:contentTypeID="0x01010064A5FDCCFB03F540B94405305D7DE14F00A4F8B82F7CEF57469A8FE5CEAB7A0EE0" ma:contentTypeVersion="55" ma:contentTypeDescription="Part of Template Management with Site Columns representing custom attributes." ma:contentTypeScope="" ma:versionID="e48abcd8da7fe05ec90dabdfbb8c2749">
   <xsd:schema xmlns:xsd="http://www.w3.org/2001/XMLSchema" xmlns:xs="http://www.w3.org/2001/XMLSchema" xmlns:p="http://schemas.microsoft.com/office/2006/metadata/properties" xmlns:ns2="f336f4fe-8719-4ea2-b5d6-29b3a580aeb4" xmlns:ns3="b57b892a-dd61-4bba-b372-a8d93da2c7e6" targetNamespace="http://schemas.microsoft.com/office/2006/metadata/properties" ma:root="true" ma:fieldsID="4c733adc908683170864ffc34cec60fa" ns2:_="" ns3:_="">
     <xsd:import namespace="f336f4fe-8719-4ea2-b5d6-29b3a580aeb4"/>
@@ -8193,34 +8180,37 @@
 </ct:contentTypeSchema>
 </file>
 
+<file path=customXml/item3.xml><?xml version="1.0" encoding="utf-8"?>
+<b:Sources xmlns:b="http://schemas.openxmlformats.org/officeDocument/2006/bibliography" xmlns="http://schemas.openxmlformats.org/officeDocument/2006/bibliography" SelectedStyle="\APASixthEditionOfficeOnline.xsl" StyleName="APA" Version="6"/>
+</file>
+
 <file path=customXml/item4.xml><?xml version="1.0" encoding="utf-8"?>
-<?mso-contentType ?>
-<FormTemplates xmlns="http://schemas.microsoft.com/sharepoint/v3/contenttype/forms">
-  <Display>DocumentLibraryForm</Display>
-  <Edit>DocumentLibraryForm</Edit>
-  <New>DocumentLibraryForm</New>
-</FormTemplates>
+<p:properties xmlns:p="http://schemas.microsoft.com/office/2006/metadata/properties" xmlns:xsi="http://www.w3.org/2001/XMLSchema-instance" xmlns:pc="http://schemas.microsoft.com/office/infopath/2007/PartnerControls">
+  <documentManagement>
+    <Stage xmlns="f336f4fe-8719-4ea2-b5d6-29b3a580aeb4">In Approval</Stage>
+    <Next_x0020_Stage xmlns="f336f4fe-8719-4ea2-b5d6-29b3a580aeb4">SendApproval</Next_x0020_Stage>
+    <Admin_x0020_Action xmlns="f336f4fe-8719-4ea2-b5d6-29b3a580aeb4" xsi:nil="true"/>
+    <Template_x0020_Category xmlns="f336f4fe-8719-4ea2-b5d6-29b3a580aeb4">Hearing Requirements Notice - HRN</Template_x0020_Category>
+    <Action xmlns="f336f4fe-8719-4ea2-b5d6-29b3a580aeb4" xsi:nil="true"/>
+    <Purpose1 xmlns="f336f4fe-8719-4ea2-b5d6-29b3a580aeb4">Directions Questionnaire</Purpose1>
+    <Template_x0020_Language xmlns="f336f4fe-8719-4ea2-b5d6-29b3a580aeb4">English - ENG</Template_x0020_Language>
+    <Rename xmlns="f336f4fe-8719-4ea2-b5d6-29b3a580aeb4">true</Rename>
+    <Tornado_x0020_Filename xmlns="f336f4fe-8719-4ea2-b5d6-29b3a580aeb4" xsi:nil="true"/>
+    <Approval_x0020_Request_x0020_Comment xmlns="f336f4fe-8719-4ea2-b5d6-29b3a580aeb4">Hi , We need approval for these document changed under https://tools.hmcts.net/jira/browse/CIV-8879</Approval_x0020_Request_x0020_Comment>
+    <Publication_x0020_Date xmlns="f336f4fe-8719-4ea2-b5d6-29b3a580aeb4">2020-12-09T00:00:00+00:00</Publication_x0020_Date>
+  </documentManagement>
+</p:properties>
 </file>
 
 <file path=customXml/itemProps1.xml><?xml version="1.0" encoding="utf-8"?>
-<ds:datastoreItem xmlns:ds="http://schemas.openxmlformats.org/officeDocument/2006/customXml" ds:itemID="{167D3FB0-0D1A-4A81-8A96-EE2F37F3B125}">
+<ds:datastoreItem xmlns:ds="http://schemas.openxmlformats.org/officeDocument/2006/customXml" ds:itemID="{B979ABCF-6006-4211-8C04-D08E1C55C8F9}">
   <ds:schemaRefs>
-    <ds:schemaRef ds:uri="http://schemas.microsoft.com/office/2006/metadata/properties"/>
-    <ds:schemaRef ds:uri="http://schemas.microsoft.com/office/infopath/2007/PartnerControls"/>
-    <ds:schemaRef ds:uri="f336f4fe-8719-4ea2-b5d6-29b3a580aeb4"/>
+    <ds:schemaRef ds:uri="http://schemas.microsoft.com/sharepoint/v3/contenttype/forms"/>
   </ds:schemaRefs>
 </ds:datastoreItem>
 </file>
 
 <file path=customXml/itemProps2.xml><?xml version="1.0" encoding="utf-8"?>
-<ds:datastoreItem xmlns:ds="http://schemas.openxmlformats.org/officeDocument/2006/customXml" ds:itemID="{5C627932-C981-4CFE-9BA8-667150120D32}">
-  <ds:schemaRefs>
-    <ds:schemaRef ds:uri="http://schemas.openxmlformats.org/officeDocument/2006/bibliography"/>
-  </ds:schemaRefs>
-</ds:datastoreItem>
-</file>
-
-<file path=customXml/itemProps3.xml><?xml version="1.0" encoding="utf-8"?>
 <ds:datastoreItem xmlns:ds="http://schemas.openxmlformats.org/officeDocument/2006/customXml" ds:itemID="{392D0FB6-F5F8-4A3B-B59F-074A1EA4A310}">
   <ds:schemaRefs>
     <ds:schemaRef ds:uri="http://schemas.microsoft.com/office/2006/metadata/contentType"/>
@@ -8239,10 +8229,20 @@
 </ds:datastoreItem>
 </file>
 
+<file path=customXml/itemProps3.xml><?xml version="1.0" encoding="utf-8"?>
+<ds:datastoreItem xmlns:ds="http://schemas.openxmlformats.org/officeDocument/2006/customXml" ds:itemID="{5C627932-C981-4CFE-9BA8-667150120D32}">
+  <ds:schemaRefs>
+    <ds:schemaRef ds:uri="http://schemas.openxmlformats.org/officeDocument/2006/bibliography"/>
+  </ds:schemaRefs>
+</ds:datastoreItem>
+</file>
+
 <file path=customXml/itemProps4.xml><?xml version="1.0" encoding="utf-8"?>
-<ds:datastoreItem xmlns:ds="http://schemas.openxmlformats.org/officeDocument/2006/customXml" ds:itemID="{B979ABCF-6006-4211-8C04-D08E1C55C8F9}">
+<ds:datastoreItem xmlns:ds="http://schemas.openxmlformats.org/officeDocument/2006/customXml" ds:itemID="{167D3FB0-0D1A-4A81-8A96-EE2F37F3B125}">
   <ds:schemaRefs>
-    <ds:schemaRef ds:uri="http://schemas.microsoft.com/sharepoint/v3/contenttype/forms"/>
+    <ds:schemaRef ds:uri="http://schemas.microsoft.com/office/2006/metadata/properties"/>
+    <ds:schemaRef ds:uri="http://schemas.microsoft.com/office/infopath/2007/PartnerControls"/>
+    <ds:schemaRef ds:uri="f336f4fe-8719-4ea2-b5d6-29b3a580aeb4"/>
   </ds:schemaRefs>
 </ds:datastoreItem>
 </file>

</xml_diff>

<commit_message>
CIV-17319 - Change defence text for final payment (#6685)
Co-authored-by: CourtneySuhr-Solirius <courtney.suhr@solirius.com>
</commit_message>
<xml_diff>
--- a/docker/docmosis/templates/CV-SPC-HRN-ENG-01363.docx
+++ b/docker/docmosis/templates/CV-SPC-HRN-ENG-01363.docx
@@ -4318,7 +4318,7 @@
                     <w:rPr>
                       <w:rFonts w:ascii="GDSTransportWebsite" w:hAnsi="GDSTransportWebsite" w:cstheme="minorHAnsi"/>
                     </w:rPr>
-                    <w:t>(The final payment date may be later to reflect additional amounts claimed for interest, claim fee and fixed costs)</w:t>
+                    <w:t>(The final payment date may be later to reflect additional amounts claimed for claim fee and fixed costs)</w:t>
                   </w:r>
                 </w:p>
                 <w:p>
@@ -7850,28 +7850,15 @@
 </file>
 
 <file path=customXml/item1.xml><?xml version="1.0" encoding="utf-8"?>
-<p:properties xmlns:p="http://schemas.microsoft.com/office/2006/metadata/properties" xmlns:xsi="http://www.w3.org/2001/XMLSchema-instance" xmlns:pc="http://schemas.microsoft.com/office/infopath/2007/PartnerControls">
-  <documentManagement>
-    <Stage xmlns="f336f4fe-8719-4ea2-b5d6-29b3a580aeb4">In Approval</Stage>
-    <Next_x0020_Stage xmlns="f336f4fe-8719-4ea2-b5d6-29b3a580aeb4">SendApproval</Next_x0020_Stage>
-    <Admin_x0020_Action xmlns="f336f4fe-8719-4ea2-b5d6-29b3a580aeb4" xsi:nil="true"/>
-    <Template_x0020_Category xmlns="f336f4fe-8719-4ea2-b5d6-29b3a580aeb4">Hearing Requirements Notice - HRN</Template_x0020_Category>
-    <Action xmlns="f336f4fe-8719-4ea2-b5d6-29b3a580aeb4" xsi:nil="true"/>
-    <Purpose1 xmlns="f336f4fe-8719-4ea2-b5d6-29b3a580aeb4">Directions Questionnaire</Purpose1>
-    <Template_x0020_Language xmlns="f336f4fe-8719-4ea2-b5d6-29b3a580aeb4">English - ENG</Template_x0020_Language>
-    <Rename xmlns="f336f4fe-8719-4ea2-b5d6-29b3a580aeb4">true</Rename>
-    <Tornado_x0020_Filename xmlns="f336f4fe-8719-4ea2-b5d6-29b3a580aeb4" xsi:nil="true"/>
-    <Approval_x0020_Request_x0020_Comment xmlns="f336f4fe-8719-4ea2-b5d6-29b3a580aeb4">Hi , We need approval for these document changed under https://tools.hmcts.net/jira/browse/CIV-8879</Approval_x0020_Request_x0020_Comment>
-    <Publication_x0020_Date xmlns="f336f4fe-8719-4ea2-b5d6-29b3a580aeb4">2020-12-09T00:00:00+00:00</Publication_x0020_Date>
-  </documentManagement>
-</p:properties>
+<?mso-contentType ?>
+<FormTemplates xmlns="http://schemas.microsoft.com/sharepoint/v3/contenttype/forms">
+  <Display>DocumentLibraryForm</Display>
+  <Edit>DocumentLibraryForm</Edit>
+  <New>DocumentLibraryForm</New>
+</FormTemplates>
 </file>
 
 <file path=customXml/item2.xml><?xml version="1.0" encoding="utf-8"?>
-<b:Sources xmlns:b="http://schemas.openxmlformats.org/officeDocument/2006/bibliography" xmlns="http://schemas.openxmlformats.org/officeDocument/2006/bibliography" SelectedStyle="\APASixthEditionOfficeOnline.xsl" StyleName="APA" Version="6"/>
-</file>
-
-<file path=customXml/item3.xml><?xml version="1.0" encoding="utf-8"?>
 <ct:contentTypeSchema xmlns:ct="http://schemas.microsoft.com/office/2006/metadata/contentType" xmlns:ma="http://schemas.microsoft.com/office/2006/metadata/properties/metaAttributes" ct:_="" ma:_="" ma:contentTypeName="_CtTemplate" ma:contentTypeID="0x01010064A5FDCCFB03F540B94405305D7DE14F00A4F8B82F7CEF57469A8FE5CEAB7A0EE0" ma:contentTypeVersion="55" ma:contentTypeDescription="Part of Template Management with Site Columns representing custom attributes." ma:contentTypeScope="" ma:versionID="e48abcd8da7fe05ec90dabdfbb8c2749">
   <xsd:schema xmlns:xsd="http://www.w3.org/2001/XMLSchema" xmlns:xs="http://www.w3.org/2001/XMLSchema" xmlns:p="http://schemas.microsoft.com/office/2006/metadata/properties" xmlns:ns2="f336f4fe-8719-4ea2-b5d6-29b3a580aeb4" xmlns:ns3="b57b892a-dd61-4bba-b372-a8d93da2c7e6" targetNamespace="http://schemas.microsoft.com/office/2006/metadata/properties" ma:root="true" ma:fieldsID="4c733adc908683170864ffc34cec60fa" ns2:_="" ns3:_="">
     <xsd:import namespace="f336f4fe-8719-4ea2-b5d6-29b3a580aeb4"/>
@@ -8193,34 +8180,37 @@
 </ct:contentTypeSchema>
 </file>
 
+<file path=customXml/item3.xml><?xml version="1.0" encoding="utf-8"?>
+<b:Sources xmlns:b="http://schemas.openxmlformats.org/officeDocument/2006/bibliography" xmlns="http://schemas.openxmlformats.org/officeDocument/2006/bibliography" SelectedStyle="\APASixthEditionOfficeOnline.xsl" StyleName="APA" Version="6"/>
+</file>
+
 <file path=customXml/item4.xml><?xml version="1.0" encoding="utf-8"?>
-<?mso-contentType ?>
-<FormTemplates xmlns="http://schemas.microsoft.com/sharepoint/v3/contenttype/forms">
-  <Display>DocumentLibraryForm</Display>
-  <Edit>DocumentLibraryForm</Edit>
-  <New>DocumentLibraryForm</New>
-</FormTemplates>
+<p:properties xmlns:p="http://schemas.microsoft.com/office/2006/metadata/properties" xmlns:xsi="http://www.w3.org/2001/XMLSchema-instance" xmlns:pc="http://schemas.microsoft.com/office/infopath/2007/PartnerControls">
+  <documentManagement>
+    <Stage xmlns="f336f4fe-8719-4ea2-b5d6-29b3a580aeb4">In Approval</Stage>
+    <Next_x0020_Stage xmlns="f336f4fe-8719-4ea2-b5d6-29b3a580aeb4">SendApproval</Next_x0020_Stage>
+    <Admin_x0020_Action xmlns="f336f4fe-8719-4ea2-b5d6-29b3a580aeb4" xsi:nil="true"/>
+    <Template_x0020_Category xmlns="f336f4fe-8719-4ea2-b5d6-29b3a580aeb4">Hearing Requirements Notice - HRN</Template_x0020_Category>
+    <Action xmlns="f336f4fe-8719-4ea2-b5d6-29b3a580aeb4" xsi:nil="true"/>
+    <Purpose1 xmlns="f336f4fe-8719-4ea2-b5d6-29b3a580aeb4">Directions Questionnaire</Purpose1>
+    <Template_x0020_Language xmlns="f336f4fe-8719-4ea2-b5d6-29b3a580aeb4">English - ENG</Template_x0020_Language>
+    <Rename xmlns="f336f4fe-8719-4ea2-b5d6-29b3a580aeb4">true</Rename>
+    <Tornado_x0020_Filename xmlns="f336f4fe-8719-4ea2-b5d6-29b3a580aeb4" xsi:nil="true"/>
+    <Approval_x0020_Request_x0020_Comment xmlns="f336f4fe-8719-4ea2-b5d6-29b3a580aeb4">Hi , We need approval for these document changed under https://tools.hmcts.net/jira/browse/CIV-8879</Approval_x0020_Request_x0020_Comment>
+    <Publication_x0020_Date xmlns="f336f4fe-8719-4ea2-b5d6-29b3a580aeb4">2020-12-09T00:00:00+00:00</Publication_x0020_Date>
+  </documentManagement>
+</p:properties>
 </file>
 
 <file path=customXml/itemProps1.xml><?xml version="1.0" encoding="utf-8"?>
-<ds:datastoreItem xmlns:ds="http://schemas.openxmlformats.org/officeDocument/2006/customXml" ds:itemID="{167D3FB0-0D1A-4A81-8A96-EE2F37F3B125}">
+<ds:datastoreItem xmlns:ds="http://schemas.openxmlformats.org/officeDocument/2006/customXml" ds:itemID="{B979ABCF-6006-4211-8C04-D08E1C55C8F9}">
   <ds:schemaRefs>
-    <ds:schemaRef ds:uri="http://schemas.microsoft.com/office/2006/metadata/properties"/>
-    <ds:schemaRef ds:uri="http://schemas.microsoft.com/office/infopath/2007/PartnerControls"/>
-    <ds:schemaRef ds:uri="f336f4fe-8719-4ea2-b5d6-29b3a580aeb4"/>
+    <ds:schemaRef ds:uri="http://schemas.microsoft.com/sharepoint/v3/contenttype/forms"/>
   </ds:schemaRefs>
 </ds:datastoreItem>
 </file>
 
 <file path=customXml/itemProps2.xml><?xml version="1.0" encoding="utf-8"?>
-<ds:datastoreItem xmlns:ds="http://schemas.openxmlformats.org/officeDocument/2006/customXml" ds:itemID="{5C627932-C981-4CFE-9BA8-667150120D32}">
-  <ds:schemaRefs>
-    <ds:schemaRef ds:uri="http://schemas.openxmlformats.org/officeDocument/2006/bibliography"/>
-  </ds:schemaRefs>
-</ds:datastoreItem>
-</file>
-
-<file path=customXml/itemProps3.xml><?xml version="1.0" encoding="utf-8"?>
 <ds:datastoreItem xmlns:ds="http://schemas.openxmlformats.org/officeDocument/2006/customXml" ds:itemID="{392D0FB6-F5F8-4A3B-B59F-074A1EA4A310}">
   <ds:schemaRefs>
     <ds:schemaRef ds:uri="http://schemas.microsoft.com/office/2006/metadata/contentType"/>
@@ -8239,10 +8229,20 @@
 </ds:datastoreItem>
 </file>
 
+<file path=customXml/itemProps3.xml><?xml version="1.0" encoding="utf-8"?>
+<ds:datastoreItem xmlns:ds="http://schemas.openxmlformats.org/officeDocument/2006/customXml" ds:itemID="{5C627932-C981-4CFE-9BA8-667150120D32}">
+  <ds:schemaRefs>
+    <ds:schemaRef ds:uri="http://schemas.openxmlformats.org/officeDocument/2006/bibliography"/>
+  </ds:schemaRefs>
+</ds:datastoreItem>
+</file>
+
 <file path=customXml/itemProps4.xml><?xml version="1.0" encoding="utf-8"?>
-<ds:datastoreItem xmlns:ds="http://schemas.openxmlformats.org/officeDocument/2006/customXml" ds:itemID="{B979ABCF-6006-4211-8C04-D08E1C55C8F9}">
+<ds:datastoreItem xmlns:ds="http://schemas.openxmlformats.org/officeDocument/2006/customXml" ds:itemID="{167D3FB0-0D1A-4A81-8A96-EE2F37F3B125}">
   <ds:schemaRefs>
-    <ds:schemaRef ds:uri="http://schemas.microsoft.com/sharepoint/v3/contenttype/forms"/>
+    <ds:schemaRef ds:uri="http://schemas.microsoft.com/office/2006/metadata/properties"/>
+    <ds:schemaRef ds:uri="http://schemas.microsoft.com/office/infopath/2007/PartnerControls"/>
+    <ds:schemaRef ds:uri="f336f4fe-8719-4ea2-b5d6-29b3a580aeb4"/>
   </ds:schemaRefs>
 </ds:datastoreItem>
 </file>

</xml_diff>